<commit_message>
feat: alteração no apendice J
</commit_message>
<xml_diff>
--- a/PFC_2025_Docs/ApêndiceJ-CasosdeTestes/CasosdeTesteseHistórico.docx
+++ b/PFC_2025_Docs/ApêndiceJ-CasosdeTestes/CasosdeTesteseHistórico.docx
@@ -182,7 +182,10 @@
     <w:sdt>
       <w:sdtPr>
         <w:rPr>
-          <w:rFonts w:eastAsia="Times New Roman"/>
+          <w:rFonts w:ascii="Times New Roman" w:eastAsia="Times New Roman" w:hAnsi="Times New Roman" w:cs="Times New Roman"/>
+          <w:color w:val="auto"/>
+          <w:sz w:val="24"/>
+          <w:szCs w:val="22"/>
         </w:rPr>
         <w:id w:val="-433284110"/>
         <w:docPartObj>
@@ -190,14 +193,7 @@
           <w:docPartUnique/>
         </w:docPartObj>
       </w:sdtPr>
-      <w:sdtEndPr>
-        <w:rPr>
-          <w:rFonts w:ascii="Times New Roman" w:hAnsi="Times New Roman" w:cs="Times New Roman"/>
-          <w:color w:val="auto"/>
-          <w:sz w:val="24"/>
-          <w:szCs w:val="22"/>
-        </w:rPr>
-      </w:sdtEndPr>
+      <w:sdtEndPr/>
       <w:sdtContent>
         <w:p>
           <w:pPr>
@@ -725,13 +721,16 @@
           </w:tcPr>
           <w:p>
             <w:r>
-              <w:t xml:space="preserve">Validar o </w:t>
-            </w:r>
-            <w:proofErr w:type="spellStart"/>
-            <w:r>
-              <w:t>login</w:t>
-            </w:r>
-            <w:proofErr w:type="spellEnd"/>
+              <w:t xml:space="preserve">Validar </w:t>
+            </w:r>
+            <w:proofErr w:type="gramStart"/>
+            <w:r>
+              <w:t xml:space="preserve">o </w:t>
+            </w:r>
+            <w:r>
+              <w:t>autenticação</w:t>
+            </w:r>
+            <w:proofErr w:type="gramEnd"/>
             <w:r>
               <w:t xml:space="preserve"> com credenciais corretas e incorretas.</w:t>
             </w:r>
@@ -1002,9 +1001,17 @@
             </w:r>
             <w:proofErr w:type="gramStart"/>
             <w:r>
-              <w:t>doadora/receptora</w:t>
+              <w:t>doadora</w:t>
             </w:r>
             <w:proofErr w:type="gramEnd"/>
+            <w:r>
+              <w:t>/receptora</w:t>
+            </w:r>
+            <w:r>
+              <w:t>/profissional de saúde</w:t>
+            </w:r>
+            <w:bookmarkStart w:id="16" w:name="_GoBack"/>
+            <w:bookmarkEnd w:id="16"/>
             <w:r>
               <w:t>).</w:t>
             </w:r>
@@ -1040,11 +1047,14 @@
           </w:tcPr>
           <w:p>
             <w:r>
-              <w:t xml:space="preserve">REQ02 – O sistema deve realizar autenticação com </w:t>
+              <w:t>REQ02 – O sistema deve</w:t>
+            </w:r>
+            <w:r>
+              <w:t xml:space="preserve"> realizar autenticação com </w:t>
             </w:r>
             <w:proofErr w:type="spellStart"/>
             <w:r>
-              <w:t>login</w:t>
+              <w:t>email</w:t>
             </w:r>
             <w:proofErr w:type="spellEnd"/>
             <w:r>
@@ -1217,9 +1227,9 @@
         </w:rPr>
         <w:t xml:space="preserve"> </w:t>
       </w:r>
-      <w:bookmarkStart w:id="16" w:name="_Toc507751108"/>
-      <w:bookmarkStart w:id="17" w:name="_Toc14343279"/>
-      <w:bookmarkStart w:id="18" w:name="_Toc46476808"/>
+      <w:bookmarkStart w:id="17" w:name="_Toc507751108"/>
+      <w:bookmarkStart w:id="18" w:name="_Toc14343279"/>
+      <w:bookmarkStart w:id="19" w:name="_Toc46476808"/>
       <w:r>
         <w:t xml:space="preserve">QUADRO </w:t>
       </w:r>
@@ -1262,9 +1272,9 @@
       <w:r>
         <w:t xml:space="preserve"> Requisitos e casos de testes</w:t>
       </w:r>
-      <w:bookmarkEnd w:id="16"/>
       <w:bookmarkEnd w:id="17"/>
       <w:bookmarkEnd w:id="18"/>
+      <w:bookmarkEnd w:id="19"/>
     </w:p>
     <w:p>
       <w:pPr>
@@ -1282,10 +1292,10 @@
           <w:caps w:val="0"/>
         </w:rPr>
       </w:pPr>
-      <w:bookmarkStart w:id="19" w:name="_Toc507747270"/>
-      <w:bookmarkStart w:id="20" w:name="_Toc14345937"/>
-      <w:bookmarkStart w:id="21" w:name="_Toc46909578"/>
-      <w:bookmarkStart w:id="22" w:name="_Toc78789690"/>
+      <w:bookmarkStart w:id="20" w:name="_Toc507747270"/>
+      <w:bookmarkStart w:id="21" w:name="_Toc14345937"/>
+      <w:bookmarkStart w:id="22" w:name="_Toc46909578"/>
+      <w:bookmarkStart w:id="23" w:name="_Toc78789690"/>
     </w:p>
     <w:p>
       <w:pPr>
@@ -1299,10 +1309,10 @@
       <w:r>
         <w:t xml:space="preserve"> DOS CASOS DE TESTES</w:t>
       </w:r>
-      <w:bookmarkEnd w:id="19"/>
       <w:bookmarkEnd w:id="20"/>
       <w:bookmarkEnd w:id="21"/>
       <w:bookmarkEnd w:id="22"/>
+      <w:bookmarkEnd w:id="23"/>
     </w:p>
     <w:tbl>
       <w:tblPr>
@@ -1348,10 +1358,7 @@
               <w:t>Item:</w:t>
             </w:r>
             <w:r>
-              <w:t xml:space="preserve"> </w:t>
-            </w:r>
-            <w:r>
-              <w:t>IT01</w:t>
+              <w:t xml:space="preserve"> IT01</w:t>
             </w:r>
           </w:p>
         </w:tc>
@@ -1397,10 +1404,7 @@
               <w:t>Nome do teste:</w:t>
             </w:r>
             <w:r>
-              <w:t xml:space="preserve"> </w:t>
-            </w:r>
-            <w:r>
-              <w:t>Cadastro de usuário</w:t>
+              <w:t xml:space="preserve"> Cadastro de usuário</w:t>
             </w:r>
           </w:p>
         </w:tc>
@@ -1486,10 +1490,7 @@
               <w:t>Entrada(s):</w:t>
             </w:r>
             <w:r>
-              <w:t xml:space="preserve"> </w:t>
-            </w:r>
-            <w:r>
-              <w:t>Nome, e-mail válido, senha, seleção do perfil (doadora ou receptora).</w:t>
+              <w:t xml:space="preserve"> Nome, e-mail válido, senha, seleção do perfil (doadora ou receptora).</w:t>
             </w:r>
           </w:p>
         </w:tc>
@@ -1556,9 +1557,9 @@
         </w:rPr>
         <w:t xml:space="preserve">    </w:t>
       </w:r>
-      <w:bookmarkStart w:id="23" w:name="_Toc507751109"/>
-      <w:bookmarkStart w:id="24" w:name="_Toc14343280"/>
-      <w:bookmarkStart w:id="25" w:name="_Toc46476809"/>
+      <w:bookmarkStart w:id="24" w:name="_Toc507751109"/>
+      <w:bookmarkStart w:id="25" w:name="_Toc14343280"/>
+      <w:bookmarkStart w:id="26" w:name="_Toc46476809"/>
       <w:r>
         <w:t xml:space="preserve">QUADRO </w:t>
       </w:r>
@@ -1601,9 +1602,9 @@
       <w:r>
         <w:t xml:space="preserve"> Descrição do caso de teste </w:t>
       </w:r>
-      <w:bookmarkEnd w:id="23"/>
       <w:bookmarkEnd w:id="24"/>
       <w:bookmarkEnd w:id="25"/>
+      <w:bookmarkEnd w:id="26"/>
       <w:r>
         <w:t>CT01</w:t>
       </w:r>
@@ -1658,10 +1659,7 @@
           <w:p>
             <w:r>
               <w:lastRenderedPageBreak/>
-              <w:t>Item:</w:t>
-            </w:r>
-            <w:r>
-              <w:t xml:space="preserve"> IT02</w:t>
+              <w:t>Item: IT02</w:t>
             </w:r>
           </w:p>
         </w:tc>
@@ -1685,10 +1683,7 @@
             </w:r>
             <w:proofErr w:type="gramEnd"/>
             <w:r>
-              <w:t xml:space="preserve"> teste:</w:t>
-            </w:r>
-            <w:r>
-              <w:t xml:space="preserve"> CT02</w:t>
+              <w:t xml:space="preserve"> teste: CT02</w:t>
             </w:r>
           </w:p>
         </w:tc>
@@ -1740,11 +1735,9 @@
             <w:r>
               <w:t xml:space="preserve">Acessar a tela de </w:t>
             </w:r>
-            <w:proofErr w:type="spellStart"/>
-            <w:r>
-              <w:t>login</w:t>
-            </w:r>
-            <w:proofErr w:type="spellEnd"/>
+            <w:r>
+              <w:t>autenticação</w:t>
+            </w:r>
             <w:r>
               <w:t>.</w:t>
             </w:r>
@@ -1818,13 +1811,7 @@
           </w:tcPr>
           <w:p>
             <w:r>
-              <w:t>Saída(s) esperada(s):</w:t>
-            </w:r>
-            <w:r>
-              <w:t xml:space="preserve"> </w:t>
-            </w:r>
-            <w:r>
-              <w:t>Acesso autorizado e redirecionamento ao painel do usuário.</w:t>
+              <w:t>Saída(s) esperada(s): Acesso autorizado e redirecionamento ao painel do usuário.</w:t>
             </w:r>
           </w:p>
         </w:tc>
@@ -1859,31 +1846,16 @@
       <w:r>
         <w:t xml:space="preserve">QUADRO </w:t>
       </w:r>
-      <w:r>
-        <w:fldChar w:fldCharType="begin"/>
-      </w:r>
-      <w:r>
-        <w:instrText xml:space="preserve"> SEQ QUADRO \* ARABIC </w:instrText>
-      </w:r>
-      <w:r>
-        <w:fldChar w:fldCharType="separate"/>
-      </w:r>
-      <w:proofErr w:type="gramStart"/>
-      <w:r>
-        <w:t>3</w:t>
-      </w:r>
-      <w:proofErr w:type="gramEnd"/>
-      <w:r>
-        <w:fldChar w:fldCharType="end"/>
-      </w:r>
+      <w:fldSimple w:instr=" SEQ QUADRO \* ARABIC ">
+        <w:r>
+          <w:t>3</w:t>
+        </w:r>
+      </w:fldSimple>
       <w:r>
         <w:t xml:space="preserve"> –</w:t>
       </w:r>
       <w:r>
-        <w:t xml:space="preserve"> Descrição do caso de teste </w:t>
-      </w:r>
-      <w:r>
-        <w:t>CT02</w:t>
+        <w:t xml:space="preserve"> Descrição do caso de teste CT02</w:t>
       </w:r>
     </w:p>
     <w:p/>
@@ -1958,10 +1930,7 @@
             </w:r>
             <w:proofErr w:type="gramEnd"/>
             <w:r>
-              <w:t xml:space="preserve"> teste:</w:t>
-            </w:r>
-            <w:r>
-              <w:t xml:space="preserve"> CT03</w:t>
+              <w:t xml:space="preserve"> teste: CT03</w:t>
             </w:r>
           </w:p>
         </w:tc>
@@ -2146,31 +2115,16 @@
       <w:r>
         <w:t xml:space="preserve">QUADRO </w:t>
       </w:r>
-      <w:r>
-        <w:fldChar w:fldCharType="begin"/>
-      </w:r>
-      <w:r>
-        <w:instrText xml:space="preserve"> SEQ QUADRO \* ARABIC </w:instrText>
-      </w:r>
-      <w:r>
-        <w:fldChar w:fldCharType="separate"/>
-      </w:r>
-      <w:proofErr w:type="gramStart"/>
-      <w:r>
-        <w:t>3</w:t>
-      </w:r>
-      <w:proofErr w:type="gramEnd"/>
-      <w:r>
-        <w:fldChar w:fldCharType="end"/>
-      </w:r>
+      <w:fldSimple w:instr=" SEQ QUADRO \* ARABIC ">
+        <w:r>
+          <w:t>3</w:t>
+        </w:r>
+      </w:fldSimple>
       <w:r>
         <w:t xml:space="preserve"> –</w:t>
       </w:r>
       <w:r>
-        <w:t xml:space="preserve"> Descrição do caso de teste CT0</w:t>
-      </w:r>
-      <w:r>
-        <w:t>3</w:t>
+        <w:t xml:space="preserve"> Descrição do caso de teste CT03</w:t>
       </w:r>
     </w:p>
     <w:p/>
@@ -2252,10 +2206,7 @@
             </w:r>
             <w:proofErr w:type="gramEnd"/>
             <w:r>
-              <w:t xml:space="preserve"> teste:</w:t>
-            </w:r>
-            <w:r>
-              <w:t xml:space="preserve"> CT04</w:t>
+              <w:t xml:space="preserve"> teste: CT04</w:t>
             </w:r>
           </w:p>
         </w:tc>
@@ -2434,34 +2385,19 @@
       <w:pPr>
         <w:pStyle w:val="Legenda"/>
       </w:pPr>
-      <w:bookmarkStart w:id="26" w:name="_GoBack"/>
-      <w:bookmarkEnd w:id="26"/>
       <w:r>
         <w:t xml:space="preserve">QUADRO </w:t>
       </w:r>
-      <w:r>
-        <w:fldChar w:fldCharType="begin"/>
-      </w:r>
-      <w:r>
-        <w:instrText xml:space="preserve"> SEQ QUADRO \* ARABIC </w:instrText>
-      </w:r>
-      <w:r>
-        <w:fldChar w:fldCharType="separate"/>
-      </w:r>
-      <w:r>
-        <w:t>3</w:t>
-      </w:r>
-      <w:r>
-        <w:fldChar w:fldCharType="end"/>
-      </w:r>
+      <w:fldSimple w:instr=" SEQ QUADRO \* ARABIC ">
+        <w:r>
+          <w:t>3</w:t>
+        </w:r>
+      </w:fldSimple>
       <w:r>
         <w:t xml:space="preserve"> –</w:t>
       </w:r>
       <w:r>
-        <w:t xml:space="preserve"> Descrição do caso de teste CT0</w:t>
-      </w:r>
-      <w:r>
-        <w:t>4</w:t>
+        <w:t xml:space="preserve"> Descrição do caso de teste CT04</w:t>
       </w:r>
     </w:p>
     <w:p/>
@@ -4130,13 +4066,16 @@
               <w:lastRenderedPageBreak/>
               <w:t xml:space="preserve">Resultado observável: </w:t>
             </w:r>
-            <w:proofErr w:type="spellStart"/>
-            <w:r>
-              <w:t>Login</w:t>
-            </w:r>
-            <w:proofErr w:type="spellEnd"/>
-            <w:r>
-              <w:t xml:space="preserve"> realizado com sucesso.</w:t>
+            <w:proofErr w:type="gramStart"/>
+            <w:r>
+              <w:t>Autenticação</w:t>
+            </w:r>
+            <w:r>
+              <w:t xml:space="preserve"> realizado com sucesso</w:t>
+            </w:r>
+            <w:proofErr w:type="gramEnd"/>
+            <w:r>
+              <w:t>.</w:t>
             </w:r>
           </w:p>
         </w:tc>
@@ -4253,10 +4192,7 @@
         <w:fldChar w:fldCharType="end"/>
       </w:r>
       <w:r>
-        <w:t xml:space="preserve"> – Resultado do CT0</w:t>
-      </w:r>
-      <w:r>
-        <w:t>3</w:t>
+        <w:t xml:space="preserve"> – Resultado do CT03</w:t>
       </w:r>
     </w:p>
     <w:p/>
@@ -4858,10 +4794,7 @@
         <w:fldChar w:fldCharType="end"/>
       </w:r>
       <w:r>
-        <w:t xml:space="preserve"> – Resultado do CT0</w:t>
-      </w:r>
-      <w:r>
-        <w:t>4</w:t>
+        <w:t xml:space="preserve"> – Resultado do CT04</w:t>
       </w:r>
     </w:p>
     <w:p/>
@@ -5219,7 +5152,7 @@
           <w:rPr>
             <w:noProof/>
           </w:rPr>
-          <w:t>10</w:t>
+          <w:t>8</w:t>
         </w:r>
         <w:r>
           <w:rPr>
@@ -9592,7 +9525,7 @@
 </file>
 
 <file path=customXml/itemProps1.xml><?xml version="1.0" encoding="utf-8"?>
-<ds:datastoreItem xmlns:ds="http://schemas.openxmlformats.org/officeDocument/2006/customXml" ds:itemID="{5810075B-BCD9-4E0B-AA01-63B846F311E8}">
+<ds:datastoreItem xmlns:ds="http://schemas.openxmlformats.org/officeDocument/2006/customXml" ds:itemID="{CE65F613-3722-4826-9E38-6F4E3DDDF4C2}">
   <ds:schemaRefs>
     <ds:schemaRef ds:uri="http://schemas.openxmlformats.org/officeDocument/2006/bibliography"/>
   </ds:schemaRefs>

</xml_diff>

<commit_message>
refactor ajuste do caso de testes apendice J
</commit_message>
<xml_diff>
--- a/PFC_2025_Docs/ApêndiceJ-CasosdeTestes/CasosdeTesteseHistórico.docx
+++ b/PFC_2025_Docs/ApêndiceJ-CasosdeTestes/CasosdeTesteseHistórico.docx
@@ -896,27 +896,6 @@
     </w:p>
     <w:p>
       <w:pPr>
-        <w:rPr>
-          <w:rFonts w:eastAsia="Arial Unicode MS"/>
-        </w:rPr>
-      </w:pPr>
-    </w:p>
-    <w:p>
-      <w:pPr>
-        <w:rPr>
-          <w:rFonts w:eastAsia="Arial Unicode MS"/>
-        </w:rPr>
-      </w:pPr>
-    </w:p>
-    <w:p>
-      <w:pPr>
-        <w:rPr>
-          <w:rFonts w:eastAsia="Arial Unicode MS"/>
-        </w:rPr>
-      </w:pPr>
-    </w:p>
-    <w:p>
-      <w:pPr>
         <w:pStyle w:val="Ttulo2"/>
       </w:pPr>
       <w:bookmarkStart w:id="12" w:name="_Toc507747269"/>
@@ -924,7 +903,6 @@
       <w:bookmarkStart w:id="14" w:name="_Toc46909577"/>
       <w:bookmarkStart w:id="15" w:name="_Toc78789689"/>
       <w:r>
-        <w:lastRenderedPageBreak/>
         <w:t>1.2 RASTREABILIDADE ENTRE REQUISITOS E CASOS DE TESTE</w:t>
       </w:r>
       <w:bookmarkEnd w:id="12"/>
@@ -1010,8 +988,6 @@
             <w:r>
               <w:t>/profissional de saúde</w:t>
             </w:r>
-            <w:bookmarkStart w:id="16" w:name="_GoBack"/>
-            <w:bookmarkEnd w:id="16"/>
             <w:r>
               <w:t>).</w:t>
             </w:r>
@@ -1187,6 +1163,7 @@
           </w:tcPr>
           <w:p>
             <w:r>
+              <w:lastRenderedPageBreak/>
               <w:t xml:space="preserve">REQ04 – O sistema deve localizar bancos de leite por </w:t>
             </w:r>
             <w:proofErr w:type="spellStart"/>
@@ -1227,9 +1204,9 @@
         </w:rPr>
         <w:t xml:space="preserve"> </w:t>
       </w:r>
-      <w:bookmarkStart w:id="17" w:name="_Toc507751108"/>
-      <w:bookmarkStart w:id="18" w:name="_Toc14343279"/>
-      <w:bookmarkStart w:id="19" w:name="_Toc46476808"/>
+      <w:bookmarkStart w:id="16" w:name="_Toc507751108"/>
+      <w:bookmarkStart w:id="17" w:name="_Toc14343279"/>
+      <w:bookmarkStart w:id="18" w:name="_Toc46476808"/>
       <w:r>
         <w:t xml:space="preserve">QUADRO </w:t>
       </w:r>
@@ -1272,34 +1249,17 @@
       <w:r>
         <w:t xml:space="preserve"> Requisitos e casos de testes</w:t>
       </w:r>
+      <w:bookmarkStart w:id="19" w:name="_Toc507747270"/>
+      <w:bookmarkStart w:id="20" w:name="_Toc14345937"/>
+      <w:bookmarkStart w:id="21" w:name="_Toc46909578"/>
+      <w:bookmarkStart w:id="22" w:name="_Toc78789690"/>
+      <w:bookmarkEnd w:id="16"/>
       <w:bookmarkEnd w:id="17"/>
       <w:bookmarkEnd w:id="18"/>
-      <w:bookmarkEnd w:id="19"/>
     </w:p>
     <w:p>
       <w:pPr>
-        <w:pStyle w:val="Ttulo3"/>
-      </w:pPr>
-    </w:p>
-    <w:p/>
-    <w:p>
-      <w:pPr>
         <w:pStyle w:val="Ttulo2"/>
-        <w:rPr>
-          <w:rFonts w:cs="Times New Roman"/>
-          <w:bCs w:val="0"/>
-          <w:iCs w:val="0"/>
-          <w:caps w:val="0"/>
-        </w:rPr>
-      </w:pPr>
-      <w:bookmarkStart w:id="20" w:name="_Toc507747270"/>
-      <w:bookmarkStart w:id="21" w:name="_Toc14345937"/>
-      <w:bookmarkStart w:id="22" w:name="_Toc46909578"/>
-      <w:bookmarkStart w:id="23" w:name="_Toc78789690"/>
-    </w:p>
-    <w:p>
-      <w:pPr>
-        <w:pStyle w:val="Ttulo2"/>
       </w:pPr>
       <w:proofErr w:type="gramStart"/>
       <w:r>
@@ -1309,10 +1269,10 @@
       <w:r>
         <w:t xml:space="preserve"> DOS CASOS DE TESTES</w:t>
       </w:r>
+      <w:bookmarkEnd w:id="19"/>
       <w:bookmarkEnd w:id="20"/>
       <w:bookmarkEnd w:id="21"/>
       <w:bookmarkEnd w:id="22"/>
-      <w:bookmarkEnd w:id="23"/>
     </w:p>
     <w:tbl>
       <w:tblPr>
@@ -1490,7 +1450,30 @@
               <w:t>Entrada(s):</w:t>
             </w:r>
             <w:r>
-              <w:t xml:space="preserve"> Nome, e-mail válido, senha, seleção do perfil (doadora ou receptora).</w:t>
+              <w:t xml:space="preserve"> </w:t>
+            </w:r>
+          </w:p>
+          <w:p>
+            <w:r>
+              <w:t>Nome: Maria Clara Souza</w:t>
+            </w:r>
+          </w:p>
+          <w:p>
+            <w:r>
+              <w:t>E-mail</w:t>
+            </w:r>
+            <w:r>
+              <w:t>: maria.clara.doadora@gmail.com</w:t>
+            </w:r>
+          </w:p>
+          <w:p>
+            <w:r>
+              <w:t>Senha: M@ria2025</w:t>
+            </w:r>
+          </w:p>
+          <w:p>
+            <w:r>
+              <w:t>Tipo de usuário: Doadora</w:t>
             </w:r>
           </w:p>
         </w:tc>
@@ -1516,10 +1499,10 @@
               <w:t>Saída(s) esperada(s):</w:t>
             </w:r>
             <w:r>
-              <w:t xml:space="preserve"> u</w:t>
-            </w:r>
-            <w:r>
-              <w:t>suário cadastrado com sucesso e direcionado à tela inicial.</w:t>
+              <w:t xml:space="preserve"> </w:t>
+            </w:r>
+            <w:r>
+              <w:t>Usuário cadastrado com sucesso e direcionado à tela inicial.</w:t>
             </w:r>
           </w:p>
         </w:tc>
@@ -1557,9 +1540,9 @@
         </w:rPr>
         <w:t xml:space="preserve">    </w:t>
       </w:r>
-      <w:bookmarkStart w:id="24" w:name="_Toc507751109"/>
-      <w:bookmarkStart w:id="25" w:name="_Toc14343280"/>
-      <w:bookmarkStart w:id="26" w:name="_Toc46476809"/>
+      <w:bookmarkStart w:id="23" w:name="_Toc507751109"/>
+      <w:bookmarkStart w:id="24" w:name="_Toc14343280"/>
+      <w:bookmarkStart w:id="25" w:name="_Toc46476809"/>
       <w:r>
         <w:t xml:space="preserve">QUADRO </w:t>
       </w:r>
@@ -1602,20 +1585,13 @@
       <w:r>
         <w:t xml:space="preserve"> Descrição do caso de teste </w:t>
       </w:r>
+      <w:bookmarkEnd w:id="23"/>
       <w:bookmarkEnd w:id="24"/>
       <w:bookmarkEnd w:id="25"/>
-      <w:bookmarkEnd w:id="26"/>
       <w:r>
         <w:t>CT01</w:t>
       </w:r>
     </w:p>
-    <w:p>
-      <w:pPr>
-        <w:pStyle w:val="Ttulo1"/>
-      </w:pPr>
-    </w:p>
-    <w:p/>
-    <w:p/>
     <w:p/>
     <w:tbl>
       <w:tblPr>
@@ -1658,7 +1634,6 @@
           </w:tcPr>
           <w:p>
             <w:r>
-              <w:lastRenderedPageBreak/>
               <w:t>Item: IT02</w:t>
             </w:r>
           </w:p>
@@ -1763,6 +1738,7 @@
               </w:numPr>
             </w:pPr>
             <w:r>
+              <w:lastRenderedPageBreak/>
               <w:t>Confirmar acesso.</w:t>
             </w:r>
           </w:p>
@@ -1788,7 +1764,18 @@
           </w:tcPr>
           <w:p>
             <w:r>
-              <w:t>Entrada(s): E-mail e senha</w:t>
+              <w:lastRenderedPageBreak/>
+              <w:t xml:space="preserve">Entrada(s): </w:t>
+            </w:r>
+          </w:p>
+          <w:p>
+            <w:r>
+              <w:t>Nome: Maria Clara Souza</w:t>
+            </w:r>
+          </w:p>
+          <w:p>
+            <w:r>
+              <w:t>E-mail: maria.clara.doadora@gmail.com</w:t>
             </w:r>
           </w:p>
         </w:tc>
@@ -1844,13 +1831,28 @@
         <w:pStyle w:val="Legenda"/>
       </w:pPr>
       <w:r>
+        <w:t xml:space="preserve">   </w:t>
+      </w:r>
+      <w:r>
         <w:t xml:space="preserve">QUADRO </w:t>
       </w:r>
-      <w:fldSimple w:instr=" SEQ QUADRO \* ARABIC ">
-        <w:r>
-          <w:t>3</w:t>
-        </w:r>
-      </w:fldSimple>
+      <w:r>
+        <w:fldChar w:fldCharType="begin"/>
+      </w:r>
+      <w:r>
+        <w:instrText xml:space="preserve"> SEQ QUADRO \* ARABIC </w:instrText>
+      </w:r>
+      <w:r>
+        <w:fldChar w:fldCharType="separate"/>
+      </w:r>
+      <w:proofErr w:type="gramStart"/>
+      <w:r>
+        <w:t>3</w:t>
+      </w:r>
+      <w:proofErr w:type="gramEnd"/>
+      <w:r>
+        <w:fldChar w:fldCharType="end"/>
+      </w:r>
       <w:r>
         <w:t xml:space="preserve"> –</w:t>
       </w:r>
@@ -1858,7 +1860,6 @@
         <w:t xml:space="preserve"> Descrição do caso de teste CT02</w:t>
       </w:r>
     </w:p>
-    <w:p/>
     <w:p/>
     <w:tbl>
       <w:tblPr>
@@ -1980,7 +1981,7 @@
               </w:numPr>
             </w:pPr>
             <w:r>
-              <w:t>Acessar conta autenticada como doadora.</w:t>
+              <w:t>Acessar conta autenticada como doadora Maria Clara (maria.clara.doadora@gmail.com).</w:t>
             </w:r>
           </w:p>
           <w:p>
@@ -1992,7 +1993,7 @@
               </w:numPr>
             </w:pPr>
             <w:r>
-              <w:t>Selecionar a opção “Registrar doação”.</w:t>
+              <w:t>Selecionar a opção “Faça sua Doação”.</w:t>
             </w:r>
           </w:p>
           <w:p>
@@ -2004,7 +2005,7 @@
               </w:numPr>
             </w:pPr>
             <w:r>
-              <w:t>Informar quantidade doada e banco de leite vinculado.</w:t>
+              <w:t>Preencher os campos obrigatórios:</w:t>
             </w:r>
           </w:p>
           <w:p>
@@ -2016,11 +2017,88 @@
               </w:numPr>
             </w:pPr>
             <w:r>
-              <w:lastRenderedPageBreak/>
-              <w:t>Confirmar registro.</w:t>
-            </w:r>
-          </w:p>
-          <w:p/>
+              <w:t>Ponto de coleta / Banco de Leite Humano: Banco de Leite Humano – Hospital das Clínicas de Belo Horizonte</w:t>
+            </w:r>
+          </w:p>
+          <w:p>
+            <w:pPr>
+              <w:pStyle w:val="NormalWeb"/>
+              <w:numPr>
+                <w:ilvl w:val="0"/>
+                <w:numId w:val="23"/>
+              </w:numPr>
+            </w:pPr>
+            <w:r>
+              <w:t>Quantidade (ml): 350 ml</w:t>
+            </w:r>
+          </w:p>
+          <w:p>
+            <w:pPr>
+              <w:pStyle w:val="NormalWeb"/>
+              <w:numPr>
+                <w:ilvl w:val="0"/>
+                <w:numId w:val="23"/>
+              </w:numPr>
+            </w:pPr>
+            <w:r>
+              <w:t>Logradouro: Rua Padre Eustáquio</w:t>
+            </w:r>
+          </w:p>
+          <w:p>
+            <w:pPr>
+              <w:pStyle w:val="NormalWeb"/>
+              <w:numPr>
+                <w:ilvl w:val="0"/>
+                <w:numId w:val="23"/>
+              </w:numPr>
+            </w:pPr>
+            <w:r>
+              <w:t>Número: 250</w:t>
+            </w:r>
+          </w:p>
+          <w:p>
+            <w:pPr>
+              <w:pStyle w:val="NormalWeb"/>
+              <w:numPr>
+                <w:ilvl w:val="0"/>
+                <w:numId w:val="23"/>
+              </w:numPr>
+            </w:pPr>
+            <w:r>
+              <w:t>Bairro: Centro</w:t>
+            </w:r>
+          </w:p>
+          <w:p>
+            <w:pPr>
+              <w:pStyle w:val="NormalWeb"/>
+              <w:numPr>
+                <w:ilvl w:val="0"/>
+                <w:numId w:val="23"/>
+              </w:numPr>
+            </w:pPr>
+            <w:r>
+              <w:t>Data da doação: 15/10</w:t>
+            </w:r>
+            <w:r>
+              <w:t>/2025</w:t>
+            </w:r>
+          </w:p>
+          <w:p>
+            <w:pPr>
+              <w:numPr>
+                <w:ilvl w:val="0"/>
+                <w:numId w:val="23"/>
+              </w:numPr>
+            </w:pPr>
+            <w:r>
+              <w:t xml:space="preserve">Hora da doação: </w:t>
+            </w:r>
+            <w:proofErr w:type="gramStart"/>
+            <w:r>
+              <w:t>09:30</w:t>
+            </w:r>
+            <w:proofErr w:type="gramEnd"/>
+          </w:p>
         </w:tc>
       </w:tr>
       <w:tr>
@@ -2043,8 +2121,49 @@
           <w:p>
             <w:r>
               <w:lastRenderedPageBreak/>
-              <w:t>Entrada(s): Dados da doação (quantidade, banco de leite).</w:t>
-            </w:r>
+              <w:t xml:space="preserve">Entrada(s): </w:t>
+            </w:r>
+          </w:p>
+          <w:p>
+            <w:r>
+              <w:t>Ponto de coleta: Banco de Leite Humano – Hospital</w:t>
+            </w:r>
+            <w:r>
+              <w:t xml:space="preserve"> das Clínicas de Belo Horizonte</w:t>
+            </w:r>
+          </w:p>
+          <w:p>
+            <w:r>
+              <w:t>Quantidade: 350 ml</w:t>
+            </w:r>
+          </w:p>
+          <w:p>
+            <w:r>
+              <w:t>Endereço: Rua P</w:t>
+            </w:r>
+            <w:r>
+              <w:t xml:space="preserve">adre Eustáquio, nº 250 – </w:t>
+            </w:r>
+            <w:proofErr w:type="gramStart"/>
+            <w:r>
+              <w:t>Centro</w:t>
+            </w:r>
+            <w:proofErr w:type="gramEnd"/>
+          </w:p>
+          <w:p>
+            <w:r>
+              <w:t>Data: 15/10/2025</w:t>
+            </w:r>
+          </w:p>
+          <w:p>
+            <w:r>
+              <w:t xml:space="preserve">Hora: </w:t>
+            </w:r>
+            <w:proofErr w:type="gramStart"/>
+            <w:r>
+              <w:t>09:30</w:t>
+            </w:r>
+            <w:proofErr w:type="gramEnd"/>
           </w:p>
         </w:tc>
       </w:tr>
@@ -2068,8 +2187,26 @@
             <w:r>
               <w:t xml:space="preserve">Saída(s) esperada(s): </w:t>
             </w:r>
-            <w:r>
-              <w:t>Registro salvo no sistema e associado ao perfil da doadora.</w:t>
+          </w:p>
+          <w:p>
+            <w:r>
+              <w:t>Registro da doaçã</w:t>
+            </w:r>
+            <w:r>
+              <w:t>o salvo com sucesso no sistema.</w:t>
+            </w:r>
+          </w:p>
+          <w:p>
+            <w:r>
+              <w:t>Doação associada ao perfil da doadora Mar</w:t>
+            </w:r>
+            <w:r>
+              <w:t>ia Clara.</w:t>
+            </w:r>
+          </w:p>
+          <w:p>
+            <w:r>
+              <w:t>Exibição de mensagem de confirmação: “Doação agendada com sucesso!”.</w:t>
             </w:r>
           </w:p>
         </w:tc>
@@ -2096,11 +2233,11 @@
             <w:r>
               <w:t xml:space="preserve">Usuário </w:t>
             </w:r>
-            <w:proofErr w:type="spellStart"/>
-            <w:r>
-              <w:t>logado</w:t>
-            </w:r>
-            <w:proofErr w:type="spellEnd"/>
+            <w:r>
+              <w:t>autenticado</w:t>
+            </w:r>
+            <w:bookmarkStart w:id="26" w:name="_GoBack"/>
+            <w:bookmarkEnd w:id="26"/>
             <w:r>
               <w:t xml:space="preserve"> (CT02).</w:t>
             </w:r>
@@ -2113,13 +2250,28 @@
         <w:pStyle w:val="Legenda"/>
       </w:pPr>
       <w:r>
+        <w:t xml:space="preserve">   </w:t>
+      </w:r>
+      <w:r>
         <w:t xml:space="preserve">QUADRO </w:t>
       </w:r>
-      <w:fldSimple w:instr=" SEQ QUADRO \* ARABIC ">
-        <w:r>
-          <w:t>3</w:t>
-        </w:r>
-      </w:fldSimple>
+      <w:r>
+        <w:fldChar w:fldCharType="begin"/>
+      </w:r>
+      <w:r>
+        <w:instrText xml:space="preserve"> SEQ QUADRO \* ARABIC </w:instrText>
+      </w:r>
+      <w:r>
+        <w:fldChar w:fldCharType="separate"/>
+      </w:r>
+      <w:proofErr w:type="gramStart"/>
+      <w:r>
+        <w:t>3</w:t>
+      </w:r>
+      <w:proofErr w:type="gramEnd"/>
+      <w:r>
+        <w:fldChar w:fldCharType="end"/>
+      </w:r>
       <w:r>
         <w:t xml:space="preserve"> –</w:t>
       </w:r>
@@ -2127,12 +2279,6 @@
         <w:t xml:space="preserve"> Descrição do caso de teste CT03</w:t>
       </w:r>
     </w:p>
-    <w:p/>
-    <w:p/>
-    <w:p/>
-    <w:p/>
-    <w:p/>
-    <w:p/>
     <w:p/>
     <w:p/>
     <w:tbl>
@@ -2175,12 +2321,12 @@
             </w:tcBorders>
           </w:tcPr>
           <w:p>
-            <w:proofErr w:type="gramStart"/>
-            <w:r>
-              <w:lastRenderedPageBreak/>
+            <w:r>
               <w:t>Item:</w:t>
             </w:r>
-            <w:proofErr w:type="gramEnd"/>
+            <w:r>
+              <w:t xml:space="preserve"> </w:t>
+            </w:r>
             <w:r>
               <w:t>IT04</w:t>
             </w:r>
@@ -2264,7 +2410,7 @@
               </w:numPr>
             </w:pPr>
             <w:r>
-              <w:t>Acessar o módulo de busca de bancos de leite.</w:t>
+              <w:t>Acessar o módulo de busca de bancos de leite na página inicial.</w:t>
             </w:r>
           </w:p>
           <w:p>
@@ -2276,22 +2422,20 @@
               </w:numPr>
             </w:pPr>
             <w:r>
-              <w:t>Permitir acesso à localização do dispositivo.</w:t>
+              <w:t>Permitir acesso à localização do dispositivo quando solicitado pelo navegador.</w:t>
             </w:r>
           </w:p>
           <w:p>
             <w:pPr>
-              <w:pStyle w:val="NormalWeb"/>
               <w:numPr>
                 <w:ilvl w:val="0"/>
                 <w:numId w:val="25"/>
               </w:numPr>
             </w:pPr>
             <w:r>
-              <w:t>Consultar resultados apresentados.</w:t>
-            </w:r>
-          </w:p>
-          <w:p/>
+              <w:t>Consultar os resultados apresentados no mapa/lista.</w:t>
+            </w:r>
+          </w:p>
         </w:tc>
       </w:tr>
       <w:tr>
@@ -2313,18 +2457,23 @@
           </w:tcPr>
           <w:p>
             <w:r>
+              <w:lastRenderedPageBreak/>
               <w:t xml:space="preserve">Entrada(s): </w:t>
             </w:r>
-            <w:r>
-              <w:t xml:space="preserve">Dados de </w:t>
-            </w:r>
-            <w:proofErr w:type="spellStart"/>
-            <w:r>
-              <w:t>geolocalização</w:t>
-            </w:r>
-            <w:proofErr w:type="spellEnd"/>
-            <w:r>
-              <w:t xml:space="preserve"> (latitude/longitude).</w:t>
+          </w:p>
+          <w:p>
+            <w:r>
+              <w:t>Localização do dispositivo:</w:t>
+            </w:r>
+          </w:p>
+          <w:p>
+            <w:r>
+              <w:t>Latitude: -19.9208</w:t>
+            </w:r>
+          </w:p>
+          <w:p>
+            <w:r>
+              <w:t>Longitude: -43.9378 (Belo Horizonte/MG)</w:t>
             </w:r>
           </w:p>
         </w:tc>
@@ -2349,9 +2498,40 @@
             <w:r>
               <w:t xml:space="preserve">Saída(s) esperada(s): </w:t>
             </w:r>
-            <w:r>
-              <w:t>Lista de bancos de leite próximos ao usuário.</w:t>
-            </w:r>
+          </w:p>
+          <w:p>
+            <w:r>
+              <w:t>Exibição de lista/mapa de bancos de leite pr</w:t>
+            </w:r>
+            <w:r>
+              <w:t>óximos ao usuário, por exemplo:</w:t>
+            </w:r>
+          </w:p>
+          <w:p>
+            <w:r>
+              <w:t>Banco de Leite Human</w:t>
+            </w:r>
+            <w:r>
+              <w:t>o – Hospital das Clínicas de BH</w:t>
+            </w:r>
+          </w:p>
+          <w:p>
+            <w:r>
+              <w:t xml:space="preserve">Banco </w:t>
+            </w:r>
+            <w:r>
+              <w:t>de Leite Humano – Santa Casa BH</w:t>
+            </w:r>
+          </w:p>
+          <w:p>
+            <w:r>
+              <w:t xml:space="preserve">Banco de Leite Humano – Hospital Odilon </w:t>
+            </w:r>
+            <w:proofErr w:type="spellStart"/>
+            <w:r>
+              <w:t>Behrens</w:t>
+            </w:r>
+            <w:proofErr w:type="spellEnd"/>
           </w:p>
         </w:tc>
       </w:tr>
@@ -2375,7 +2555,7 @@
               <w:t xml:space="preserve">Dependência(s): </w:t>
             </w:r>
             <w:r>
-              <w:t>Usuário autenticado (CT02).</w:t>
+              <w:t>Nenhuma (não é necessário estar autenticado).</w:t>
             </w:r>
           </w:p>
         </w:tc>
@@ -2388,11 +2568,21 @@
       <w:r>
         <w:t xml:space="preserve">QUADRO </w:t>
       </w:r>
-      <w:fldSimple w:instr=" SEQ QUADRO \* ARABIC ">
-        <w:r>
-          <w:t>3</w:t>
-        </w:r>
-      </w:fldSimple>
+      <w:r>
+        <w:fldChar w:fldCharType="begin"/>
+      </w:r>
+      <w:r>
+        <w:instrText xml:space="preserve"> SEQ QUADRO \* ARABIC </w:instrText>
+      </w:r>
+      <w:r>
+        <w:fldChar w:fldCharType="separate"/>
+      </w:r>
+      <w:r>
+        <w:t>3</w:t>
+      </w:r>
+      <w:r>
+        <w:fldChar w:fldCharType="end"/>
+      </w:r>
       <w:r>
         <w:t xml:space="preserve"> –</w:t>
       </w:r>
@@ -2400,7 +2590,6 @@
         <w:t xml:space="preserve"> Descrição do caso de teste CT04</w:t>
       </w:r>
     </w:p>
-    <w:p/>
     <w:p/>
     <w:p>
       <w:pPr>
@@ -2410,8 +2599,13 @@
       <w:bookmarkStart w:id="28" w:name="_Toc14345939"/>
       <w:bookmarkStart w:id="29" w:name="_Toc46909580"/>
       <w:bookmarkStart w:id="30" w:name="_Toc78789691"/>
-      <w:r>
-        <w:t>2 HISTÓRICO DE REALIZAÇÃO</w:t>
+      <w:proofErr w:type="gramStart"/>
+      <w:r>
+        <w:t>2</w:t>
+      </w:r>
+      <w:proofErr w:type="gramEnd"/>
+      <w:r>
+        <w:t xml:space="preserve"> HISTÓRICO DE REALIZAÇÃO</w:t>
       </w:r>
       <w:bookmarkEnd w:id="27"/>
       <w:bookmarkEnd w:id="28"/>
@@ -2483,7 +2677,27 @@
                 <w:szCs w:val="24"/>
                 <w:highlight w:val="white"/>
               </w:rPr>
-              <w:t>No. Teste:  CT01</w:t>
+              <w:t>No. Teste:</w:t>
+            </w:r>
+            <w:proofErr w:type="gramStart"/>
+            <w:r>
+              <w:rPr>
+                <w:rFonts w:ascii="Times New Roman" w:eastAsia="Times New Roman" w:hAnsi="Times New Roman" w:cs="Times New Roman"/>
+                <w:sz w:val="24"/>
+                <w:szCs w:val="24"/>
+                <w:highlight w:val="white"/>
+              </w:rPr>
+              <w:t xml:space="preserve">  </w:t>
+            </w:r>
+            <w:proofErr w:type="gramEnd"/>
+            <w:r>
+              <w:rPr>
+                <w:rFonts w:ascii="Times New Roman" w:eastAsia="Times New Roman" w:hAnsi="Times New Roman" w:cs="Times New Roman"/>
+                <w:sz w:val="24"/>
+                <w:szCs w:val="24"/>
+                <w:highlight w:val="white"/>
+              </w:rPr>
+              <w:t>CT01</w:t>
             </w:r>
           </w:p>
         </w:tc>
@@ -2528,25 +2742,7 @@
                 <w:szCs w:val="24"/>
                 <w:highlight w:val="white"/>
               </w:rPr>
-              <w:t xml:space="preserve">Responsável pelo </w:t>
-            </w:r>
-            <w:r>
-              <w:rPr>
-                <w:rFonts w:ascii="Times New Roman" w:eastAsia="Times New Roman" w:hAnsi="Times New Roman" w:cs="Times New Roman"/>
-                <w:sz w:val="24"/>
-                <w:szCs w:val="24"/>
-                <w:highlight w:val="white"/>
-              </w:rPr>
-              <w:t>t</w:t>
-            </w:r>
-            <w:r>
-              <w:rPr>
-                <w:rFonts w:ascii="Times New Roman" w:eastAsia="Times New Roman" w:hAnsi="Times New Roman" w:cs="Times New Roman"/>
-                <w:sz w:val="24"/>
-                <w:szCs w:val="24"/>
-                <w:highlight w:val="white"/>
-              </w:rPr>
-              <w:t xml:space="preserve">este: </w:t>
+              <w:t xml:space="preserve">Responsável pelo teste: </w:t>
             </w:r>
             <w:proofErr w:type="spellStart"/>
             <w:r>
@@ -2709,7 +2905,6 @@
                     <w:rPr>
                       <w:szCs w:val="24"/>
                     </w:rPr>
-                    <w:lastRenderedPageBreak/>
                     <w:t>20/08/2025</w:t>
                   </w:r>
                 </w:p>
@@ -2782,29 +2977,25 @@
                 <w:sz w:val="24"/>
                 <w:szCs w:val="24"/>
               </w:rPr>
-              <w:lastRenderedPageBreak/>
-              <w:t>Versão do artefato testado:</w:t>
+              <w:t xml:space="preserve">Versão do artefato testado: </w:t>
             </w:r>
             <w:proofErr w:type="gramStart"/>
             <w:r>
               <w:rPr>
-                <w:rFonts w:ascii="Times New Roman" w:eastAsia="Times New Roman" w:hAnsi="Times New Roman" w:cs="Times New Roman"/>
+                <w:rFonts w:ascii="Times New Roman" w:hAnsi="Times New Roman" w:cs="Times New Roman"/>
                 <w:sz w:val="24"/>
                 <w:szCs w:val="24"/>
               </w:rPr>
-              <w:t xml:space="preserve"> </w:t>
-            </w:r>
-            <w:r>
-              <w:rPr>
-                <w:rFonts w:ascii="Times New Roman" w:eastAsia="Times New Roman" w:hAnsi="Times New Roman" w:cs="Times New Roman"/>
+              <w:t>v1.</w:t>
+            </w:r>
+            <w:proofErr w:type="gramEnd"/>
+            <w:r>
+              <w:rPr>
+                <w:rFonts w:ascii="Times New Roman" w:hAnsi="Times New Roman" w:cs="Times New Roman"/>
                 <w:sz w:val="24"/>
                 <w:szCs w:val="24"/>
               </w:rPr>
-              <w:t xml:space="preserve"> </w:t>
-            </w:r>
-            <w:proofErr w:type="gramEnd"/>
-            <w:r>
-              <w:t>v1.0 do módulo de cadastro</w:t>
+              <w:t>0 do módulo de cadastro</w:t>
             </w:r>
           </w:p>
           <w:p>
@@ -2877,6 +3068,11 @@
               <w:t xml:space="preserve">Resultado observável: </w:t>
             </w:r>
             <w:r>
+              <w:rPr>
+                <w:rFonts w:ascii="Times New Roman" w:hAnsi="Times New Roman" w:cs="Times New Roman"/>
+                <w:sz w:val="24"/>
+                <w:szCs w:val="24"/>
+              </w:rPr>
               <w:t>Usuário cadastrado com sucesso.</w:t>
             </w:r>
           </w:p>
@@ -2930,26 +3126,20 @@
               </w:rPr>
               <w:t>Situação:</w:t>
             </w:r>
-            <w:proofErr w:type="gramStart"/>
             <w:r>
               <w:rPr>
                 <w:rFonts w:ascii="Times New Roman" w:eastAsia="Times New Roman" w:hAnsi="Times New Roman" w:cs="Times New Roman"/>
                 <w:sz w:val="24"/>
                 <w:szCs w:val="24"/>
-                <w:highlight w:val="white"/>
-              </w:rPr>
-              <w:t xml:space="preserve">  </w:t>
-            </w:r>
-            <w:r>
-              <w:rPr>
-                <w:rFonts w:ascii="Times New Roman" w:eastAsia="Times New Roman" w:hAnsi="Times New Roman" w:cs="Times New Roman"/>
+              </w:rPr>
+              <w:t xml:space="preserve"> </w:t>
+            </w:r>
+            <w:r>
+              <w:rPr>
+                <w:rFonts w:ascii="Times New Roman" w:hAnsi="Times New Roman" w:cs="Times New Roman"/>
                 <w:sz w:val="24"/>
                 <w:szCs w:val="24"/>
               </w:rPr>
-              <w:t xml:space="preserve"> </w:t>
-            </w:r>
-            <w:proofErr w:type="gramEnd"/>
-            <w:r>
               <w:t>Aprovado</w:t>
             </w:r>
           </w:p>
@@ -2997,7 +3187,6 @@
         <w:t xml:space="preserve"> – Resultado do CT01</w:t>
       </w:r>
     </w:p>
-    <w:p/>
     <w:p/>
     <w:tbl>
       <w:tblPr>
@@ -3136,27 +3325,14 @@
                 <w:szCs w:val="24"/>
                 <w:highlight w:val="white"/>
               </w:rPr>
-              <w:t xml:space="preserve">Responsável pelo </w:t>
-            </w:r>
-            <w:r>
-              <w:rPr>
-                <w:rFonts w:ascii="Times New Roman" w:eastAsia="Times New Roman" w:hAnsi="Times New Roman" w:cs="Times New Roman"/>
+              <w:t xml:space="preserve">Responsável pelo teste: </w:t>
+            </w:r>
+            <w:r>
+              <w:rPr>
+                <w:rFonts w:ascii="Times New Roman" w:hAnsi="Times New Roman" w:cs="Times New Roman"/>
                 <w:sz w:val="24"/>
                 <w:szCs w:val="24"/>
-                <w:highlight w:val="white"/>
-              </w:rPr>
-              <w:t>t</w:t>
-            </w:r>
-            <w:r>
-              <w:rPr>
-                <w:rFonts w:ascii="Times New Roman" w:eastAsia="Times New Roman" w:hAnsi="Times New Roman" w:cs="Times New Roman"/>
-                <w:sz w:val="24"/>
-                <w:szCs w:val="24"/>
-                <w:highlight w:val="white"/>
-              </w:rPr>
-              <w:t xml:space="preserve">este: </w:t>
-            </w:r>
-            <w:r>
+              </w:rPr>
               <w:t>Mateus Daniel</w:t>
             </w:r>
           </w:p>
@@ -3306,6 +3482,9 @@
                     </w:rPr>
                   </w:pPr>
                   <w:r>
+                    <w:rPr>
+                      <w:szCs w:val="24"/>
+                    </w:rPr>
                     <w:t>25/08/2025</w:t>
                   </w:r>
                 </w:p>
@@ -3378,6 +3557,7 @@
                 <w:sz w:val="24"/>
                 <w:szCs w:val="24"/>
               </w:rPr>
+              <w:lastRenderedPageBreak/>
               <w:t>Versão do artefato testado:</w:t>
             </w:r>
             <w:proofErr w:type="gramStart"/>
@@ -3387,20 +3567,34 @@
                 <w:sz w:val="24"/>
                 <w:szCs w:val="24"/>
               </w:rPr>
-              <w:t xml:space="preserve"> </w:t>
-            </w:r>
-            <w:r>
+              <w:t xml:space="preserve">  </w:t>
+            </w:r>
+            <w:proofErr w:type="gramEnd"/>
+            <w:r>
+              <w:rPr>
+                <w:rFonts w:ascii="Times New Roman" w:hAnsi="Times New Roman" w:cs="Times New Roman"/>
+              </w:rPr>
+              <w:t>v1.0 do módulo de autenticação</w:t>
+            </w:r>
+          </w:p>
+          <w:p>
+            <w:pPr>
+              <w:pStyle w:val="Normal1"/>
+              <w:pBdr>
+                <w:top w:val="none" w:sz="0" w:space="0" w:color="000000"/>
+                <w:left w:val="none" w:sz="0" w:space="0" w:color="000000"/>
+                <w:bottom w:val="none" w:sz="0" w:space="0" w:color="000000"/>
+                <w:right w:val="none" w:sz="0" w:space="0" w:color="000000"/>
+                <w:between w:val="none" w:sz="0" w:space="0" w:color="000000"/>
+              </w:pBdr>
+              <w:shd w:val="clear" w:color="auto" w:fill="FFFFFF"/>
+              <w:spacing w:line="259" w:lineRule="auto"/>
               <w:rPr>
                 <w:rFonts w:ascii="Times New Roman" w:eastAsia="Times New Roman" w:hAnsi="Times New Roman" w:cs="Times New Roman"/>
                 <w:sz w:val="24"/>
                 <w:szCs w:val="24"/>
               </w:rPr>
-              <w:t xml:space="preserve"> </w:t>
-            </w:r>
-            <w:proofErr w:type="gramEnd"/>
-            <w:r>
-              <w:t>v1.0 do módulo de doação</w:t>
-            </w:r>
+            </w:pPr>
           </w:p>
           <w:p>
             <w:pPr>
@@ -3472,7 +3666,22 @@
               <w:t xml:space="preserve">Resultado observável: </w:t>
             </w:r>
             <w:r>
-              <w:t>Registro salvo no banco de dados.</w:t>
+              <w:rPr>
+                <w:rFonts w:ascii="Times New Roman" w:hAnsi="Times New Roman" w:cs="Times New Roman"/>
+              </w:rPr>
+              <w:t>Autenticação</w:t>
+            </w:r>
+            <w:r>
+              <w:rPr>
+                <w:rFonts w:ascii="Times New Roman" w:hAnsi="Times New Roman" w:cs="Times New Roman"/>
+              </w:rPr>
+              <w:t xml:space="preserve"> realizada</w:t>
+            </w:r>
+            <w:r>
+              <w:rPr>
+                <w:rFonts w:ascii="Times New Roman" w:hAnsi="Times New Roman" w:cs="Times New Roman"/>
+              </w:rPr>
+              <w:t xml:space="preserve"> com sucesso.</w:t>
             </w:r>
           </w:p>
         </w:tc>
@@ -3545,6 +3754,11 @@
             </w:r>
             <w:proofErr w:type="gramEnd"/>
             <w:r>
+              <w:rPr>
+                <w:rFonts w:ascii="Times New Roman" w:hAnsi="Times New Roman" w:cs="Times New Roman"/>
+                <w:sz w:val="24"/>
+                <w:szCs w:val="24"/>
+              </w:rPr>
               <w:t>Aprovado</w:t>
             </w:r>
           </w:p>
@@ -3558,41 +3772,22 @@
       <w:r>
         <w:t xml:space="preserve">QUADRO </w:t>
       </w:r>
-      <w:r>
+      <w:fldSimple w:instr=" SEQ QUADRO \* ARABIC ">
+        <w:r>
+          <w:t>4</w:t>
+        </w:r>
+      </w:fldSimple>
+      <w:r>
+        <w:t xml:space="preserve"> – Resultado do CT02</w:t>
+      </w:r>
+    </w:p>
+    <w:p>
+      <w:pPr>
         <w:rPr>
-          <w:noProof/>
+          <w:szCs w:val="24"/>
         </w:rPr>
-        <w:fldChar w:fldCharType="begin"/>
-      </w:r>
-      <w:r>
-        <w:rPr>
-          <w:noProof/>
-        </w:rPr>
-        <w:instrText xml:space="preserve"> SEQ QUADRO \* ARABIC </w:instrText>
-      </w:r>
-      <w:r>
-        <w:rPr>
-          <w:noProof/>
-        </w:rPr>
-        <w:fldChar w:fldCharType="separate"/>
-      </w:r>
-      <w:r>
-        <w:rPr>
-          <w:noProof/>
-        </w:rPr>
-        <w:t>4</w:t>
-      </w:r>
-      <w:r>
-        <w:rPr>
-          <w:noProof/>
-        </w:rPr>
-        <w:fldChar w:fldCharType="end"/>
-      </w:r>
-      <w:r>
-        <w:t xml:space="preserve"> – Resultado do CT02</w:t>
-      </w:r>
+      </w:pPr>
     </w:p>
-    <w:p/>
     <w:tbl>
       <w:tblPr>
         <w:tblW w:w="8589" w:type="dxa"/>
@@ -3730,27 +3925,12 @@
                 <w:szCs w:val="24"/>
                 <w:highlight w:val="white"/>
               </w:rPr>
-              <w:t xml:space="preserve">Responsável pelo </w:t>
-            </w:r>
-            <w:r>
-              <w:rPr>
-                <w:rFonts w:ascii="Times New Roman" w:eastAsia="Times New Roman" w:hAnsi="Times New Roman" w:cs="Times New Roman"/>
-                <w:sz w:val="24"/>
-                <w:szCs w:val="24"/>
-                <w:highlight w:val="white"/>
-              </w:rPr>
-              <w:t>t</w:t>
-            </w:r>
-            <w:r>
-              <w:rPr>
-                <w:rFonts w:ascii="Times New Roman" w:eastAsia="Times New Roman" w:hAnsi="Times New Roman" w:cs="Times New Roman"/>
-                <w:sz w:val="24"/>
-                <w:szCs w:val="24"/>
-                <w:highlight w:val="white"/>
-              </w:rPr>
-              <w:t xml:space="preserve">este: </w:t>
-            </w:r>
-            <w:r>
+              <w:t xml:space="preserve">Responsável pelo teste: </w:t>
+            </w:r>
+            <w:r>
+              <w:rPr>
+                <w:rFonts w:ascii="Times New Roman" w:hAnsi="Times New Roman" w:cs="Times New Roman"/>
+              </w:rPr>
               <w:t>Mateus Daniel</w:t>
             </w:r>
           </w:p>
@@ -3981,19 +4161,20 @@
                 <w:sz w:val="24"/>
                 <w:szCs w:val="24"/>
               </w:rPr>
-              <w:t xml:space="preserve"> </w:t>
-            </w:r>
-            <w:r>
-              <w:rPr>
-                <w:rFonts w:ascii="Times New Roman" w:eastAsia="Times New Roman" w:hAnsi="Times New Roman" w:cs="Times New Roman"/>
-                <w:sz w:val="24"/>
-                <w:szCs w:val="24"/>
-              </w:rPr>
-              <w:t xml:space="preserve"> </w:t>
+              <w:t xml:space="preserve">  </w:t>
             </w:r>
             <w:proofErr w:type="gramEnd"/>
             <w:r>
-              <w:t>v1.0 do módulo de autenticação</w:t>
+              <w:rPr>
+                <w:rFonts w:ascii="Times New Roman" w:hAnsi="Times New Roman" w:cs="Times New Roman"/>
+              </w:rPr>
+              <w:t xml:space="preserve">v1.0 do módulo de </w:t>
+            </w:r>
+            <w:r>
+              <w:rPr>
+                <w:rFonts w:ascii="Times New Roman" w:hAnsi="Times New Roman" w:cs="Times New Roman"/>
+              </w:rPr>
+              <w:t>doação</w:t>
             </w:r>
           </w:p>
           <w:p>
@@ -4063,19 +4244,13 @@
                 <w:sz w:val="24"/>
                 <w:szCs w:val="24"/>
               </w:rPr>
-              <w:lastRenderedPageBreak/>
               <w:t xml:space="preserve">Resultado observável: </w:t>
             </w:r>
-            <w:proofErr w:type="gramStart"/>
-            <w:r>
-              <w:t>Autenticação</w:t>
-            </w:r>
-            <w:r>
-              <w:t xml:space="preserve"> realizado com sucesso</w:t>
-            </w:r>
-            <w:proofErr w:type="gramEnd"/>
-            <w:r>
-              <w:t>.</w:t>
+            <w:r>
+              <w:rPr>
+                <w:rFonts w:ascii="Times New Roman" w:hAnsi="Times New Roman" w:cs="Times New Roman"/>
+              </w:rPr>
+              <w:t>Registro Salvo no banco de dados</w:t>
             </w:r>
           </w:p>
         </w:tc>
@@ -4126,28 +4301,12 @@
                 <w:szCs w:val="24"/>
                 <w:highlight w:val="white"/>
               </w:rPr>
-              <w:t>Situação:</w:t>
-            </w:r>
-            <w:proofErr w:type="gramStart"/>
-            <w:r>
-              <w:rPr>
-                <w:rFonts w:ascii="Times New Roman" w:eastAsia="Times New Roman" w:hAnsi="Times New Roman" w:cs="Times New Roman"/>
-                <w:sz w:val="24"/>
-                <w:szCs w:val="24"/>
-                <w:highlight w:val="white"/>
-              </w:rPr>
-              <w:t xml:space="preserve">  </w:t>
-            </w:r>
-            <w:r>
-              <w:rPr>
-                <w:rFonts w:ascii="Times New Roman" w:eastAsia="Times New Roman" w:hAnsi="Times New Roman" w:cs="Times New Roman"/>
-                <w:sz w:val="24"/>
-                <w:szCs w:val="24"/>
-              </w:rPr>
-              <w:t xml:space="preserve"> </w:t>
-            </w:r>
-            <w:proofErr w:type="gramEnd"/>
-            <w:r>
+              <w:t xml:space="preserve">Situação: </w:t>
+            </w:r>
+            <w:r>
+              <w:rPr>
+                <w:rFonts w:ascii="Times New Roman" w:hAnsi="Times New Roman" w:cs="Times New Roman"/>
+              </w:rPr>
               <w:t>Aprovado</w:t>
             </w:r>
           </w:p>
@@ -4195,9 +4354,6 @@
         <w:t xml:space="preserve"> – Resultado do CT03</w:t>
       </w:r>
     </w:p>
-    <w:p/>
-    <w:p/>
-    <w:p/>
     <w:p/>
     <w:tbl>
       <w:tblPr>
@@ -4336,27 +4492,14 @@
                 <w:szCs w:val="24"/>
                 <w:highlight w:val="white"/>
               </w:rPr>
-              <w:t xml:space="preserve">Responsável pelo </w:t>
-            </w:r>
-            <w:r>
-              <w:rPr>
-                <w:rFonts w:ascii="Times New Roman" w:eastAsia="Times New Roman" w:hAnsi="Times New Roman" w:cs="Times New Roman"/>
+              <w:t xml:space="preserve">Responsável pelo teste: </w:t>
+            </w:r>
+            <w:r>
+              <w:rPr>
+                <w:rFonts w:ascii="Times New Roman" w:hAnsi="Times New Roman" w:cs="Times New Roman"/>
                 <w:sz w:val="24"/>
                 <w:szCs w:val="24"/>
-                <w:highlight w:val="white"/>
-              </w:rPr>
-              <w:t>t</w:t>
-            </w:r>
-            <w:r>
-              <w:rPr>
-                <w:rFonts w:ascii="Times New Roman" w:eastAsia="Times New Roman" w:hAnsi="Times New Roman" w:cs="Times New Roman"/>
-                <w:sz w:val="24"/>
-                <w:szCs w:val="24"/>
-                <w:highlight w:val="white"/>
-              </w:rPr>
-              <w:t xml:space="preserve">este: </w:t>
-            </w:r>
-            <w:r>
+              </w:rPr>
               <w:t>Mateus Daniel</w:t>
             </w:r>
           </w:p>
@@ -4506,6 +4649,9 @@
                     </w:rPr>
                   </w:pPr>
                   <w:r>
+                    <w:rPr>
+                      <w:szCs w:val="24"/>
+                    </w:rPr>
                     <w:t>28/08/2025</w:t>
                   </w:r>
                 </w:p>
@@ -4587,22 +4733,24 @@
                 <w:sz w:val="24"/>
                 <w:szCs w:val="24"/>
               </w:rPr>
-              <w:t xml:space="preserve"> </w:t>
-            </w:r>
-            <w:r>
-              <w:rPr>
-                <w:rFonts w:ascii="Times New Roman" w:eastAsia="Times New Roman" w:hAnsi="Times New Roman" w:cs="Times New Roman"/>
+              <w:t xml:space="preserve">  </w:t>
+            </w:r>
+            <w:proofErr w:type="gramEnd"/>
+            <w:r>
+              <w:rPr>
+                <w:rFonts w:ascii="Times New Roman" w:hAnsi="Times New Roman" w:cs="Times New Roman"/>
                 <w:sz w:val="24"/>
                 <w:szCs w:val="24"/>
               </w:rPr>
-              <w:t xml:space="preserve"> </w:t>
-            </w:r>
-            <w:proofErr w:type="gramEnd"/>
-            <w:r>
               <w:t xml:space="preserve">v1.0 do módulo de </w:t>
             </w:r>
             <w:proofErr w:type="spellStart"/>
             <w:r>
+              <w:rPr>
+                <w:rFonts w:ascii="Times New Roman" w:hAnsi="Times New Roman" w:cs="Times New Roman"/>
+                <w:sz w:val="24"/>
+                <w:szCs w:val="24"/>
+              </w:rPr>
               <w:t>geolocalização</w:t>
             </w:r>
             <w:proofErr w:type="spellEnd"/>
@@ -4677,6 +4825,11 @@
               <w:t xml:space="preserve">Resultado observável: </w:t>
             </w:r>
             <w:r>
+              <w:rPr>
+                <w:rFonts w:ascii="Times New Roman" w:hAnsi="Times New Roman" w:cs="Times New Roman"/>
+                <w:sz w:val="24"/>
+                <w:szCs w:val="24"/>
+              </w:rPr>
               <w:t>Lista de bancos de leite exibida corretamente.</w:t>
             </w:r>
           </w:p>
@@ -4728,28 +4881,14 @@
                 <w:szCs w:val="24"/>
                 <w:highlight w:val="white"/>
               </w:rPr>
-              <w:t>Situação:</w:t>
-            </w:r>
-            <w:proofErr w:type="gramStart"/>
-            <w:r>
-              <w:rPr>
-                <w:rFonts w:ascii="Times New Roman" w:eastAsia="Times New Roman" w:hAnsi="Times New Roman" w:cs="Times New Roman"/>
+              <w:t xml:space="preserve">Situação: </w:t>
+            </w:r>
+            <w:r>
+              <w:rPr>
+                <w:rFonts w:ascii="Times New Roman" w:hAnsi="Times New Roman" w:cs="Times New Roman"/>
                 <w:sz w:val="24"/>
                 <w:szCs w:val="24"/>
-                <w:highlight w:val="white"/>
-              </w:rPr>
-              <w:t xml:space="preserve">  </w:t>
-            </w:r>
-            <w:r>
-              <w:rPr>
-                <w:rFonts w:ascii="Times New Roman" w:eastAsia="Times New Roman" w:hAnsi="Times New Roman" w:cs="Times New Roman"/>
-                <w:sz w:val="24"/>
-                <w:szCs w:val="24"/>
-              </w:rPr>
-              <w:t xml:space="preserve"> </w:t>
-            </w:r>
-            <w:proofErr w:type="gramEnd"/>
-            <w:r>
+              </w:rPr>
               <w:t>Aprovado</w:t>
             </w:r>
           </w:p>
@@ -4763,36 +4902,11 @@
       <w:r>
         <w:t xml:space="preserve">QUADRO </w:t>
       </w:r>
-      <w:r>
-        <w:rPr>
-          <w:noProof/>
-        </w:rPr>
-        <w:fldChar w:fldCharType="begin"/>
-      </w:r>
-      <w:r>
-        <w:rPr>
-          <w:noProof/>
-        </w:rPr>
-        <w:instrText xml:space="preserve"> SEQ QUADRO \* ARABIC </w:instrText>
-      </w:r>
-      <w:r>
-        <w:rPr>
-          <w:noProof/>
-        </w:rPr>
-        <w:fldChar w:fldCharType="separate"/>
-      </w:r>
-      <w:r>
-        <w:rPr>
-          <w:noProof/>
-        </w:rPr>
-        <w:t>4</w:t>
-      </w:r>
-      <w:r>
-        <w:rPr>
-          <w:noProof/>
-        </w:rPr>
-        <w:fldChar w:fldCharType="end"/>
-      </w:r>
+      <w:fldSimple w:instr=" SEQ QUADRO \* ARABIC ">
+        <w:r>
+          <w:t>4</w:t>
+        </w:r>
+      </w:fldSimple>
       <w:r>
         <w:t xml:space="preserve"> – Resultado do CT04</w:t>
       </w:r>
@@ -5116,60 +5230,11 @@
 
 <file path=word/header4.xml><?xml version="1.0" encoding="utf-8"?>
 <w:hdr xmlns:wpc="http://schemas.microsoft.com/office/word/2010/wordprocessingCanvas" xmlns:mc="http://schemas.openxmlformats.org/markup-compatibility/2006" xmlns:o="urn:schemas-microsoft-com:office:office" xmlns:r="http://schemas.openxmlformats.org/officeDocument/2006/relationships" xmlns:m="http://schemas.openxmlformats.org/officeDocument/2006/math" xmlns:v="urn:schemas-microsoft-com:vml" xmlns:wp14="http://schemas.microsoft.com/office/word/2010/wordprocessingDrawing" xmlns:wp="http://schemas.openxmlformats.org/drawingml/2006/wordprocessingDrawing" xmlns:w10="urn:schemas-microsoft-com:office:word" xmlns:w="http://schemas.openxmlformats.org/wordprocessingml/2006/main" xmlns:w14="http://schemas.microsoft.com/office/word/2010/wordml" xmlns:wpg="http://schemas.microsoft.com/office/word/2010/wordprocessingGroup" xmlns:wpi="http://schemas.microsoft.com/office/word/2010/wordprocessingInk" xmlns:wne="http://schemas.microsoft.com/office/word/2006/wordml" xmlns:wps="http://schemas.microsoft.com/office/word/2010/wordprocessingShape" mc:Ignorable="w14 wp14">
-  <w:sdt>
-    <w:sdtPr>
-      <w:id w:val="-936437513"/>
-      <w:docPartObj>
-        <w:docPartGallery w:val="Page Numbers (Top of Page)"/>
-        <w:docPartUnique/>
-      </w:docPartObj>
-    </w:sdtPr>
-    <w:sdtEndPr/>
-    <w:sdtContent>
-      <w:p>
-        <w:pPr>
-          <w:pStyle w:val="Cabealho"/>
-        </w:pPr>
-        <w:r>
-          <w:rPr>
-            <w:noProof/>
-          </w:rPr>
-          <w:fldChar w:fldCharType="begin"/>
-        </w:r>
-        <w:r>
-          <w:rPr>
-            <w:noProof/>
-          </w:rPr>
-          <w:instrText xml:space="preserve"> PAGE   \* MERGEFORMAT </w:instrText>
-        </w:r>
-        <w:r>
-          <w:rPr>
-            <w:noProof/>
-          </w:rPr>
-          <w:fldChar w:fldCharType="separate"/>
-        </w:r>
-        <w:r>
-          <w:rPr>
-            <w:noProof/>
-          </w:rPr>
-          <w:t>8</w:t>
-        </w:r>
-        <w:r>
-          <w:rPr>
-            <w:noProof/>
-          </w:rPr>
-          <w:fldChar w:fldCharType="end"/>
-        </w:r>
-      </w:p>
-    </w:sdtContent>
-  </w:sdt>
-  <w:p/>
-  <w:p/>
-  <w:p/>
-  <w:p/>
-  <w:p/>
-  <w:p/>
-  <w:p/>
+  <w:p>
+    <w:pPr>
+      <w:pStyle w:val="Cabealho"/>
+    </w:pPr>
+  </w:p>
 </w:hdr>
 </file>
 
@@ -9525,7 +9590,7 @@
 </file>
 
 <file path=customXml/itemProps1.xml><?xml version="1.0" encoding="utf-8"?>
-<ds:datastoreItem xmlns:ds="http://schemas.openxmlformats.org/officeDocument/2006/customXml" ds:itemID="{CE65F613-3722-4826-9E38-6F4E3DDDF4C2}">
+<ds:datastoreItem xmlns:ds="http://schemas.openxmlformats.org/officeDocument/2006/customXml" ds:itemID="{8393BA3D-7B09-4108-B985-5476A09E7556}">
   <ds:schemaRefs>
     <ds:schemaRef ds:uri="http://schemas.openxmlformats.org/officeDocument/2006/bibliography"/>
   </ds:schemaRefs>

</xml_diff>

<commit_message>
feat: adicao de testes de cadastro no perfil doadora e ogin no perfil craido e vereficando se realmente logou como doadora e tbm adicao do teste do cadstro de um perfil profissional e login no perfil para checagem se ele realmetne e profissinal de saude
</commit_message>
<xml_diff>
--- a/PFC_2025_Docs/ApêndiceJ-CasosdeTestes/CasosdeTesteseHistórico.docx
+++ b/PFC_2025_Docs/ApêndiceJ-CasosdeTestes/CasosdeTesteseHistórico.docx
@@ -1,6 +1,6 @@
 
 <file path=word/document.xml><?xml version="1.0" encoding="utf-8"?>
-<w:document xmlns:wpc="http://schemas.microsoft.com/office/word/2010/wordprocessingCanvas" xmlns:mc="http://schemas.openxmlformats.org/markup-compatibility/2006" xmlns:o="urn:schemas-microsoft-com:office:office" xmlns:r="http://schemas.openxmlformats.org/officeDocument/2006/relationships" xmlns:m="http://schemas.openxmlformats.org/officeDocument/2006/math" xmlns:v="urn:schemas-microsoft-com:vml" xmlns:wp14="http://schemas.microsoft.com/office/word/2010/wordprocessingDrawing" xmlns:wp="http://schemas.openxmlformats.org/drawingml/2006/wordprocessingDrawing" xmlns:w10="urn:schemas-microsoft-com:office:word" xmlns:w="http://schemas.openxmlformats.org/wordprocessingml/2006/main" xmlns:w14="http://schemas.microsoft.com/office/word/2010/wordml" xmlns:wpg="http://schemas.microsoft.com/office/word/2010/wordprocessingGroup" xmlns:wpi="http://schemas.microsoft.com/office/word/2010/wordprocessingInk" xmlns:wne="http://schemas.microsoft.com/office/word/2006/wordml" xmlns:wps="http://schemas.microsoft.com/office/word/2010/wordprocessingShape" mc:Ignorable="w14 wp14">
+<w:document xmlns:wpc="http://schemas.microsoft.com/office/word/2010/wordprocessingCanvas" xmlns:cx="http://schemas.microsoft.com/office/drawing/2014/chartex" xmlns:cx1="http://schemas.microsoft.com/office/drawing/2015/9/8/chartex" xmlns:cx2="http://schemas.microsoft.com/office/drawing/2015/10/21/chartex" xmlns:cx3="http://schemas.microsoft.com/office/drawing/2016/5/9/chartex" xmlns:cx4="http://schemas.microsoft.com/office/drawing/2016/5/10/chartex" xmlns:cx5="http://schemas.microsoft.com/office/drawing/2016/5/11/chartex" xmlns:cx6="http://schemas.microsoft.com/office/drawing/2016/5/12/chartex" xmlns:cx7="http://schemas.microsoft.com/office/drawing/2016/5/13/chartex" xmlns:cx8="http://schemas.microsoft.com/office/drawing/2016/5/14/chartex" xmlns:mc="http://schemas.openxmlformats.org/markup-compatibility/2006" xmlns:aink="http://schemas.microsoft.com/office/drawing/2016/ink" xmlns:am3d="http://schemas.microsoft.com/office/drawing/2017/model3d" xmlns:o="urn:schemas-microsoft-com:office:office" xmlns:oel="http://schemas.microsoft.com/office/2019/extlst" xmlns:r="http://schemas.openxmlformats.org/officeDocument/2006/relationships" xmlns:m="http://schemas.openxmlformats.org/officeDocument/2006/math" xmlns:v="urn:schemas-microsoft-com:vml" xmlns:wp14="http://schemas.microsoft.com/office/word/2010/wordprocessingDrawing" xmlns:wp="http://schemas.openxmlformats.org/drawingml/2006/wordprocessingDrawing" xmlns:w10="urn:schemas-microsoft-com:office:word" xmlns:w="http://schemas.openxmlformats.org/wordprocessingml/2006/main" xmlns:w14="http://schemas.microsoft.com/office/word/2010/wordml" xmlns:w15="http://schemas.microsoft.com/office/word/2012/wordml" xmlns:w16cex="http://schemas.microsoft.com/office/word/2018/wordml/cex" xmlns:w16cid="http://schemas.microsoft.com/office/word/2016/wordml/cid" xmlns:w16="http://schemas.microsoft.com/office/word/2018/wordml" xmlns:w16du="http://schemas.microsoft.com/office/word/2023/wordml/word16du" xmlns:w16sdtdh="http://schemas.microsoft.com/office/word/2020/wordml/sdtdatahash" xmlns:w16sdtfl="http://schemas.microsoft.com/office/word/2024/wordml/sdtformatlock" xmlns:w16se="http://schemas.microsoft.com/office/word/2015/wordml/symex" xmlns:wpg="http://schemas.microsoft.com/office/word/2010/wordprocessingGroup" xmlns:wpi="http://schemas.microsoft.com/office/word/2010/wordprocessingInk" xmlns:wne="http://schemas.microsoft.com/office/word/2006/wordml" xmlns:wps="http://schemas.microsoft.com/office/word/2010/wordprocessingShape" mc:Ignorable="w14 w15 w16se w16cid w16 w16cex w16sdtdh w16sdtfl w16du wp14">
   <w:body>
     <w:p>
       <w:pPr>
@@ -13,13 +13,8 @@
         <w:t xml:space="preserve">SUPERIOR EM GESTÃO, TECNOLOGIA </w:t>
       </w:r>
       <w:r>
-        <w:t xml:space="preserve">E </w:t>
+        <w:t>E EDUCAÇÃO</w:t>
       </w:r>
-      <w:proofErr w:type="gramStart"/>
-      <w:r>
-        <w:t>EDUCAÇÃO</w:t>
-      </w:r>
-      <w:proofErr w:type="gramEnd"/>
     </w:p>
     <w:p>
       <w:pPr>
@@ -193,7 +188,6 @@
           <w:docPartUnique/>
         </w:docPartObj>
       </w:sdtPr>
-      <w:sdtEndPr/>
       <w:sdtContent>
         <w:p>
           <w:pPr>
@@ -564,8 +558,8 @@
       <w:pPr>
         <w:pStyle w:val="EstiloFonte12NegritoCentralizado"/>
         <w:sectPr>
-          <w:headerReference w:type="even" r:id="rId9"/>
-          <w:headerReference w:type="default" r:id="rId10"/>
+          <w:headerReference w:type="even" r:id="rId8"/>
+          <w:headerReference w:type="default" r:id="rId9"/>
           <w:pgSz w:w="11907" w:h="16840" w:code="9"/>
           <w:pgMar w:top="1701" w:right="1134" w:bottom="1134" w:left="1701" w:header="709" w:footer="709" w:gutter="0"/>
           <w:pgNumType w:fmt="lowerRoman"/>
@@ -584,14 +578,9 @@
       <w:bookmarkStart w:id="3" w:name="_Toc46909575"/>
       <w:bookmarkStart w:id="4" w:name="_Toc78789687"/>
       <w:bookmarkEnd w:id="0"/>
-      <w:proofErr w:type="gramStart"/>
       <w:r>
         <w:lastRenderedPageBreak/>
-        <w:t>1</w:t>
-      </w:r>
-      <w:proofErr w:type="gramEnd"/>
-      <w:r>
-        <w:t xml:space="preserve"> ESPECIFICAÇÃO DOS CASOS DE TESTES</w:t>
+        <w:t>1 ESPECIFICAÇÃO DOS CASOS DE TESTES</w:t>
       </w:r>
       <w:bookmarkEnd w:id="1"/>
       <w:bookmarkEnd w:id="2"/>
@@ -611,7 +600,6 @@
         <w:pStyle w:val="Ttulo2"/>
       </w:pPr>
       <w:bookmarkStart w:id="8" w:name="_Toc78789688"/>
-      <w:proofErr w:type="gramStart"/>
       <w:r>
         <w:t>1</w:t>
       </w:r>
@@ -622,11 +610,7 @@
         <w:t xml:space="preserve">1 </w:t>
       </w:r>
       <w:r>
-        <w:t>ITEM</w:t>
-      </w:r>
-      <w:proofErr w:type="gramEnd"/>
-      <w:r>
-        <w:t xml:space="preserve"> A TESTAR</w:t>
+        <w:t>ITEM A TESTAR</w:t>
       </w:r>
       <w:bookmarkEnd w:id="5"/>
       <w:bookmarkEnd w:id="6"/>
@@ -696,7 +680,13 @@
           </w:tcPr>
           <w:p>
             <w:r>
-              <w:t>Testar o fluxo de cadastro de uma nova doadora ou receptora no sistema.</w:t>
+              <w:t xml:space="preserve">Testar o fluxo de cadastro de uma nova doadora ou </w:t>
+            </w:r>
+            <w:r>
+              <w:t>Profissional de saúde</w:t>
+            </w:r>
+            <w:r>
+              <w:t xml:space="preserve"> no sistema.</w:t>
             </w:r>
           </w:p>
         </w:tc>
@@ -721,18 +711,16 @@
           </w:tcPr>
           <w:p>
             <w:r>
-              <w:t xml:space="preserve">Validar </w:t>
-            </w:r>
-            <w:proofErr w:type="gramStart"/>
-            <w:r>
-              <w:t xml:space="preserve">o </w:t>
+              <w:t xml:space="preserve">Validar o </w:t>
             </w:r>
             <w:r>
               <w:t>autenticação</w:t>
             </w:r>
-            <w:proofErr w:type="gramEnd"/>
-            <w:r>
-              <w:t xml:space="preserve"> com credenciais corretas e incorretas.</w:t>
+            <w:r>
+              <w:t xml:space="preserve"> com credenciais corretas e incorretas</w:t>
+            </w:r>
+            <w:r>
+              <w:t>, e testar se estão logando com o perfil corretos.</w:t>
             </w:r>
           </w:p>
         </w:tc>
@@ -816,15 +804,7 @@
                 </w:tcPr>
                 <w:p>
                   <w:r>
-                    <w:t xml:space="preserve">Testar a busca por bancos de leite próximos via </w:t>
-                  </w:r>
-                  <w:proofErr w:type="spellStart"/>
-                  <w:r>
-                    <w:t>geolocalização</w:t>
-                  </w:r>
-                  <w:proofErr w:type="spellEnd"/>
-                  <w:r>
-                    <w:t>.</w:t>
+                    <w:t>Testar a busca por bancos de leite próximos via geolocalização.</w:t>
                   </w:r>
                 </w:p>
               </w:tc>
@@ -975,15 +955,7 @@
           </w:tcPr>
           <w:p>
             <w:r>
-              <w:t>REQ01 – O sistema deve permitir cadastro de usuários (</w:t>
-            </w:r>
-            <w:proofErr w:type="gramStart"/>
-            <w:r>
-              <w:t>doadora</w:t>
-            </w:r>
-            <w:proofErr w:type="gramEnd"/>
-            <w:r>
-              <w:t>/receptora</w:t>
+              <w:t>REQ01 – O sistema deve permitir cadastro de usuários (doadora/receptora</w:t>
             </w:r>
             <w:r>
               <w:t>/profissional de saúde</w:t>
@@ -1026,13 +998,8 @@
               <w:t>REQ02 – O sistema deve</w:t>
             </w:r>
             <w:r>
-              <w:t xml:space="preserve"> realizar autenticação com </w:t>
-            </w:r>
-            <w:proofErr w:type="spellStart"/>
-            <w:r>
-              <w:t>email</w:t>
-            </w:r>
-            <w:proofErr w:type="spellEnd"/>
+              <w:t xml:space="preserve"> realizar autenticação com email</w:t>
+            </w:r>
             <w:r>
               <w:t xml:space="preserve"> e senha.</w:t>
             </w:r>
@@ -1068,7 +1035,11 @@
           </w:tcPr>
           <w:p>
             <w:r>
-              <w:t>REQ03 – O sistema deve registrar doações vinculadas ao usuário.</w:t>
+              <w:t xml:space="preserve">REQ03 – O sistema deve registrar doações vinculadas </w:t>
+            </w:r>
+            <w:r>
+              <w:lastRenderedPageBreak/>
+              <w:t>ao usuário.</w:t>
             </w:r>
           </w:p>
         </w:tc>
@@ -1141,6 +1112,7 @@
                 </w:tcPr>
                 <w:p>
                   <w:r>
+                    <w:lastRenderedPageBreak/>
                     <w:t>CT03</w:t>
                   </w:r>
                 </w:p>
@@ -1164,15 +1136,7 @@
           <w:p>
             <w:r>
               <w:lastRenderedPageBreak/>
-              <w:t xml:space="preserve">REQ04 – O sistema deve localizar bancos de leite por </w:t>
-            </w:r>
-            <w:proofErr w:type="spellStart"/>
-            <w:r>
-              <w:t>geolocalização</w:t>
-            </w:r>
-            <w:proofErr w:type="spellEnd"/>
-            <w:r>
-              <w:t>.</w:t>
+              <w:t>REQ04 – O sistema deve localizar bancos de leite por geolocalização.</w:t>
             </w:r>
           </w:p>
         </w:tc>
@@ -1261,13 +1225,8 @@
       <w:pPr>
         <w:pStyle w:val="Ttulo2"/>
       </w:pPr>
-      <w:proofErr w:type="gramStart"/>
       <w:r>
-        <w:t>1.3 DESCRIÇÃO</w:t>
-      </w:r>
-      <w:proofErr w:type="gramEnd"/>
-      <w:r>
-        <w:t xml:space="preserve"> DOS CASOS DE TESTES</w:t>
+        <w:t>1.3 DESCRIÇÃO DOS CASOS DE TESTES</w:t>
       </w:r>
       <w:bookmarkEnd w:id="19"/>
       <w:bookmarkEnd w:id="20"/>
@@ -1334,15 +1293,7 @@
           </w:tcPr>
           <w:p>
             <w:r>
-              <w:t xml:space="preserve">No. </w:t>
-            </w:r>
-            <w:proofErr w:type="gramStart"/>
-            <w:r>
-              <w:t>do</w:t>
-            </w:r>
-            <w:proofErr w:type="gramEnd"/>
-            <w:r>
-              <w:t xml:space="preserve"> teste:</w:t>
+              <w:t>No. do teste:</w:t>
             </w:r>
             <w:r>
               <w:t xml:space="preserve"> CT01</w:t>
@@ -1460,10 +1411,7 @@
           </w:p>
           <w:p>
             <w:r>
-              <w:t>E-mail</w:t>
-            </w:r>
-            <w:r>
-              <w:t>: maria.clara.doadora@gmail.com</w:t>
+              <w:t>E-mail: maria.clara.doadora@gmail.com</w:t>
             </w:r>
           </w:p>
           <w:p>
@@ -1650,15 +1598,7 @@
           </w:tcPr>
           <w:p>
             <w:r>
-              <w:t xml:space="preserve">No. </w:t>
-            </w:r>
-            <w:proofErr w:type="gramStart"/>
-            <w:r>
-              <w:t>do</w:t>
-            </w:r>
-            <w:proofErr w:type="gramEnd"/>
-            <w:r>
-              <w:t xml:space="preserve"> teste: CT02</w:t>
+              <w:t>No. do teste: CT02</w:t>
             </w:r>
           </w:p>
         </w:tc>
@@ -1708,6 +1648,7 @@
               </w:numPr>
             </w:pPr>
             <w:r>
+              <w:lastRenderedPageBreak/>
               <w:t xml:space="preserve">Acessar a tela de </w:t>
             </w:r>
             <w:r>
@@ -1738,7 +1679,6 @@
               </w:numPr>
             </w:pPr>
             <w:r>
-              <w:lastRenderedPageBreak/>
               <w:t>Confirmar acesso.</w:t>
             </w:r>
           </w:p>
@@ -1836,23 +1776,11 @@
       <w:r>
         <w:t xml:space="preserve">QUADRO </w:t>
       </w:r>
-      <w:r>
-        <w:fldChar w:fldCharType="begin"/>
-      </w:r>
-      <w:r>
-        <w:instrText xml:space="preserve"> SEQ QUADRO \* ARABIC </w:instrText>
-      </w:r>
-      <w:r>
-        <w:fldChar w:fldCharType="separate"/>
-      </w:r>
-      <w:proofErr w:type="gramStart"/>
-      <w:r>
-        <w:t>3</w:t>
-      </w:r>
-      <w:proofErr w:type="gramEnd"/>
-      <w:r>
-        <w:fldChar w:fldCharType="end"/>
-      </w:r>
+      <w:fldSimple w:instr=" SEQ QUADRO \* ARABIC ">
+        <w:r>
+          <w:t>3</w:t>
+        </w:r>
+      </w:fldSimple>
       <w:r>
         <w:t xml:space="preserve"> –</w:t>
       </w:r>
@@ -1901,13 +1829,8 @@
             </w:tcBorders>
           </w:tcPr>
           <w:p>
-            <w:proofErr w:type="gramStart"/>
-            <w:r>
-              <w:t>Item:</w:t>
-            </w:r>
-            <w:proofErr w:type="gramEnd"/>
-            <w:r>
-              <w:t>IT03</w:t>
+            <w:r>
+              <w:t>Item:IT03</w:t>
             </w:r>
           </w:p>
         </w:tc>
@@ -1923,15 +1846,7 @@
           </w:tcPr>
           <w:p>
             <w:r>
-              <w:t xml:space="preserve">No. </w:t>
-            </w:r>
-            <w:proofErr w:type="gramStart"/>
-            <w:r>
-              <w:t>do</w:t>
-            </w:r>
-            <w:proofErr w:type="gramEnd"/>
-            <w:r>
-              <w:t xml:space="preserve"> teste: CT03</w:t>
+              <w:t>No. do teste: CT03</w:t>
             </w:r>
           </w:p>
         </w:tc>
@@ -2077,10 +1992,7 @@
               </w:numPr>
             </w:pPr>
             <w:r>
-              <w:t>Data da doação: 15/10</w:t>
-            </w:r>
-            <w:r>
-              <w:t>/2025</w:t>
+              <w:t>Data da doação: 15/10/2025</w:t>
             </w:r>
           </w:p>
           <w:p>
@@ -2091,13 +2003,8 @@
               </w:numPr>
             </w:pPr>
             <w:r>
-              <w:t xml:space="preserve">Hora da doação: </w:t>
-            </w:r>
-            <w:proofErr w:type="gramStart"/>
-            <w:r>
-              <w:t>09:30</w:t>
-            </w:r>
-            <w:proofErr w:type="gramEnd"/>
+              <w:t>Hora da doação: 09:30</w:t>
+            </w:r>
           </w:p>
         </w:tc>
       </w:tr>
@@ -2126,10 +2033,7 @@
           </w:p>
           <w:p>
             <w:r>
-              <w:t>Ponto de coleta: Banco de Leite Humano – Hospital</w:t>
-            </w:r>
-            <w:r>
-              <w:t xml:space="preserve"> das Clínicas de Belo Horizonte</w:t>
+              <w:t>Ponto de coleta: Banco de Leite Humano – Hospital das Clínicas de Belo Horizonte</w:t>
             </w:r>
           </w:p>
           <w:p>
@@ -2139,16 +2043,8 @@
           </w:p>
           <w:p>
             <w:r>
-              <w:t>Endereço: Rua P</w:t>
-            </w:r>
-            <w:r>
-              <w:t xml:space="preserve">adre Eustáquio, nº 250 – </w:t>
-            </w:r>
-            <w:proofErr w:type="gramStart"/>
-            <w:r>
-              <w:t>Centro</w:t>
-            </w:r>
-            <w:proofErr w:type="gramEnd"/>
+              <w:t>Endereço: Rua Padre Eustáquio, nº 250 – Centro</w:t>
+            </w:r>
           </w:p>
           <w:p>
             <w:r>
@@ -2157,13 +2053,8 @@
           </w:p>
           <w:p>
             <w:r>
-              <w:t xml:space="preserve">Hora: </w:t>
-            </w:r>
-            <w:proofErr w:type="gramStart"/>
-            <w:r>
-              <w:t>09:30</w:t>
-            </w:r>
-            <w:proofErr w:type="gramEnd"/>
+              <w:t>Hora: 09:30</w:t>
+            </w:r>
           </w:p>
         </w:tc>
       </w:tr>
@@ -2190,18 +2081,12 @@
           </w:p>
           <w:p>
             <w:r>
-              <w:t>Registro da doaçã</w:t>
-            </w:r>
-            <w:r>
-              <w:t>o salvo com sucesso no sistema.</w:t>
-            </w:r>
-          </w:p>
-          <w:p>
-            <w:r>
-              <w:t>Doação associada ao perfil da doadora Mar</w:t>
-            </w:r>
-            <w:r>
-              <w:t>ia Clara.</w:t>
+              <w:t>Registro da doação salvo com sucesso no sistema.</w:t>
+            </w:r>
+          </w:p>
+          <w:p>
+            <w:r>
+              <w:t>Doação associada ao perfil da doadora Maria Clara.</w:t>
             </w:r>
           </w:p>
           <w:p>
@@ -2236,8 +2121,6 @@
             <w:r>
               <w:t>autenticado</w:t>
             </w:r>
-            <w:bookmarkStart w:id="26" w:name="_GoBack"/>
-            <w:bookmarkEnd w:id="26"/>
             <w:r>
               <w:t xml:space="preserve"> (CT02).</w:t>
             </w:r>
@@ -2255,23 +2138,11 @@
       <w:r>
         <w:t xml:space="preserve">QUADRO </w:t>
       </w:r>
-      <w:r>
-        <w:fldChar w:fldCharType="begin"/>
-      </w:r>
-      <w:r>
-        <w:instrText xml:space="preserve"> SEQ QUADRO \* ARABIC </w:instrText>
-      </w:r>
-      <w:r>
-        <w:fldChar w:fldCharType="separate"/>
-      </w:r>
-      <w:proofErr w:type="gramStart"/>
-      <w:r>
-        <w:t>3</w:t>
-      </w:r>
-      <w:proofErr w:type="gramEnd"/>
-      <w:r>
-        <w:fldChar w:fldCharType="end"/>
-      </w:r>
+      <w:fldSimple w:instr=" SEQ QUADRO \* ARABIC ">
+        <w:r>
+          <w:t>3</w:t>
+        </w:r>
+      </w:fldSimple>
       <w:r>
         <w:t xml:space="preserve"> –</w:t>
       </w:r>
@@ -2344,15 +2215,7 @@
           </w:tcPr>
           <w:p>
             <w:r>
-              <w:t xml:space="preserve">No. </w:t>
-            </w:r>
-            <w:proofErr w:type="gramStart"/>
-            <w:r>
-              <w:t>do</w:t>
-            </w:r>
-            <w:proofErr w:type="gramEnd"/>
-            <w:r>
-              <w:t xml:space="preserve"> teste: CT04</w:t>
+              <w:t>No. do teste: CT04</w:t>
             </w:r>
           </w:p>
         </w:tc>
@@ -2371,13 +2234,8 @@
               <w:t xml:space="preserve">Nome do teste: </w:t>
             </w:r>
             <w:r>
-              <w:t xml:space="preserve">Consulta de bancos de leite por </w:t>
-            </w:r>
-            <w:proofErr w:type="spellStart"/>
-            <w:r>
-              <w:t>geolocalização</w:t>
-            </w:r>
-            <w:proofErr w:type="spellEnd"/>
+              <w:t>Consulta de bancos de leite por geolocalização</w:t>
+            </w:r>
           </w:p>
         </w:tc>
       </w:tr>
@@ -2501,37 +2359,23 @@
           </w:p>
           <w:p>
             <w:r>
-              <w:t>Exibição de lista/mapa de bancos de leite pr</w:t>
-            </w:r>
-            <w:r>
-              <w:t>óximos ao usuário, por exemplo:</w:t>
-            </w:r>
-          </w:p>
-          <w:p>
-            <w:r>
-              <w:t>Banco de Leite Human</w:t>
-            </w:r>
-            <w:r>
-              <w:t>o – Hospital das Clínicas de BH</w:t>
-            </w:r>
-          </w:p>
-          <w:p>
-            <w:r>
-              <w:t xml:space="preserve">Banco </w:t>
-            </w:r>
-            <w:r>
-              <w:t>de Leite Humano – Santa Casa BH</w:t>
-            </w:r>
-          </w:p>
-          <w:p>
-            <w:r>
-              <w:t xml:space="preserve">Banco de Leite Humano – Hospital Odilon </w:t>
-            </w:r>
-            <w:proofErr w:type="spellStart"/>
-            <w:r>
-              <w:t>Behrens</w:t>
-            </w:r>
-            <w:proofErr w:type="spellEnd"/>
+              <w:t>Exibição de lista/mapa de bancos de leite próximos ao usuário, por exemplo:</w:t>
+            </w:r>
+          </w:p>
+          <w:p>
+            <w:r>
+              <w:t>Banco de Leite Humano – Hospital das Clínicas de BH</w:t>
+            </w:r>
+          </w:p>
+          <w:p>
+            <w:r>
+              <w:t>Banco de Leite Humano – Santa Casa BH</w:t>
+            </w:r>
+          </w:p>
+          <w:p>
+            <w:r>
+              <w:t>Banco de Leite Humano – Hospital Odilon Behrens</w:t>
+            </w:r>
           </w:p>
         </w:tc>
       </w:tr>
@@ -2568,21 +2412,11 @@
       <w:r>
         <w:t xml:space="preserve">QUADRO </w:t>
       </w:r>
-      <w:r>
-        <w:fldChar w:fldCharType="begin"/>
-      </w:r>
-      <w:r>
-        <w:instrText xml:space="preserve"> SEQ QUADRO \* ARABIC </w:instrText>
-      </w:r>
-      <w:r>
-        <w:fldChar w:fldCharType="separate"/>
-      </w:r>
-      <w:r>
-        <w:t>3</w:t>
-      </w:r>
-      <w:r>
-        <w:fldChar w:fldCharType="end"/>
-      </w:r>
+      <w:fldSimple w:instr=" SEQ QUADRO \* ARABIC ">
+        <w:r>
+          <w:t>3</w:t>
+        </w:r>
+      </w:fldSimple>
       <w:r>
         <w:t xml:space="preserve"> –</w:t>
       </w:r>
@@ -2595,22 +2429,17 @@
       <w:pPr>
         <w:pStyle w:val="Ttulo1"/>
       </w:pPr>
-      <w:bookmarkStart w:id="27" w:name="_Toc507747272"/>
-      <w:bookmarkStart w:id="28" w:name="_Toc14345939"/>
-      <w:bookmarkStart w:id="29" w:name="_Toc46909580"/>
-      <w:bookmarkStart w:id="30" w:name="_Toc78789691"/>
-      <w:proofErr w:type="gramStart"/>
+      <w:bookmarkStart w:id="26" w:name="_Toc507747272"/>
+      <w:bookmarkStart w:id="27" w:name="_Toc14345939"/>
+      <w:bookmarkStart w:id="28" w:name="_Toc46909580"/>
+      <w:bookmarkStart w:id="29" w:name="_Toc78789691"/>
       <w:r>
-        <w:t>2</w:t>
+        <w:t>2 HISTÓRICO DE REALIZAÇÃO</w:t>
       </w:r>
-      <w:proofErr w:type="gramEnd"/>
-      <w:r>
-        <w:t xml:space="preserve"> HISTÓRICO DE REALIZAÇÃO</w:t>
-      </w:r>
+      <w:bookmarkEnd w:id="26"/>
       <w:bookmarkEnd w:id="27"/>
       <w:bookmarkEnd w:id="28"/>
       <w:bookmarkEnd w:id="29"/>
-      <w:bookmarkEnd w:id="30"/>
     </w:p>
     <w:p/>
     <w:tbl>
@@ -2677,27 +2506,7 @@
                 <w:szCs w:val="24"/>
                 <w:highlight w:val="white"/>
               </w:rPr>
-              <w:t>No. Teste:</w:t>
-            </w:r>
-            <w:proofErr w:type="gramStart"/>
-            <w:r>
-              <w:rPr>
-                <w:rFonts w:ascii="Times New Roman" w:eastAsia="Times New Roman" w:hAnsi="Times New Roman" w:cs="Times New Roman"/>
-                <w:sz w:val="24"/>
-                <w:szCs w:val="24"/>
-                <w:highlight w:val="white"/>
-              </w:rPr>
-              <w:t xml:space="preserve">  </w:t>
-            </w:r>
-            <w:proofErr w:type="gramEnd"/>
-            <w:r>
-              <w:rPr>
-                <w:rFonts w:ascii="Times New Roman" w:eastAsia="Times New Roman" w:hAnsi="Times New Roman" w:cs="Times New Roman"/>
-                <w:sz w:val="24"/>
-                <w:szCs w:val="24"/>
-                <w:highlight w:val="white"/>
-              </w:rPr>
-              <w:t>CT01</w:t>
+              <w:t>No. Teste:  CT01</w:t>
             </w:r>
           </w:p>
         </w:tc>
@@ -2744,7 +2553,6 @@
               </w:rPr>
               <w:t xml:space="preserve">Responsável pelo teste: </w:t>
             </w:r>
-            <w:proofErr w:type="spellStart"/>
             <w:r>
               <w:rPr>
                 <w:rFonts w:ascii="Times New Roman" w:eastAsia="Times New Roman" w:hAnsi="Times New Roman" w:cs="Times New Roman"/>
@@ -2754,7 +2562,6 @@
               </w:rPr>
               <w:t>Dilton</w:t>
             </w:r>
-            <w:proofErr w:type="spellEnd"/>
           </w:p>
           <w:p>
             <w:pPr>
@@ -2979,23 +2786,13 @@
               </w:rPr>
               <w:t xml:space="preserve">Versão do artefato testado: </w:t>
             </w:r>
-            <w:proofErr w:type="gramStart"/>
             <w:r>
               <w:rPr>
                 <w:rFonts w:ascii="Times New Roman" w:hAnsi="Times New Roman" w:cs="Times New Roman"/>
                 <w:sz w:val="24"/>
                 <w:szCs w:val="24"/>
               </w:rPr>
-              <w:t>v1.</w:t>
-            </w:r>
-            <w:proofErr w:type="gramEnd"/>
-            <w:r>
-              <w:rPr>
-                <w:rFonts w:ascii="Times New Roman" w:hAnsi="Times New Roman" w:cs="Times New Roman"/>
-                <w:sz w:val="24"/>
-                <w:szCs w:val="24"/>
-              </w:rPr>
-              <w:t>0 do módulo de cadastro</w:t>
+              <w:t>v1.0 do módulo de cadastro</w:t>
             </w:r>
           </w:p>
           <w:p>
@@ -3033,7 +2830,6 @@
               <w:bottom w:val="single" w:sz="6" w:space="0" w:color="000000"/>
               <w:right w:val="single" w:sz="6" w:space="0" w:color="000000"/>
             </w:tcBorders>
-            <w:shd w:val="clear" w:color="auto" w:fill="auto"/>
             <w:tcMar>
               <w:top w:w="0" w:type="dxa"/>
               <w:left w:w="0" w:type="dxa"/>
@@ -3092,7 +2888,6 @@
               <w:bottom w:val="single" w:sz="6" w:space="0" w:color="000000"/>
               <w:right w:val="single" w:sz="6" w:space="0" w:color="000000"/>
             </w:tcBorders>
-            <w:shd w:val="clear" w:color="auto" w:fill="auto"/>
             <w:tcMar>
               <w:top w:w="0" w:type="dxa"/>
               <w:left w:w="0" w:type="dxa"/>
@@ -3252,27 +3047,7 @@
                 <w:szCs w:val="24"/>
                 <w:highlight w:val="white"/>
               </w:rPr>
-              <w:t>No. Teste:</w:t>
-            </w:r>
-            <w:proofErr w:type="gramStart"/>
-            <w:r>
-              <w:rPr>
-                <w:rFonts w:ascii="Times New Roman" w:eastAsia="Times New Roman" w:hAnsi="Times New Roman" w:cs="Times New Roman"/>
-                <w:sz w:val="24"/>
-                <w:szCs w:val="24"/>
-                <w:highlight w:val="white"/>
-              </w:rPr>
-              <w:t xml:space="preserve">  </w:t>
-            </w:r>
-            <w:proofErr w:type="gramEnd"/>
-            <w:r>
-              <w:rPr>
-                <w:rFonts w:ascii="Times New Roman" w:eastAsia="Times New Roman" w:hAnsi="Times New Roman" w:cs="Times New Roman"/>
-                <w:sz w:val="24"/>
-                <w:szCs w:val="24"/>
-                <w:highlight w:val="white"/>
-              </w:rPr>
-              <w:t>CT0</w:t>
+              <w:t>No. Teste:  CT0</w:t>
             </w:r>
             <w:r>
               <w:rPr>
@@ -3557,19 +3332,8 @@
                 <w:sz w:val="24"/>
                 <w:szCs w:val="24"/>
               </w:rPr>
-              <w:lastRenderedPageBreak/>
-              <w:t>Versão do artefato testado:</w:t>
-            </w:r>
-            <w:proofErr w:type="gramStart"/>
-            <w:r>
-              <w:rPr>
-                <w:rFonts w:ascii="Times New Roman" w:eastAsia="Times New Roman" w:hAnsi="Times New Roman" w:cs="Times New Roman"/>
-                <w:sz w:val="24"/>
-                <w:szCs w:val="24"/>
-              </w:rPr>
-              <w:t xml:space="preserve">  </w:t>
-            </w:r>
-            <w:proofErr w:type="gramEnd"/>
+              <w:t xml:space="preserve">Versão do artefato testado:  </w:t>
+            </w:r>
             <w:r>
               <w:rPr>
                 <w:rFonts w:ascii="Times New Roman" w:hAnsi="Times New Roman" w:cs="Times New Roman"/>
@@ -3631,7 +3395,6 @@
               <w:bottom w:val="single" w:sz="6" w:space="0" w:color="000000"/>
               <w:right w:val="single" w:sz="6" w:space="0" w:color="000000"/>
             </w:tcBorders>
-            <w:shd w:val="clear" w:color="auto" w:fill="auto"/>
             <w:tcMar>
               <w:top w:w="0" w:type="dxa"/>
               <w:left w:w="0" w:type="dxa"/>
@@ -3663,6 +3426,7 @@
                 <w:sz w:val="24"/>
                 <w:szCs w:val="24"/>
               </w:rPr>
+              <w:lastRenderedPageBreak/>
               <w:t xml:space="preserve">Resultado observável: </w:t>
             </w:r>
             <w:r>
@@ -3700,7 +3464,6 @@
               <w:bottom w:val="single" w:sz="6" w:space="0" w:color="000000"/>
               <w:right w:val="single" w:sz="6" w:space="0" w:color="000000"/>
             </w:tcBorders>
-            <w:shd w:val="clear" w:color="auto" w:fill="auto"/>
             <w:tcMar>
               <w:top w:w="0" w:type="dxa"/>
               <w:left w:w="0" w:type="dxa"/>
@@ -3732,27 +3495,16 @@
                 <w:szCs w:val="24"/>
                 <w:highlight w:val="white"/>
               </w:rPr>
-              <w:t>Situação:</w:t>
-            </w:r>
-            <w:proofErr w:type="gramStart"/>
+              <w:t xml:space="preserve">Situação:  </w:t>
+            </w:r>
             <w:r>
               <w:rPr>
                 <w:rFonts w:ascii="Times New Roman" w:eastAsia="Times New Roman" w:hAnsi="Times New Roman" w:cs="Times New Roman"/>
                 <w:sz w:val="24"/>
                 <w:szCs w:val="24"/>
-                <w:highlight w:val="white"/>
-              </w:rPr>
-              <w:t xml:space="preserve">  </w:t>
-            </w:r>
-            <w:r>
-              <w:rPr>
-                <w:rFonts w:ascii="Times New Roman" w:eastAsia="Times New Roman" w:hAnsi="Times New Roman" w:cs="Times New Roman"/>
-                <w:sz w:val="24"/>
-                <w:szCs w:val="24"/>
               </w:rPr>
               <w:t xml:space="preserve"> </w:t>
             </w:r>
-            <w:proofErr w:type="gramEnd"/>
             <w:r>
               <w:rPr>
                 <w:rFonts w:ascii="Times New Roman" w:hAnsi="Times New Roman" w:cs="Times New Roman"/>
@@ -3852,27 +3604,7 @@
                 <w:szCs w:val="24"/>
                 <w:highlight w:val="white"/>
               </w:rPr>
-              <w:t>No. Teste:</w:t>
-            </w:r>
-            <w:proofErr w:type="gramStart"/>
-            <w:r>
-              <w:rPr>
-                <w:rFonts w:ascii="Times New Roman" w:eastAsia="Times New Roman" w:hAnsi="Times New Roman" w:cs="Times New Roman"/>
-                <w:sz w:val="24"/>
-                <w:szCs w:val="24"/>
-                <w:highlight w:val="white"/>
-              </w:rPr>
-              <w:t xml:space="preserve">  </w:t>
-            </w:r>
-            <w:proofErr w:type="gramEnd"/>
-            <w:r>
-              <w:rPr>
-                <w:rFonts w:ascii="Times New Roman" w:eastAsia="Times New Roman" w:hAnsi="Times New Roman" w:cs="Times New Roman"/>
-                <w:sz w:val="24"/>
-                <w:szCs w:val="24"/>
-                <w:highlight w:val="white"/>
-              </w:rPr>
-              <w:t>CT0</w:t>
+              <w:t>No. Teste:  CT0</w:t>
             </w:r>
             <w:r>
               <w:rPr>
@@ -4152,18 +3884,8 @@
                 <w:sz w:val="24"/>
                 <w:szCs w:val="24"/>
               </w:rPr>
-              <w:t>Versão do artefato testado:</w:t>
-            </w:r>
-            <w:proofErr w:type="gramStart"/>
-            <w:r>
-              <w:rPr>
-                <w:rFonts w:ascii="Times New Roman" w:eastAsia="Times New Roman" w:hAnsi="Times New Roman" w:cs="Times New Roman"/>
-                <w:sz w:val="24"/>
-                <w:szCs w:val="24"/>
-              </w:rPr>
-              <w:t xml:space="preserve">  </w:t>
-            </w:r>
-            <w:proofErr w:type="gramEnd"/>
+              <w:t xml:space="preserve">Versão do artefato testado:  </w:t>
+            </w:r>
             <w:r>
               <w:rPr>
                 <w:rFonts w:ascii="Times New Roman" w:hAnsi="Times New Roman" w:cs="Times New Roman"/>
@@ -4212,7 +3934,6 @@
               <w:bottom w:val="single" w:sz="6" w:space="0" w:color="000000"/>
               <w:right w:val="single" w:sz="6" w:space="0" w:color="000000"/>
             </w:tcBorders>
-            <w:shd w:val="clear" w:color="auto" w:fill="auto"/>
             <w:tcMar>
               <w:top w:w="0" w:type="dxa"/>
               <w:left w:w="0" w:type="dxa"/>
@@ -4269,7 +3990,6 @@
               <w:bottom w:val="single" w:sz="6" w:space="0" w:color="000000"/>
               <w:right w:val="single" w:sz="6" w:space="0" w:color="000000"/>
             </w:tcBorders>
-            <w:shd w:val="clear" w:color="auto" w:fill="auto"/>
             <w:tcMar>
               <w:top w:w="0" w:type="dxa"/>
               <w:left w:w="0" w:type="dxa"/>
@@ -4419,27 +4139,7 @@
                 <w:szCs w:val="24"/>
                 <w:highlight w:val="white"/>
               </w:rPr>
-              <w:t>No. Teste:</w:t>
-            </w:r>
-            <w:proofErr w:type="gramStart"/>
-            <w:r>
-              <w:rPr>
-                <w:rFonts w:ascii="Times New Roman" w:eastAsia="Times New Roman" w:hAnsi="Times New Roman" w:cs="Times New Roman"/>
-                <w:sz w:val="24"/>
-                <w:szCs w:val="24"/>
-                <w:highlight w:val="white"/>
-              </w:rPr>
-              <w:t xml:space="preserve">  </w:t>
-            </w:r>
-            <w:proofErr w:type="gramEnd"/>
-            <w:r>
-              <w:rPr>
-                <w:rFonts w:ascii="Times New Roman" w:eastAsia="Times New Roman" w:hAnsi="Times New Roman" w:cs="Times New Roman"/>
-                <w:sz w:val="24"/>
-                <w:szCs w:val="24"/>
-                <w:highlight w:val="white"/>
-              </w:rPr>
-              <w:t>CT0</w:t>
+              <w:t>No. Teste:  CT0</w:t>
             </w:r>
             <w:r>
               <w:rPr>
@@ -4724,36 +4424,16 @@
                 <w:sz w:val="24"/>
                 <w:szCs w:val="24"/>
               </w:rPr>
-              <w:t>Versão do artefato testado:</w:t>
-            </w:r>
-            <w:proofErr w:type="gramStart"/>
-            <w:r>
-              <w:rPr>
-                <w:rFonts w:ascii="Times New Roman" w:eastAsia="Times New Roman" w:hAnsi="Times New Roman" w:cs="Times New Roman"/>
-                <w:sz w:val="24"/>
-                <w:szCs w:val="24"/>
-              </w:rPr>
-              <w:t xml:space="preserve">  </w:t>
-            </w:r>
-            <w:proofErr w:type="gramEnd"/>
+              <w:t xml:space="preserve">Versão do artefato testado:  </w:t>
+            </w:r>
             <w:r>
               <w:rPr>
                 <w:rFonts w:ascii="Times New Roman" w:hAnsi="Times New Roman" w:cs="Times New Roman"/>
                 <w:sz w:val="24"/>
                 <w:szCs w:val="24"/>
               </w:rPr>
-              <w:t xml:space="preserve">v1.0 do módulo de </w:t>
-            </w:r>
-            <w:proofErr w:type="spellStart"/>
-            <w:r>
-              <w:rPr>
-                <w:rFonts w:ascii="Times New Roman" w:hAnsi="Times New Roman" w:cs="Times New Roman"/>
-                <w:sz w:val="24"/>
-                <w:szCs w:val="24"/>
-              </w:rPr>
-              <w:t>geolocalização</w:t>
-            </w:r>
-            <w:proofErr w:type="spellEnd"/>
+              <w:t>v1.0 do módulo de geolocalização</w:t>
+            </w:r>
           </w:p>
           <w:p>
             <w:pPr>
@@ -4790,7 +4470,6 @@
               <w:bottom w:val="single" w:sz="6" w:space="0" w:color="000000"/>
               <w:right w:val="single" w:sz="6" w:space="0" w:color="000000"/>
             </w:tcBorders>
-            <w:shd w:val="clear" w:color="auto" w:fill="auto"/>
             <w:tcMar>
               <w:top w:w="0" w:type="dxa"/>
               <w:left w:w="0" w:type="dxa"/>
@@ -4849,7 +4528,6 @@
               <w:bottom w:val="single" w:sz="6" w:space="0" w:color="000000"/>
               <w:right w:val="single" w:sz="6" w:space="0" w:color="000000"/>
             </w:tcBorders>
-            <w:shd w:val="clear" w:color="auto" w:fill="auto"/>
             <w:tcMar>
               <w:top w:w="0" w:type="dxa"/>
               <w:left w:w="0" w:type="dxa"/>
@@ -4913,9 +4591,9 @@
     </w:p>
     <w:p/>
     <w:sectPr>
-      <w:headerReference w:type="even" r:id="rId11"/>
-      <w:headerReference w:type="default" r:id="rId12"/>
-      <w:headerReference w:type="first" r:id="rId13"/>
+      <w:headerReference w:type="even" r:id="rId10"/>
+      <w:headerReference w:type="default" r:id="rId11"/>
+      <w:headerReference w:type="first" r:id="rId12"/>
       <w:pgSz w:w="11907" w:h="16840" w:code="9"/>
       <w:pgMar w:top="1701" w:right="1134" w:bottom="1134" w:left="1701" w:header="709" w:footer="709" w:gutter="0"/>
       <w:cols w:space="708"/>
@@ -4926,7 +4604,7 @@
 </file>
 
 <file path=word/endnotes.xml><?xml version="1.0" encoding="utf-8"?>
-<w:endnotes xmlns:wpc="http://schemas.microsoft.com/office/word/2010/wordprocessingCanvas" xmlns:mc="http://schemas.openxmlformats.org/markup-compatibility/2006" xmlns:o="urn:schemas-microsoft-com:office:office" xmlns:r="http://schemas.openxmlformats.org/officeDocument/2006/relationships" xmlns:m="http://schemas.openxmlformats.org/officeDocument/2006/math" xmlns:v="urn:schemas-microsoft-com:vml" xmlns:wp14="http://schemas.microsoft.com/office/word/2010/wordprocessingDrawing" xmlns:wp="http://schemas.openxmlformats.org/drawingml/2006/wordprocessingDrawing" xmlns:w10="urn:schemas-microsoft-com:office:word" xmlns:w="http://schemas.openxmlformats.org/wordprocessingml/2006/main" xmlns:w14="http://schemas.microsoft.com/office/word/2010/wordml" xmlns:wpg="http://schemas.microsoft.com/office/word/2010/wordprocessingGroup" xmlns:wpi="http://schemas.microsoft.com/office/word/2010/wordprocessingInk" xmlns:wne="http://schemas.microsoft.com/office/word/2006/wordml" xmlns:wps="http://schemas.microsoft.com/office/word/2010/wordprocessingShape" mc:Ignorable="w14 wp14">
+<w:endnotes xmlns:wpc="http://schemas.microsoft.com/office/word/2010/wordprocessingCanvas" xmlns:cx="http://schemas.microsoft.com/office/drawing/2014/chartex" xmlns:cx1="http://schemas.microsoft.com/office/drawing/2015/9/8/chartex" xmlns:cx2="http://schemas.microsoft.com/office/drawing/2015/10/21/chartex" xmlns:cx3="http://schemas.microsoft.com/office/drawing/2016/5/9/chartex" xmlns:cx4="http://schemas.microsoft.com/office/drawing/2016/5/10/chartex" xmlns:cx5="http://schemas.microsoft.com/office/drawing/2016/5/11/chartex" xmlns:cx6="http://schemas.microsoft.com/office/drawing/2016/5/12/chartex" xmlns:cx7="http://schemas.microsoft.com/office/drawing/2016/5/13/chartex" xmlns:cx8="http://schemas.microsoft.com/office/drawing/2016/5/14/chartex" xmlns:mc="http://schemas.openxmlformats.org/markup-compatibility/2006" xmlns:aink="http://schemas.microsoft.com/office/drawing/2016/ink" xmlns:am3d="http://schemas.microsoft.com/office/drawing/2017/model3d" xmlns:o="urn:schemas-microsoft-com:office:office" xmlns:oel="http://schemas.microsoft.com/office/2019/extlst" xmlns:r="http://schemas.openxmlformats.org/officeDocument/2006/relationships" xmlns:m="http://schemas.openxmlformats.org/officeDocument/2006/math" xmlns:v="urn:schemas-microsoft-com:vml" xmlns:wp14="http://schemas.microsoft.com/office/word/2010/wordprocessingDrawing" xmlns:wp="http://schemas.openxmlformats.org/drawingml/2006/wordprocessingDrawing" xmlns:w10="urn:schemas-microsoft-com:office:word" xmlns:w="http://schemas.openxmlformats.org/wordprocessingml/2006/main" xmlns:w14="http://schemas.microsoft.com/office/word/2010/wordml" xmlns:w15="http://schemas.microsoft.com/office/word/2012/wordml" xmlns:w16cex="http://schemas.microsoft.com/office/word/2018/wordml/cex" xmlns:w16cid="http://schemas.microsoft.com/office/word/2016/wordml/cid" xmlns:w16="http://schemas.microsoft.com/office/word/2018/wordml" xmlns:w16du="http://schemas.microsoft.com/office/word/2023/wordml/word16du" xmlns:w16sdtdh="http://schemas.microsoft.com/office/word/2020/wordml/sdtdatahash" xmlns:w16sdtfl="http://schemas.microsoft.com/office/word/2024/wordml/sdtformatlock" xmlns:w16se="http://schemas.microsoft.com/office/word/2015/wordml/symex" xmlns:wpg="http://schemas.microsoft.com/office/word/2010/wordprocessingGroup" xmlns:wpi="http://schemas.microsoft.com/office/word/2010/wordprocessingInk" xmlns:wne="http://schemas.microsoft.com/office/word/2006/wordml" xmlns:wps="http://schemas.microsoft.com/office/word/2010/wordprocessingShape" mc:Ignorable="w14 w15 w16se w16cid w16 w16cex w16sdtdh w16sdtfl w16du wp14">
   <w:endnote w:type="separator" w:id="-1">
     <w:p>
       <w:r>
@@ -5035,7 +4713,7 @@
 </file>
 
 <file path=word/footnotes.xml><?xml version="1.0" encoding="utf-8"?>
-<w:footnotes xmlns:wpc="http://schemas.microsoft.com/office/word/2010/wordprocessingCanvas" xmlns:mc="http://schemas.openxmlformats.org/markup-compatibility/2006" xmlns:o="urn:schemas-microsoft-com:office:office" xmlns:r="http://schemas.openxmlformats.org/officeDocument/2006/relationships" xmlns:m="http://schemas.openxmlformats.org/officeDocument/2006/math" xmlns:v="urn:schemas-microsoft-com:vml" xmlns:wp14="http://schemas.microsoft.com/office/word/2010/wordprocessingDrawing" xmlns:wp="http://schemas.openxmlformats.org/drawingml/2006/wordprocessingDrawing" xmlns:w10="urn:schemas-microsoft-com:office:word" xmlns:w="http://schemas.openxmlformats.org/wordprocessingml/2006/main" xmlns:w14="http://schemas.microsoft.com/office/word/2010/wordml" xmlns:wpg="http://schemas.microsoft.com/office/word/2010/wordprocessingGroup" xmlns:wpi="http://schemas.microsoft.com/office/word/2010/wordprocessingInk" xmlns:wne="http://schemas.microsoft.com/office/word/2006/wordml" xmlns:wps="http://schemas.microsoft.com/office/word/2010/wordprocessingShape" mc:Ignorable="w14 wp14">
+<w:footnotes xmlns:wpc="http://schemas.microsoft.com/office/word/2010/wordprocessingCanvas" xmlns:cx="http://schemas.microsoft.com/office/drawing/2014/chartex" xmlns:cx1="http://schemas.microsoft.com/office/drawing/2015/9/8/chartex" xmlns:cx2="http://schemas.microsoft.com/office/drawing/2015/10/21/chartex" xmlns:cx3="http://schemas.microsoft.com/office/drawing/2016/5/9/chartex" xmlns:cx4="http://schemas.microsoft.com/office/drawing/2016/5/10/chartex" xmlns:cx5="http://schemas.microsoft.com/office/drawing/2016/5/11/chartex" xmlns:cx6="http://schemas.microsoft.com/office/drawing/2016/5/12/chartex" xmlns:cx7="http://schemas.microsoft.com/office/drawing/2016/5/13/chartex" xmlns:cx8="http://schemas.microsoft.com/office/drawing/2016/5/14/chartex" xmlns:mc="http://schemas.openxmlformats.org/markup-compatibility/2006" xmlns:aink="http://schemas.microsoft.com/office/drawing/2016/ink" xmlns:am3d="http://schemas.microsoft.com/office/drawing/2017/model3d" xmlns:o="urn:schemas-microsoft-com:office:office" xmlns:oel="http://schemas.microsoft.com/office/2019/extlst" xmlns:r="http://schemas.openxmlformats.org/officeDocument/2006/relationships" xmlns:m="http://schemas.openxmlformats.org/officeDocument/2006/math" xmlns:v="urn:schemas-microsoft-com:vml" xmlns:wp14="http://schemas.microsoft.com/office/word/2010/wordprocessingDrawing" xmlns:wp="http://schemas.openxmlformats.org/drawingml/2006/wordprocessingDrawing" xmlns:w10="urn:schemas-microsoft-com:office:word" xmlns:w="http://schemas.openxmlformats.org/wordprocessingml/2006/main" xmlns:w14="http://schemas.microsoft.com/office/word/2010/wordml" xmlns:w15="http://schemas.microsoft.com/office/word/2012/wordml" xmlns:w16cex="http://schemas.microsoft.com/office/word/2018/wordml/cex" xmlns:w16cid="http://schemas.microsoft.com/office/word/2016/wordml/cid" xmlns:w16="http://schemas.microsoft.com/office/word/2018/wordml" xmlns:w16du="http://schemas.microsoft.com/office/word/2023/wordml/word16du" xmlns:w16sdtdh="http://schemas.microsoft.com/office/word/2020/wordml/sdtdatahash" xmlns:w16sdtfl="http://schemas.microsoft.com/office/word/2024/wordml/sdtformatlock" xmlns:w16se="http://schemas.microsoft.com/office/word/2015/wordml/symex" xmlns:wpg="http://schemas.microsoft.com/office/word/2010/wordprocessingGroup" xmlns:wpi="http://schemas.microsoft.com/office/word/2010/wordprocessingInk" xmlns:wne="http://schemas.microsoft.com/office/word/2006/wordml" xmlns:wps="http://schemas.microsoft.com/office/word/2010/wordprocessingShape" mc:Ignorable="w14 w15 w16se w16cid w16 w16cex w16sdtdh w16sdtfl w16du wp14">
   <w:footnote w:type="separator" w:id="-1">
     <w:p>
       <w:r>
@@ -5144,14 +4822,14 @@
 </file>
 
 <file path=word/header1.xml><?xml version="1.0" encoding="utf-8"?>
-<w:hdr xmlns:wpc="http://schemas.microsoft.com/office/word/2010/wordprocessingCanvas" xmlns:mc="http://schemas.openxmlformats.org/markup-compatibility/2006" xmlns:o="urn:schemas-microsoft-com:office:office" xmlns:r="http://schemas.openxmlformats.org/officeDocument/2006/relationships" xmlns:m="http://schemas.openxmlformats.org/officeDocument/2006/math" xmlns:v="urn:schemas-microsoft-com:vml" xmlns:wp14="http://schemas.microsoft.com/office/word/2010/wordprocessingDrawing" xmlns:wp="http://schemas.openxmlformats.org/drawingml/2006/wordprocessingDrawing" xmlns:w10="urn:schemas-microsoft-com:office:word" xmlns:w="http://schemas.openxmlformats.org/wordprocessingml/2006/main" xmlns:w14="http://schemas.microsoft.com/office/word/2010/wordml" xmlns:wpg="http://schemas.microsoft.com/office/word/2010/wordprocessingGroup" xmlns:wpi="http://schemas.microsoft.com/office/word/2010/wordprocessingInk" xmlns:wne="http://schemas.microsoft.com/office/word/2006/wordml" xmlns:wps="http://schemas.microsoft.com/office/word/2010/wordprocessingShape" mc:Ignorable="w14 wp14">
+<w:hdr xmlns:wpc="http://schemas.microsoft.com/office/word/2010/wordprocessingCanvas" xmlns:cx="http://schemas.microsoft.com/office/drawing/2014/chartex" xmlns:cx1="http://schemas.microsoft.com/office/drawing/2015/9/8/chartex" xmlns:cx2="http://schemas.microsoft.com/office/drawing/2015/10/21/chartex" xmlns:cx3="http://schemas.microsoft.com/office/drawing/2016/5/9/chartex" xmlns:cx4="http://schemas.microsoft.com/office/drawing/2016/5/10/chartex" xmlns:cx5="http://schemas.microsoft.com/office/drawing/2016/5/11/chartex" xmlns:cx6="http://schemas.microsoft.com/office/drawing/2016/5/12/chartex" xmlns:cx7="http://schemas.microsoft.com/office/drawing/2016/5/13/chartex" xmlns:cx8="http://schemas.microsoft.com/office/drawing/2016/5/14/chartex" xmlns:mc="http://schemas.openxmlformats.org/markup-compatibility/2006" xmlns:aink="http://schemas.microsoft.com/office/drawing/2016/ink" xmlns:am3d="http://schemas.microsoft.com/office/drawing/2017/model3d" xmlns:o="urn:schemas-microsoft-com:office:office" xmlns:oel="http://schemas.microsoft.com/office/2019/extlst" xmlns:r="http://schemas.openxmlformats.org/officeDocument/2006/relationships" xmlns:m="http://schemas.openxmlformats.org/officeDocument/2006/math" xmlns:v="urn:schemas-microsoft-com:vml" xmlns:wp14="http://schemas.microsoft.com/office/word/2010/wordprocessingDrawing" xmlns:wp="http://schemas.openxmlformats.org/drawingml/2006/wordprocessingDrawing" xmlns:w10="urn:schemas-microsoft-com:office:word" xmlns:w="http://schemas.openxmlformats.org/wordprocessingml/2006/main" xmlns:w14="http://schemas.microsoft.com/office/word/2010/wordml" xmlns:w15="http://schemas.microsoft.com/office/word/2012/wordml" xmlns:w16cex="http://schemas.microsoft.com/office/word/2018/wordml/cex" xmlns:w16cid="http://schemas.microsoft.com/office/word/2016/wordml/cid" xmlns:w16="http://schemas.microsoft.com/office/word/2018/wordml" xmlns:w16du="http://schemas.microsoft.com/office/word/2023/wordml/word16du" xmlns:w16sdtdh="http://schemas.microsoft.com/office/word/2020/wordml/sdtdatahash" xmlns:w16sdtfl="http://schemas.microsoft.com/office/word/2024/wordml/sdtformatlock" xmlns:w16se="http://schemas.microsoft.com/office/word/2015/wordml/symex" xmlns:wpg="http://schemas.microsoft.com/office/word/2010/wordprocessingGroup" xmlns:wpi="http://schemas.microsoft.com/office/word/2010/wordprocessingInk" xmlns:wne="http://schemas.microsoft.com/office/word/2006/wordml" xmlns:wps="http://schemas.microsoft.com/office/word/2010/wordprocessingShape" mc:Ignorable="w14 w15 w16se w16cid w16 w16cex w16sdtdh w16sdtfl w16du wp14">
   <w:p/>
   <w:p/>
 </w:hdr>
 </file>
 
 <file path=word/header2.xml><?xml version="1.0" encoding="utf-8"?>
-<w:hdr xmlns:wpc="http://schemas.microsoft.com/office/word/2010/wordprocessingCanvas" xmlns:mc="http://schemas.openxmlformats.org/markup-compatibility/2006" xmlns:o="urn:schemas-microsoft-com:office:office" xmlns:r="http://schemas.openxmlformats.org/officeDocument/2006/relationships" xmlns:m="http://schemas.openxmlformats.org/officeDocument/2006/math" xmlns:v="urn:schemas-microsoft-com:vml" xmlns:wp14="http://schemas.microsoft.com/office/word/2010/wordprocessingDrawing" xmlns:wp="http://schemas.openxmlformats.org/drawingml/2006/wordprocessingDrawing" xmlns:w10="urn:schemas-microsoft-com:office:word" xmlns:w="http://schemas.openxmlformats.org/wordprocessingml/2006/main" xmlns:w14="http://schemas.microsoft.com/office/word/2010/wordml" xmlns:wpg="http://schemas.microsoft.com/office/word/2010/wordprocessingGroup" xmlns:wpi="http://schemas.microsoft.com/office/word/2010/wordprocessingInk" xmlns:wne="http://schemas.microsoft.com/office/word/2006/wordml" xmlns:wps="http://schemas.microsoft.com/office/word/2010/wordprocessingShape" mc:Ignorable="w14 wp14">
+<w:hdr xmlns:wpc="http://schemas.microsoft.com/office/word/2010/wordprocessingCanvas" xmlns:cx="http://schemas.microsoft.com/office/drawing/2014/chartex" xmlns:cx1="http://schemas.microsoft.com/office/drawing/2015/9/8/chartex" xmlns:cx2="http://schemas.microsoft.com/office/drawing/2015/10/21/chartex" xmlns:cx3="http://schemas.microsoft.com/office/drawing/2016/5/9/chartex" xmlns:cx4="http://schemas.microsoft.com/office/drawing/2016/5/10/chartex" xmlns:cx5="http://schemas.microsoft.com/office/drawing/2016/5/11/chartex" xmlns:cx6="http://schemas.microsoft.com/office/drawing/2016/5/12/chartex" xmlns:cx7="http://schemas.microsoft.com/office/drawing/2016/5/13/chartex" xmlns:cx8="http://schemas.microsoft.com/office/drawing/2016/5/14/chartex" xmlns:mc="http://schemas.openxmlformats.org/markup-compatibility/2006" xmlns:aink="http://schemas.microsoft.com/office/drawing/2016/ink" xmlns:am3d="http://schemas.microsoft.com/office/drawing/2017/model3d" xmlns:o="urn:schemas-microsoft-com:office:office" xmlns:oel="http://schemas.microsoft.com/office/2019/extlst" xmlns:r="http://schemas.openxmlformats.org/officeDocument/2006/relationships" xmlns:m="http://schemas.openxmlformats.org/officeDocument/2006/math" xmlns:v="urn:schemas-microsoft-com:vml" xmlns:wp14="http://schemas.microsoft.com/office/word/2010/wordprocessingDrawing" xmlns:wp="http://schemas.openxmlformats.org/drawingml/2006/wordprocessingDrawing" xmlns:w10="urn:schemas-microsoft-com:office:word" xmlns:w="http://schemas.openxmlformats.org/wordprocessingml/2006/main" xmlns:w14="http://schemas.microsoft.com/office/word/2010/wordml" xmlns:w15="http://schemas.microsoft.com/office/word/2012/wordml" xmlns:w16cex="http://schemas.microsoft.com/office/word/2018/wordml/cex" xmlns:w16cid="http://schemas.microsoft.com/office/word/2016/wordml/cid" xmlns:w16="http://schemas.microsoft.com/office/word/2018/wordml" xmlns:w16du="http://schemas.microsoft.com/office/word/2023/wordml/word16du" xmlns:w16sdtdh="http://schemas.microsoft.com/office/word/2020/wordml/sdtdatahash" xmlns:w16sdtfl="http://schemas.microsoft.com/office/word/2024/wordml/sdtformatlock" xmlns:w16se="http://schemas.microsoft.com/office/word/2015/wordml/symex" xmlns:wpg="http://schemas.microsoft.com/office/word/2010/wordprocessingGroup" xmlns:wpi="http://schemas.microsoft.com/office/word/2010/wordprocessingInk" xmlns:wne="http://schemas.microsoft.com/office/word/2006/wordml" xmlns:wps="http://schemas.microsoft.com/office/word/2010/wordprocessingShape" mc:Ignorable="w14 w15 w16se w16cid w16 w16cex w16sdtdh w16sdtfl w16du wp14">
   <w:p>
     <w:pPr>
       <w:pStyle w:val="Cabealho"/>
@@ -5164,7 +4842,6 @@
           <w:docPartUnique/>
         </w:docPartObj>
       </w:sdtPr>
-      <w:sdtEndPr/>
       <w:sdtContent>
         <w:r>
           <w:rPr>
@@ -5203,7 +4880,7 @@
 </file>
 
 <file path=word/header3.xml><?xml version="1.0" encoding="utf-8"?>
-<w:hdr xmlns:wpc="http://schemas.microsoft.com/office/word/2010/wordprocessingCanvas" xmlns:mc="http://schemas.openxmlformats.org/markup-compatibility/2006" xmlns:o="urn:schemas-microsoft-com:office:office" xmlns:r="http://schemas.openxmlformats.org/officeDocument/2006/relationships" xmlns:m="http://schemas.openxmlformats.org/officeDocument/2006/math" xmlns:v="urn:schemas-microsoft-com:vml" xmlns:wp14="http://schemas.microsoft.com/office/word/2010/wordprocessingDrawing" xmlns:wp="http://schemas.openxmlformats.org/drawingml/2006/wordprocessingDrawing" xmlns:w10="urn:schemas-microsoft-com:office:word" xmlns:w="http://schemas.openxmlformats.org/wordprocessingml/2006/main" xmlns:w14="http://schemas.microsoft.com/office/word/2010/wordml" xmlns:wpg="http://schemas.microsoft.com/office/word/2010/wordprocessingGroup" xmlns:wpi="http://schemas.microsoft.com/office/word/2010/wordprocessingInk" xmlns:wne="http://schemas.microsoft.com/office/word/2006/wordml" xmlns:wps="http://schemas.microsoft.com/office/word/2010/wordprocessingShape" mc:Ignorable="w14 wp14">
+<w:hdr xmlns:wpc="http://schemas.microsoft.com/office/word/2010/wordprocessingCanvas" xmlns:cx="http://schemas.microsoft.com/office/drawing/2014/chartex" xmlns:cx1="http://schemas.microsoft.com/office/drawing/2015/9/8/chartex" xmlns:cx2="http://schemas.microsoft.com/office/drawing/2015/10/21/chartex" xmlns:cx3="http://schemas.microsoft.com/office/drawing/2016/5/9/chartex" xmlns:cx4="http://schemas.microsoft.com/office/drawing/2016/5/10/chartex" xmlns:cx5="http://schemas.microsoft.com/office/drawing/2016/5/11/chartex" xmlns:cx6="http://schemas.microsoft.com/office/drawing/2016/5/12/chartex" xmlns:cx7="http://schemas.microsoft.com/office/drawing/2016/5/13/chartex" xmlns:cx8="http://schemas.microsoft.com/office/drawing/2016/5/14/chartex" xmlns:mc="http://schemas.openxmlformats.org/markup-compatibility/2006" xmlns:aink="http://schemas.microsoft.com/office/drawing/2016/ink" xmlns:am3d="http://schemas.microsoft.com/office/drawing/2017/model3d" xmlns:o="urn:schemas-microsoft-com:office:office" xmlns:oel="http://schemas.microsoft.com/office/2019/extlst" xmlns:r="http://schemas.openxmlformats.org/officeDocument/2006/relationships" xmlns:m="http://schemas.openxmlformats.org/officeDocument/2006/math" xmlns:v="urn:schemas-microsoft-com:vml" xmlns:wp14="http://schemas.microsoft.com/office/word/2010/wordprocessingDrawing" xmlns:wp="http://schemas.openxmlformats.org/drawingml/2006/wordprocessingDrawing" xmlns:w10="urn:schemas-microsoft-com:office:word" xmlns:w="http://schemas.openxmlformats.org/wordprocessingml/2006/main" xmlns:w14="http://schemas.microsoft.com/office/word/2010/wordml" xmlns:w15="http://schemas.microsoft.com/office/word/2012/wordml" xmlns:w16cex="http://schemas.microsoft.com/office/word/2018/wordml/cex" xmlns:w16cid="http://schemas.microsoft.com/office/word/2016/wordml/cid" xmlns:w16="http://schemas.microsoft.com/office/word/2018/wordml" xmlns:w16du="http://schemas.microsoft.com/office/word/2023/wordml/word16du" xmlns:w16sdtdh="http://schemas.microsoft.com/office/word/2020/wordml/sdtdatahash" xmlns:w16sdtfl="http://schemas.microsoft.com/office/word/2024/wordml/sdtformatlock" xmlns:w16se="http://schemas.microsoft.com/office/word/2015/wordml/symex" xmlns:wpg="http://schemas.microsoft.com/office/word/2010/wordprocessingGroup" xmlns:wpi="http://schemas.microsoft.com/office/word/2010/wordprocessingInk" xmlns:wne="http://schemas.microsoft.com/office/word/2006/wordml" xmlns:wps="http://schemas.microsoft.com/office/word/2010/wordprocessingShape" mc:Ignorable="w14 w15 w16se w16cid w16 w16cex w16sdtdh w16sdtfl w16du wp14">
   <w:p>
     <w:pPr>
       <w:pStyle w:val="Cabealho"/>
@@ -5229,7 +4906,7 @@
 </file>
 
 <file path=word/header4.xml><?xml version="1.0" encoding="utf-8"?>
-<w:hdr xmlns:wpc="http://schemas.microsoft.com/office/word/2010/wordprocessingCanvas" xmlns:mc="http://schemas.openxmlformats.org/markup-compatibility/2006" xmlns:o="urn:schemas-microsoft-com:office:office" xmlns:r="http://schemas.openxmlformats.org/officeDocument/2006/relationships" xmlns:m="http://schemas.openxmlformats.org/officeDocument/2006/math" xmlns:v="urn:schemas-microsoft-com:vml" xmlns:wp14="http://schemas.microsoft.com/office/word/2010/wordprocessingDrawing" xmlns:wp="http://schemas.openxmlformats.org/drawingml/2006/wordprocessingDrawing" xmlns:w10="urn:schemas-microsoft-com:office:word" xmlns:w="http://schemas.openxmlformats.org/wordprocessingml/2006/main" xmlns:w14="http://schemas.microsoft.com/office/word/2010/wordml" xmlns:wpg="http://schemas.microsoft.com/office/word/2010/wordprocessingGroup" xmlns:wpi="http://schemas.microsoft.com/office/word/2010/wordprocessingInk" xmlns:wne="http://schemas.microsoft.com/office/word/2006/wordml" xmlns:wps="http://schemas.microsoft.com/office/word/2010/wordprocessingShape" mc:Ignorable="w14 wp14">
+<w:hdr xmlns:wpc="http://schemas.microsoft.com/office/word/2010/wordprocessingCanvas" xmlns:cx="http://schemas.microsoft.com/office/drawing/2014/chartex" xmlns:cx1="http://schemas.microsoft.com/office/drawing/2015/9/8/chartex" xmlns:cx2="http://schemas.microsoft.com/office/drawing/2015/10/21/chartex" xmlns:cx3="http://schemas.microsoft.com/office/drawing/2016/5/9/chartex" xmlns:cx4="http://schemas.microsoft.com/office/drawing/2016/5/10/chartex" xmlns:cx5="http://schemas.microsoft.com/office/drawing/2016/5/11/chartex" xmlns:cx6="http://schemas.microsoft.com/office/drawing/2016/5/12/chartex" xmlns:cx7="http://schemas.microsoft.com/office/drawing/2016/5/13/chartex" xmlns:cx8="http://schemas.microsoft.com/office/drawing/2016/5/14/chartex" xmlns:mc="http://schemas.openxmlformats.org/markup-compatibility/2006" xmlns:aink="http://schemas.microsoft.com/office/drawing/2016/ink" xmlns:am3d="http://schemas.microsoft.com/office/drawing/2017/model3d" xmlns:o="urn:schemas-microsoft-com:office:office" xmlns:oel="http://schemas.microsoft.com/office/2019/extlst" xmlns:r="http://schemas.openxmlformats.org/officeDocument/2006/relationships" xmlns:m="http://schemas.openxmlformats.org/officeDocument/2006/math" xmlns:v="urn:schemas-microsoft-com:vml" xmlns:wp14="http://schemas.microsoft.com/office/word/2010/wordprocessingDrawing" xmlns:wp="http://schemas.openxmlformats.org/drawingml/2006/wordprocessingDrawing" xmlns:w10="urn:schemas-microsoft-com:office:word" xmlns:w="http://schemas.openxmlformats.org/wordprocessingml/2006/main" xmlns:w14="http://schemas.microsoft.com/office/word/2010/wordml" xmlns:w15="http://schemas.microsoft.com/office/word/2012/wordml" xmlns:w16cex="http://schemas.microsoft.com/office/word/2018/wordml/cex" xmlns:w16cid="http://schemas.microsoft.com/office/word/2016/wordml/cid" xmlns:w16="http://schemas.microsoft.com/office/word/2018/wordml" xmlns:w16du="http://schemas.microsoft.com/office/word/2023/wordml/word16du" xmlns:w16sdtdh="http://schemas.microsoft.com/office/word/2020/wordml/sdtdatahash" xmlns:w16sdtfl="http://schemas.microsoft.com/office/word/2024/wordml/sdtformatlock" xmlns:w16se="http://schemas.microsoft.com/office/word/2015/wordml/symex" xmlns:wpg="http://schemas.microsoft.com/office/word/2010/wordprocessingGroup" xmlns:wpi="http://schemas.microsoft.com/office/word/2010/wordprocessingInk" xmlns:wne="http://schemas.microsoft.com/office/word/2006/wordml" xmlns:wps="http://schemas.microsoft.com/office/word/2010/wordprocessingShape" mc:Ignorable="w14 w15 w16se w16cid w16 w16cex w16sdtdh w16sdtfl w16du wp14">
   <w:p>
     <w:pPr>
       <w:pStyle w:val="Cabealho"/>
@@ -5239,7 +4916,7 @@
 </file>
 
 <file path=word/header5.xml><?xml version="1.0" encoding="utf-8"?>
-<w:hdr xmlns:wpc="http://schemas.microsoft.com/office/word/2010/wordprocessingCanvas" xmlns:mc="http://schemas.openxmlformats.org/markup-compatibility/2006" xmlns:o="urn:schemas-microsoft-com:office:office" xmlns:r="http://schemas.openxmlformats.org/officeDocument/2006/relationships" xmlns:m="http://schemas.openxmlformats.org/officeDocument/2006/math" xmlns:v="urn:schemas-microsoft-com:vml" xmlns:wp14="http://schemas.microsoft.com/office/word/2010/wordprocessingDrawing" xmlns:wp="http://schemas.openxmlformats.org/drawingml/2006/wordprocessingDrawing" xmlns:w10="urn:schemas-microsoft-com:office:word" xmlns:w="http://schemas.openxmlformats.org/wordprocessingml/2006/main" xmlns:w14="http://schemas.microsoft.com/office/word/2010/wordml" xmlns:wpg="http://schemas.microsoft.com/office/word/2010/wordprocessingGroup" xmlns:wpi="http://schemas.microsoft.com/office/word/2010/wordprocessingInk" xmlns:wne="http://schemas.microsoft.com/office/word/2006/wordml" xmlns:wps="http://schemas.microsoft.com/office/word/2010/wordprocessingShape" mc:Ignorable="w14 wp14">
+<w:hdr xmlns:wpc="http://schemas.microsoft.com/office/word/2010/wordprocessingCanvas" xmlns:cx="http://schemas.microsoft.com/office/drawing/2014/chartex" xmlns:cx1="http://schemas.microsoft.com/office/drawing/2015/9/8/chartex" xmlns:cx2="http://schemas.microsoft.com/office/drawing/2015/10/21/chartex" xmlns:cx3="http://schemas.microsoft.com/office/drawing/2016/5/9/chartex" xmlns:cx4="http://schemas.microsoft.com/office/drawing/2016/5/10/chartex" xmlns:cx5="http://schemas.microsoft.com/office/drawing/2016/5/11/chartex" xmlns:cx6="http://schemas.microsoft.com/office/drawing/2016/5/12/chartex" xmlns:cx7="http://schemas.microsoft.com/office/drawing/2016/5/13/chartex" xmlns:cx8="http://schemas.microsoft.com/office/drawing/2016/5/14/chartex" xmlns:mc="http://schemas.openxmlformats.org/markup-compatibility/2006" xmlns:aink="http://schemas.microsoft.com/office/drawing/2016/ink" xmlns:am3d="http://schemas.microsoft.com/office/drawing/2017/model3d" xmlns:o="urn:schemas-microsoft-com:office:office" xmlns:oel="http://schemas.microsoft.com/office/2019/extlst" xmlns:r="http://schemas.openxmlformats.org/officeDocument/2006/relationships" xmlns:m="http://schemas.openxmlformats.org/officeDocument/2006/math" xmlns:v="urn:schemas-microsoft-com:vml" xmlns:wp14="http://schemas.microsoft.com/office/word/2010/wordprocessingDrawing" xmlns:wp="http://schemas.openxmlformats.org/drawingml/2006/wordprocessingDrawing" xmlns:w10="urn:schemas-microsoft-com:office:word" xmlns:w="http://schemas.openxmlformats.org/wordprocessingml/2006/main" xmlns:w14="http://schemas.microsoft.com/office/word/2010/wordml" xmlns:w15="http://schemas.microsoft.com/office/word/2012/wordml" xmlns:w16cex="http://schemas.microsoft.com/office/word/2018/wordml/cex" xmlns:w16cid="http://schemas.microsoft.com/office/word/2016/wordml/cid" xmlns:w16="http://schemas.microsoft.com/office/word/2018/wordml" xmlns:w16du="http://schemas.microsoft.com/office/word/2023/wordml/word16du" xmlns:w16sdtdh="http://schemas.microsoft.com/office/word/2020/wordml/sdtdatahash" xmlns:w16sdtfl="http://schemas.microsoft.com/office/word/2024/wordml/sdtformatlock" xmlns:w16se="http://schemas.microsoft.com/office/word/2015/wordml/symex" xmlns:wpg="http://schemas.microsoft.com/office/word/2010/wordprocessingGroup" xmlns:wpi="http://schemas.microsoft.com/office/word/2010/wordprocessingInk" xmlns:wne="http://schemas.microsoft.com/office/word/2006/wordml" xmlns:wps="http://schemas.microsoft.com/office/word/2010/wordprocessingShape" mc:Ignorable="w14 w15 w16se w16cid w16 w16cex w16sdtdh w16sdtfl w16du wp14">
   <w:p>
     <w:pPr>
       <w:pStyle w:val="Cabealho"/>
@@ -5249,8 +4926,8 @@
 </file>
 
 <file path=word/numbering.xml><?xml version="1.0" encoding="utf-8"?>
-<w:numbering xmlns:wpc="http://schemas.microsoft.com/office/word/2010/wordprocessingCanvas" xmlns:mc="http://schemas.openxmlformats.org/markup-compatibility/2006" xmlns:o="urn:schemas-microsoft-com:office:office" xmlns:r="http://schemas.openxmlformats.org/officeDocument/2006/relationships" xmlns:m="http://schemas.openxmlformats.org/officeDocument/2006/math" xmlns:v="urn:schemas-microsoft-com:vml" xmlns:wp14="http://schemas.microsoft.com/office/word/2010/wordprocessingDrawing" xmlns:wp="http://schemas.openxmlformats.org/drawingml/2006/wordprocessingDrawing" xmlns:w10="urn:schemas-microsoft-com:office:word" xmlns:w="http://schemas.openxmlformats.org/wordprocessingml/2006/main" xmlns:w14="http://schemas.microsoft.com/office/word/2010/wordml" xmlns:wpg="http://schemas.microsoft.com/office/word/2010/wordprocessingGroup" xmlns:wpi="http://schemas.microsoft.com/office/word/2010/wordprocessingInk" xmlns:wne="http://schemas.microsoft.com/office/word/2006/wordml" xmlns:wps="http://schemas.microsoft.com/office/word/2010/wordprocessingShape" mc:Ignorable="w14 wp14">
-  <w:abstractNum w:abstractNumId="0">
+<w:numbering xmlns:wpc="http://schemas.microsoft.com/office/word/2010/wordprocessingCanvas" xmlns:cx="http://schemas.microsoft.com/office/drawing/2014/chartex" xmlns:cx1="http://schemas.microsoft.com/office/drawing/2015/9/8/chartex" xmlns:cx2="http://schemas.microsoft.com/office/drawing/2015/10/21/chartex" xmlns:cx3="http://schemas.microsoft.com/office/drawing/2016/5/9/chartex" xmlns:cx4="http://schemas.microsoft.com/office/drawing/2016/5/10/chartex" xmlns:cx5="http://schemas.microsoft.com/office/drawing/2016/5/11/chartex" xmlns:cx6="http://schemas.microsoft.com/office/drawing/2016/5/12/chartex" xmlns:cx7="http://schemas.microsoft.com/office/drawing/2016/5/13/chartex" xmlns:cx8="http://schemas.microsoft.com/office/drawing/2016/5/14/chartex" xmlns:mc="http://schemas.openxmlformats.org/markup-compatibility/2006" xmlns:aink="http://schemas.microsoft.com/office/drawing/2016/ink" xmlns:am3d="http://schemas.microsoft.com/office/drawing/2017/model3d" xmlns:o="urn:schemas-microsoft-com:office:office" xmlns:oel="http://schemas.microsoft.com/office/2019/extlst" xmlns:r="http://schemas.openxmlformats.org/officeDocument/2006/relationships" xmlns:m="http://schemas.openxmlformats.org/officeDocument/2006/math" xmlns:v="urn:schemas-microsoft-com:vml" xmlns:wp14="http://schemas.microsoft.com/office/word/2010/wordprocessingDrawing" xmlns:wp="http://schemas.openxmlformats.org/drawingml/2006/wordprocessingDrawing" xmlns:w10="urn:schemas-microsoft-com:office:word" xmlns:w="http://schemas.openxmlformats.org/wordprocessingml/2006/main" xmlns:w14="http://schemas.microsoft.com/office/word/2010/wordml" xmlns:w15="http://schemas.microsoft.com/office/word/2012/wordml" xmlns:w16cex="http://schemas.microsoft.com/office/word/2018/wordml/cex" xmlns:w16cid="http://schemas.microsoft.com/office/word/2016/wordml/cid" xmlns:w16="http://schemas.microsoft.com/office/word/2018/wordml" xmlns:w16du="http://schemas.microsoft.com/office/word/2023/wordml/word16du" xmlns:w16sdtdh="http://schemas.microsoft.com/office/word/2020/wordml/sdtdatahash" xmlns:w16sdtfl="http://schemas.microsoft.com/office/word/2024/wordml/sdtformatlock" xmlns:w16se="http://schemas.microsoft.com/office/word/2015/wordml/symex" xmlns:wpg="http://schemas.microsoft.com/office/word/2010/wordprocessingGroup" xmlns:wpi="http://schemas.microsoft.com/office/word/2010/wordprocessingInk" xmlns:wne="http://schemas.microsoft.com/office/word/2006/wordml" xmlns:wps="http://schemas.microsoft.com/office/word/2010/wordprocessingShape" mc:Ignorable="w14 w15 w16se w16cid w16 w16cex w16sdtdh w16sdtfl w16du wp14">
+  <w:abstractNum w:abstractNumId="0" w15:restartNumberingAfterBreak="0">
     <w:nsid w:val="FFFFFF88"/>
     <w:multiLevelType w:val="singleLevel"/>
     <w:tmpl w:val="758A92F0"/>
@@ -5267,7 +4944,7 @@
       </w:pPr>
     </w:lvl>
   </w:abstractNum>
-  <w:abstractNum w:abstractNumId="1">
+  <w:abstractNum w:abstractNumId="1" w15:restartNumberingAfterBreak="0">
     <w:nsid w:val="010727FD"/>
     <w:multiLevelType w:val="multilevel"/>
     <w:tmpl w:val="B78AADBA"/>
@@ -5407,7 +5084,7 @@
       </w:rPr>
     </w:lvl>
   </w:abstractNum>
-  <w:abstractNum w:abstractNumId="2">
+  <w:abstractNum w:abstractNumId="2" w15:restartNumberingAfterBreak="0">
     <w:nsid w:val="0184586F"/>
     <w:multiLevelType w:val="hybridMultilevel"/>
     <w:tmpl w:val="83141DE2"/>
@@ -5519,7 +5196,7 @@
       </w:rPr>
     </w:lvl>
   </w:abstractNum>
-  <w:abstractNum w:abstractNumId="3">
+  <w:abstractNum w:abstractNumId="3" w15:restartNumberingAfterBreak="0">
     <w:nsid w:val="01BB03C0"/>
     <w:multiLevelType w:val="hybridMultilevel"/>
     <w:tmpl w:val="0C660CB6"/>
@@ -5605,7 +5282,7 @@
       </w:pPr>
     </w:lvl>
   </w:abstractNum>
-  <w:abstractNum w:abstractNumId="4">
+  <w:abstractNum w:abstractNumId="4" w15:restartNumberingAfterBreak="0">
     <w:nsid w:val="0F0326F2"/>
     <w:multiLevelType w:val="hybridMultilevel"/>
     <w:tmpl w:val="9F3C7336"/>
@@ -5717,7 +5394,7 @@
       </w:rPr>
     </w:lvl>
   </w:abstractNum>
-  <w:abstractNum w:abstractNumId="5">
+  <w:abstractNum w:abstractNumId="5" w15:restartNumberingAfterBreak="0">
     <w:nsid w:val="14EC4CFF"/>
     <w:multiLevelType w:val="hybridMultilevel"/>
     <w:tmpl w:val="F18636E2"/>
@@ -5833,7 +5510,7 @@
       </w:pPr>
     </w:lvl>
   </w:abstractNum>
-  <w:abstractNum w:abstractNumId="6">
+  <w:abstractNum w:abstractNumId="6" w15:restartNumberingAfterBreak="0">
     <w:nsid w:val="1862130C"/>
     <w:multiLevelType w:val="multilevel"/>
     <w:tmpl w:val="E102CBF2"/>
@@ -5973,7 +5650,7 @@
       </w:rPr>
     </w:lvl>
   </w:abstractNum>
-  <w:abstractNum w:abstractNumId="7">
+  <w:abstractNum w:abstractNumId="7" w15:restartNumberingAfterBreak="0">
     <w:nsid w:val="19F3483E"/>
     <w:multiLevelType w:val="multilevel"/>
     <w:tmpl w:val="7960D292"/>
@@ -6113,7 +5790,7 @@
       </w:rPr>
     </w:lvl>
   </w:abstractNum>
-  <w:abstractNum w:abstractNumId="8">
+  <w:abstractNum w:abstractNumId="8" w15:restartNumberingAfterBreak="0">
     <w:nsid w:val="1FD13A6F"/>
     <w:multiLevelType w:val="multilevel"/>
     <w:tmpl w:val="E40E7E6C"/>
@@ -6253,7 +5930,7 @@
       </w:rPr>
     </w:lvl>
   </w:abstractNum>
-  <w:abstractNum w:abstractNumId="9">
+  <w:abstractNum w:abstractNumId="9" w15:restartNumberingAfterBreak="0">
     <w:nsid w:val="27540B40"/>
     <w:multiLevelType w:val="hybridMultilevel"/>
     <w:tmpl w:val="7E109130"/>
@@ -6342,7 +6019,7 @@
       </w:pPr>
     </w:lvl>
   </w:abstractNum>
-  <w:abstractNum w:abstractNumId="10">
+  <w:abstractNum w:abstractNumId="10" w15:restartNumberingAfterBreak="0">
     <w:nsid w:val="2C8232F4"/>
     <w:multiLevelType w:val="hybridMultilevel"/>
     <w:tmpl w:val="1A56AC36"/>
@@ -6431,7 +6108,7 @@
       </w:pPr>
     </w:lvl>
   </w:abstractNum>
-  <w:abstractNum w:abstractNumId="11">
+  <w:abstractNum w:abstractNumId="11" w15:restartNumberingAfterBreak="0">
     <w:nsid w:val="2D1709C7"/>
     <w:multiLevelType w:val="hybridMultilevel"/>
     <w:tmpl w:val="927C4D72"/>
@@ -6517,7 +6194,7 @@
       </w:pPr>
     </w:lvl>
   </w:abstractNum>
-  <w:abstractNum w:abstractNumId="12">
+  <w:abstractNum w:abstractNumId="12" w15:restartNumberingAfterBreak="0">
     <w:nsid w:val="2E9E1D9B"/>
     <w:multiLevelType w:val="hybridMultilevel"/>
     <w:tmpl w:val="DF8C8D62"/>
@@ -6603,7 +6280,7 @@
       </w:pPr>
     </w:lvl>
   </w:abstractNum>
-  <w:abstractNum w:abstractNumId="13">
+  <w:abstractNum w:abstractNumId="13" w15:restartNumberingAfterBreak="0">
     <w:nsid w:val="34E26EA6"/>
     <w:multiLevelType w:val="multilevel"/>
     <w:tmpl w:val="3C58877C"/>
@@ -6743,7 +6420,7 @@
       </w:rPr>
     </w:lvl>
   </w:abstractNum>
-  <w:abstractNum w:abstractNumId="14">
+  <w:abstractNum w:abstractNumId="14" w15:restartNumberingAfterBreak="0">
     <w:nsid w:val="39F52A64"/>
     <w:multiLevelType w:val="singleLevel"/>
     <w:tmpl w:val="AE162D36"/>
@@ -6762,7 +6439,7 @@
       </w:rPr>
     </w:lvl>
   </w:abstractNum>
-  <w:abstractNum w:abstractNumId="15">
+  <w:abstractNum w:abstractNumId="15" w15:restartNumberingAfterBreak="0">
     <w:nsid w:val="3EB02082"/>
     <w:multiLevelType w:val="multilevel"/>
     <w:tmpl w:val="A5D200B2"/>
@@ -6902,7 +6579,7 @@
       </w:rPr>
     </w:lvl>
   </w:abstractNum>
-  <w:abstractNum w:abstractNumId="16">
+  <w:abstractNum w:abstractNumId="16" w15:restartNumberingAfterBreak="0">
     <w:nsid w:val="417C0063"/>
     <w:multiLevelType w:val="hybridMultilevel"/>
     <w:tmpl w:val="B60215FE"/>
@@ -7014,7 +6691,7 @@
       </w:rPr>
     </w:lvl>
   </w:abstractNum>
-  <w:abstractNum w:abstractNumId="17">
+  <w:abstractNum w:abstractNumId="17" w15:restartNumberingAfterBreak="0">
     <w:nsid w:val="431A09F2"/>
     <w:multiLevelType w:val="hybridMultilevel"/>
     <w:tmpl w:val="9FCA7C3A"/>
@@ -7126,7 +6803,7 @@
       </w:rPr>
     </w:lvl>
   </w:abstractNum>
-  <w:abstractNum w:abstractNumId="18">
+  <w:abstractNum w:abstractNumId="18" w15:restartNumberingAfterBreak="0">
     <w:nsid w:val="43F26983"/>
     <w:multiLevelType w:val="multilevel"/>
     <w:tmpl w:val="1E482440"/>
@@ -7270,7 +6947,7 @@
       </w:rPr>
     </w:lvl>
   </w:abstractNum>
-  <w:abstractNum w:abstractNumId="19">
+  <w:abstractNum w:abstractNumId="19" w15:restartNumberingAfterBreak="0">
     <w:nsid w:val="4D0E576D"/>
     <w:multiLevelType w:val="hybridMultilevel"/>
     <w:tmpl w:val="927C4D72"/>
@@ -7356,7 +7033,7 @@
       </w:pPr>
     </w:lvl>
   </w:abstractNum>
-  <w:abstractNum w:abstractNumId="20">
+  <w:abstractNum w:abstractNumId="20" w15:restartNumberingAfterBreak="0">
     <w:nsid w:val="5C434022"/>
     <w:multiLevelType w:val="hybridMultilevel"/>
     <w:tmpl w:val="927C4D72"/>
@@ -7442,7 +7119,7 @@
       </w:pPr>
     </w:lvl>
   </w:abstractNum>
-  <w:abstractNum w:abstractNumId="21">
+  <w:abstractNum w:abstractNumId="21" w15:restartNumberingAfterBreak="0">
     <w:nsid w:val="5F2F46EB"/>
     <w:multiLevelType w:val="multilevel"/>
     <w:tmpl w:val="D4DCBC9C"/>
@@ -7582,7 +7259,7 @@
       </w:rPr>
     </w:lvl>
   </w:abstractNum>
-  <w:abstractNum w:abstractNumId="22">
+  <w:abstractNum w:abstractNumId="22" w15:restartNumberingAfterBreak="0">
     <w:nsid w:val="63447252"/>
     <w:multiLevelType w:val="hybridMultilevel"/>
     <w:tmpl w:val="CCF684C8"/>
@@ -7698,7 +7375,7 @@
       </w:pPr>
     </w:lvl>
   </w:abstractNum>
-  <w:abstractNum w:abstractNumId="23">
+  <w:abstractNum w:abstractNumId="23" w15:restartNumberingAfterBreak="0">
     <w:nsid w:val="658E32B3"/>
     <w:multiLevelType w:val="hybridMultilevel"/>
     <w:tmpl w:val="830E205A"/>
@@ -7784,7 +7461,7 @@
       </w:pPr>
     </w:lvl>
   </w:abstractNum>
-  <w:abstractNum w:abstractNumId="24">
+  <w:abstractNum w:abstractNumId="24" w15:restartNumberingAfterBreak="0">
     <w:nsid w:val="71FA47A5"/>
     <w:multiLevelType w:val="hybridMultilevel"/>
     <w:tmpl w:val="927C4D72"/>
@@ -7870,7 +7547,7 @@
       </w:pPr>
     </w:lvl>
   </w:abstractNum>
-  <w:abstractNum w:abstractNumId="25">
+  <w:abstractNum w:abstractNumId="25" w15:restartNumberingAfterBreak="0">
     <w:nsid w:val="729A5C18"/>
     <w:multiLevelType w:val="singleLevel"/>
     <w:tmpl w:val="AE162D36"/>
@@ -7889,89 +7566,89 @@
       </w:rPr>
     </w:lvl>
   </w:abstractNum>
-  <w:num w:numId="1">
+  <w:num w:numId="1" w16cid:durableId="1212765596">
     <w:abstractNumId w:val="5"/>
   </w:num>
-  <w:num w:numId="2">
+  <w:num w:numId="2" w16cid:durableId="493447756">
     <w:abstractNumId w:val="22"/>
   </w:num>
-  <w:num w:numId="3">
+  <w:num w:numId="3" w16cid:durableId="1362046485">
     <w:abstractNumId w:val="18"/>
   </w:num>
-  <w:num w:numId="4">
+  <w:num w:numId="4" w16cid:durableId="362366462">
     <w:abstractNumId w:val="8"/>
   </w:num>
-  <w:num w:numId="5">
+  <w:num w:numId="5" w16cid:durableId="2086489456">
     <w:abstractNumId w:val="1"/>
   </w:num>
-  <w:num w:numId="6">
+  <w:num w:numId="6" w16cid:durableId="1134371924">
     <w:abstractNumId w:val="13"/>
   </w:num>
-  <w:num w:numId="7">
+  <w:num w:numId="7" w16cid:durableId="416830716">
     <w:abstractNumId w:val="7"/>
   </w:num>
-  <w:num w:numId="8">
+  <w:num w:numId="8" w16cid:durableId="108010595">
     <w:abstractNumId w:val="21"/>
   </w:num>
-  <w:num w:numId="9">
+  <w:num w:numId="9" w16cid:durableId="1479376546">
     <w:abstractNumId w:val="6"/>
   </w:num>
-  <w:num w:numId="10">
+  <w:num w:numId="10" w16cid:durableId="1390225246">
     <w:abstractNumId w:val="0"/>
   </w:num>
-  <w:num w:numId="11">
+  <w:num w:numId="11" w16cid:durableId="496192069">
     <w:abstractNumId w:val="15"/>
   </w:num>
-  <w:num w:numId="12">
+  <w:num w:numId="12" w16cid:durableId="2072656791">
     <w:abstractNumId w:val="14"/>
   </w:num>
-  <w:num w:numId="13">
+  <w:num w:numId="13" w16cid:durableId="1253200561">
     <w:abstractNumId w:val="25"/>
   </w:num>
-  <w:num w:numId="14">
+  <w:num w:numId="14" w16cid:durableId="36586166">
     <w:abstractNumId w:val="10"/>
   </w:num>
-  <w:num w:numId="15">
+  <w:num w:numId="15" w16cid:durableId="162548775">
     <w:abstractNumId w:val="9"/>
   </w:num>
-  <w:num w:numId="16">
+  <w:num w:numId="16" w16cid:durableId="1506286836">
     <w:abstractNumId w:val="24"/>
   </w:num>
-  <w:num w:numId="17">
+  <w:num w:numId="17" w16cid:durableId="1546258165">
     <w:abstractNumId w:val="17"/>
   </w:num>
-  <w:num w:numId="18">
+  <w:num w:numId="18" w16cid:durableId="704257325">
     <w:abstractNumId w:val="11"/>
   </w:num>
-  <w:num w:numId="19">
+  <w:num w:numId="19" w16cid:durableId="911542617">
     <w:abstractNumId w:val="19"/>
   </w:num>
-  <w:num w:numId="20">
+  <w:num w:numId="20" w16cid:durableId="2108188124">
     <w:abstractNumId w:val="20"/>
   </w:num>
-  <w:num w:numId="21">
+  <w:num w:numId="21" w16cid:durableId="761100914">
     <w:abstractNumId w:val="3"/>
   </w:num>
-  <w:num w:numId="22">
+  <w:num w:numId="22" w16cid:durableId="962422075">
     <w:abstractNumId w:val="16"/>
   </w:num>
-  <w:num w:numId="23">
+  <w:num w:numId="23" w16cid:durableId="812988595">
     <w:abstractNumId w:val="23"/>
   </w:num>
-  <w:num w:numId="24">
+  <w:num w:numId="24" w16cid:durableId="290133905">
     <w:abstractNumId w:val="2"/>
   </w:num>
-  <w:num w:numId="25">
+  <w:num w:numId="25" w16cid:durableId="1381250676">
     <w:abstractNumId w:val="12"/>
   </w:num>
-  <w:num w:numId="26">
+  <w:num w:numId="26" w16cid:durableId="2035837767">
     <w:abstractNumId w:val="4"/>
   </w:num>
 </w:numbering>
 </file>
 
 <file path=word/styles.xml><?xml version="1.0" encoding="utf-8"?>
-<w:styles xmlns:mc="http://schemas.openxmlformats.org/markup-compatibility/2006" xmlns:r="http://schemas.openxmlformats.org/officeDocument/2006/relationships" xmlns:w="http://schemas.openxmlformats.org/wordprocessingml/2006/main" xmlns:w14="http://schemas.microsoft.com/office/word/2010/wordml" mc:Ignorable="w14">
+<w:styles xmlns:mc="http://schemas.openxmlformats.org/markup-compatibility/2006" xmlns:r="http://schemas.openxmlformats.org/officeDocument/2006/relationships" xmlns:w="http://schemas.openxmlformats.org/wordprocessingml/2006/main" xmlns:w14="http://schemas.microsoft.com/office/word/2010/wordml" xmlns:w15="http://schemas.microsoft.com/office/word/2012/wordml" xmlns:w16cex="http://schemas.microsoft.com/office/word/2018/wordml/cex" xmlns:w16cid="http://schemas.microsoft.com/office/word/2016/wordml/cid" xmlns:w16="http://schemas.microsoft.com/office/word/2018/wordml" xmlns:w16du="http://schemas.microsoft.com/office/word/2023/wordml/word16du" xmlns:w16sdtdh="http://schemas.microsoft.com/office/word/2020/wordml/sdtdatahash" xmlns:w16sdtfl="http://schemas.microsoft.com/office/word/2024/wordml/sdtformatlock" xmlns:w16se="http://schemas.microsoft.com/office/word/2015/wordml/symex" mc:Ignorable="w14 w15 w16se w16cid w16 w16cex w16sdtdh w16sdtfl w16du">
   <w:docDefaults>
     <w:rPrDefault>
       <w:rPr>
@@ -7981,810 +7658,383 @@
     </w:rPrDefault>
     <w:pPrDefault/>
   </w:docDefaults>
-  <w:latentStyles w:defLockedState="0" w:defUIPriority="99" w:defSemiHidden="1" w:defUnhideWhenUsed="1" w:defQFormat="0" w:count="267">
-    <w:lsdException w:name="Normal" w:semiHidden="0" w:uiPriority="0" w:unhideWhenUsed="0" w:qFormat="1"/>
-    <w:lsdException w:name="heading 1" w:semiHidden="0" w:uiPriority="9" w:unhideWhenUsed="0" w:qFormat="1"/>
-    <w:lsdException w:name="heading 2" w:semiHidden="0" w:uiPriority="9" w:unhideWhenUsed="0" w:qFormat="1"/>
-    <w:lsdException w:name="heading 3" w:semiHidden="0" w:uiPriority="9" w:unhideWhenUsed="0" w:qFormat="1"/>
-    <w:lsdException w:name="heading 4" w:uiPriority="9" w:qFormat="1"/>
-    <w:lsdException w:name="heading 5" w:uiPriority="9" w:qFormat="1"/>
-    <w:lsdException w:name="heading 6" w:uiPriority="9" w:qFormat="1"/>
-    <w:lsdException w:name="heading 7" w:uiPriority="9" w:qFormat="1"/>
-    <w:lsdException w:name="heading 8" w:uiPriority="9" w:qFormat="1"/>
-    <w:lsdException w:name="heading 9" w:uiPriority="9" w:qFormat="1"/>
-    <w:lsdException w:name="toc 1" w:uiPriority="39"/>
-    <w:lsdException w:name="toc 2" w:uiPriority="39"/>
-    <w:lsdException w:name="toc 3" w:uiPriority="39"/>
-    <w:lsdException w:name="toc 4" w:uiPriority="39"/>
-    <w:lsdException w:name="toc 5" w:uiPriority="39"/>
-    <w:lsdException w:name="toc 6" w:uiPriority="39"/>
-    <w:lsdException w:name="toc 7" w:uiPriority="39"/>
-    <w:lsdException w:name="toc 8" w:uiPriority="39"/>
-    <w:lsdException w:name="toc 9" w:uiPriority="39"/>
-    <w:lsdException w:name="caption" w:uiPriority="35" w:qFormat="1"/>
-    <w:lsdException w:name="Title" w:semiHidden="0" w:uiPriority="10" w:unhideWhenUsed="0" w:qFormat="1"/>
-    <w:lsdException w:name="Default Paragraph Font" w:uiPriority="1"/>
-    <w:lsdException w:name="Subtitle" w:semiHidden="0" w:uiPriority="11" w:unhideWhenUsed="0" w:qFormat="1"/>
-    <w:lsdException w:name="Strong" w:semiHidden="0" w:uiPriority="22" w:unhideWhenUsed="0" w:qFormat="1"/>
-    <w:lsdException w:name="Emphasis" w:semiHidden="0" w:uiPriority="20" w:unhideWhenUsed="0" w:qFormat="1"/>
-    <w:lsdException w:name="Table Grid" w:semiHidden="0" w:uiPriority="59" w:unhideWhenUsed="0"/>
-    <w:lsdException w:name="Placeholder Text" w:unhideWhenUsed="0"/>
-    <w:lsdException w:name="No Spacing" w:semiHidden="0" w:uiPriority="1" w:unhideWhenUsed="0" w:qFormat="1"/>
-    <w:lsdException w:name="Light Shading" w:semiHidden="0" w:uiPriority="60" w:unhideWhenUsed="0"/>
-    <w:lsdException w:name="Light List" w:semiHidden="0" w:uiPriority="61" w:unhideWhenUsed="0"/>
-    <w:lsdException w:name="Light Grid" w:semiHidden="0" w:uiPriority="62" w:unhideWhenUsed="0"/>
-    <w:lsdException w:name="Medium Shading 1" w:semiHidden="0" w:uiPriority="63" w:unhideWhenUsed="0"/>
-    <w:lsdException w:name="Medium Shading 2" w:semiHidden="0" w:uiPriority="64" w:unhideWhenUsed="0"/>
-    <w:lsdException w:name="Medium List 1" w:semiHidden="0" w:uiPriority="65" w:unhideWhenUsed="0"/>
-    <w:lsdException w:name="Medium List 2" w:semiHidden="0" w:uiPriority="66" w:unhideWhenUsed="0"/>
-    <w:lsdException w:name="Medium Grid 1" w:semiHidden="0" w:uiPriority="67" w:unhideWhenUsed="0"/>
-    <w:lsdException w:name="Medium Grid 2" w:semiHidden="0" w:uiPriority="68" w:unhideWhenUsed="0"/>
-    <w:lsdException w:name="Medium Grid 3" w:semiHidden="0" w:uiPriority="69" w:unhideWhenUsed="0"/>
-    <w:lsdException w:name="Dark List" w:semiHidden="0" w:uiPriority="70" w:unhideWhenUsed="0"/>
-    <w:lsdException w:name="Colorful Shading" w:semiHidden="0" w:uiPriority="71" w:unhideWhenUsed="0"/>
-    <w:lsdException w:name="Colorful List" w:semiHidden="0" w:uiPriority="72" w:unhideWhenUsed="0"/>
-    <w:lsdException w:name="Colorful Grid" w:semiHidden="0" w:uiPriority="73" w:unhideWhenUsed="0"/>
-    <w:lsdException w:name="Light Shading Accent 1" w:semiHidden="0" w:uiPriority="60" w:unhideWhenUsed="0"/>
-    <w:lsdException w:name="Light List Accent 1" w:semiHidden="0" w:uiPriority="61" w:unhideWhenUsed="0"/>
-    <w:lsdException w:name="Light Grid Accent 1" w:semiHidden="0" w:uiPriority="62" w:unhideWhenUsed="0"/>
-    <w:lsdException w:name="Medium Shading 1 Accent 1" w:semiHidden="0" w:uiPriority="63" w:unhideWhenUsed="0"/>
-    <w:lsdException w:name="Medium Shading 2 Accent 1" w:semiHidden="0" w:uiPriority="64" w:unhideWhenUsed="0"/>
-    <w:lsdException w:name="Medium List 1 Accent 1" w:semiHidden="0" w:uiPriority="65" w:unhideWhenUsed="0"/>
-    <w:lsdException w:name="Revision" w:unhideWhenUsed="0"/>
-    <w:lsdException w:name="List Paragraph" w:semiHidden="0" w:uiPriority="34" w:unhideWhenUsed="0" w:qFormat="1"/>
-    <w:lsdException w:name="Quote" w:semiHidden="0" w:uiPriority="29" w:unhideWhenUsed="0" w:qFormat="1"/>
-    <w:lsdException w:name="Intense Quote" w:semiHidden="0" w:uiPriority="30" w:unhideWhenUsed="0" w:qFormat="1"/>
-    <w:lsdException w:name="Medium List 2 Accent 1" w:semiHidden="0" w:uiPriority="66" w:unhideWhenUsed="0"/>
-    <w:lsdException w:name="Medium Grid 1 Accent 1" w:semiHidden="0" w:uiPriority="67" w:unhideWhenUsed="0"/>
-    <w:lsdException w:name="Medium Grid 2 Accent 1" w:semiHidden="0" w:uiPriority="68" w:unhideWhenUsed="0"/>
-    <w:lsdException w:name="Medium Grid 3 Accent 1" w:semiHidden="0" w:uiPriority="69" w:unhideWhenUsed="0"/>
-    <w:lsdException w:name="Dark List Accent 1" w:semiHidden="0" w:uiPriority="70" w:unhideWhenUsed="0"/>
-    <w:lsdException w:name="Colorful Shading Accent 1" w:semiHidden="0" w:uiPriority="71" w:unhideWhenUsed="0"/>
-    <w:lsdException w:name="Colorful List Accent 1" w:semiHidden="0" w:uiPriority="72" w:unhideWhenUsed="0"/>
-    <w:lsdException w:name="Colorful Grid Accent 1" w:semiHidden="0" w:uiPriority="73" w:unhideWhenUsed="0"/>
-    <w:lsdException w:name="Light Shading Accent 2" w:semiHidden="0" w:uiPriority="60" w:unhideWhenUsed="0"/>
-    <w:lsdException w:name="Light List Accent 2" w:semiHidden="0" w:uiPriority="61" w:unhideWhenUsed="0"/>
-    <w:lsdException w:name="Light Grid Accent 2" w:semiHidden="0" w:uiPriority="62" w:unhideWhenUsed="0"/>
-    <w:lsdException w:name="Medium Shading 1 Accent 2" w:semiHidden="0" w:uiPriority="63" w:unhideWhenUsed="0"/>
-    <w:lsdException w:name="Medium Shading 2 Accent 2" w:semiHidden="0" w:uiPriority="64" w:unhideWhenUsed="0"/>
-    <w:lsdException w:name="Medium List 1 Accent 2" w:semiHidden="0" w:uiPriority="65" w:unhideWhenUsed="0"/>
-    <w:lsdException w:name="Medium List 2 Accent 2" w:semiHidden="0" w:uiPriority="66" w:unhideWhenUsed="0"/>
-    <w:lsdException w:name="Medium Grid 1 Accent 2" w:semiHidden="0" w:uiPriority="67" w:unhideWhenUsed="0"/>
-    <w:lsdException w:name="Medium Grid 2 Accent 2" w:semiHidden="0" w:uiPriority="68" w:unhideWhenUsed="0"/>
-    <w:lsdException w:name="Medium Grid 3 Accent 2" w:semiHidden="0" w:uiPriority="69" w:unhideWhenUsed="0"/>
-    <w:lsdException w:name="Dark List Accent 2" w:semiHidden="0" w:uiPriority="70" w:unhideWhenUsed="0"/>
-    <w:lsdException w:name="Colorful Shading Accent 2" w:semiHidden="0" w:uiPriority="71" w:unhideWhenUsed="0"/>
-    <w:lsdException w:name="Colorful List Accent 2" w:semiHidden="0" w:uiPriority="72" w:unhideWhenUsed="0"/>
-    <w:lsdException w:name="Colorful Grid Accent 2" w:semiHidden="0" w:uiPriority="73" w:unhideWhenUsed="0"/>
-    <w:lsdException w:name="Light Shading Accent 3" w:semiHidden="0" w:uiPriority="60" w:unhideWhenUsed="0"/>
-    <w:lsdException w:name="Light List Accent 3" w:semiHidden="0" w:uiPriority="61" w:unhideWhenUsed="0"/>
-    <w:lsdException w:name="Light Grid Accent 3" w:semiHidden="0" w:uiPriority="62" w:unhideWhenUsed="0"/>
-    <w:lsdException w:name="Medium Shading 1 Accent 3" w:semiHidden="0" w:uiPriority="63" w:unhideWhenUsed="0"/>
-    <w:lsdException w:name="Medium Shading 2 Accent 3" w:semiHidden="0" w:uiPriority="64" w:unhideWhenUsed="0"/>
-    <w:lsdException w:name="Medium List 1 Accent 3" w:semiHidden="0" w:uiPriority="65" w:unhideWhenUsed="0"/>
-    <w:lsdException w:name="Medium List 2 Accent 3" w:semiHidden="0" w:uiPriority="66" w:unhideWhenUsed="0"/>
-    <w:lsdException w:name="Medium Grid 1 Accent 3" w:semiHidden="0" w:uiPriority="67" w:unhideWhenUsed="0"/>
-    <w:lsdException w:name="Medium Grid 2 Accent 3" w:semiHidden="0" w:uiPriority="68" w:unhideWhenUsed="0"/>
-    <w:lsdException w:name="Medium Grid 3 Accent 3" w:semiHidden="0" w:uiPriority="69" w:unhideWhenUsed="0"/>
-    <w:lsdException w:name="Dark List Accent 3" w:semiHidden="0" w:uiPriority="70" w:unhideWhenUsed="0"/>
-    <w:lsdException w:name="Colorful Shading Accent 3" w:semiHidden="0" w:uiPriority="71" w:unhideWhenUsed="0"/>
-    <w:lsdException w:name="Colorful List Accent 3" w:semiHidden="0" w:uiPriority="72" w:unhideWhenUsed="0"/>
-    <w:lsdException w:name="Colorful Grid Accent 3" w:semiHidden="0" w:uiPriority="73" w:unhideWhenUsed="0"/>
-    <w:lsdException w:name="Light Shading Accent 4" w:semiHidden="0" w:uiPriority="60" w:unhideWhenUsed="0"/>
-    <w:lsdException w:name="Light List Accent 4" w:semiHidden="0" w:uiPriority="61" w:unhideWhenUsed="0"/>
-    <w:lsdException w:name="Light Grid Accent 4" w:semiHidden="0" w:uiPriority="62" w:unhideWhenUsed="0"/>
-    <w:lsdException w:name="Medium Shading 1 Accent 4" w:semiHidden="0" w:uiPriority="63" w:unhideWhenUsed="0"/>
-    <w:lsdException w:name="Medium Shading 2 Accent 4" w:semiHidden="0" w:uiPriority="64" w:unhideWhenUsed="0"/>
-    <w:lsdException w:name="Medium List 1 Accent 4" w:semiHidden="0" w:uiPriority="65" w:unhideWhenUsed="0"/>
-    <w:lsdException w:name="Medium List 2 Accent 4" w:semiHidden="0" w:uiPriority="66" w:unhideWhenUsed="0"/>
-    <w:lsdException w:name="Medium Grid 1 Accent 4" w:semiHidden="0" w:uiPriority="67" w:unhideWhenUsed="0"/>
-    <w:lsdException w:name="Medium Grid 2 Accent 4" w:semiHidden="0" w:uiPriority="68" w:unhideWhenUsed="0"/>
-    <w:lsdException w:name="Medium Grid 3 Accent 4" w:semiHidden="0" w:uiPriority="69" w:unhideWhenUsed="0"/>
-    <w:lsdException w:name="Dark List Accent 4" w:semiHidden="0" w:uiPriority="70" w:unhideWhenUsed="0"/>
-    <w:lsdException w:name="Colorful Shading Accent 4" w:semiHidden="0" w:uiPriority="71" w:unhideWhenUsed="0"/>
-    <w:lsdException w:name="Colorful List Accent 4" w:semiHidden="0" w:uiPriority="72" w:unhideWhenUsed="0"/>
-    <w:lsdException w:name="Colorful Grid Accent 4" w:semiHidden="0" w:uiPriority="73" w:unhideWhenUsed="0"/>
-    <w:lsdException w:name="Light Shading Accent 5" w:semiHidden="0" w:uiPriority="60" w:unhideWhenUsed="0"/>
-    <w:lsdException w:name="Light List Accent 5" w:semiHidden="0" w:uiPriority="61" w:unhideWhenUsed="0"/>
-    <w:lsdException w:name="Light Grid Accent 5" w:semiHidden="0" w:uiPriority="62" w:unhideWhenUsed="0"/>
-    <w:lsdException w:name="Medium Shading 1 Accent 5" w:semiHidden="0" w:uiPriority="63" w:unhideWhenUsed="0"/>
-    <w:lsdException w:name="Medium Shading 2 Accent 5" w:semiHidden="0" w:uiPriority="64" w:unhideWhenUsed="0"/>
-    <w:lsdException w:name="Medium List 1 Accent 5" w:semiHidden="0" w:uiPriority="65" w:unhideWhenUsed="0"/>
-    <w:lsdException w:name="Medium List 2 Accent 5" w:semiHidden="0" w:uiPriority="66" w:unhideWhenUsed="0"/>
-    <w:lsdException w:name="Medium Grid 1 Accent 5" w:semiHidden="0" w:uiPriority="67" w:unhideWhenUsed="0"/>
-    <w:lsdException w:name="Medium Grid 2 Accent 5" w:semiHidden="0" w:uiPriority="68" w:unhideWhenUsed="0"/>
-    <w:lsdException w:name="Medium Grid 3 Accent 5" w:semiHidden="0" w:uiPriority="69" w:unhideWhenUsed="0"/>
-    <w:lsdException w:name="Dark List Accent 5" w:semiHidden="0" w:uiPriority="70" w:unhideWhenUsed="0"/>
-    <w:lsdException w:name="Colorful Shading Accent 5" w:semiHidden="0" w:uiPriority="71" w:unhideWhenUsed="0"/>
-    <w:lsdException w:name="Colorful List Accent 5" w:semiHidden="0" w:uiPriority="72" w:unhideWhenUsed="0"/>
-    <w:lsdException w:name="Colorful Grid Accent 5" w:semiHidden="0" w:uiPriority="73" w:unhideWhenUsed="0"/>
-    <w:lsdException w:name="Light Shading Accent 6" w:semiHidden="0" w:uiPriority="60" w:unhideWhenUsed="0"/>
-    <w:lsdException w:name="Light List Accent 6" w:semiHidden="0" w:uiPriority="61" w:unhideWhenUsed="0"/>
-    <w:lsdException w:name="Light Grid Accent 6" w:semiHidden="0" w:uiPriority="62" w:unhideWhenUsed="0"/>
-    <w:lsdException w:name="Medium Shading 1 Accent 6" w:semiHidden="0" w:uiPriority="63" w:unhideWhenUsed="0"/>
-    <w:lsdException w:name="Medium Shading 2 Accent 6" w:semiHidden="0" w:uiPriority="64" w:unhideWhenUsed="0"/>
-    <w:lsdException w:name="Medium List 1 Accent 6" w:semiHidden="0" w:uiPriority="65" w:unhideWhenUsed="0"/>
-    <w:lsdException w:name="Medium List 2 Accent 6" w:semiHidden="0" w:uiPriority="66" w:unhideWhenUsed="0"/>
-    <w:lsdException w:name="Medium Grid 1 Accent 6" w:semiHidden="0" w:uiPriority="67" w:unhideWhenUsed="0"/>
-    <w:lsdException w:name="Medium Grid 2 Accent 6" w:semiHidden="0" w:uiPriority="68" w:unhideWhenUsed="0"/>
-    <w:lsdException w:name="Medium Grid 3 Accent 6" w:semiHidden="0" w:uiPriority="69" w:unhideWhenUsed="0"/>
-    <w:lsdException w:name="Dark List Accent 6" w:semiHidden="0" w:uiPriority="70" w:unhideWhenUsed="0"/>
-    <w:lsdException w:name="Colorful Shading Accent 6" w:semiHidden="0" w:uiPriority="71" w:unhideWhenUsed="0"/>
-    <w:lsdException w:name="Colorful List Accent 6" w:semiHidden="0" w:uiPriority="72" w:unhideWhenUsed="0"/>
-    <w:lsdException w:name="Colorful Grid Accent 6" w:semiHidden="0" w:uiPriority="73" w:unhideWhenUsed="0"/>
-    <w:lsdException w:name="Subtle Emphasis" w:semiHidden="0" w:uiPriority="19" w:unhideWhenUsed="0" w:qFormat="1"/>
-    <w:lsdException w:name="Intense Emphasis" w:semiHidden="0" w:uiPriority="21" w:unhideWhenUsed="0" w:qFormat="1"/>
-    <w:lsdException w:name="Subtle Reference" w:semiHidden="0" w:uiPriority="31" w:unhideWhenUsed="0" w:qFormat="1"/>
-    <w:lsdException w:name="Intense Reference" w:semiHidden="0" w:uiPriority="32" w:unhideWhenUsed="0" w:qFormat="1"/>
-    <w:lsdException w:name="Book Title" w:semiHidden="0" w:uiPriority="33" w:unhideWhenUsed="0" w:qFormat="1"/>
-    <w:lsdException w:name="Bibliography" w:uiPriority="37"/>
-    <w:lsdException w:name="TOC Heading" w:uiPriority="39" w:qFormat="1"/>
-  </w:latentStyles>
-  <w:style w:type="paragraph" w:default="1" w:styleId="Normal">
-    <w:name w:val="Normal"/>
-    <w:autoRedefine/>
-    <w:qFormat/>
-    <w:rsid w:val="000C4DD2"/>
-    <w:pPr>
-      <w:spacing w:after="240" w:line="360" w:lineRule="auto"/>
-      <w:jc w:val="both"/>
-    </w:pPr>
-    <w:rPr>
-      <w:sz w:val="24"/>
-      <w:szCs w:val="22"/>
-    </w:rPr>
-  </w:style>
-  <w:style w:type="paragraph" w:styleId="Ttulo1">
-    <w:name w:val="heading 1"/>
-    <w:basedOn w:val="Normal"/>
-    <w:next w:val="Normal"/>
-    <w:autoRedefine/>
-    <w:qFormat/>
-    <w:rsid w:val="00DF372F"/>
-    <w:pPr>
-      <w:keepNext/>
-      <w:outlineLvl w:val="0"/>
-    </w:pPr>
-    <w:rPr>
-      <w:rFonts w:cs="Arial"/>
-      <w:b/>
-      <w:bCs/>
-      <w:caps/>
-      <w:kern w:val="32"/>
-    </w:rPr>
-  </w:style>
-  <w:style w:type="paragraph" w:styleId="Ttulo2">
-    <w:name w:val="heading 2"/>
-    <w:basedOn w:val="Normal"/>
-    <w:next w:val="Normal"/>
-    <w:autoRedefine/>
-    <w:qFormat/>
-    <w:rsid w:val="00C61043"/>
-    <w:pPr>
-      <w:keepNext/>
-      <w:outlineLvl w:val="1"/>
-    </w:pPr>
-    <w:rPr>
-      <w:rFonts w:cs="Arial"/>
-      <w:bCs/>
-      <w:iCs/>
-      <w:caps/>
-    </w:rPr>
-  </w:style>
-  <w:style w:type="paragraph" w:styleId="Ttulo3">
-    <w:name w:val="heading 3"/>
-    <w:basedOn w:val="Normal"/>
-    <w:next w:val="Normal"/>
-    <w:autoRedefine/>
-    <w:qFormat/>
-    <w:rsid w:val="00D60CBA"/>
-    <w:pPr>
-      <w:keepNext/>
-      <w:outlineLvl w:val="2"/>
-    </w:pPr>
-    <w:rPr>
-      <w:rFonts w:cs="Arial"/>
-      <w:b/>
-      <w:bCs/>
-      <w:szCs w:val="26"/>
-    </w:rPr>
-  </w:style>
-  <w:style w:type="character" w:default="1" w:styleId="Fontepargpadro">
-    <w:name w:val="Default Paragraph Font"/>
-    <w:uiPriority w:val="1"/>
-    <w:semiHidden/>
-    <w:unhideWhenUsed/>
-  </w:style>
-  <w:style w:type="table" w:default="1" w:styleId="Tabelanormal">
-    <w:name w:val="Normal Table"/>
-    <w:uiPriority w:val="99"/>
-    <w:semiHidden/>
-    <w:unhideWhenUsed/>
-    <w:tblPr>
-      <w:tblInd w:w="0" w:type="dxa"/>
-      <w:tblCellMar>
-        <w:top w:w="0" w:type="dxa"/>
-        <w:left w:w="108" w:type="dxa"/>
-        <w:bottom w:w="0" w:type="dxa"/>
-        <w:right w:w="108" w:type="dxa"/>
-      </w:tblCellMar>
-    </w:tblPr>
-  </w:style>
-  <w:style w:type="numbering" w:default="1" w:styleId="Semlista">
-    <w:name w:val="No List"/>
-    <w:uiPriority w:val="99"/>
-    <w:semiHidden/>
-    <w:unhideWhenUsed/>
-  </w:style>
-  <w:style w:type="paragraph" w:styleId="Pr-formataoHTML">
-    <w:name w:val="HTML Preformatted"/>
-    <w:basedOn w:val="Normal"/>
-    <w:semiHidden/>
-    <w:rsid w:val="00555C7B"/>
-    <w:pPr>
-      <w:tabs>
-        <w:tab w:val="left" w:pos="916"/>
-        <w:tab w:val="left" w:pos="1832"/>
-        <w:tab w:val="left" w:pos="2748"/>
-        <w:tab w:val="left" w:pos="3664"/>
-        <w:tab w:val="left" w:pos="4580"/>
-        <w:tab w:val="left" w:pos="5496"/>
-        <w:tab w:val="left" w:pos="6412"/>
-        <w:tab w:val="left" w:pos="7328"/>
-        <w:tab w:val="left" w:pos="8244"/>
-        <w:tab w:val="left" w:pos="9160"/>
-        <w:tab w:val="left" w:pos="10076"/>
-        <w:tab w:val="left" w:pos="10992"/>
-        <w:tab w:val="left" w:pos="11908"/>
-        <w:tab w:val="left" w:pos="12824"/>
-        <w:tab w:val="left" w:pos="13740"/>
-        <w:tab w:val="left" w:pos="14656"/>
-      </w:tabs>
-    </w:pPr>
-    <w:rPr>
-      <w:rFonts w:ascii="Courier New" w:eastAsia="Courier New" w:hAnsi="Courier New"/>
-      <w:color w:val="000000"/>
-      <w:sz w:val="20"/>
-      <w:szCs w:val="20"/>
-    </w:rPr>
-  </w:style>
-  <w:style w:type="paragraph" w:customStyle="1" w:styleId="Default">
-    <w:name w:val="Default"/>
-    <w:rsid w:val="00555C7B"/>
-    <w:pPr>
-      <w:autoSpaceDE w:val="0"/>
-      <w:autoSpaceDN w:val="0"/>
-      <w:adjustRightInd w:val="0"/>
-    </w:pPr>
-    <w:rPr>
-      <w:rFonts w:ascii="INKKGO+TimesNewRoman" w:hAnsi="INKKGO+TimesNewRoman" w:cs="INKKGO+TimesNewRoman"/>
-      <w:color w:val="000000"/>
-      <w:sz w:val="24"/>
-      <w:szCs w:val="24"/>
-    </w:rPr>
-  </w:style>
-  <w:style w:type="paragraph" w:styleId="Rodap">
-    <w:name w:val="footer"/>
-    <w:basedOn w:val="Normal"/>
-    <w:link w:val="RodapChar"/>
-    <w:uiPriority w:val="99"/>
-    <w:rsid w:val="00555C7B"/>
-    <w:pPr>
-      <w:tabs>
-        <w:tab w:val="center" w:pos="4419"/>
-        <w:tab w:val="right" w:pos="8838"/>
-      </w:tabs>
-    </w:pPr>
-  </w:style>
-  <w:style w:type="character" w:styleId="Nmerodepgina">
-    <w:name w:val="page number"/>
-    <w:basedOn w:val="Fontepargpadro"/>
-    <w:semiHidden/>
-    <w:rsid w:val="00555C7B"/>
-  </w:style>
-  <w:style w:type="paragraph" w:styleId="Cabealho">
-    <w:name w:val="header"/>
-    <w:basedOn w:val="Normal"/>
-    <w:link w:val="CabealhoChar"/>
-    <w:uiPriority w:val="99"/>
-    <w:rsid w:val="00555C7B"/>
-    <w:pPr>
-      <w:tabs>
-        <w:tab w:val="center" w:pos="4419"/>
-        <w:tab w:val="right" w:pos="8838"/>
-      </w:tabs>
-    </w:pPr>
-  </w:style>
-  <w:style w:type="paragraph" w:styleId="Sumrio1">
-    <w:name w:val="toc 1"/>
-    <w:basedOn w:val="Normal"/>
-    <w:next w:val="Normal"/>
-    <w:autoRedefine/>
-    <w:uiPriority w:val="39"/>
-    <w:rsid w:val="00555C7B"/>
-    <w:rPr>
-      <w:b/>
-    </w:rPr>
-  </w:style>
-  <w:style w:type="paragraph" w:styleId="Sumrio2">
-    <w:name w:val="toc 2"/>
-    <w:basedOn w:val="Normal"/>
-    <w:next w:val="Normal"/>
-    <w:autoRedefine/>
-    <w:uiPriority w:val="39"/>
-    <w:rsid w:val="00555C7B"/>
-    <w:pPr>
-      <w:ind w:left="240"/>
-    </w:pPr>
-  </w:style>
-  <w:style w:type="paragraph" w:styleId="Sumrio3">
-    <w:name w:val="toc 3"/>
-    <w:basedOn w:val="Normal"/>
-    <w:next w:val="Normal"/>
-    <w:autoRedefine/>
-    <w:uiPriority w:val="39"/>
-    <w:rsid w:val="00555C7B"/>
-    <w:pPr>
-      <w:ind w:left="480"/>
-    </w:pPr>
-    <w:rPr>
-      <w:b/>
-    </w:rPr>
-  </w:style>
-  <w:style w:type="character" w:styleId="Hyperlink">
-    <w:name w:val="Hyperlink"/>
-    <w:basedOn w:val="Fontepargpadro"/>
-    <w:uiPriority w:val="99"/>
-    <w:rsid w:val="00555C7B"/>
-    <w:rPr>
-      <w:color w:val="0000FF"/>
-      <w:u w:val="single"/>
-    </w:rPr>
-  </w:style>
-  <w:style w:type="character" w:styleId="HiperlinkVisitado">
-    <w:name w:val="FollowedHyperlink"/>
-    <w:basedOn w:val="Fontepargpadro"/>
-    <w:semiHidden/>
-    <w:rsid w:val="00555C7B"/>
-    <w:rPr>
-      <w:color w:val="800080"/>
-      <w:u w:val="single"/>
-    </w:rPr>
-  </w:style>
-  <w:style w:type="paragraph" w:customStyle="1" w:styleId="EstiloFonte12NegritoCentralizado">
-    <w:name w:val="Estilo Fonte 12+Negrito+Centralizado"/>
-    <w:basedOn w:val="Normal"/>
-    <w:autoRedefine/>
-    <w:rsid w:val="003D3766"/>
-    <w:pPr>
-      <w:jc w:val="center"/>
-    </w:pPr>
-    <w:rPr>
-      <w:b/>
-      <w:bCs/>
-      <w:szCs w:val="20"/>
-    </w:rPr>
-  </w:style>
-  <w:style w:type="paragraph" w:customStyle="1" w:styleId="CAPA">
-    <w:name w:val="CAPA"/>
-    <w:basedOn w:val="Normal"/>
-    <w:autoRedefine/>
-    <w:rsid w:val="00F4415E"/>
-    <w:pPr>
-      <w:spacing w:line="240" w:lineRule="auto"/>
-      <w:jc w:val="center"/>
-    </w:pPr>
-    <w:rPr>
-      <w:b/>
-      <w:sz w:val="28"/>
-      <w:szCs w:val="20"/>
-    </w:rPr>
-  </w:style>
-  <w:style w:type="paragraph" w:styleId="Sumrio4">
-    <w:name w:val="toc 4"/>
-    <w:basedOn w:val="Normal"/>
-    <w:next w:val="Normal"/>
-    <w:autoRedefine/>
-    <w:semiHidden/>
-    <w:rsid w:val="00555C7B"/>
-    <w:pPr>
-      <w:ind w:left="720"/>
-      <w:jc w:val="left"/>
-    </w:pPr>
-  </w:style>
-  <w:style w:type="paragraph" w:styleId="Sumrio5">
-    <w:name w:val="toc 5"/>
-    <w:basedOn w:val="Normal"/>
-    <w:next w:val="Normal"/>
-    <w:autoRedefine/>
-    <w:semiHidden/>
-    <w:rsid w:val="00555C7B"/>
-    <w:pPr>
-      <w:ind w:left="960"/>
-      <w:jc w:val="left"/>
-    </w:pPr>
-  </w:style>
-  <w:style w:type="paragraph" w:styleId="Sumrio6">
-    <w:name w:val="toc 6"/>
-    <w:basedOn w:val="Normal"/>
-    <w:next w:val="Normal"/>
-    <w:autoRedefine/>
-    <w:semiHidden/>
-    <w:rsid w:val="00555C7B"/>
-    <w:pPr>
-      <w:ind w:left="1200"/>
-      <w:jc w:val="left"/>
-    </w:pPr>
-  </w:style>
-  <w:style w:type="paragraph" w:styleId="Sumrio7">
-    <w:name w:val="toc 7"/>
-    <w:basedOn w:val="Normal"/>
-    <w:next w:val="Normal"/>
-    <w:autoRedefine/>
-    <w:semiHidden/>
-    <w:rsid w:val="00555C7B"/>
-    <w:pPr>
-      <w:ind w:left="1440"/>
-      <w:jc w:val="left"/>
-    </w:pPr>
-  </w:style>
-  <w:style w:type="paragraph" w:styleId="Sumrio8">
-    <w:name w:val="toc 8"/>
-    <w:basedOn w:val="Normal"/>
-    <w:next w:val="Normal"/>
-    <w:autoRedefine/>
-    <w:semiHidden/>
-    <w:rsid w:val="00555C7B"/>
-    <w:pPr>
-      <w:ind w:left="1680"/>
-      <w:jc w:val="left"/>
-    </w:pPr>
-  </w:style>
-  <w:style w:type="paragraph" w:styleId="Sumrio9">
-    <w:name w:val="toc 9"/>
-    <w:basedOn w:val="Normal"/>
-    <w:next w:val="Normal"/>
-    <w:autoRedefine/>
-    <w:semiHidden/>
-    <w:rsid w:val="00555C7B"/>
-    <w:pPr>
-      <w:ind w:left="1920"/>
-      <w:jc w:val="left"/>
-    </w:pPr>
-  </w:style>
-  <w:style w:type="paragraph" w:styleId="SemEspaamento">
-    <w:name w:val="No Spacing"/>
-    <w:uiPriority w:val="1"/>
-    <w:qFormat/>
-    <w:rsid w:val="004A0C52"/>
-    <w:pPr>
-      <w:jc w:val="both"/>
-    </w:pPr>
-    <w:rPr>
-      <w:sz w:val="24"/>
-      <w:szCs w:val="24"/>
-    </w:rPr>
-  </w:style>
-  <w:style w:type="table" w:styleId="Tabelacomgrade">
-    <w:name w:val="Table Grid"/>
-    <w:basedOn w:val="Tabelanormal"/>
-    <w:uiPriority w:val="59"/>
-    <w:rsid w:val="00652706"/>
-    <w:tblPr>
-      <w:tblBorders>
-        <w:top w:val="single" w:sz="4" w:space="0" w:color="auto"/>
-        <w:left w:val="single" w:sz="4" w:space="0" w:color="auto"/>
-        <w:bottom w:val="single" w:sz="4" w:space="0" w:color="auto"/>
-        <w:right w:val="single" w:sz="4" w:space="0" w:color="auto"/>
-        <w:insideH w:val="single" w:sz="4" w:space="0" w:color="auto"/>
-        <w:insideV w:val="single" w:sz="4" w:space="0" w:color="auto"/>
-      </w:tblBorders>
-    </w:tblPr>
-  </w:style>
-  <w:style w:type="character" w:customStyle="1" w:styleId="CabealhoChar">
-    <w:name w:val="Cabeçalho Char"/>
-    <w:basedOn w:val="Fontepargpadro"/>
-    <w:link w:val="Cabealho"/>
-    <w:uiPriority w:val="99"/>
-    <w:rsid w:val="00024908"/>
-    <w:rPr>
-      <w:sz w:val="24"/>
-      <w:szCs w:val="22"/>
-    </w:rPr>
-  </w:style>
-  <w:style w:type="paragraph" w:styleId="Textodebalo">
-    <w:name w:val="Balloon Text"/>
-    <w:basedOn w:val="Normal"/>
-    <w:link w:val="TextodebaloChar"/>
-    <w:uiPriority w:val="99"/>
-    <w:semiHidden/>
-    <w:unhideWhenUsed/>
-    <w:rsid w:val="000D5AAC"/>
-    <w:rPr>
-      <w:rFonts w:ascii="Tahoma" w:hAnsi="Tahoma" w:cs="Tahoma"/>
-      <w:sz w:val="16"/>
-      <w:szCs w:val="16"/>
-    </w:rPr>
-  </w:style>
-  <w:style w:type="character" w:customStyle="1" w:styleId="TextodebaloChar">
-    <w:name w:val="Texto de balão Char"/>
-    <w:basedOn w:val="Fontepargpadro"/>
-    <w:link w:val="Textodebalo"/>
-    <w:uiPriority w:val="99"/>
-    <w:semiHidden/>
-    <w:rsid w:val="000D5AAC"/>
-    <w:rPr>
-      <w:rFonts w:ascii="Tahoma" w:hAnsi="Tahoma" w:cs="Tahoma"/>
-      <w:sz w:val="16"/>
-      <w:szCs w:val="16"/>
-    </w:rPr>
-  </w:style>
-  <w:style w:type="character" w:customStyle="1" w:styleId="RodapChar">
-    <w:name w:val="Rodapé Char"/>
-    <w:basedOn w:val="Fontepargpadro"/>
-    <w:link w:val="Rodap"/>
-    <w:uiPriority w:val="99"/>
-    <w:rsid w:val="004722EB"/>
-    <w:rPr>
-      <w:sz w:val="24"/>
-      <w:szCs w:val="22"/>
-    </w:rPr>
-  </w:style>
-  <w:style w:type="character" w:styleId="Forte">
-    <w:name w:val="Strong"/>
-    <w:aliases w:val="Legendas"/>
-    <w:basedOn w:val="Fontepargpadro"/>
-    <w:uiPriority w:val="22"/>
-    <w:qFormat/>
-    <w:rsid w:val="00961041"/>
-    <w:rPr>
-      <w:rFonts w:ascii="Times New Roman" w:hAnsi="Times New Roman"/>
-      <w:bCs/>
-      <w:sz w:val="20"/>
-    </w:rPr>
-  </w:style>
-  <w:style w:type="paragraph" w:styleId="PargrafodaLista">
-    <w:name w:val="List Paragraph"/>
-    <w:basedOn w:val="Normal"/>
-    <w:uiPriority w:val="34"/>
-    <w:qFormat/>
-    <w:rsid w:val="005E7C0D"/>
-    <w:pPr>
-      <w:ind w:left="720"/>
-      <w:contextualSpacing/>
-    </w:pPr>
-  </w:style>
-  <w:style w:type="paragraph" w:styleId="Legenda">
-    <w:name w:val="caption"/>
-    <w:basedOn w:val="Normal"/>
-    <w:next w:val="Normal"/>
-    <w:uiPriority w:val="35"/>
-    <w:unhideWhenUsed/>
-    <w:qFormat/>
-    <w:rsid w:val="005E7C0D"/>
-    <w:pPr>
-      <w:spacing w:after="200" w:line="240" w:lineRule="auto"/>
-    </w:pPr>
-    <w:rPr>
-      <w:bCs/>
-      <w:sz w:val="20"/>
-      <w:szCs w:val="18"/>
-    </w:rPr>
-  </w:style>
-  <w:style w:type="paragraph" w:styleId="ndicedeilustraes">
-    <w:name w:val="table of figures"/>
-    <w:basedOn w:val="Normal"/>
-    <w:next w:val="Normal"/>
-    <w:uiPriority w:val="99"/>
-    <w:unhideWhenUsed/>
-    <w:rsid w:val="00D37119"/>
-    <w:pPr>
-      <w:spacing w:after="0"/>
-    </w:pPr>
-  </w:style>
-  <w:style w:type="paragraph" w:customStyle="1" w:styleId="Normal1">
-    <w:name w:val="Normal1"/>
-    <w:rsid w:val="008230D6"/>
-    <w:pPr>
-      <w:spacing w:line="276" w:lineRule="auto"/>
-    </w:pPr>
-    <w:rPr>
-      <w:rFonts w:ascii="Arial" w:eastAsia="Arial" w:hAnsi="Arial" w:cs="Arial"/>
-      <w:sz w:val="22"/>
-      <w:szCs w:val="22"/>
-    </w:rPr>
-  </w:style>
-  <w:style w:type="paragraph" w:styleId="CabealhodoSumrio">
-    <w:name w:val="TOC Heading"/>
-    <w:basedOn w:val="Ttulo1"/>
-    <w:next w:val="Normal"/>
-    <w:uiPriority w:val="39"/>
-    <w:unhideWhenUsed/>
-    <w:qFormat/>
-    <w:rsid w:val="00930B77"/>
-    <w:pPr>
-      <w:keepLines/>
-      <w:spacing w:before="240" w:after="0" w:line="259" w:lineRule="auto"/>
-      <w:jc w:val="left"/>
-      <w:outlineLvl w:val="9"/>
-    </w:pPr>
-    <w:rPr>
-      <w:rFonts w:asciiTheme="majorHAnsi" w:eastAsiaTheme="majorEastAsia" w:hAnsiTheme="majorHAnsi" w:cstheme="majorBidi"/>
-      <w:b w:val="0"/>
-      <w:bCs w:val="0"/>
-      <w:caps w:val="0"/>
-      <w:color w:val="365F91" w:themeColor="accent1" w:themeShade="BF"/>
-      <w:kern w:val="0"/>
-      <w:sz w:val="32"/>
-      <w:szCs w:val="32"/>
-    </w:rPr>
-  </w:style>
-  <w:style w:type="paragraph" w:styleId="NormalWeb">
-    <w:name w:val="Normal (Web)"/>
-    <w:basedOn w:val="Normal"/>
-    <w:uiPriority w:val="99"/>
-    <w:unhideWhenUsed/>
-    <w:rsid w:val="000C4DD2"/>
-    <w:pPr>
-      <w:spacing w:before="100" w:beforeAutospacing="1" w:after="100" w:afterAutospacing="1" w:line="240" w:lineRule="auto"/>
-      <w:jc w:val="left"/>
-    </w:pPr>
-    <w:rPr>
-      <w:szCs w:val="24"/>
-    </w:rPr>
-  </w:style>
-</w:styles>
-</file>
-
-<file path=word/stylesWithEffects.xml><?xml version="1.0" encoding="utf-8"?>
-<w:styles xmlns:wpc="http://schemas.microsoft.com/office/word/2010/wordprocessingCanvas" xmlns:mc="http://schemas.openxmlformats.org/markup-compatibility/2006" xmlns:o="urn:schemas-microsoft-com:office:office" xmlns:r="http://schemas.openxmlformats.org/officeDocument/2006/relationships" xmlns:m="http://schemas.openxmlformats.org/officeDocument/2006/math" xmlns:v="urn:schemas-microsoft-com:vml" xmlns:wp14="http://schemas.microsoft.com/office/word/2010/wordprocessingDrawing" xmlns:wp="http://schemas.openxmlformats.org/drawingml/2006/wordprocessingDrawing" xmlns:w10="urn:schemas-microsoft-com:office:word" xmlns:w="http://schemas.openxmlformats.org/wordprocessingml/2006/main" xmlns:w14="http://schemas.microsoft.com/office/word/2010/wordml" xmlns:wpg="http://schemas.microsoft.com/office/word/2010/wordprocessingGroup" xmlns:wpi="http://schemas.microsoft.com/office/word/2010/wordprocessingInk" xmlns:wne="http://schemas.microsoft.com/office/word/2006/wordml" xmlns:wps="http://schemas.microsoft.com/office/word/2010/wordprocessingShape" mc:Ignorable="w14 wp14">
-  <w:docDefaults>
-    <w:rPrDefault>
-      <w:rPr>
-        <w:rFonts w:ascii="Times New Roman" w:eastAsia="Times New Roman" w:hAnsi="Times New Roman" w:cs="Times New Roman"/>
-        <w:lang w:val="pt-BR" w:eastAsia="pt-BR" w:bidi="ar-SA"/>
-      </w:rPr>
-    </w:rPrDefault>
-    <w:pPrDefault/>
-  </w:docDefaults>
-  <w:latentStyles w:defLockedState="0" w:defUIPriority="99" w:defSemiHidden="1" w:defUnhideWhenUsed="1" w:defQFormat="0" w:count="267">
-    <w:lsdException w:name="Normal" w:semiHidden="0" w:uiPriority="0" w:unhideWhenUsed="0" w:qFormat="1"/>
-    <w:lsdException w:name="heading 1" w:semiHidden="0" w:uiPriority="9" w:unhideWhenUsed="0" w:qFormat="1"/>
-    <w:lsdException w:name="heading 2" w:semiHidden="0" w:uiPriority="9" w:unhideWhenUsed="0" w:qFormat="1"/>
-    <w:lsdException w:name="heading 3" w:semiHidden="0" w:uiPriority="9" w:unhideWhenUsed="0" w:qFormat="1"/>
-    <w:lsdException w:name="heading 4" w:uiPriority="9" w:qFormat="1"/>
-    <w:lsdException w:name="heading 5" w:uiPriority="9" w:qFormat="1"/>
-    <w:lsdException w:name="heading 6" w:uiPriority="9" w:qFormat="1"/>
-    <w:lsdException w:name="heading 7" w:uiPriority="9" w:qFormat="1"/>
-    <w:lsdException w:name="heading 8" w:uiPriority="9" w:qFormat="1"/>
-    <w:lsdException w:name="heading 9" w:uiPriority="9" w:qFormat="1"/>
-    <w:lsdException w:name="toc 1" w:uiPriority="39"/>
-    <w:lsdException w:name="toc 2" w:uiPriority="39"/>
-    <w:lsdException w:name="toc 3" w:uiPriority="39"/>
-    <w:lsdException w:name="toc 4" w:uiPriority="39"/>
-    <w:lsdException w:name="toc 5" w:uiPriority="39"/>
-    <w:lsdException w:name="toc 6" w:uiPriority="39"/>
-    <w:lsdException w:name="toc 7" w:uiPriority="39"/>
-    <w:lsdException w:name="toc 8" w:uiPriority="39"/>
-    <w:lsdException w:name="toc 9" w:uiPriority="39"/>
-    <w:lsdException w:name="caption" w:uiPriority="35" w:qFormat="1"/>
-    <w:lsdException w:name="Title" w:semiHidden="0" w:uiPriority="10" w:unhideWhenUsed="0" w:qFormat="1"/>
-    <w:lsdException w:name="Default Paragraph Font" w:uiPriority="1"/>
-    <w:lsdException w:name="Subtitle" w:semiHidden="0" w:uiPriority="11" w:unhideWhenUsed="0" w:qFormat="1"/>
-    <w:lsdException w:name="Strong" w:semiHidden="0" w:uiPriority="22" w:unhideWhenUsed="0" w:qFormat="1"/>
-    <w:lsdException w:name="Emphasis" w:semiHidden="0" w:uiPriority="20" w:unhideWhenUsed="0" w:qFormat="1"/>
-    <w:lsdException w:name="Table Grid" w:semiHidden="0" w:uiPriority="59" w:unhideWhenUsed="0"/>
-    <w:lsdException w:name="Placeholder Text" w:unhideWhenUsed="0"/>
-    <w:lsdException w:name="No Spacing" w:semiHidden="0" w:uiPriority="1" w:unhideWhenUsed="0" w:qFormat="1"/>
-    <w:lsdException w:name="Light Shading" w:semiHidden="0" w:uiPriority="60" w:unhideWhenUsed="0"/>
-    <w:lsdException w:name="Light List" w:semiHidden="0" w:uiPriority="61" w:unhideWhenUsed="0"/>
-    <w:lsdException w:name="Light Grid" w:semiHidden="0" w:uiPriority="62" w:unhideWhenUsed="0"/>
-    <w:lsdException w:name="Medium Shading 1" w:semiHidden="0" w:uiPriority="63" w:unhideWhenUsed="0"/>
-    <w:lsdException w:name="Medium Shading 2" w:semiHidden="0" w:uiPriority="64" w:unhideWhenUsed="0"/>
-    <w:lsdException w:name="Medium List 1" w:semiHidden="0" w:uiPriority="65" w:unhideWhenUsed="0"/>
-    <w:lsdException w:name="Medium List 2" w:semiHidden="0" w:uiPriority="66" w:unhideWhenUsed="0"/>
-    <w:lsdException w:name="Medium Grid 1" w:semiHidden="0" w:uiPriority="67" w:unhideWhenUsed="0"/>
-    <w:lsdException w:name="Medium Grid 2" w:semiHidden="0" w:uiPriority="68" w:unhideWhenUsed="0"/>
-    <w:lsdException w:name="Medium Grid 3" w:semiHidden="0" w:uiPriority="69" w:unhideWhenUsed="0"/>
-    <w:lsdException w:name="Dark List" w:semiHidden="0" w:uiPriority="70" w:unhideWhenUsed="0"/>
-    <w:lsdException w:name="Colorful Shading" w:semiHidden="0" w:uiPriority="71" w:unhideWhenUsed="0"/>
-    <w:lsdException w:name="Colorful List" w:semiHidden="0" w:uiPriority="72" w:unhideWhenUsed="0"/>
-    <w:lsdException w:name="Colorful Grid" w:semiHidden="0" w:uiPriority="73" w:unhideWhenUsed="0"/>
-    <w:lsdException w:name="Light Shading Accent 1" w:semiHidden="0" w:uiPriority="60" w:unhideWhenUsed="0"/>
-    <w:lsdException w:name="Light List Accent 1" w:semiHidden="0" w:uiPriority="61" w:unhideWhenUsed="0"/>
-    <w:lsdException w:name="Light Grid Accent 1" w:semiHidden="0" w:uiPriority="62" w:unhideWhenUsed="0"/>
-    <w:lsdException w:name="Medium Shading 1 Accent 1" w:semiHidden="0" w:uiPriority="63" w:unhideWhenUsed="0"/>
-    <w:lsdException w:name="Medium Shading 2 Accent 1" w:semiHidden="0" w:uiPriority="64" w:unhideWhenUsed="0"/>
-    <w:lsdException w:name="Medium List 1 Accent 1" w:semiHidden="0" w:uiPriority="65" w:unhideWhenUsed="0"/>
-    <w:lsdException w:name="Revision" w:unhideWhenUsed="0"/>
-    <w:lsdException w:name="List Paragraph" w:semiHidden="0" w:uiPriority="34" w:unhideWhenUsed="0" w:qFormat="1"/>
-    <w:lsdException w:name="Quote" w:semiHidden="0" w:uiPriority="29" w:unhideWhenUsed="0" w:qFormat="1"/>
-    <w:lsdException w:name="Intense Quote" w:semiHidden="0" w:uiPriority="30" w:unhideWhenUsed="0" w:qFormat="1"/>
-    <w:lsdException w:name="Medium List 2 Accent 1" w:semiHidden="0" w:uiPriority="66" w:unhideWhenUsed="0"/>
-    <w:lsdException w:name="Medium Grid 1 Accent 1" w:semiHidden="0" w:uiPriority="67" w:unhideWhenUsed="0"/>
-    <w:lsdException w:name="Medium Grid 2 Accent 1" w:semiHidden="0" w:uiPriority="68" w:unhideWhenUsed="0"/>
-    <w:lsdException w:name="Medium Grid 3 Accent 1" w:semiHidden="0" w:uiPriority="69" w:unhideWhenUsed="0"/>
-    <w:lsdException w:name="Dark List Accent 1" w:semiHidden="0" w:uiPriority="70" w:unhideWhenUsed="0"/>
-    <w:lsdException w:name="Colorful Shading Accent 1" w:semiHidden="0" w:uiPriority="71" w:unhideWhenUsed="0"/>
-    <w:lsdException w:name="Colorful List Accent 1" w:semiHidden="0" w:uiPriority="72" w:unhideWhenUsed="0"/>
-    <w:lsdException w:name="Colorful Grid Accent 1" w:semiHidden="0" w:uiPriority="73" w:unhideWhenUsed="0"/>
-    <w:lsdException w:name="Light Shading Accent 2" w:semiHidden="0" w:uiPriority="60" w:unhideWhenUsed="0"/>
-    <w:lsdException w:name="Light List Accent 2" w:semiHidden="0" w:uiPriority="61" w:unhideWhenUsed="0"/>
-    <w:lsdException w:name="Light Grid Accent 2" w:semiHidden="0" w:uiPriority="62" w:unhideWhenUsed="0"/>
-    <w:lsdException w:name="Medium Shading 1 Accent 2" w:semiHidden="0" w:uiPriority="63" w:unhideWhenUsed="0"/>
-    <w:lsdException w:name="Medium Shading 2 Accent 2" w:semiHidden="0" w:uiPriority="64" w:unhideWhenUsed="0"/>
-    <w:lsdException w:name="Medium List 1 Accent 2" w:semiHidden="0" w:uiPriority="65" w:unhideWhenUsed="0"/>
-    <w:lsdException w:name="Medium List 2 Accent 2" w:semiHidden="0" w:uiPriority="66" w:unhideWhenUsed="0"/>
-    <w:lsdException w:name="Medium Grid 1 Accent 2" w:semiHidden="0" w:uiPriority="67" w:unhideWhenUsed="0"/>
-    <w:lsdException w:name="Medium Grid 2 Accent 2" w:semiHidden="0" w:uiPriority="68" w:unhideWhenUsed="0"/>
-    <w:lsdException w:name="Medium Grid 3 Accent 2" w:semiHidden="0" w:uiPriority="69" w:unhideWhenUsed="0"/>
-    <w:lsdException w:name="Dark List Accent 2" w:semiHidden="0" w:uiPriority="70" w:unhideWhenUsed="0"/>
-    <w:lsdException w:name="Colorful Shading Accent 2" w:semiHidden="0" w:uiPriority="71" w:unhideWhenUsed="0"/>
-    <w:lsdException w:name="Colorful List Accent 2" w:semiHidden="0" w:uiPriority="72" w:unhideWhenUsed="0"/>
-    <w:lsdException w:name="Colorful Grid Accent 2" w:semiHidden="0" w:uiPriority="73" w:unhideWhenUsed="0"/>
-    <w:lsdException w:name="Light Shading Accent 3" w:semiHidden="0" w:uiPriority="60" w:unhideWhenUsed="0"/>
-    <w:lsdException w:name="Light List Accent 3" w:semiHidden="0" w:uiPriority="61" w:unhideWhenUsed="0"/>
-    <w:lsdException w:name="Light Grid Accent 3" w:semiHidden="0" w:uiPriority="62" w:unhideWhenUsed="0"/>
-    <w:lsdException w:name="Medium Shading 1 Accent 3" w:semiHidden="0" w:uiPriority="63" w:unhideWhenUsed="0"/>
-    <w:lsdException w:name="Medium Shading 2 Accent 3" w:semiHidden="0" w:uiPriority="64" w:unhideWhenUsed="0"/>
-    <w:lsdException w:name="Medium List 1 Accent 3" w:semiHidden="0" w:uiPriority="65" w:unhideWhenUsed="0"/>
-    <w:lsdException w:name="Medium List 2 Accent 3" w:semiHidden="0" w:uiPriority="66" w:unhideWhenUsed="0"/>
-    <w:lsdException w:name="Medium Grid 1 Accent 3" w:semiHidden="0" w:uiPriority="67" w:unhideWhenUsed="0"/>
-    <w:lsdException w:name="Medium Grid 2 Accent 3" w:semiHidden="0" w:uiPriority="68" w:unhideWhenUsed="0"/>
-    <w:lsdException w:name="Medium Grid 3 Accent 3" w:semiHidden="0" w:uiPriority="69" w:unhideWhenUsed="0"/>
-    <w:lsdException w:name="Dark List Accent 3" w:semiHidden="0" w:uiPriority="70" w:unhideWhenUsed="0"/>
-    <w:lsdException w:name="Colorful Shading Accent 3" w:semiHidden="0" w:uiPriority="71" w:unhideWhenUsed="0"/>
-    <w:lsdException w:name="Colorful List Accent 3" w:semiHidden="0" w:uiPriority="72" w:unhideWhenUsed="0"/>
-    <w:lsdException w:name="Colorful Grid Accent 3" w:semiHidden="0" w:uiPriority="73" w:unhideWhenUsed="0"/>
-    <w:lsdException w:name="Light Shading Accent 4" w:semiHidden="0" w:uiPriority="60" w:unhideWhenUsed="0"/>
-    <w:lsdException w:name="Light List Accent 4" w:semiHidden="0" w:uiPriority="61" w:unhideWhenUsed="0"/>
-    <w:lsdException w:name="Light Grid Accent 4" w:semiHidden="0" w:uiPriority="62" w:unhideWhenUsed="0"/>
-    <w:lsdException w:name="Medium Shading 1 Accent 4" w:semiHidden="0" w:uiPriority="63" w:unhideWhenUsed="0"/>
-    <w:lsdException w:name="Medium Shading 2 Accent 4" w:semiHidden="0" w:uiPriority="64" w:unhideWhenUsed="0"/>
-    <w:lsdException w:name="Medium List 1 Accent 4" w:semiHidden="0" w:uiPriority="65" w:unhideWhenUsed="0"/>
-    <w:lsdException w:name="Medium List 2 Accent 4" w:semiHidden="0" w:uiPriority="66" w:unhideWhenUsed="0"/>
-    <w:lsdException w:name="Medium Grid 1 Accent 4" w:semiHidden="0" w:uiPriority="67" w:unhideWhenUsed="0"/>
-    <w:lsdException w:name="Medium Grid 2 Accent 4" w:semiHidden="0" w:uiPriority="68" w:unhideWhenUsed="0"/>
-    <w:lsdException w:name="Medium Grid 3 Accent 4" w:semiHidden="0" w:uiPriority="69" w:unhideWhenUsed="0"/>
-    <w:lsdException w:name="Dark List Accent 4" w:semiHidden="0" w:uiPriority="70" w:unhideWhenUsed="0"/>
-    <w:lsdException w:name="Colorful Shading Accent 4" w:semiHidden="0" w:uiPriority="71" w:unhideWhenUsed="0"/>
-    <w:lsdException w:name="Colorful List Accent 4" w:semiHidden="0" w:uiPriority="72" w:unhideWhenUsed="0"/>
-    <w:lsdException w:name="Colorful Grid Accent 4" w:semiHidden="0" w:uiPriority="73" w:unhideWhenUsed="0"/>
-    <w:lsdException w:name="Light Shading Accent 5" w:semiHidden="0" w:uiPriority="60" w:unhideWhenUsed="0"/>
-    <w:lsdException w:name="Light List Accent 5" w:semiHidden="0" w:uiPriority="61" w:unhideWhenUsed="0"/>
-    <w:lsdException w:name="Light Grid Accent 5" w:semiHidden="0" w:uiPriority="62" w:unhideWhenUsed="0"/>
-    <w:lsdException w:name="Medium Shading 1 Accent 5" w:semiHidden="0" w:uiPriority="63" w:unhideWhenUsed="0"/>
-    <w:lsdException w:name="Medium Shading 2 Accent 5" w:semiHidden="0" w:uiPriority="64" w:unhideWhenUsed="0"/>
-    <w:lsdException w:name="Medium List 1 Accent 5" w:semiHidden="0" w:uiPriority="65" w:unhideWhenUsed="0"/>
-    <w:lsdException w:name="Medium List 2 Accent 5" w:semiHidden="0" w:uiPriority="66" w:unhideWhenUsed="0"/>
-    <w:lsdException w:name="Medium Grid 1 Accent 5" w:semiHidden="0" w:uiPriority="67" w:unhideWhenUsed="0"/>
-    <w:lsdException w:name="Medium Grid 2 Accent 5" w:semiHidden="0" w:uiPriority="68" w:unhideWhenUsed="0"/>
-    <w:lsdException w:name="Medium Grid 3 Accent 5" w:semiHidden="0" w:uiPriority="69" w:unhideWhenUsed="0"/>
-    <w:lsdException w:name="Dark List Accent 5" w:semiHidden="0" w:uiPriority="70" w:unhideWhenUsed="0"/>
-    <w:lsdException w:name="Colorful Shading Accent 5" w:semiHidden="0" w:uiPriority="71" w:unhideWhenUsed="0"/>
-    <w:lsdException w:name="Colorful List Accent 5" w:semiHidden="0" w:uiPriority="72" w:unhideWhenUsed="0"/>
-    <w:lsdException w:name="Colorful Grid Accent 5" w:semiHidden="0" w:uiPriority="73" w:unhideWhenUsed="0"/>
-    <w:lsdException w:name="Light Shading Accent 6" w:semiHidden="0" w:uiPriority="60" w:unhideWhenUsed="0"/>
-    <w:lsdException w:name="Light List Accent 6" w:semiHidden="0" w:uiPriority="61" w:unhideWhenUsed="0"/>
-    <w:lsdException w:name="Light Grid Accent 6" w:semiHidden="0" w:uiPriority="62" w:unhideWhenUsed="0"/>
-    <w:lsdException w:name="Medium Shading 1 Accent 6" w:semiHidden="0" w:uiPriority="63" w:unhideWhenUsed="0"/>
-    <w:lsdException w:name="Medium Shading 2 Accent 6" w:semiHidden="0" w:uiPriority="64" w:unhideWhenUsed="0"/>
-    <w:lsdException w:name="Medium List 1 Accent 6" w:semiHidden="0" w:uiPriority="65" w:unhideWhenUsed="0"/>
-    <w:lsdException w:name="Medium List 2 Accent 6" w:semiHidden="0" w:uiPriority="66" w:unhideWhenUsed="0"/>
-    <w:lsdException w:name="Medium Grid 1 Accent 6" w:semiHidden="0" w:uiPriority="67" w:unhideWhenUsed="0"/>
-    <w:lsdException w:name="Medium Grid 2 Accent 6" w:semiHidden="0" w:uiPriority="68" w:unhideWhenUsed="0"/>
-    <w:lsdException w:name="Medium Grid 3 Accent 6" w:semiHidden="0" w:uiPriority="69" w:unhideWhenUsed="0"/>
-    <w:lsdException w:name="Dark List Accent 6" w:semiHidden="0" w:uiPriority="70" w:unhideWhenUsed="0"/>
-    <w:lsdException w:name="Colorful Shading Accent 6" w:semiHidden="0" w:uiPriority="71" w:unhideWhenUsed="0"/>
-    <w:lsdException w:name="Colorful List Accent 6" w:semiHidden="0" w:uiPriority="72" w:unhideWhenUsed="0"/>
-    <w:lsdException w:name="Colorful Grid Accent 6" w:semiHidden="0" w:uiPriority="73" w:unhideWhenUsed="0"/>
-    <w:lsdException w:name="Subtle Emphasis" w:semiHidden="0" w:uiPriority="19" w:unhideWhenUsed="0" w:qFormat="1"/>
-    <w:lsdException w:name="Intense Emphasis" w:semiHidden="0" w:uiPriority="21" w:unhideWhenUsed="0" w:qFormat="1"/>
-    <w:lsdException w:name="Subtle Reference" w:semiHidden="0" w:uiPriority="31" w:unhideWhenUsed="0" w:qFormat="1"/>
-    <w:lsdException w:name="Intense Reference" w:semiHidden="0" w:uiPriority="32" w:unhideWhenUsed="0" w:qFormat="1"/>
-    <w:lsdException w:name="Book Title" w:semiHidden="0" w:uiPriority="33" w:unhideWhenUsed="0" w:qFormat="1"/>
-    <w:lsdException w:name="Bibliography" w:uiPriority="37"/>
-    <w:lsdException w:name="TOC Heading" w:uiPriority="39" w:qFormat="1"/>
+  <w:latentStyles w:defLockedState="0" w:defUIPriority="99" w:defSemiHidden="0" w:defUnhideWhenUsed="0" w:defQFormat="0" w:count="376">
+    <w:lsdException w:name="Normal" w:uiPriority="0" w:qFormat="1"/>
+    <w:lsdException w:name="heading 1" w:uiPriority="9" w:qFormat="1"/>
+    <w:lsdException w:name="heading 2" w:uiPriority="9" w:qFormat="1"/>
+    <w:lsdException w:name="heading 3" w:uiPriority="9" w:qFormat="1"/>
+    <w:lsdException w:name="heading 4" w:semiHidden="1" w:uiPriority="9" w:unhideWhenUsed="1" w:qFormat="1"/>
+    <w:lsdException w:name="heading 5" w:semiHidden="1" w:uiPriority="9" w:unhideWhenUsed="1" w:qFormat="1"/>
+    <w:lsdException w:name="heading 6" w:semiHidden="1" w:uiPriority="9" w:unhideWhenUsed="1" w:qFormat="1"/>
+    <w:lsdException w:name="heading 7" w:semiHidden="1" w:uiPriority="9" w:unhideWhenUsed="1" w:qFormat="1"/>
+    <w:lsdException w:name="heading 8" w:semiHidden="1" w:uiPriority="9" w:unhideWhenUsed="1" w:qFormat="1"/>
+    <w:lsdException w:name="heading 9" w:semiHidden="1" w:uiPriority="9" w:unhideWhenUsed="1" w:qFormat="1"/>
+    <w:lsdException w:name="index 1" w:semiHidden="1" w:unhideWhenUsed="1"/>
+    <w:lsdException w:name="index 2" w:semiHidden="1" w:unhideWhenUsed="1"/>
+    <w:lsdException w:name="index 3" w:semiHidden="1" w:unhideWhenUsed="1"/>
+    <w:lsdException w:name="index 4" w:semiHidden="1" w:unhideWhenUsed="1"/>
+    <w:lsdException w:name="index 5" w:semiHidden="1" w:unhideWhenUsed="1"/>
+    <w:lsdException w:name="index 6" w:semiHidden="1" w:unhideWhenUsed="1"/>
+    <w:lsdException w:name="index 7" w:semiHidden="1" w:unhideWhenUsed="1"/>
+    <w:lsdException w:name="index 8" w:semiHidden="1" w:unhideWhenUsed="1"/>
+    <w:lsdException w:name="index 9" w:semiHidden="1" w:unhideWhenUsed="1"/>
+    <w:lsdException w:name="toc 1" w:semiHidden="1" w:uiPriority="39" w:unhideWhenUsed="1"/>
+    <w:lsdException w:name="toc 2" w:semiHidden="1" w:uiPriority="39" w:unhideWhenUsed="1"/>
+    <w:lsdException w:name="toc 3" w:semiHidden="1" w:uiPriority="39" w:unhideWhenUsed="1"/>
+    <w:lsdException w:name="toc 4" w:semiHidden="1" w:uiPriority="39" w:unhideWhenUsed="1"/>
+    <w:lsdException w:name="toc 5" w:semiHidden="1" w:uiPriority="39" w:unhideWhenUsed="1"/>
+    <w:lsdException w:name="toc 6" w:semiHidden="1" w:uiPriority="39" w:unhideWhenUsed="1"/>
+    <w:lsdException w:name="toc 7" w:semiHidden="1" w:uiPriority="39" w:unhideWhenUsed="1"/>
+    <w:lsdException w:name="toc 8" w:semiHidden="1" w:uiPriority="39" w:unhideWhenUsed="1"/>
+    <w:lsdException w:name="toc 9" w:semiHidden="1" w:uiPriority="39" w:unhideWhenUsed="1"/>
+    <w:lsdException w:name="Normal Indent" w:semiHidden="1" w:unhideWhenUsed="1"/>
+    <w:lsdException w:name="footnote text" w:semiHidden="1" w:unhideWhenUsed="1"/>
+    <w:lsdException w:name="annotation text" w:semiHidden="1" w:unhideWhenUsed="1"/>
+    <w:lsdException w:name="header" w:semiHidden="1" w:unhideWhenUsed="1"/>
+    <w:lsdException w:name="footer" w:semiHidden="1" w:unhideWhenUsed="1"/>
+    <w:lsdException w:name="index heading" w:semiHidden="1" w:unhideWhenUsed="1"/>
+    <w:lsdException w:name="caption" w:semiHidden="1" w:uiPriority="35" w:unhideWhenUsed="1" w:qFormat="1"/>
+    <w:lsdException w:name="table of figures" w:semiHidden="1" w:unhideWhenUsed="1"/>
+    <w:lsdException w:name="envelope address" w:semiHidden="1" w:unhideWhenUsed="1"/>
+    <w:lsdException w:name="envelope return" w:semiHidden="1" w:unhideWhenUsed="1"/>
+    <w:lsdException w:name="footnote reference" w:semiHidden="1" w:unhideWhenUsed="1"/>
+    <w:lsdException w:name="annotation reference" w:semiHidden="1" w:unhideWhenUsed="1"/>
+    <w:lsdException w:name="line number" w:semiHidden="1" w:unhideWhenUsed="1"/>
+    <w:lsdException w:name="page number" w:semiHidden="1" w:unhideWhenUsed="1"/>
+    <w:lsdException w:name="endnote reference" w:semiHidden="1" w:unhideWhenUsed="1"/>
+    <w:lsdException w:name="endnote text" w:semiHidden="1" w:unhideWhenUsed="1"/>
+    <w:lsdException w:name="table of authorities" w:semiHidden="1" w:unhideWhenUsed="1"/>
+    <w:lsdException w:name="macro" w:semiHidden="1" w:unhideWhenUsed="1"/>
+    <w:lsdException w:name="toa heading" w:semiHidden="1" w:unhideWhenUsed="1"/>
+    <w:lsdException w:name="List" w:semiHidden="1" w:unhideWhenUsed="1"/>
+    <w:lsdException w:name="List Bullet" w:semiHidden="1" w:unhideWhenUsed="1"/>
+    <w:lsdException w:name="List Number" w:semiHidden="1" w:unhideWhenUsed="1"/>
+    <w:lsdException w:name="List 2" w:semiHidden="1" w:unhideWhenUsed="1"/>
+    <w:lsdException w:name="List 3" w:semiHidden="1" w:unhideWhenUsed="1"/>
+    <w:lsdException w:name="List 4" w:semiHidden="1" w:unhideWhenUsed="1"/>
+    <w:lsdException w:name="List 5" w:semiHidden="1" w:unhideWhenUsed="1"/>
+    <w:lsdException w:name="List Bullet 2" w:semiHidden="1" w:unhideWhenUsed="1"/>
+    <w:lsdException w:name="List Bullet 3" w:semiHidden="1" w:unhideWhenUsed="1"/>
+    <w:lsdException w:name="List Bullet 4" w:semiHidden="1" w:unhideWhenUsed="1"/>
+    <w:lsdException w:name="List Bullet 5" w:semiHidden="1" w:unhideWhenUsed="1"/>
+    <w:lsdException w:name="List Number 2" w:semiHidden="1" w:unhideWhenUsed="1"/>
+    <w:lsdException w:name="List Number 3" w:semiHidden="1" w:unhideWhenUsed="1"/>
+    <w:lsdException w:name="List Number 4" w:semiHidden="1" w:unhideWhenUsed="1"/>
+    <w:lsdException w:name="List Number 5" w:semiHidden="1" w:unhideWhenUsed="1"/>
+    <w:lsdException w:name="Title" w:uiPriority="10" w:qFormat="1"/>
+    <w:lsdException w:name="Closing" w:semiHidden="1" w:unhideWhenUsed="1"/>
+    <w:lsdException w:name="Signature" w:semiHidden="1" w:unhideWhenUsed="1"/>
+    <w:lsdException w:name="Default Paragraph Font" w:semiHidden="1" w:uiPriority="1" w:unhideWhenUsed="1"/>
+    <w:lsdException w:name="Body Text" w:semiHidden="1" w:unhideWhenUsed="1"/>
+    <w:lsdException w:name="Body Text Indent" w:semiHidden="1" w:unhideWhenUsed="1"/>
+    <w:lsdException w:name="List Continue" w:semiHidden="1" w:unhideWhenUsed="1"/>
+    <w:lsdException w:name="List Continue 2" w:semiHidden="1" w:unhideWhenUsed="1"/>
+    <w:lsdException w:name="List Continue 3" w:semiHidden="1" w:unhideWhenUsed="1"/>
+    <w:lsdException w:name="List Continue 4" w:semiHidden="1" w:unhideWhenUsed="1"/>
+    <w:lsdException w:name="List Continue 5" w:semiHidden="1" w:unhideWhenUsed="1"/>
+    <w:lsdException w:name="Message Header" w:semiHidden="1" w:unhideWhenUsed="1"/>
+    <w:lsdException w:name="Subtitle" w:uiPriority="11" w:qFormat="1"/>
+    <w:lsdException w:name="Salutation" w:semiHidden="1" w:unhideWhenUsed="1"/>
+    <w:lsdException w:name="Date" w:semiHidden="1" w:unhideWhenUsed="1"/>
+    <w:lsdException w:name="Body Text First Indent" w:semiHidden="1" w:unhideWhenUsed="1"/>
+    <w:lsdException w:name="Body Text First Indent 2" w:semiHidden="1" w:unhideWhenUsed="1"/>
+    <w:lsdException w:name="Note Heading" w:semiHidden="1" w:unhideWhenUsed="1"/>
+    <w:lsdException w:name="Body Text 2" w:semiHidden="1" w:unhideWhenUsed="1"/>
+    <w:lsdException w:name="Body Text 3" w:semiHidden="1" w:unhideWhenUsed="1"/>
+    <w:lsdException w:name="Body Text Indent 2" w:semiHidden="1" w:unhideWhenUsed="1"/>
+    <w:lsdException w:name="Body Text Indent 3" w:semiHidden="1" w:unhideWhenUsed="1"/>
+    <w:lsdException w:name="Block Text" w:semiHidden="1" w:unhideWhenUsed="1"/>
+    <w:lsdException w:name="Hyperlink" w:semiHidden="1" w:unhideWhenUsed="1"/>
+    <w:lsdException w:name="FollowedHyperlink" w:semiHidden="1" w:unhideWhenUsed="1"/>
+    <w:lsdException w:name="Strong" w:uiPriority="22" w:qFormat="1"/>
+    <w:lsdException w:name="Emphasis" w:uiPriority="20" w:qFormat="1"/>
+    <w:lsdException w:name="Document Map" w:semiHidden="1" w:unhideWhenUsed="1"/>
+    <w:lsdException w:name="Plain Text" w:semiHidden="1" w:unhideWhenUsed="1"/>
+    <w:lsdException w:name="E-mail Signature" w:semiHidden="1" w:unhideWhenUsed="1"/>
+    <w:lsdException w:name="HTML Top of Form" w:semiHidden="1" w:unhideWhenUsed="1"/>
+    <w:lsdException w:name="HTML Bottom of Form" w:semiHidden="1" w:unhideWhenUsed="1"/>
+    <w:lsdException w:name="Normal (Web)" w:semiHidden="1" w:unhideWhenUsed="1"/>
+    <w:lsdException w:name="HTML Acronym" w:semiHidden="1" w:unhideWhenUsed="1"/>
+    <w:lsdException w:name="HTML Address" w:semiHidden="1" w:unhideWhenUsed="1"/>
+    <w:lsdException w:name="HTML Cite" w:semiHidden="1" w:unhideWhenUsed="1"/>
+    <w:lsdException w:name="HTML Code" w:semiHidden="1" w:unhideWhenUsed="1"/>
+    <w:lsdException w:name="HTML Definition" w:semiHidden="1" w:unhideWhenUsed="1"/>
+    <w:lsdException w:name="HTML Keyboard" w:semiHidden="1" w:unhideWhenUsed="1"/>
+    <w:lsdException w:name="HTML Preformatted" w:semiHidden="1" w:unhideWhenUsed="1"/>
+    <w:lsdException w:name="HTML Sample" w:semiHidden="1" w:unhideWhenUsed="1"/>
+    <w:lsdException w:name="HTML Typewriter" w:semiHidden="1" w:unhideWhenUsed="1"/>
+    <w:lsdException w:name="HTML Variable" w:semiHidden="1" w:unhideWhenUsed="1"/>
+    <w:lsdException w:name="Normal Table" w:semiHidden="1" w:unhideWhenUsed="1"/>
+    <w:lsdException w:name="annotation subject" w:semiHidden="1" w:unhideWhenUsed="1"/>
+    <w:lsdException w:name="No List" w:semiHidden="1" w:unhideWhenUsed="1"/>
+    <w:lsdException w:name="Outline List 1" w:semiHidden="1" w:unhideWhenUsed="1"/>
+    <w:lsdException w:name="Outline List 2" w:semiHidden="1" w:unhideWhenUsed="1"/>
+    <w:lsdException w:name="Outline List 3" w:semiHidden="1" w:unhideWhenUsed="1"/>
+    <w:lsdException w:name="Table Simple 1" w:semiHidden="1" w:unhideWhenUsed="1"/>
+    <w:lsdException w:name="Table Simple 2" w:semiHidden="1" w:unhideWhenUsed="1"/>
+    <w:lsdException w:name="Table Simple 3" w:semiHidden="1" w:unhideWhenUsed="1"/>
+    <w:lsdException w:name="Table Classic 1" w:semiHidden="1" w:unhideWhenUsed="1"/>
+    <w:lsdException w:name="Table Classic 2" w:semiHidden="1" w:unhideWhenUsed="1"/>
+    <w:lsdException w:name="Table Classic 3" w:semiHidden="1" w:unhideWhenUsed="1"/>
+    <w:lsdException w:name="Table Classic 4" w:semiHidden="1" w:unhideWhenUsed="1"/>
+    <w:lsdException w:name="Table Colorful 1" w:semiHidden="1" w:unhideWhenUsed="1"/>
+    <w:lsdException w:name="Table Colorful 2" w:semiHidden="1" w:unhideWhenUsed="1"/>
+    <w:lsdException w:name="Table Colorful 3" w:semiHidden="1" w:unhideWhenUsed="1"/>
+    <w:lsdException w:name="Table Columns 1" w:semiHidden="1" w:unhideWhenUsed="1"/>
+    <w:lsdException w:name="Table Columns 2" w:semiHidden="1" w:unhideWhenUsed="1"/>
+    <w:lsdException w:name="Table Columns 3" w:semiHidden="1" w:unhideWhenUsed="1"/>
+    <w:lsdException w:name="Table Columns 4" w:semiHidden="1" w:unhideWhenUsed="1"/>
+    <w:lsdException w:name="Table Columns 5" w:semiHidden="1" w:unhideWhenUsed="1"/>
+    <w:lsdException w:name="Table Grid 1" w:semiHidden="1" w:unhideWhenUsed="1"/>
+    <w:lsdException w:name="Table Grid 2" w:semiHidden="1" w:unhideWhenUsed="1"/>
+    <w:lsdException w:name="Table Grid 3" w:semiHidden="1" w:unhideWhenUsed="1"/>
+    <w:lsdException w:name="Table Grid 4" w:semiHidden="1" w:unhideWhenUsed="1"/>
+    <w:lsdException w:name="Table Grid 5" w:semiHidden="1" w:unhideWhenUsed="1"/>
+    <w:lsdException w:name="Table Grid 6" w:semiHidden="1" w:unhideWhenUsed="1"/>
+    <w:lsdException w:name="Table Grid 7" w:semiHidden="1" w:unhideWhenUsed="1"/>
+    <w:lsdException w:name="Table Grid 8" w:semiHidden="1" w:unhideWhenUsed="1"/>
+    <w:lsdException w:name="Table List 1" w:semiHidden="1" w:unhideWhenUsed="1"/>
+    <w:lsdException w:name="Table List 2" w:semiHidden="1" w:unhideWhenUsed="1"/>
+    <w:lsdException w:name="Table List 3" w:semiHidden="1" w:unhideWhenUsed="1"/>
+    <w:lsdException w:name="Table List 4" w:semiHidden="1" w:unhideWhenUsed="1"/>
+    <w:lsdException w:name="Table List 5" w:semiHidden="1" w:unhideWhenUsed="1"/>
+    <w:lsdException w:name="Table List 6" w:semiHidden="1" w:unhideWhenUsed="1"/>
+    <w:lsdException w:name="Table List 7" w:semiHidden="1" w:unhideWhenUsed="1"/>
+    <w:lsdException w:name="Table List 8" w:semiHidden="1" w:unhideWhenUsed="1"/>
+    <w:lsdException w:name="Table 3D effects 1" w:semiHidden="1" w:unhideWhenUsed="1"/>
+    <w:lsdException w:name="Table 3D effects 2" w:semiHidden="1" w:unhideWhenUsed="1"/>
+    <w:lsdException w:name="Table 3D effects 3" w:semiHidden="1" w:unhideWhenUsed="1"/>
+    <w:lsdException w:name="Table Contemporary" w:semiHidden="1" w:unhideWhenUsed="1"/>
+    <w:lsdException w:name="Table Elegant" w:semiHidden="1" w:unhideWhenUsed="1"/>
+    <w:lsdException w:name="Table Professional" w:semiHidden="1" w:unhideWhenUsed="1"/>
+    <w:lsdException w:name="Table Subtle 1" w:semiHidden="1" w:unhideWhenUsed="1"/>
+    <w:lsdException w:name="Table Subtle 2" w:semiHidden="1" w:unhideWhenUsed="1"/>
+    <w:lsdException w:name="Table Web 1" w:semiHidden="1" w:unhideWhenUsed="1"/>
+    <w:lsdException w:name="Table Web 2" w:semiHidden="1" w:unhideWhenUsed="1"/>
+    <w:lsdException w:name="Table Web 3" w:semiHidden="1" w:unhideWhenUsed="1"/>
+    <w:lsdException w:name="Balloon Text" w:semiHidden="1" w:unhideWhenUsed="1"/>
+    <w:lsdException w:name="Table Grid" w:uiPriority="59"/>
+    <w:lsdException w:name="Table Theme" w:semiHidden="1" w:unhideWhenUsed="1"/>
+    <w:lsdException w:name="Placeholder Text" w:semiHidden="1"/>
+    <w:lsdException w:name="No Spacing" w:uiPriority="1" w:qFormat="1"/>
+    <w:lsdException w:name="Light Shading" w:uiPriority="60"/>
+    <w:lsdException w:name="Light List" w:uiPriority="61"/>
+    <w:lsdException w:name="Light Grid" w:uiPriority="62"/>
+    <w:lsdException w:name="Medium Shading 1" w:uiPriority="63"/>
+    <w:lsdException w:name="Medium Shading 2" w:uiPriority="64"/>
+    <w:lsdException w:name="Medium List 1" w:uiPriority="65"/>
+    <w:lsdException w:name="Medium List 2" w:uiPriority="66"/>
+    <w:lsdException w:name="Medium Grid 1" w:uiPriority="67"/>
+    <w:lsdException w:name="Medium Grid 2" w:uiPriority="68"/>
+    <w:lsdException w:name="Medium Grid 3" w:uiPriority="69"/>
+    <w:lsdException w:name="Dark List" w:uiPriority="70"/>
+    <w:lsdException w:name="Colorful Shading" w:uiPriority="71"/>
+    <w:lsdException w:name="Colorful List" w:uiPriority="72"/>
+    <w:lsdException w:name="Colorful Grid" w:uiPriority="73"/>
+    <w:lsdException w:name="Light Shading Accent 1" w:uiPriority="60"/>
+    <w:lsdException w:name="Light List Accent 1" w:uiPriority="61"/>
+    <w:lsdException w:name="Light Grid Accent 1" w:uiPriority="62"/>
+    <w:lsdException w:name="Medium Shading 1 Accent 1" w:uiPriority="63"/>
+    <w:lsdException w:name="Medium Shading 2 Accent 1" w:uiPriority="64"/>
+    <w:lsdException w:name="Medium List 1 Accent 1" w:uiPriority="65"/>
+    <w:lsdException w:name="Revision" w:semiHidden="1"/>
+    <w:lsdException w:name="List Paragraph" w:uiPriority="34" w:qFormat="1"/>
+    <w:lsdException w:name="Quote" w:uiPriority="29" w:qFormat="1"/>
+    <w:lsdException w:name="Intense Quote" w:uiPriority="30" w:qFormat="1"/>
+    <w:lsdException w:name="Medium List 2 Accent 1" w:uiPriority="66"/>
+    <w:lsdException w:name="Medium Grid 1 Accent 1" w:uiPriority="67"/>
+    <w:lsdException w:name="Medium Grid 2 Accent 1" w:uiPriority="68"/>
+    <w:lsdException w:name="Medium Grid 3 Accent 1" w:uiPriority="69"/>
+    <w:lsdException w:name="Dark List Accent 1" w:uiPriority="70"/>
+    <w:lsdException w:name="Colorful Shading Accent 1" w:uiPriority="71"/>
+    <w:lsdException w:name="Colorful List Accent 1" w:uiPriority="72"/>
+    <w:lsdException w:name="Colorful Grid Accent 1" w:uiPriority="73"/>
+    <w:lsdException w:name="Light Shading Accent 2" w:uiPriority="60"/>
+    <w:lsdException w:name="Light List Accent 2" w:uiPriority="61"/>
+    <w:lsdException w:name="Light Grid Accent 2" w:uiPriority="62"/>
+    <w:lsdException w:name="Medium Shading 1 Accent 2" w:uiPriority="63"/>
+    <w:lsdException w:name="Medium Shading 2 Accent 2" w:uiPriority="64"/>
+    <w:lsdException w:name="Medium List 1 Accent 2" w:uiPriority="65"/>
+    <w:lsdException w:name="Medium List 2 Accent 2" w:uiPriority="66"/>
+    <w:lsdException w:name="Medium Grid 1 Accent 2" w:uiPriority="67"/>
+    <w:lsdException w:name="Medium Grid 2 Accent 2" w:uiPriority="68"/>
+    <w:lsdException w:name="Medium Grid 3 Accent 2" w:uiPriority="69"/>
+    <w:lsdException w:name="Dark List Accent 2" w:uiPriority="70"/>
+    <w:lsdException w:name="Colorful Shading Accent 2" w:uiPriority="71"/>
+    <w:lsdException w:name="Colorful List Accent 2" w:uiPriority="72"/>
+    <w:lsdException w:name="Colorful Grid Accent 2" w:uiPriority="73"/>
+    <w:lsdException w:name="Light Shading Accent 3" w:uiPriority="60"/>
+    <w:lsdException w:name="Light List Accent 3" w:uiPriority="61"/>
+    <w:lsdException w:name="Light Grid Accent 3" w:uiPriority="62"/>
+    <w:lsdException w:name="Medium Shading 1 Accent 3" w:uiPriority="63"/>
+    <w:lsdException w:name="Medium Shading 2 Accent 3" w:uiPriority="64"/>
+    <w:lsdException w:name="Medium List 1 Accent 3" w:uiPriority="65"/>
+    <w:lsdException w:name="Medium List 2 Accent 3" w:uiPriority="66"/>
+    <w:lsdException w:name="Medium Grid 1 Accent 3" w:uiPriority="67"/>
+    <w:lsdException w:name="Medium Grid 2 Accent 3" w:uiPriority="68"/>
+    <w:lsdException w:name="Medium Grid 3 Accent 3" w:uiPriority="69"/>
+    <w:lsdException w:name="Dark List Accent 3" w:uiPriority="70"/>
+    <w:lsdException w:name="Colorful Shading Accent 3" w:uiPriority="71"/>
+    <w:lsdException w:name="Colorful List Accent 3" w:uiPriority="72"/>
+    <w:lsdException w:name="Colorful Grid Accent 3" w:uiPriority="73"/>
+    <w:lsdException w:name="Light Shading Accent 4" w:uiPriority="60"/>
+    <w:lsdException w:name="Light List Accent 4" w:uiPriority="61"/>
+    <w:lsdException w:name="Light Grid Accent 4" w:uiPriority="62"/>
+    <w:lsdException w:name="Medium Shading 1 Accent 4" w:uiPriority="63"/>
+    <w:lsdException w:name="Medium Shading 2 Accent 4" w:uiPriority="64"/>
+    <w:lsdException w:name="Medium List 1 Accent 4" w:uiPriority="65"/>
+    <w:lsdException w:name="Medium List 2 Accent 4" w:uiPriority="66"/>
+    <w:lsdException w:name="Medium Grid 1 Accent 4" w:uiPriority="67"/>
+    <w:lsdException w:name="Medium Grid 2 Accent 4" w:uiPriority="68"/>
+    <w:lsdException w:name="Medium Grid 3 Accent 4" w:uiPriority="69"/>
+    <w:lsdException w:name="Dark List Accent 4" w:uiPriority="70"/>
+    <w:lsdException w:name="Colorful Shading Accent 4" w:uiPriority="71"/>
+    <w:lsdException w:name="Colorful List Accent 4" w:uiPriority="72"/>
+    <w:lsdException w:name="Colorful Grid Accent 4" w:uiPriority="73"/>
+    <w:lsdException w:name="Light Shading Accent 5" w:uiPriority="60"/>
+    <w:lsdException w:name="Light List Accent 5" w:uiPriority="61"/>
+    <w:lsdException w:name="Light Grid Accent 5" w:uiPriority="62"/>
+    <w:lsdException w:name="Medium Shading 1 Accent 5" w:uiPriority="63"/>
+    <w:lsdException w:name="Medium Shading 2 Accent 5" w:uiPriority="64"/>
+    <w:lsdException w:name="Medium List 1 Accent 5" w:uiPriority="65"/>
+    <w:lsdException w:name="Medium List 2 Accent 5" w:uiPriority="66"/>
+    <w:lsdException w:name="Medium Grid 1 Accent 5" w:uiPriority="67"/>
+    <w:lsdException w:name="Medium Grid 2 Accent 5" w:uiPriority="68"/>
+    <w:lsdException w:name="Medium Grid 3 Accent 5" w:uiPriority="69"/>
+    <w:lsdException w:name="Dark List Accent 5" w:uiPriority="70"/>
+    <w:lsdException w:name="Colorful Shading Accent 5" w:uiPriority="71"/>
+    <w:lsdException w:name="Colorful List Accent 5" w:uiPriority="72"/>
+    <w:lsdException w:name="Colorful Grid Accent 5" w:uiPriority="73"/>
+    <w:lsdException w:name="Light Shading Accent 6" w:uiPriority="60"/>
+    <w:lsdException w:name="Light List Accent 6" w:uiPriority="61"/>
+    <w:lsdException w:name="Light Grid Accent 6" w:uiPriority="62"/>
+    <w:lsdException w:name="Medium Shading 1 Accent 6" w:uiPriority="63"/>
+    <w:lsdException w:name="Medium Shading 2 Accent 6" w:uiPriority="64"/>
+    <w:lsdException w:name="Medium List 1 Accent 6" w:uiPriority="65"/>
+    <w:lsdException w:name="Medium List 2 Accent 6" w:uiPriority="66"/>
+    <w:lsdException w:name="Medium Grid 1 Accent 6" w:uiPriority="67"/>
+    <w:lsdException w:name="Medium Grid 2 Accent 6" w:uiPriority="68"/>
+    <w:lsdException w:name="Medium Grid 3 Accent 6" w:uiPriority="69"/>
+    <w:lsdException w:name="Dark List Accent 6" w:uiPriority="70"/>
+    <w:lsdException w:name="Colorful Shading Accent 6" w:uiPriority="71"/>
+    <w:lsdException w:name="Colorful List Accent 6" w:uiPriority="72"/>
+    <w:lsdException w:name="Colorful Grid Accent 6" w:uiPriority="73"/>
+    <w:lsdException w:name="Subtle Emphasis" w:uiPriority="19" w:qFormat="1"/>
+    <w:lsdException w:name="Intense Emphasis" w:uiPriority="21" w:qFormat="1"/>
+    <w:lsdException w:name="Subtle Reference" w:uiPriority="31" w:qFormat="1"/>
+    <w:lsdException w:name="Intense Reference" w:uiPriority="32" w:qFormat="1"/>
+    <w:lsdException w:name="Book Title" w:uiPriority="33" w:qFormat="1"/>
+    <w:lsdException w:name="Bibliography" w:semiHidden="1" w:uiPriority="37" w:unhideWhenUsed="1"/>
+    <w:lsdException w:name="TOC Heading" w:semiHidden="1" w:uiPriority="39" w:unhideWhenUsed="1" w:qFormat="1"/>
+    <w:lsdException w:name="Plain Table 1" w:uiPriority="41"/>
+    <w:lsdException w:name="Plain Table 2" w:uiPriority="42"/>
+    <w:lsdException w:name="Plain Table 3" w:uiPriority="43"/>
+    <w:lsdException w:name="Plain Table 4" w:uiPriority="44"/>
+    <w:lsdException w:name="Plain Table 5" w:uiPriority="45"/>
+    <w:lsdException w:name="Grid Table Light" w:uiPriority="40"/>
+    <w:lsdException w:name="Grid Table 1 Light" w:uiPriority="46"/>
+    <w:lsdException w:name="Grid Table 2" w:uiPriority="47"/>
+    <w:lsdException w:name="Grid Table 3" w:uiPriority="48"/>
+    <w:lsdException w:name="Grid Table 4" w:uiPriority="49"/>
+    <w:lsdException w:name="Grid Table 5 Dark" w:uiPriority="50"/>
+    <w:lsdException w:name="Grid Table 6 Colorful" w:uiPriority="51"/>
+    <w:lsdException w:name="Grid Table 7 Colorful" w:uiPriority="52"/>
+    <w:lsdException w:name="Grid Table 1 Light Accent 1" w:uiPriority="46"/>
+    <w:lsdException w:name="Grid Table 2 Accent 1" w:uiPriority="47"/>
+    <w:lsdException w:name="Grid Table 3 Accent 1" w:uiPriority="48"/>
+    <w:lsdException w:name="Grid Table 4 Accent 1" w:uiPriority="49"/>
+    <w:lsdException w:name="Grid Table 5 Dark Accent 1" w:uiPriority="50"/>
+    <w:lsdException w:name="Grid Table 6 Colorful Accent 1" w:uiPriority="51"/>
+    <w:lsdException w:name="Grid Table 7 Colorful Accent 1" w:uiPriority="52"/>
+    <w:lsdException w:name="Grid Table 1 Light Accent 2" w:uiPriority="46"/>
+    <w:lsdException w:name="Grid Table 2 Accent 2" w:uiPriority="47"/>
+    <w:lsdException w:name="Grid Table 3 Accent 2" w:uiPriority="48"/>
+    <w:lsdException w:name="Grid Table 4 Accent 2" w:uiPriority="49"/>
+    <w:lsdException w:name="Grid Table 5 Dark Accent 2" w:uiPriority="50"/>
+    <w:lsdException w:name="Grid Table 6 Colorful Accent 2" w:uiPriority="51"/>
+    <w:lsdException w:name="Grid Table 7 Colorful Accent 2" w:uiPriority="52"/>
+    <w:lsdException w:name="Grid Table 1 Light Accent 3" w:uiPriority="46"/>
+    <w:lsdException w:name="Grid Table 2 Accent 3" w:uiPriority="47"/>
+    <w:lsdException w:name="Grid Table 3 Accent 3" w:uiPriority="48"/>
+    <w:lsdException w:name="Grid Table 4 Accent 3" w:uiPriority="49"/>
+    <w:lsdException w:name="Grid Table 5 Dark Accent 3" w:uiPriority="50"/>
+    <w:lsdException w:name="Grid Table 6 Colorful Accent 3" w:uiPriority="51"/>
+    <w:lsdException w:name="Grid Table 7 Colorful Accent 3" w:uiPriority="52"/>
+    <w:lsdException w:name="Grid Table 1 Light Accent 4" w:uiPriority="46"/>
+    <w:lsdException w:name="Grid Table 2 Accent 4" w:uiPriority="47"/>
+    <w:lsdException w:name="Grid Table 3 Accent 4" w:uiPriority="48"/>
+    <w:lsdException w:name="Grid Table 4 Accent 4" w:uiPriority="49"/>
+    <w:lsdException w:name="Grid Table 5 Dark Accent 4" w:uiPriority="50"/>
+    <w:lsdException w:name="Grid Table 6 Colorful Accent 4" w:uiPriority="51"/>
+    <w:lsdException w:name="Grid Table 7 Colorful Accent 4" w:uiPriority="52"/>
+    <w:lsdException w:name="Grid Table 1 Light Accent 5" w:uiPriority="46"/>
+    <w:lsdException w:name="Grid Table 2 Accent 5" w:uiPriority="47"/>
+    <w:lsdException w:name="Grid Table 3 Accent 5" w:uiPriority="48"/>
+    <w:lsdException w:name="Grid Table 4 Accent 5" w:uiPriority="49"/>
+    <w:lsdException w:name="Grid Table 5 Dark Accent 5" w:uiPriority="50"/>
+    <w:lsdException w:name="Grid Table 6 Colorful Accent 5" w:uiPriority="51"/>
+    <w:lsdException w:name="Grid Table 7 Colorful Accent 5" w:uiPriority="52"/>
+    <w:lsdException w:name="Grid Table 1 Light Accent 6" w:uiPriority="46"/>
+    <w:lsdException w:name="Grid Table 2 Accent 6" w:uiPriority="47"/>
+    <w:lsdException w:name="Grid Table 3 Accent 6" w:uiPriority="48"/>
+    <w:lsdException w:name="Grid Table 4 Accent 6" w:uiPriority="49"/>
+    <w:lsdException w:name="Grid Table 5 Dark Accent 6" w:uiPriority="50"/>
+    <w:lsdException w:name="Grid Table 6 Colorful Accent 6" w:uiPriority="51"/>
+    <w:lsdException w:name="Grid Table 7 Colorful Accent 6" w:uiPriority="52"/>
+    <w:lsdException w:name="List Table 1 Light" w:uiPriority="46"/>
+    <w:lsdException w:name="List Table 2" w:uiPriority="47"/>
+    <w:lsdException w:name="List Table 3" w:uiPriority="48"/>
+    <w:lsdException w:name="List Table 4" w:uiPriority="49"/>
+    <w:lsdException w:name="List Table 5 Dark" w:uiPriority="50"/>
+    <w:lsdException w:name="List Table 6 Colorful" w:uiPriority="51"/>
+    <w:lsdException w:name="List Table 7 Colorful" w:uiPriority="52"/>
+    <w:lsdException w:name="List Table 1 Light Accent 1" w:uiPriority="46"/>
+    <w:lsdException w:name="List Table 2 Accent 1" w:uiPriority="47"/>
+    <w:lsdException w:name="List Table 3 Accent 1" w:uiPriority="48"/>
+    <w:lsdException w:name="List Table 4 Accent 1" w:uiPriority="49"/>
+    <w:lsdException w:name="List Table 5 Dark Accent 1" w:uiPriority="50"/>
+    <w:lsdException w:name="List Table 6 Colorful Accent 1" w:uiPriority="51"/>
+    <w:lsdException w:name="List Table 7 Colorful Accent 1" w:uiPriority="52"/>
+    <w:lsdException w:name="List Table 1 Light Accent 2" w:uiPriority="46"/>
+    <w:lsdException w:name="List Table 2 Accent 2" w:uiPriority="47"/>
+    <w:lsdException w:name="List Table 3 Accent 2" w:uiPriority="48"/>
+    <w:lsdException w:name="List Table 4 Accent 2" w:uiPriority="49"/>
+    <w:lsdException w:name="List Table 5 Dark Accent 2" w:uiPriority="50"/>
+    <w:lsdException w:name="List Table 6 Colorful Accent 2" w:uiPriority="51"/>
+    <w:lsdException w:name="List Table 7 Colorful Accent 2" w:uiPriority="52"/>
+    <w:lsdException w:name="List Table 1 Light Accent 3" w:uiPriority="46"/>
+    <w:lsdException w:name="List Table 2 Accent 3" w:uiPriority="47"/>
+    <w:lsdException w:name="List Table 3 Accent 3" w:uiPriority="48"/>
+    <w:lsdException w:name="List Table 4 Accent 3" w:uiPriority="49"/>
+    <w:lsdException w:name="List Table 5 Dark Accent 3" w:uiPriority="50"/>
+    <w:lsdException w:name="List Table 6 Colorful Accent 3" w:uiPriority="51"/>
+    <w:lsdException w:name="List Table 7 Colorful Accent 3" w:uiPriority="52"/>
+    <w:lsdException w:name="List Table 1 Light Accent 4" w:uiPriority="46"/>
+    <w:lsdException w:name="List Table 2 Accent 4" w:uiPriority="47"/>
+    <w:lsdException w:name="List Table 3 Accent 4" w:uiPriority="48"/>
+    <w:lsdException w:name="List Table 4 Accent 4" w:uiPriority="49"/>
+    <w:lsdException w:name="List Table 5 Dark Accent 4" w:uiPriority="50"/>
+    <w:lsdException w:name="List Table 6 Colorful Accent 4" w:uiPriority="51"/>
+    <w:lsdException w:name="List Table 7 Colorful Accent 4" w:uiPriority="52"/>
+    <w:lsdException w:name="List Table 1 Light Accent 5" w:uiPriority="46"/>
+    <w:lsdException w:name="List Table 2 Accent 5" w:uiPriority="47"/>
+    <w:lsdException w:name="List Table 3 Accent 5" w:uiPriority="48"/>
+    <w:lsdException w:name="List Table 4 Accent 5" w:uiPriority="49"/>
+    <w:lsdException w:name="List Table 5 Dark Accent 5" w:uiPriority="50"/>
+    <w:lsdException w:name="List Table 6 Colorful Accent 5" w:uiPriority="51"/>
+    <w:lsdException w:name="List Table 7 Colorful Accent 5" w:uiPriority="52"/>
+    <w:lsdException w:name="List Table 1 Light Accent 6" w:uiPriority="46"/>
+    <w:lsdException w:name="List Table 2 Accent 6" w:uiPriority="47"/>
+    <w:lsdException w:name="List Table 3 Accent 6" w:uiPriority="48"/>
+    <w:lsdException w:name="List Table 4 Accent 6" w:uiPriority="49"/>
+    <w:lsdException w:name="List Table 5 Dark Accent 6" w:uiPriority="50"/>
+    <w:lsdException w:name="List Table 6 Colorful Accent 6" w:uiPriority="51"/>
+    <w:lsdException w:name="List Table 7 Colorful Accent 6" w:uiPriority="52"/>
+    <w:lsdException w:name="Mention" w:semiHidden="1" w:unhideWhenUsed="1"/>
+    <w:lsdException w:name="Smart Hyperlink" w:semiHidden="1" w:unhideWhenUsed="1"/>
+    <w:lsdException w:name="Hashtag" w:semiHidden="1" w:unhideWhenUsed="1"/>
+    <w:lsdException w:name="Unresolved Mention" w:semiHidden="1" w:unhideWhenUsed="1"/>
+    <w:lsdException w:name="Smart Link" w:semiHidden="1" w:unhideWhenUsed="1"/>
   </w:latentStyles>
   <w:style w:type="paragraph" w:default="1" w:styleId="Normal">
     <w:name w:val="Normal"/>

</xml_diff>

<commit_message>
feat: teste de cadastro com perfil doador, logar no perfil criado e cadastrar uma doacao
</commit_message>
<xml_diff>
--- a/PFC_2025_Docs/ApêndiceJ-CasosdeTestes/CasosdeTesteseHistórico.docx
+++ b/PFC_2025_Docs/ApêndiceJ-CasosdeTestes/CasosdeTesteseHistórico.docx
@@ -955,7 +955,7 @@
           </w:tcPr>
           <w:p>
             <w:r>
-              <w:t>REQ01 – O sistema deve permitir cadastro de usuários (doadora/receptora</w:t>
+              <w:t>REQ01 – O sistema deve permitir cadastro de usuários (doadora</w:t>
             </w:r>
             <w:r>
               <w:t>/profissional de saúde</w:t>
@@ -1035,11 +1035,7 @@
           </w:tcPr>
           <w:p>
             <w:r>
-              <w:t xml:space="preserve">REQ03 – O sistema deve registrar doações vinculadas </w:t>
-            </w:r>
-            <w:r>
-              <w:lastRenderedPageBreak/>
-              <w:t>ao usuário.</w:t>
+              <w:t>REQ03 – O sistema deve registrar doações vinculadas ao usuário.</w:t>
             </w:r>
           </w:p>
         </w:tc>

</xml_diff>

<commit_message>
docs: atualizacao do documento de testes
</commit_message>
<xml_diff>
--- a/PFC_2025_Docs/ApêndiceJ-CasosdeTestes/CasosdeTesteseHistórico.docx
+++ b/PFC_2025_Docs/ApêndiceJ-CasosdeTestes/CasosdeTesteseHistórico.docx
@@ -720,7 +720,22 @@
               <w:t xml:space="preserve"> com credenciais corretas e incorretas</w:t>
             </w:r>
             <w:r>
-              <w:t>, e testar se estão logando com o perfil corretos.</w:t>
+              <w:t>, e testar se estão logando com o</w:t>
+            </w:r>
+            <w:r>
+              <w:t>s</w:t>
+            </w:r>
+            <w:r>
+              <w:t xml:space="preserve"> </w:t>
+            </w:r>
+            <w:r>
+              <w:t>perfis</w:t>
+            </w:r>
+            <w:r>
+              <w:t xml:space="preserve"> corretos.</w:t>
+            </w:r>
+            <w:r>
+              <w:t>(Doadora, Profissional de saúde ou Administrador)</w:t>
             </w:r>
           </w:p>
         </w:tc>
@@ -760,7 +775,10 @@
           </w:tcPr>
           <w:p>
             <w:r>
-              <w:t>IT04 – Consulta de bancos de leite</w:t>
+              <w:t xml:space="preserve">IT04 – </w:t>
+            </w:r>
+            <w:r>
+              <w:t>Verificação de acesso a rotas públicas e privadas da doadora</w:t>
             </w:r>
           </w:p>
         </w:tc>
@@ -804,7 +822,7 @@
                 </w:tcPr>
                 <w:p>
                   <w:r>
-                    <w:t>Testar a busca por bancos de leite próximos via geolocalização.</w:t>
+                    <w:t>Testar acesso a páginas públicas e restritas da doadora, incluindo perfil e agendamentos.</w:t>
                   </w:r>
                 </w:p>
               </w:tc>
@@ -998,8 +1016,13 @@
               <w:t>REQ02 – O sistema deve</w:t>
             </w:r>
             <w:r>
-              <w:t xml:space="preserve"> realizar autenticação com email</w:t>
-            </w:r>
+              <w:t xml:space="preserve"> realizar autenticação com </w:t>
+            </w:r>
+            <w:proofErr w:type="spellStart"/>
+            <w:r>
+              <w:t>email</w:t>
+            </w:r>
+            <w:proofErr w:type="spellEnd"/>
             <w:r>
               <w:t xml:space="preserve"> e senha.</w:t>
             </w:r>
@@ -1035,7 +1058,11 @@
           </w:tcPr>
           <w:p>
             <w:r>
-              <w:t>REQ03 – O sistema deve registrar doações vinculadas ao usuário.</w:t>
+              <w:t xml:space="preserve">REQ03 – O sistema deve registrar doações vinculadas </w:t>
+            </w:r>
+            <w:r>
+              <w:lastRenderedPageBreak/>
+              <w:t>ao usuário.</w:t>
             </w:r>
           </w:p>
         </w:tc>
@@ -1132,7 +1159,10 @@
           <w:p>
             <w:r>
               <w:lastRenderedPageBreak/>
-              <w:t>REQ04 – O sistema deve localizar bancos de leite por geolocalização.</w:t>
+              <w:t xml:space="preserve">REQ04 – </w:t>
+            </w:r>
+            <w:r>
+              <w:t>O sistema deve controlar o acesso a rotas públicas e privadas da doadora.</w:t>
             </w:r>
           </w:p>
         </w:tc>
@@ -1357,7 +1387,7 @@
               </w:numPr>
             </w:pPr>
             <w:r>
-              <w:t>Preencher todos os campos obrigatórios (nome, e-mail, senha, tipo de usuário).</w:t>
+              <w:t>Preencher todos os campos obrigatórios (nome, e-mail, telefone, CPF, senha, confirmar senha, tipo de usuário).</w:t>
             </w:r>
           </w:p>
           <w:p>
@@ -1369,7 +1399,31 @@
               </w:numPr>
             </w:pPr>
             <w:r>
-              <w:t>Confirmar o cadastro.</w:t>
+              <w:t>Selecionar o município.</w:t>
+            </w:r>
+          </w:p>
+          <w:p>
+            <w:pPr>
+              <w:pStyle w:val="NormalWeb"/>
+              <w:numPr>
+                <w:ilvl w:val="0"/>
+                <w:numId w:val="16"/>
+              </w:numPr>
+            </w:pPr>
+            <w:r>
+              <w:t>Aceitar os termos.</w:t>
+            </w:r>
+          </w:p>
+          <w:p>
+            <w:pPr>
+              <w:pStyle w:val="NormalWeb"/>
+              <w:numPr>
+                <w:ilvl w:val="0"/>
+                <w:numId w:val="16"/>
+              </w:numPr>
+            </w:pPr>
+            <w:r>
+              <w:t>Confirmar o cadastro enviando o formulário.</w:t>
             </w:r>
           </w:p>
           <w:p/>
@@ -1402,17 +1456,27 @@
           </w:p>
           <w:p>
             <w:r>
-              <w:t>Nome: Maria Clara Souza</w:t>
-            </w:r>
-          </w:p>
-          <w:p>
-            <w:r>
-              <w:t>E-mail: maria.clara.doadora@gmail.com</w:t>
-            </w:r>
-          </w:p>
-          <w:p>
-            <w:r>
-              <w:t>Senha: M@ria2025</w:t>
+              <w:t>Nome: Teste Doadora</w:t>
+            </w:r>
+          </w:p>
+          <w:p>
+            <w:r>
+              <w:t>E-mail: teste.doadora@mail.com</w:t>
+            </w:r>
+          </w:p>
+          <w:p>
+            <w:r>
+              <w:t>Telefone: (31) 99999-9999</w:t>
+            </w:r>
+          </w:p>
+          <w:p>
+            <w:r>
+              <w:t>CPF: 123.456.789-00</w:t>
+            </w:r>
+          </w:p>
+          <w:p>
+            <w:r>
+              <w:t>Senha: 123456</w:t>
             </w:r>
           </w:p>
           <w:p>
@@ -1446,7 +1510,7 @@
               <w:t xml:space="preserve"> </w:t>
             </w:r>
             <w:r>
-              <w:t>Usuário cadastrado com sucesso e direcionado à tela inicial.</w:t>
+              <w:t>Usuária cadastrada com sucesso e redirecionada para a tela de login.</w:t>
             </w:r>
           </w:p>
         </w:tc>
@@ -1482,6 +1546,7 @@
         <w:rPr>
           <w:rFonts w:eastAsia="Arial Unicode MS"/>
         </w:rPr>
+        <w:lastRenderedPageBreak/>
         <w:t xml:space="preserve">    </w:t>
       </w:r>
       <w:bookmarkStart w:id="23" w:name="_Toc507751109"/>
@@ -1644,14 +1709,7 @@
               </w:numPr>
             </w:pPr>
             <w:r>
-              <w:lastRenderedPageBreak/>
-              <w:t xml:space="preserve">Acessar a tela de </w:t>
-            </w:r>
-            <w:r>
-              <w:t>autenticação</w:t>
-            </w:r>
-            <w:r>
-              <w:t>.</w:t>
+              <w:t>Acessar a tela de login.</w:t>
             </w:r>
           </w:p>
           <w:p>
@@ -1663,7 +1721,7 @@
               </w:numPr>
             </w:pPr>
             <w:r>
-              <w:t>Inserir e-mail e senha cadastrados.</w:t>
+              <w:t>Inserir e-mail e senha válidos de cada tipo de usuário (Doadora, Profissional de Saúde, Administrador).</w:t>
             </w:r>
           </w:p>
           <w:p>
@@ -1678,7 +1736,17 @@
               <w:t>Confirmar acesso.</w:t>
             </w:r>
           </w:p>
-          <w:p/>
+          <w:p>
+            <w:pPr>
+              <w:numPr>
+                <w:ilvl w:val="0"/>
+                <w:numId w:val="21"/>
+              </w:numPr>
+            </w:pPr>
+            <w:r>
+              <w:t>Repetir o processo usando credenciais inválidas para verificar bloqueio de acesso.</w:t>
+            </w:r>
+          </w:p>
         </w:tc>
       </w:tr>
       <w:tr>
@@ -1699,19 +1767,117 @@
             <w:vAlign w:val="center"/>
           </w:tcPr>
           <w:p>
-            <w:r>
-              <w:lastRenderedPageBreak/>
-              <w:t xml:space="preserve">Entrada(s): </w:t>
-            </w:r>
-          </w:p>
-          <w:p>
+            <w:pPr>
+              <w:pStyle w:val="PargrafodaLista"/>
+              <w:numPr>
+                <w:ilvl w:val="0"/>
+                <w:numId w:val="28"/>
+              </w:numPr>
+            </w:pPr>
+            <w:r>
+              <w:t>Doadora:</w:t>
+            </w:r>
+          </w:p>
+          <w:p>
+            <w:pPr>
+              <w:ind w:left="708"/>
+              <w:jc w:val="left"/>
+            </w:pPr>
             <w:r>
               <w:t>Nome: Maria Clara Souza</w:t>
             </w:r>
           </w:p>
           <w:p>
+            <w:pPr>
+              <w:ind w:left="708"/>
+              <w:jc w:val="left"/>
+            </w:pPr>
             <w:r>
               <w:t>E-mail: maria.clara.doadora@gmail.com</w:t>
+            </w:r>
+          </w:p>
+          <w:p>
+            <w:pPr>
+              <w:ind w:left="708"/>
+              <w:jc w:val="left"/>
+            </w:pPr>
+            <w:r>
+              <w:t>Senha: M@ria2025</w:t>
+            </w:r>
+          </w:p>
+          <w:p>
+            <w:pPr>
+              <w:pStyle w:val="PargrafodaLista"/>
+              <w:numPr>
+                <w:ilvl w:val="0"/>
+                <w:numId w:val="28"/>
+              </w:numPr>
+            </w:pPr>
+            <w:r>
+              <w:t>Profissional de Saúde:</w:t>
+            </w:r>
+          </w:p>
+          <w:p>
+            <w:pPr>
+              <w:ind w:left="708"/>
+              <w:jc w:val="left"/>
+            </w:pPr>
+            <w:r>
+              <w:t>Nome: João Pedro Santos</w:t>
+            </w:r>
+          </w:p>
+          <w:p>
+            <w:pPr>
+              <w:ind w:left="708"/>
+              <w:jc w:val="left"/>
+            </w:pPr>
+            <w:r>
+              <w:t>E-mail: joao.pedro.profissional@gmail.com</w:t>
+            </w:r>
+          </w:p>
+          <w:p>
+            <w:pPr>
+              <w:ind w:left="708"/>
+              <w:jc w:val="left"/>
+            </w:pPr>
+            <w:r>
+              <w:t>Senha: J0ao2025</w:t>
+            </w:r>
+          </w:p>
+          <w:p>
+            <w:pPr>
+              <w:pStyle w:val="PargrafodaLista"/>
+              <w:numPr>
+                <w:ilvl w:val="0"/>
+                <w:numId w:val="28"/>
+              </w:numPr>
+            </w:pPr>
+            <w:r>
+              <w:t>Administrador:</w:t>
+            </w:r>
+          </w:p>
+          <w:p>
+            <w:pPr>
+              <w:ind w:left="708"/>
+            </w:pPr>
+            <w:r>
+              <w:t>Nome: Ana Beatriz Lima</w:t>
+            </w:r>
+          </w:p>
+          <w:p>
+            <w:pPr>
+              <w:ind w:left="708"/>
+            </w:pPr>
+            <w:r>
+              <w:t>E-mail: ana.admin@gmail.com</w:t>
+            </w:r>
+          </w:p>
+          <w:p>
+            <w:pPr>
+              <w:ind w:left="708"/>
+            </w:pPr>
+            <w:r>
+              <w:t>Senha: Adm1n2025</w:t>
             </w:r>
           </w:p>
         </w:tc>
@@ -1734,7 +1900,24 @@
           </w:tcPr>
           <w:p>
             <w:r>
-              <w:t>Saída(s) esperada(s): Acesso autorizado e redirecionamento ao painel do usuário.</w:t>
+              <w:lastRenderedPageBreak/>
+              <w:t xml:space="preserve">Saída(s) esperada(s): </w:t>
+            </w:r>
+            <w:r>
+              <w:t xml:space="preserve"> </w:t>
+            </w:r>
+            <w:r>
+              <w:t>Login autorizado para credenciais corretas e redirecionamento ao painel do usuário correspondente.</w:t>
+            </w:r>
+          </w:p>
+          <w:p>
+            <w:r>
+              <w:t>Mensagem de erro ou bloqueio de acesso para credenciais incorretas.</w:t>
+            </w:r>
+          </w:p>
+          <w:p>
+            <w:r>
+              <w:t>Cada perfil visualiza somente o painel e funcionalidades do seu tipo de usuário.</w:t>
             </w:r>
           </w:p>
         </w:tc>
@@ -2023,7 +2206,6 @@
           </w:tcPr>
           <w:p>
             <w:r>
-              <w:lastRenderedPageBreak/>
               <w:t xml:space="preserve">Entrada(s): </w:t>
             </w:r>
           </w:p>
@@ -2072,6 +2254,7 @@
           </w:tcPr>
           <w:p>
             <w:r>
+              <w:lastRenderedPageBreak/>
               <w:t xml:space="preserve">Saída(s) esperada(s): </w:t>
             </w:r>
           </w:p>
@@ -2227,10 +2410,13 @@
           </w:tcPr>
           <w:p>
             <w:r>
-              <w:t xml:space="preserve">Nome do teste: </w:t>
-            </w:r>
-            <w:r>
-              <w:t>Consulta de bancos de leite por geolocalização</w:t>
+              <w:t>Nome do teste:</w:t>
+            </w:r>
+            <w:r>
+              <w:t xml:space="preserve"> </w:t>
+            </w:r>
+            <w:r>
+              <w:t>Verificação de acesso a rotas públicas e privadas da doadora</w:t>
             </w:r>
           </w:p>
         </w:tc>
@@ -2258,13 +2444,9 @@
           <w:p>
             <w:pPr>
               <w:pStyle w:val="NormalWeb"/>
-              <w:numPr>
-                <w:ilvl w:val="0"/>
-                <w:numId w:val="25"/>
-              </w:numPr>
             </w:pPr>
             <w:r>
-              <w:t>Acessar o módulo de busca de bancos de leite na página inicial.</w:t>
+              <w:t>Rotas públicas:</w:t>
             </w:r>
           </w:p>
           <w:p>
@@ -2272,22 +2454,123 @@
               <w:pStyle w:val="NormalWeb"/>
               <w:numPr>
                 <w:ilvl w:val="0"/>
-                <w:numId w:val="25"/>
+                <w:numId w:val="28"/>
               </w:numPr>
             </w:pPr>
             <w:r>
-              <w:t>Permitir acesso à localização do dispositivo quando solicitado pelo navegador.</w:t>
+              <w:t>Acessar a página de login e verificar elementos visíveis (“Entrar”).</w:t>
             </w:r>
           </w:p>
           <w:p>
             <w:pPr>
+              <w:pStyle w:val="NormalWeb"/>
               <w:numPr>
                 <w:ilvl w:val="0"/>
-                <w:numId w:val="25"/>
+                <w:numId w:val="28"/>
               </w:numPr>
             </w:pPr>
             <w:r>
-              <w:t>Consultar os resultados apresentados no mapa/lista.</w:t>
+              <w:t>Acessar a página de cadastro e verificar elementos visíveis (“Cadastre-se agora!”, “Cadastrar”).</w:t>
+            </w:r>
+          </w:p>
+          <w:p>
+            <w:pPr>
+              <w:pStyle w:val="NormalWeb"/>
+              <w:numPr>
+                <w:ilvl w:val="0"/>
+                <w:numId w:val="28"/>
+              </w:numPr>
+            </w:pPr>
+            <w:r>
+              <w:t>Acessar a página de eventos e verificar se o título “Eventos” é visível.</w:t>
+            </w:r>
+          </w:p>
+          <w:p>
+            <w:pPr>
+              <w:pStyle w:val="NormalWeb"/>
+              <w:numPr>
+                <w:ilvl w:val="0"/>
+                <w:numId w:val="28"/>
+              </w:numPr>
+            </w:pPr>
+            <w:r>
+              <w:t>Acessar a página de banco de leite mais próximo com erro de geolocalização e verificar se a mensagem de erro é exibida.</w:t>
+            </w:r>
+          </w:p>
+          <w:p>
+            <w:pPr>
+              <w:pStyle w:val="NormalWeb"/>
+            </w:pPr>
+            <w:r>
+              <w:t>Rotas privadas (somente doadora autenticada):</w:t>
+            </w:r>
+          </w:p>
+          <w:p>
+            <w:pPr>
+              <w:pStyle w:val="NormalWeb"/>
+              <w:numPr>
+                <w:ilvl w:val="0"/>
+                <w:numId w:val="28"/>
+              </w:numPr>
+            </w:pPr>
+            <w:r>
+              <w:t>Tentar acessar /</w:t>
+            </w:r>
+            <w:proofErr w:type="spellStart"/>
+            <w:r>
+              <w:t>doacao</w:t>
+            </w:r>
+            <w:proofErr w:type="spellEnd"/>
+            <w:r>
+              <w:t>, /meus-agendamentos e /perfil sem estar logado → deve redirecionar para /login.</w:t>
+            </w:r>
+          </w:p>
+          <w:p>
+            <w:pPr>
+              <w:pStyle w:val="NormalWeb"/>
+              <w:numPr>
+                <w:ilvl w:val="0"/>
+                <w:numId w:val="28"/>
+              </w:numPr>
+            </w:pPr>
+            <w:r>
+              <w:t>Logar como usuária doadora e acessar:</w:t>
+            </w:r>
+          </w:p>
+          <w:p>
+            <w:pPr>
+              <w:pStyle w:val="NormalWeb"/>
+              <w:numPr>
+                <w:ilvl w:val="0"/>
+                <w:numId w:val="28"/>
+              </w:numPr>
+            </w:pPr>
+            <w:r>
+              <w:t>Página de doação → verificar campos e botões visíveis.</w:t>
+            </w:r>
+          </w:p>
+          <w:p>
+            <w:pPr>
+              <w:pStyle w:val="NormalWeb"/>
+              <w:numPr>
+                <w:ilvl w:val="0"/>
+                <w:numId w:val="28"/>
+              </w:numPr>
+            </w:pPr>
+            <w:r>
+              <w:t>Página de meus agendamentos → verificar títulos e filtros visíveis.</w:t>
+            </w:r>
+          </w:p>
+          <w:p>
+            <w:pPr>
+              <w:pStyle w:val="PargrafodaLista"/>
+              <w:numPr>
+                <w:ilvl w:val="0"/>
+                <w:numId w:val="28"/>
+              </w:numPr>
+            </w:pPr>
+            <w:r>
+              <w:t>Página de perfil → verificar campos do formulário e botões visíveis.</w:t>
             </w:r>
           </w:p>
         </w:tc>
@@ -2317,17 +2600,28 @@
           </w:p>
           <w:p>
             <w:r>
-              <w:t>Localização do dispositivo:</w:t>
-            </w:r>
-          </w:p>
-          <w:p>
-            <w:r>
-              <w:t>Latitude: -19.9208</w:t>
-            </w:r>
-          </w:p>
-          <w:p>
-            <w:r>
-              <w:t>Longitude: -43.9378 (Belo Horizonte/MG)</w:t>
+              <w:t xml:space="preserve">Usuário doadora existente na </w:t>
+            </w:r>
+            <w:proofErr w:type="spellStart"/>
+            <w:r>
+              <w:t>fixture</w:t>
+            </w:r>
+            <w:proofErr w:type="spellEnd"/>
+            <w:r>
+              <w:t xml:space="preserve"> (</w:t>
+            </w:r>
+            <w:proofErr w:type="spellStart"/>
+            <w:r>
+              <w:t>usuarios.doadora</w:t>
+            </w:r>
+            <w:proofErr w:type="spellEnd"/>
+            <w:r>
+              <w:t>).</w:t>
+            </w:r>
+          </w:p>
+          <w:p>
+            <w:r>
+              <w:t>Geolocalização simulada (latitude e longitude de Belo Horizonte/MG para teste real, ou erro de permissão para teste de exceção).</w:t>
             </w:r>
           </w:p>
         </w:tc>
@@ -2355,22 +2649,25 @@
           </w:p>
           <w:p>
             <w:r>
-              <w:t>Exibição de lista/mapa de bancos de leite próximos ao usuário, por exemplo:</w:t>
-            </w:r>
-          </w:p>
-          <w:p>
-            <w:r>
-              <w:t>Banco de Leite Humano – Hospital das Clínicas de BH</w:t>
-            </w:r>
-          </w:p>
-          <w:p>
-            <w:r>
-              <w:t>Banco de Leite Humano – Santa Casa BH</w:t>
-            </w:r>
-          </w:p>
-          <w:p>
-            <w:r>
-              <w:t>Banco de Leite Humano – Hospital Odilon Behrens</w:t>
+              <w:t>Rotas públicas acessíveis sem login.</w:t>
+            </w:r>
+          </w:p>
+          <w:p>
+            <w:r>
+              <w:t>Rotas privadas redirecionam para login se não autenticado.</w:t>
+            </w:r>
+          </w:p>
+          <w:p>
+            <w:r>
+              <w:t>Rotas privadas acessíveis corretamente quando autenticado, exibindo elementos visíveis das páginas (/</w:t>
+            </w:r>
+            <w:proofErr w:type="spellStart"/>
+            <w:r>
+              <w:t>doacao</w:t>
+            </w:r>
+            <w:proofErr w:type="spellEnd"/>
+            <w:r>
+              <w:t>, /meus-agendamentos, /perfil).</w:t>
             </w:r>
           </w:p>
         </w:tc>
@@ -2395,7 +2692,16 @@
               <w:t xml:space="preserve">Dependência(s): </w:t>
             </w:r>
             <w:r>
-              <w:t>Nenhuma (não é necessário estar autenticado).</w:t>
+              <w:t xml:space="preserve"> </w:t>
+            </w:r>
+            <w:r>
+              <w:t xml:space="preserve">Usuário </w:t>
+            </w:r>
+            <w:r>
+              <w:t>autenticado</w:t>
+            </w:r>
+            <w:r>
+              <w:t xml:space="preserve"> (CT02).</w:t>
             </w:r>
           </w:p>
         </w:tc>
@@ -4428,7 +4734,18 @@
                 <w:sz w:val="24"/>
                 <w:szCs w:val="24"/>
               </w:rPr>
-              <w:t>v1.0 do módulo de geolocalização</w:t>
+              <w:t xml:space="preserve">v1.0 do módulo de </w:t>
+            </w:r>
+            <w:r>
+              <w:rPr>
+                <w:rFonts w:ascii="Times New Roman" w:hAnsi="Times New Roman" w:cs="Times New Roman"/>
+                <w:sz w:val="24"/>
+                <w:szCs w:val="24"/>
+              </w:rPr>
+              <w:t>v</w:t>
+            </w:r>
+            <w:r>
+              <w:t>erificação de acesso a rotas públicas e privadas da doadora</w:t>
             </w:r>
           </w:p>
           <w:p>
@@ -5279,6 +5596,119 @@
     </w:lvl>
   </w:abstractNum>
   <w:abstractNum w:abstractNumId="4" w15:restartNumberingAfterBreak="0">
+    <w:nsid w:val="0D4B2F64"/>
+    <w:multiLevelType w:val="hybridMultilevel"/>
+    <w:tmpl w:val="13FC2828"/>
+    <w:lvl w:ilvl="0" w:tplc="04160001">
+      <w:start w:val="1"/>
+      <w:numFmt w:val="bullet"/>
+      <w:lvlText w:val=""/>
+      <w:lvlJc w:val="left"/>
+      <w:pPr>
+        <w:ind w:left="720" w:hanging="360"/>
+      </w:pPr>
+      <w:rPr>
+        <w:rFonts w:ascii="Symbol" w:hAnsi="Symbol" w:hint="default"/>
+      </w:rPr>
+    </w:lvl>
+    <w:lvl w:ilvl="1" w:tplc="04160003" w:tentative="1">
+      <w:start w:val="1"/>
+      <w:numFmt w:val="bullet"/>
+      <w:lvlText w:val="o"/>
+      <w:lvlJc w:val="left"/>
+      <w:pPr>
+        <w:ind w:left="1440" w:hanging="360"/>
+      </w:pPr>
+      <w:rPr>
+        <w:rFonts w:ascii="Courier New" w:hAnsi="Courier New" w:cs="Courier New" w:hint="default"/>
+      </w:rPr>
+    </w:lvl>
+    <w:lvl w:ilvl="2" w:tplc="04160005" w:tentative="1">
+      <w:start w:val="1"/>
+      <w:numFmt w:val="bullet"/>
+      <w:lvlText w:val=""/>
+      <w:lvlJc w:val="left"/>
+      <w:pPr>
+        <w:ind w:left="2160" w:hanging="360"/>
+      </w:pPr>
+      <w:rPr>
+        <w:rFonts w:ascii="Wingdings" w:hAnsi="Wingdings" w:hint="default"/>
+      </w:rPr>
+    </w:lvl>
+    <w:lvl w:ilvl="3" w:tplc="04160001" w:tentative="1">
+      <w:start w:val="1"/>
+      <w:numFmt w:val="bullet"/>
+      <w:lvlText w:val=""/>
+      <w:lvlJc w:val="left"/>
+      <w:pPr>
+        <w:ind w:left="2880" w:hanging="360"/>
+      </w:pPr>
+      <w:rPr>
+        <w:rFonts w:ascii="Symbol" w:hAnsi="Symbol" w:hint="default"/>
+      </w:rPr>
+    </w:lvl>
+    <w:lvl w:ilvl="4" w:tplc="04160003" w:tentative="1">
+      <w:start w:val="1"/>
+      <w:numFmt w:val="bullet"/>
+      <w:lvlText w:val="o"/>
+      <w:lvlJc w:val="left"/>
+      <w:pPr>
+        <w:ind w:left="3600" w:hanging="360"/>
+      </w:pPr>
+      <w:rPr>
+        <w:rFonts w:ascii="Courier New" w:hAnsi="Courier New" w:cs="Courier New" w:hint="default"/>
+      </w:rPr>
+    </w:lvl>
+    <w:lvl w:ilvl="5" w:tplc="04160005" w:tentative="1">
+      <w:start w:val="1"/>
+      <w:numFmt w:val="bullet"/>
+      <w:lvlText w:val=""/>
+      <w:lvlJc w:val="left"/>
+      <w:pPr>
+        <w:ind w:left="4320" w:hanging="360"/>
+      </w:pPr>
+      <w:rPr>
+        <w:rFonts w:ascii="Wingdings" w:hAnsi="Wingdings" w:hint="default"/>
+      </w:rPr>
+    </w:lvl>
+    <w:lvl w:ilvl="6" w:tplc="04160001" w:tentative="1">
+      <w:start w:val="1"/>
+      <w:numFmt w:val="bullet"/>
+      <w:lvlText w:val=""/>
+      <w:lvlJc w:val="left"/>
+      <w:pPr>
+        <w:ind w:left="5040" w:hanging="360"/>
+      </w:pPr>
+      <w:rPr>
+        <w:rFonts w:ascii="Symbol" w:hAnsi="Symbol" w:hint="default"/>
+      </w:rPr>
+    </w:lvl>
+    <w:lvl w:ilvl="7" w:tplc="04160003" w:tentative="1">
+      <w:start w:val="1"/>
+      <w:numFmt w:val="bullet"/>
+      <w:lvlText w:val="o"/>
+      <w:lvlJc w:val="left"/>
+      <w:pPr>
+        <w:ind w:left="5760" w:hanging="360"/>
+      </w:pPr>
+      <w:rPr>
+        <w:rFonts w:ascii="Courier New" w:hAnsi="Courier New" w:cs="Courier New" w:hint="default"/>
+      </w:rPr>
+    </w:lvl>
+    <w:lvl w:ilvl="8" w:tplc="04160005" w:tentative="1">
+      <w:start w:val="1"/>
+      <w:numFmt w:val="bullet"/>
+      <w:lvlText w:val=""/>
+      <w:lvlJc w:val="left"/>
+      <w:pPr>
+        <w:ind w:left="6480" w:hanging="360"/>
+      </w:pPr>
+      <w:rPr>
+        <w:rFonts w:ascii="Wingdings" w:hAnsi="Wingdings" w:hint="default"/>
+      </w:rPr>
+    </w:lvl>
+  </w:abstractNum>
+  <w:abstractNum w:abstractNumId="5" w15:restartNumberingAfterBreak="0">
     <w:nsid w:val="0F0326F2"/>
     <w:multiLevelType w:val="hybridMultilevel"/>
     <w:tmpl w:val="9F3C7336"/>
@@ -5390,7 +5820,7 @@
       </w:rPr>
     </w:lvl>
   </w:abstractNum>
-  <w:abstractNum w:abstractNumId="5" w15:restartNumberingAfterBreak="0">
+  <w:abstractNum w:abstractNumId="6" w15:restartNumberingAfterBreak="0">
     <w:nsid w:val="14EC4CFF"/>
     <w:multiLevelType w:val="hybridMultilevel"/>
     <w:tmpl w:val="F18636E2"/>
@@ -5506,7 +5936,7 @@
       </w:pPr>
     </w:lvl>
   </w:abstractNum>
-  <w:abstractNum w:abstractNumId="6" w15:restartNumberingAfterBreak="0">
+  <w:abstractNum w:abstractNumId="7" w15:restartNumberingAfterBreak="0">
     <w:nsid w:val="1862130C"/>
     <w:multiLevelType w:val="multilevel"/>
     <w:tmpl w:val="E102CBF2"/>
@@ -5646,7 +6076,7 @@
       </w:rPr>
     </w:lvl>
   </w:abstractNum>
-  <w:abstractNum w:abstractNumId="7" w15:restartNumberingAfterBreak="0">
+  <w:abstractNum w:abstractNumId="8" w15:restartNumberingAfterBreak="0">
     <w:nsid w:val="19F3483E"/>
     <w:multiLevelType w:val="multilevel"/>
     <w:tmpl w:val="7960D292"/>
@@ -5786,7 +6216,7 @@
       </w:rPr>
     </w:lvl>
   </w:abstractNum>
-  <w:abstractNum w:abstractNumId="8" w15:restartNumberingAfterBreak="0">
+  <w:abstractNum w:abstractNumId="9" w15:restartNumberingAfterBreak="0">
     <w:nsid w:val="1FD13A6F"/>
     <w:multiLevelType w:val="multilevel"/>
     <w:tmpl w:val="E40E7E6C"/>
@@ -5926,7 +6356,7 @@
       </w:rPr>
     </w:lvl>
   </w:abstractNum>
-  <w:abstractNum w:abstractNumId="9" w15:restartNumberingAfterBreak="0">
+  <w:abstractNum w:abstractNumId="10" w15:restartNumberingAfterBreak="0">
     <w:nsid w:val="27540B40"/>
     <w:multiLevelType w:val="hybridMultilevel"/>
     <w:tmpl w:val="7E109130"/>
@@ -6015,7 +6445,7 @@
       </w:pPr>
     </w:lvl>
   </w:abstractNum>
-  <w:abstractNum w:abstractNumId="10" w15:restartNumberingAfterBreak="0">
+  <w:abstractNum w:abstractNumId="11" w15:restartNumberingAfterBreak="0">
     <w:nsid w:val="2C8232F4"/>
     <w:multiLevelType w:val="hybridMultilevel"/>
     <w:tmpl w:val="1A56AC36"/>
@@ -6104,7 +6534,7 @@
       </w:pPr>
     </w:lvl>
   </w:abstractNum>
-  <w:abstractNum w:abstractNumId="11" w15:restartNumberingAfterBreak="0">
+  <w:abstractNum w:abstractNumId="12" w15:restartNumberingAfterBreak="0">
     <w:nsid w:val="2D1709C7"/>
     <w:multiLevelType w:val="hybridMultilevel"/>
     <w:tmpl w:val="927C4D72"/>
@@ -6190,7 +6620,7 @@
       </w:pPr>
     </w:lvl>
   </w:abstractNum>
-  <w:abstractNum w:abstractNumId="12" w15:restartNumberingAfterBreak="0">
+  <w:abstractNum w:abstractNumId="13" w15:restartNumberingAfterBreak="0">
     <w:nsid w:val="2E9E1D9B"/>
     <w:multiLevelType w:val="hybridMultilevel"/>
     <w:tmpl w:val="DF8C8D62"/>
@@ -6276,7 +6706,7 @@
       </w:pPr>
     </w:lvl>
   </w:abstractNum>
-  <w:abstractNum w:abstractNumId="13" w15:restartNumberingAfterBreak="0">
+  <w:abstractNum w:abstractNumId="14" w15:restartNumberingAfterBreak="0">
     <w:nsid w:val="34E26EA6"/>
     <w:multiLevelType w:val="multilevel"/>
     <w:tmpl w:val="3C58877C"/>
@@ -6416,7 +6846,7 @@
       </w:rPr>
     </w:lvl>
   </w:abstractNum>
-  <w:abstractNum w:abstractNumId="14" w15:restartNumberingAfterBreak="0">
+  <w:abstractNum w:abstractNumId="15" w15:restartNumberingAfterBreak="0">
     <w:nsid w:val="39F52A64"/>
     <w:multiLevelType w:val="singleLevel"/>
     <w:tmpl w:val="AE162D36"/>
@@ -6435,7 +6865,7 @@
       </w:rPr>
     </w:lvl>
   </w:abstractNum>
-  <w:abstractNum w:abstractNumId="15" w15:restartNumberingAfterBreak="0">
+  <w:abstractNum w:abstractNumId="16" w15:restartNumberingAfterBreak="0">
     <w:nsid w:val="3EB02082"/>
     <w:multiLevelType w:val="multilevel"/>
     <w:tmpl w:val="A5D200B2"/>
@@ -6575,7 +7005,7 @@
       </w:rPr>
     </w:lvl>
   </w:abstractNum>
-  <w:abstractNum w:abstractNumId="16" w15:restartNumberingAfterBreak="0">
+  <w:abstractNum w:abstractNumId="17" w15:restartNumberingAfterBreak="0">
     <w:nsid w:val="417C0063"/>
     <w:multiLevelType w:val="hybridMultilevel"/>
     <w:tmpl w:val="B60215FE"/>
@@ -6687,7 +7117,7 @@
       </w:rPr>
     </w:lvl>
   </w:abstractNum>
-  <w:abstractNum w:abstractNumId="17" w15:restartNumberingAfterBreak="0">
+  <w:abstractNum w:abstractNumId="18" w15:restartNumberingAfterBreak="0">
     <w:nsid w:val="431A09F2"/>
     <w:multiLevelType w:val="hybridMultilevel"/>
     <w:tmpl w:val="9FCA7C3A"/>
@@ -6799,7 +7229,7 @@
       </w:rPr>
     </w:lvl>
   </w:abstractNum>
-  <w:abstractNum w:abstractNumId="18" w15:restartNumberingAfterBreak="0">
+  <w:abstractNum w:abstractNumId="19" w15:restartNumberingAfterBreak="0">
     <w:nsid w:val="43F26983"/>
     <w:multiLevelType w:val="multilevel"/>
     <w:tmpl w:val="1E482440"/>
@@ -6943,7 +7373,7 @@
       </w:rPr>
     </w:lvl>
   </w:abstractNum>
-  <w:abstractNum w:abstractNumId="19" w15:restartNumberingAfterBreak="0">
+  <w:abstractNum w:abstractNumId="20" w15:restartNumberingAfterBreak="0">
     <w:nsid w:val="4D0E576D"/>
     <w:multiLevelType w:val="hybridMultilevel"/>
     <w:tmpl w:val="927C4D72"/>
@@ -7029,7 +7459,7 @@
       </w:pPr>
     </w:lvl>
   </w:abstractNum>
-  <w:abstractNum w:abstractNumId="20" w15:restartNumberingAfterBreak="0">
+  <w:abstractNum w:abstractNumId="21" w15:restartNumberingAfterBreak="0">
     <w:nsid w:val="5C434022"/>
     <w:multiLevelType w:val="hybridMultilevel"/>
     <w:tmpl w:val="927C4D72"/>
@@ -7115,7 +7545,7 @@
       </w:pPr>
     </w:lvl>
   </w:abstractNum>
-  <w:abstractNum w:abstractNumId="21" w15:restartNumberingAfterBreak="0">
+  <w:abstractNum w:abstractNumId="22" w15:restartNumberingAfterBreak="0">
     <w:nsid w:val="5F2F46EB"/>
     <w:multiLevelType w:val="multilevel"/>
     <w:tmpl w:val="D4DCBC9C"/>
@@ -7255,7 +7685,7 @@
       </w:rPr>
     </w:lvl>
   </w:abstractNum>
-  <w:abstractNum w:abstractNumId="22" w15:restartNumberingAfterBreak="0">
+  <w:abstractNum w:abstractNumId="23" w15:restartNumberingAfterBreak="0">
     <w:nsid w:val="63447252"/>
     <w:multiLevelType w:val="hybridMultilevel"/>
     <w:tmpl w:val="CCF684C8"/>
@@ -7371,7 +7801,7 @@
       </w:pPr>
     </w:lvl>
   </w:abstractNum>
-  <w:abstractNum w:abstractNumId="23" w15:restartNumberingAfterBreak="0">
+  <w:abstractNum w:abstractNumId="24" w15:restartNumberingAfterBreak="0">
     <w:nsid w:val="658E32B3"/>
     <w:multiLevelType w:val="hybridMultilevel"/>
     <w:tmpl w:val="830E205A"/>
@@ -7457,7 +7887,7 @@
       </w:pPr>
     </w:lvl>
   </w:abstractNum>
-  <w:abstractNum w:abstractNumId="24" w15:restartNumberingAfterBreak="0">
+  <w:abstractNum w:abstractNumId="25" w15:restartNumberingAfterBreak="0">
     <w:nsid w:val="71FA47A5"/>
     <w:multiLevelType w:val="hybridMultilevel"/>
     <w:tmpl w:val="927C4D72"/>
@@ -7543,7 +7973,7 @@
       </w:pPr>
     </w:lvl>
   </w:abstractNum>
-  <w:abstractNum w:abstractNumId="25" w15:restartNumberingAfterBreak="0">
+  <w:abstractNum w:abstractNumId="26" w15:restartNumberingAfterBreak="0">
     <w:nsid w:val="729A5C18"/>
     <w:multiLevelType w:val="singleLevel"/>
     <w:tmpl w:val="AE162D36"/>
@@ -7562,82 +7992,201 @@
       </w:rPr>
     </w:lvl>
   </w:abstractNum>
+  <w:abstractNum w:abstractNumId="27" w15:restartNumberingAfterBreak="0">
+    <w:nsid w:val="7BC57905"/>
+    <w:multiLevelType w:val="hybridMultilevel"/>
+    <w:tmpl w:val="0D500500"/>
+    <w:lvl w:ilvl="0" w:tplc="04160001">
+      <w:start w:val="1"/>
+      <w:numFmt w:val="bullet"/>
+      <w:lvlText w:val=""/>
+      <w:lvlJc w:val="left"/>
+      <w:pPr>
+        <w:ind w:left="720" w:hanging="360"/>
+      </w:pPr>
+      <w:rPr>
+        <w:rFonts w:ascii="Symbol" w:hAnsi="Symbol" w:hint="default"/>
+      </w:rPr>
+    </w:lvl>
+    <w:lvl w:ilvl="1" w:tplc="04160003" w:tentative="1">
+      <w:start w:val="1"/>
+      <w:numFmt w:val="bullet"/>
+      <w:lvlText w:val="o"/>
+      <w:lvlJc w:val="left"/>
+      <w:pPr>
+        <w:ind w:left="1440" w:hanging="360"/>
+      </w:pPr>
+      <w:rPr>
+        <w:rFonts w:ascii="Courier New" w:hAnsi="Courier New" w:cs="Courier New" w:hint="default"/>
+      </w:rPr>
+    </w:lvl>
+    <w:lvl w:ilvl="2" w:tplc="04160005" w:tentative="1">
+      <w:start w:val="1"/>
+      <w:numFmt w:val="bullet"/>
+      <w:lvlText w:val=""/>
+      <w:lvlJc w:val="left"/>
+      <w:pPr>
+        <w:ind w:left="2160" w:hanging="360"/>
+      </w:pPr>
+      <w:rPr>
+        <w:rFonts w:ascii="Wingdings" w:hAnsi="Wingdings" w:hint="default"/>
+      </w:rPr>
+    </w:lvl>
+    <w:lvl w:ilvl="3" w:tplc="04160001" w:tentative="1">
+      <w:start w:val="1"/>
+      <w:numFmt w:val="bullet"/>
+      <w:lvlText w:val=""/>
+      <w:lvlJc w:val="left"/>
+      <w:pPr>
+        <w:ind w:left="2880" w:hanging="360"/>
+      </w:pPr>
+      <w:rPr>
+        <w:rFonts w:ascii="Symbol" w:hAnsi="Symbol" w:hint="default"/>
+      </w:rPr>
+    </w:lvl>
+    <w:lvl w:ilvl="4" w:tplc="04160003" w:tentative="1">
+      <w:start w:val="1"/>
+      <w:numFmt w:val="bullet"/>
+      <w:lvlText w:val="o"/>
+      <w:lvlJc w:val="left"/>
+      <w:pPr>
+        <w:ind w:left="3600" w:hanging="360"/>
+      </w:pPr>
+      <w:rPr>
+        <w:rFonts w:ascii="Courier New" w:hAnsi="Courier New" w:cs="Courier New" w:hint="default"/>
+      </w:rPr>
+    </w:lvl>
+    <w:lvl w:ilvl="5" w:tplc="04160005" w:tentative="1">
+      <w:start w:val="1"/>
+      <w:numFmt w:val="bullet"/>
+      <w:lvlText w:val=""/>
+      <w:lvlJc w:val="left"/>
+      <w:pPr>
+        <w:ind w:left="4320" w:hanging="360"/>
+      </w:pPr>
+      <w:rPr>
+        <w:rFonts w:ascii="Wingdings" w:hAnsi="Wingdings" w:hint="default"/>
+      </w:rPr>
+    </w:lvl>
+    <w:lvl w:ilvl="6" w:tplc="04160001" w:tentative="1">
+      <w:start w:val="1"/>
+      <w:numFmt w:val="bullet"/>
+      <w:lvlText w:val=""/>
+      <w:lvlJc w:val="left"/>
+      <w:pPr>
+        <w:ind w:left="5040" w:hanging="360"/>
+      </w:pPr>
+      <w:rPr>
+        <w:rFonts w:ascii="Symbol" w:hAnsi="Symbol" w:hint="default"/>
+      </w:rPr>
+    </w:lvl>
+    <w:lvl w:ilvl="7" w:tplc="04160003" w:tentative="1">
+      <w:start w:val="1"/>
+      <w:numFmt w:val="bullet"/>
+      <w:lvlText w:val="o"/>
+      <w:lvlJc w:val="left"/>
+      <w:pPr>
+        <w:ind w:left="5760" w:hanging="360"/>
+      </w:pPr>
+      <w:rPr>
+        <w:rFonts w:ascii="Courier New" w:hAnsi="Courier New" w:cs="Courier New" w:hint="default"/>
+      </w:rPr>
+    </w:lvl>
+    <w:lvl w:ilvl="8" w:tplc="04160005" w:tentative="1">
+      <w:start w:val="1"/>
+      <w:numFmt w:val="bullet"/>
+      <w:lvlText w:val=""/>
+      <w:lvlJc w:val="left"/>
+      <w:pPr>
+        <w:ind w:left="6480" w:hanging="360"/>
+      </w:pPr>
+      <w:rPr>
+        <w:rFonts w:ascii="Wingdings" w:hAnsi="Wingdings" w:hint="default"/>
+      </w:rPr>
+    </w:lvl>
+  </w:abstractNum>
   <w:num w:numId="1" w16cid:durableId="1212765596">
-    <w:abstractNumId w:val="5"/>
+    <w:abstractNumId w:val="6"/>
   </w:num>
   <w:num w:numId="2" w16cid:durableId="493447756">
-    <w:abstractNumId w:val="22"/>
+    <w:abstractNumId w:val="23"/>
   </w:num>
   <w:num w:numId="3" w16cid:durableId="1362046485">
-    <w:abstractNumId w:val="18"/>
+    <w:abstractNumId w:val="19"/>
   </w:num>
   <w:num w:numId="4" w16cid:durableId="362366462">
-    <w:abstractNumId w:val="8"/>
+    <w:abstractNumId w:val="9"/>
   </w:num>
   <w:num w:numId="5" w16cid:durableId="2086489456">
     <w:abstractNumId w:val="1"/>
   </w:num>
   <w:num w:numId="6" w16cid:durableId="1134371924">
-    <w:abstractNumId w:val="13"/>
+    <w:abstractNumId w:val="14"/>
   </w:num>
   <w:num w:numId="7" w16cid:durableId="416830716">
-    <w:abstractNumId w:val="7"/>
+    <w:abstractNumId w:val="8"/>
   </w:num>
   <w:num w:numId="8" w16cid:durableId="108010595">
-    <w:abstractNumId w:val="21"/>
+    <w:abstractNumId w:val="22"/>
   </w:num>
   <w:num w:numId="9" w16cid:durableId="1479376546">
-    <w:abstractNumId w:val="6"/>
+    <w:abstractNumId w:val="7"/>
   </w:num>
   <w:num w:numId="10" w16cid:durableId="1390225246">
     <w:abstractNumId w:val="0"/>
   </w:num>
   <w:num w:numId="11" w16cid:durableId="496192069">
+    <w:abstractNumId w:val="16"/>
+  </w:num>
+  <w:num w:numId="12" w16cid:durableId="2072656791">
     <w:abstractNumId w:val="15"/>
   </w:num>
-  <w:num w:numId="12" w16cid:durableId="2072656791">
-    <w:abstractNumId w:val="14"/>
+  <w:num w:numId="13" w16cid:durableId="1253200561">
+    <w:abstractNumId w:val="26"/>
   </w:num>
-  <w:num w:numId="13" w16cid:durableId="1253200561">
+  <w:num w:numId="14" w16cid:durableId="36586166">
+    <w:abstractNumId w:val="11"/>
+  </w:num>
+  <w:num w:numId="15" w16cid:durableId="162548775">
+    <w:abstractNumId w:val="10"/>
+  </w:num>
+  <w:num w:numId="16" w16cid:durableId="1506286836">
     <w:abstractNumId w:val="25"/>
   </w:num>
-  <w:num w:numId="14" w16cid:durableId="36586166">
-    <w:abstractNumId w:val="10"/>
-  </w:num>
-  <w:num w:numId="15" w16cid:durableId="162548775">
-    <w:abstractNumId w:val="9"/>
-  </w:num>
-  <w:num w:numId="16" w16cid:durableId="1506286836">
-    <w:abstractNumId w:val="24"/>
-  </w:num>
   <w:num w:numId="17" w16cid:durableId="1546258165">
-    <w:abstractNumId w:val="17"/>
+    <w:abstractNumId w:val="18"/>
   </w:num>
   <w:num w:numId="18" w16cid:durableId="704257325">
-    <w:abstractNumId w:val="11"/>
+    <w:abstractNumId w:val="12"/>
   </w:num>
   <w:num w:numId="19" w16cid:durableId="911542617">
-    <w:abstractNumId w:val="19"/>
+    <w:abstractNumId w:val="20"/>
   </w:num>
   <w:num w:numId="20" w16cid:durableId="2108188124">
-    <w:abstractNumId w:val="20"/>
+    <w:abstractNumId w:val="21"/>
   </w:num>
   <w:num w:numId="21" w16cid:durableId="761100914">
     <w:abstractNumId w:val="3"/>
   </w:num>
   <w:num w:numId="22" w16cid:durableId="962422075">
-    <w:abstractNumId w:val="16"/>
+    <w:abstractNumId w:val="17"/>
   </w:num>
   <w:num w:numId="23" w16cid:durableId="812988595">
-    <w:abstractNumId w:val="23"/>
+    <w:abstractNumId w:val="24"/>
   </w:num>
   <w:num w:numId="24" w16cid:durableId="290133905">
     <w:abstractNumId w:val="2"/>
   </w:num>
   <w:num w:numId="25" w16cid:durableId="1381250676">
-    <w:abstractNumId w:val="12"/>
+    <w:abstractNumId w:val="13"/>
   </w:num>
   <w:num w:numId="26" w16cid:durableId="2035837767">
+    <w:abstractNumId w:val="5"/>
+  </w:num>
+  <w:num w:numId="27" w16cid:durableId="1526478290">
+    <w:abstractNumId w:val="27"/>
+  </w:num>
+  <w:num w:numId="28" w16cid:durableId="696077770">
     <w:abstractNumId w:val="4"/>
   </w:num>
 </w:numbering>

</xml_diff>

<commit_message>
docs:aluns ajuste no documento solicitado pela eunice
</commit_message>
<xml_diff>
--- a/PFC_2025_Docs/ApêndiceJ-CasosdeTestes/CasosdeTesteseHistórico.docx
+++ b/PFC_2025_Docs/ApêndiceJ-CasosdeTestes/CasosdeTesteseHistórico.docx
@@ -711,11 +711,16 @@
           </w:tcPr>
           <w:p>
             <w:r>
-              <w:t xml:space="preserve">Validar o </w:t>
+              <w:t xml:space="preserve">Validar </w:t>
+            </w:r>
+            <w:proofErr w:type="gramStart"/>
+            <w:r>
+              <w:t xml:space="preserve">o </w:t>
             </w:r>
             <w:r>
               <w:t>autenticação</w:t>
             </w:r>
+            <w:proofErr w:type="gramEnd"/>
             <w:r>
               <w:t xml:space="preserve"> com credenciais corretas e incorretas</w:t>
             </w:r>
@@ -732,10 +737,18 @@
               <w:t>perfis</w:t>
             </w:r>
             <w:r>
-              <w:t xml:space="preserve"> corretos.</w:t>
-            </w:r>
-            <w:r>
-              <w:t>(Doadora, Profissional de saúde ou Administrador)</w:t>
+              <w:t xml:space="preserve"> </w:t>
+            </w:r>
+            <w:proofErr w:type="gramStart"/>
+            <w:r>
+              <w:t>corretos.</w:t>
+            </w:r>
+            <w:r>
+              <w:t>(</w:t>
+            </w:r>
+            <w:proofErr w:type="gramEnd"/>
+            <w:r>
+              <w:t>Doadora, Profissional de saúde ou Administrador)</w:t>
             </w:r>
           </w:p>
         </w:tc>
@@ -1058,11 +1071,11 @@
           </w:tcPr>
           <w:p>
             <w:r>
-              <w:t xml:space="preserve">REQ03 – O sistema deve registrar doações vinculadas </w:t>
+              <w:t xml:space="preserve">REQ03 – O sistema deve </w:t>
             </w:r>
             <w:r>
               <w:lastRenderedPageBreak/>
-              <w:t>ao usuário.</w:t>
+              <w:t>registrar doações vinculadas ao usuário.</w:t>
             </w:r>
           </w:p>
         </w:tc>
@@ -1135,7 +1148,6 @@
                 </w:tcPr>
                 <w:p>
                   <w:r>
-                    <w:lastRenderedPageBreak/>
                     <w:t>CT03</w:t>
                   </w:r>
                 </w:p>
@@ -1532,6 +1544,7 @@
           </w:tcPr>
           <w:p>
             <w:r>
+              <w:lastRenderedPageBreak/>
               <w:t>Dependência(s): Nenhuma</w:t>
             </w:r>
           </w:p>
@@ -1546,7 +1559,6 @@
         <w:rPr>
           <w:rFonts w:eastAsia="Arial Unicode MS"/>
         </w:rPr>
-        <w:lastRenderedPageBreak/>
         <w:t xml:space="preserve">    </w:t>
       </w:r>
       <w:bookmarkStart w:id="23" w:name="_Toc507751109"/>
@@ -1805,81 +1817,6 @@
               <w:t>Senha: M@ria2025</w:t>
             </w:r>
           </w:p>
-          <w:p>
-            <w:pPr>
-              <w:pStyle w:val="PargrafodaLista"/>
-              <w:numPr>
-                <w:ilvl w:val="0"/>
-                <w:numId w:val="28"/>
-              </w:numPr>
-            </w:pPr>
-            <w:r>
-              <w:t>Profissional de Saúde:</w:t>
-            </w:r>
-          </w:p>
-          <w:p>
-            <w:pPr>
-              <w:ind w:left="708"/>
-              <w:jc w:val="left"/>
-            </w:pPr>
-            <w:r>
-              <w:t>Nome: João Pedro Santos</w:t>
-            </w:r>
-          </w:p>
-          <w:p>
-            <w:pPr>
-              <w:ind w:left="708"/>
-              <w:jc w:val="left"/>
-            </w:pPr>
-            <w:r>
-              <w:t>E-mail: joao.pedro.profissional@gmail.com</w:t>
-            </w:r>
-          </w:p>
-          <w:p>
-            <w:pPr>
-              <w:ind w:left="708"/>
-              <w:jc w:val="left"/>
-            </w:pPr>
-            <w:r>
-              <w:t>Senha: J0ao2025</w:t>
-            </w:r>
-          </w:p>
-          <w:p>
-            <w:pPr>
-              <w:pStyle w:val="PargrafodaLista"/>
-              <w:numPr>
-                <w:ilvl w:val="0"/>
-                <w:numId w:val="28"/>
-              </w:numPr>
-            </w:pPr>
-            <w:r>
-              <w:t>Administrador:</w:t>
-            </w:r>
-          </w:p>
-          <w:p>
-            <w:pPr>
-              <w:ind w:left="708"/>
-            </w:pPr>
-            <w:r>
-              <w:t>Nome: Ana Beatriz Lima</w:t>
-            </w:r>
-          </w:p>
-          <w:p>
-            <w:pPr>
-              <w:ind w:left="708"/>
-            </w:pPr>
-            <w:r>
-              <w:t>E-mail: ana.admin@gmail.com</w:t>
-            </w:r>
-          </w:p>
-          <w:p>
-            <w:pPr>
-              <w:ind w:left="708"/>
-            </w:pPr>
-            <w:r>
-              <w:t>Senha: Adm1n2025</w:t>
-            </w:r>
-          </w:p>
         </w:tc>
       </w:tr>
       <w:tr>
@@ -1900,14 +1837,10 @@
           </w:tcPr>
           <w:p>
             <w:r>
-              <w:lastRenderedPageBreak/>
               <w:t xml:space="preserve">Saída(s) esperada(s): </w:t>
             </w:r>
             <w:r>
-              <w:t xml:space="preserve"> </w:t>
-            </w:r>
-            <w:r>
-              <w:t>Login autorizado para credenciais corretas e redirecionamento ao painel do usuário correspondente.</w:t>
+              <w:t xml:space="preserve"> Login autorizado para credenciais corretas e redirecionamento ao painel do usuário correspondente.</w:t>
             </w:r>
           </w:p>
           <w:p>
@@ -2099,6 +2032,7 @@
               </w:numPr>
             </w:pPr>
             <w:r>
+              <w:lastRenderedPageBreak/>
               <w:t>Preencher os campos obrigatórios:</w:t>
             </w:r>
           </w:p>
@@ -2206,6 +2140,7 @@
           </w:tcPr>
           <w:p>
             <w:r>
+              <w:lastRenderedPageBreak/>
               <w:t xml:space="preserve">Entrada(s): </w:t>
             </w:r>
           </w:p>
@@ -2254,7 +2189,6 @@
           </w:tcPr>
           <w:p>
             <w:r>
-              <w:lastRenderedPageBreak/>
               <w:t xml:space="preserve">Saída(s) esperada(s): </w:t>
             </w:r>
           </w:p>
@@ -2301,7 +2235,10 @@
               <w:t>autenticado</w:t>
             </w:r>
             <w:r>
-              <w:t xml:space="preserve"> (CT02).</w:t>
+              <w:t xml:space="preserve"> (CT02)</w:t>
+            </w:r>
+            <w:r>
+              <w:t>, Postos de coletas e Banco de leite cadastrado</w:t>
             </w:r>
           </w:p>
         </w:tc>
@@ -2438,6 +2375,7 @@
           </w:tcPr>
           <w:p>
             <w:r>
+              <w:lastRenderedPageBreak/>
               <w:t>Fluxo de execução:</w:t>
             </w:r>
           </w:p>
@@ -2454,7 +2392,7 @@
               <w:pStyle w:val="NormalWeb"/>
               <w:numPr>
                 <w:ilvl w:val="0"/>
-                <w:numId w:val="28"/>
+                <w:numId w:val="29"/>
               </w:numPr>
             </w:pPr>
             <w:r>
@@ -2466,7 +2404,7 @@
               <w:pStyle w:val="NormalWeb"/>
               <w:numPr>
                 <w:ilvl w:val="0"/>
-                <w:numId w:val="28"/>
+                <w:numId w:val="29"/>
               </w:numPr>
             </w:pPr>
             <w:r>
@@ -2478,7 +2416,7 @@
               <w:pStyle w:val="NormalWeb"/>
               <w:numPr>
                 <w:ilvl w:val="0"/>
-                <w:numId w:val="28"/>
+                <w:numId w:val="29"/>
               </w:numPr>
             </w:pPr>
             <w:r>
@@ -2490,7 +2428,7 @@
               <w:pStyle w:val="NormalWeb"/>
               <w:numPr>
                 <w:ilvl w:val="0"/>
-                <w:numId w:val="28"/>
+                <w:numId w:val="29"/>
               </w:numPr>
             </w:pPr>
             <w:r>
@@ -2510,7 +2448,7 @@
               <w:pStyle w:val="NormalWeb"/>
               <w:numPr>
                 <w:ilvl w:val="0"/>
-                <w:numId w:val="28"/>
+                <w:numId w:val="30"/>
               </w:numPr>
             </w:pPr>
             <w:r>
@@ -2530,7 +2468,7 @@
               <w:pStyle w:val="NormalWeb"/>
               <w:numPr>
                 <w:ilvl w:val="0"/>
-                <w:numId w:val="28"/>
+                <w:numId w:val="30"/>
               </w:numPr>
             </w:pPr>
             <w:r>
@@ -2542,7 +2480,7 @@
               <w:pStyle w:val="NormalWeb"/>
               <w:numPr>
                 <w:ilvl w:val="0"/>
-                <w:numId w:val="28"/>
+                <w:numId w:val="30"/>
               </w:numPr>
             </w:pPr>
             <w:r>
@@ -2554,7 +2492,7 @@
               <w:pStyle w:val="NormalWeb"/>
               <w:numPr>
                 <w:ilvl w:val="0"/>
-                <w:numId w:val="28"/>
+                <w:numId w:val="30"/>
               </w:numPr>
             </w:pPr>
             <w:r>
@@ -2563,10 +2501,10 @@
           </w:p>
           <w:p>
             <w:pPr>
-              <w:pStyle w:val="PargrafodaLista"/>
+              <w:pStyle w:val="NormalWeb"/>
               <w:numPr>
                 <w:ilvl w:val="0"/>
-                <w:numId w:val="28"/>
+                <w:numId w:val="30"/>
               </w:numPr>
             </w:pPr>
             <w:r>
@@ -2594,7 +2532,6 @@
           </w:tcPr>
           <w:p>
             <w:r>
-              <w:lastRenderedPageBreak/>
               <w:t xml:space="preserve">Entrada(s): </w:t>
             </w:r>
           </w:p>
@@ -2611,10 +2548,12 @@
               <w:t xml:space="preserve"> (</w:t>
             </w:r>
             <w:proofErr w:type="spellStart"/>
+            <w:proofErr w:type="gramStart"/>
             <w:r>
               <w:t>usuarios.doadora</w:t>
             </w:r>
             <w:proofErr w:type="spellEnd"/>
+            <w:proofErr w:type="gramEnd"/>
             <w:r>
               <w:t>).</w:t>
             </w:r>
@@ -2692,10 +2631,7 @@
               <w:t xml:space="preserve">Dependência(s): </w:t>
             </w:r>
             <w:r>
-              <w:t xml:space="preserve"> </w:t>
-            </w:r>
-            <w:r>
-              <w:t xml:space="preserve">Usuário </w:t>
+              <w:t xml:space="preserve"> Usuário </w:t>
             </w:r>
             <w:r>
               <w:t>autenticado</w:t>
@@ -2808,6 +2744,7 @@
                 <w:szCs w:val="24"/>
                 <w:highlight w:val="white"/>
               </w:rPr>
+              <w:lastRenderedPageBreak/>
               <w:t>No. Teste:  CT01</w:t>
             </w:r>
           </w:p>
@@ -3728,7 +3665,6 @@
                 <w:sz w:val="24"/>
                 <w:szCs w:val="24"/>
               </w:rPr>
-              <w:lastRenderedPageBreak/>
               <w:t xml:space="preserve">Resultado observável: </w:t>
             </w:r>
             <w:r>
@@ -5258,6 +5194,92 @@
     </w:lvl>
   </w:abstractNum>
   <w:abstractNum w:abstractNumId="1" w15:restartNumberingAfterBreak="0">
+    <w:nsid w:val="00696665"/>
+    <w:multiLevelType w:val="hybridMultilevel"/>
+    <w:tmpl w:val="830E205A"/>
+    <w:lvl w:ilvl="0" w:tplc="FFFFFFFF">
+      <w:start w:val="1"/>
+      <w:numFmt w:val="decimal"/>
+      <w:lvlText w:val="%1."/>
+      <w:lvlJc w:val="left"/>
+      <w:pPr>
+        <w:ind w:left="720" w:hanging="360"/>
+      </w:pPr>
+    </w:lvl>
+    <w:lvl w:ilvl="1" w:tplc="FFFFFFFF" w:tentative="1">
+      <w:start w:val="1"/>
+      <w:numFmt w:val="lowerLetter"/>
+      <w:lvlText w:val="%2."/>
+      <w:lvlJc w:val="left"/>
+      <w:pPr>
+        <w:ind w:left="1440" w:hanging="360"/>
+      </w:pPr>
+    </w:lvl>
+    <w:lvl w:ilvl="2" w:tplc="FFFFFFFF" w:tentative="1">
+      <w:start w:val="1"/>
+      <w:numFmt w:val="lowerRoman"/>
+      <w:lvlText w:val="%3."/>
+      <w:lvlJc w:val="right"/>
+      <w:pPr>
+        <w:ind w:left="2160" w:hanging="180"/>
+      </w:pPr>
+    </w:lvl>
+    <w:lvl w:ilvl="3" w:tplc="FFFFFFFF" w:tentative="1">
+      <w:start w:val="1"/>
+      <w:numFmt w:val="decimal"/>
+      <w:lvlText w:val="%4."/>
+      <w:lvlJc w:val="left"/>
+      <w:pPr>
+        <w:ind w:left="2880" w:hanging="360"/>
+      </w:pPr>
+    </w:lvl>
+    <w:lvl w:ilvl="4" w:tplc="FFFFFFFF" w:tentative="1">
+      <w:start w:val="1"/>
+      <w:numFmt w:val="lowerLetter"/>
+      <w:lvlText w:val="%5."/>
+      <w:lvlJc w:val="left"/>
+      <w:pPr>
+        <w:ind w:left="3600" w:hanging="360"/>
+      </w:pPr>
+    </w:lvl>
+    <w:lvl w:ilvl="5" w:tplc="FFFFFFFF" w:tentative="1">
+      <w:start w:val="1"/>
+      <w:numFmt w:val="lowerRoman"/>
+      <w:lvlText w:val="%6."/>
+      <w:lvlJc w:val="right"/>
+      <w:pPr>
+        <w:ind w:left="4320" w:hanging="180"/>
+      </w:pPr>
+    </w:lvl>
+    <w:lvl w:ilvl="6" w:tplc="FFFFFFFF" w:tentative="1">
+      <w:start w:val="1"/>
+      <w:numFmt w:val="decimal"/>
+      <w:lvlText w:val="%7."/>
+      <w:lvlJc w:val="left"/>
+      <w:pPr>
+        <w:ind w:left="5040" w:hanging="360"/>
+      </w:pPr>
+    </w:lvl>
+    <w:lvl w:ilvl="7" w:tplc="FFFFFFFF" w:tentative="1">
+      <w:start w:val="1"/>
+      <w:numFmt w:val="lowerLetter"/>
+      <w:lvlText w:val="%8."/>
+      <w:lvlJc w:val="left"/>
+      <w:pPr>
+        <w:ind w:left="5760" w:hanging="360"/>
+      </w:pPr>
+    </w:lvl>
+    <w:lvl w:ilvl="8" w:tplc="FFFFFFFF" w:tentative="1">
+      <w:start w:val="1"/>
+      <w:numFmt w:val="lowerRoman"/>
+      <w:lvlText w:val="%9."/>
+      <w:lvlJc w:val="right"/>
+      <w:pPr>
+        <w:ind w:left="6480" w:hanging="180"/>
+      </w:pPr>
+    </w:lvl>
+  </w:abstractNum>
+  <w:abstractNum w:abstractNumId="2" w15:restartNumberingAfterBreak="0">
     <w:nsid w:val="010727FD"/>
     <w:multiLevelType w:val="multilevel"/>
     <w:tmpl w:val="B78AADBA"/>
@@ -5397,7 +5419,7 @@
       </w:rPr>
     </w:lvl>
   </w:abstractNum>
-  <w:abstractNum w:abstractNumId="2" w15:restartNumberingAfterBreak="0">
+  <w:abstractNum w:abstractNumId="3" w15:restartNumberingAfterBreak="0">
     <w:nsid w:val="0184586F"/>
     <w:multiLevelType w:val="hybridMultilevel"/>
     <w:tmpl w:val="83141DE2"/>
@@ -5509,7 +5531,7 @@
       </w:rPr>
     </w:lvl>
   </w:abstractNum>
-  <w:abstractNum w:abstractNumId="3" w15:restartNumberingAfterBreak="0">
+  <w:abstractNum w:abstractNumId="4" w15:restartNumberingAfterBreak="0">
     <w:nsid w:val="01BB03C0"/>
     <w:multiLevelType w:val="hybridMultilevel"/>
     <w:tmpl w:val="0C660CB6"/>
@@ -5595,7 +5617,7 @@
       </w:pPr>
     </w:lvl>
   </w:abstractNum>
-  <w:abstractNum w:abstractNumId="4" w15:restartNumberingAfterBreak="0">
+  <w:abstractNum w:abstractNumId="5" w15:restartNumberingAfterBreak="0">
     <w:nsid w:val="0D4B2F64"/>
     <w:multiLevelType w:val="hybridMultilevel"/>
     <w:tmpl w:val="13FC2828"/>
@@ -5708,7 +5730,7 @@
       </w:rPr>
     </w:lvl>
   </w:abstractNum>
-  <w:abstractNum w:abstractNumId="5" w15:restartNumberingAfterBreak="0">
+  <w:abstractNum w:abstractNumId="6" w15:restartNumberingAfterBreak="0">
     <w:nsid w:val="0F0326F2"/>
     <w:multiLevelType w:val="hybridMultilevel"/>
     <w:tmpl w:val="9F3C7336"/>
@@ -5820,7 +5842,7 @@
       </w:rPr>
     </w:lvl>
   </w:abstractNum>
-  <w:abstractNum w:abstractNumId="6" w15:restartNumberingAfterBreak="0">
+  <w:abstractNum w:abstractNumId="7" w15:restartNumberingAfterBreak="0">
     <w:nsid w:val="14EC4CFF"/>
     <w:multiLevelType w:val="hybridMultilevel"/>
     <w:tmpl w:val="F18636E2"/>
@@ -5936,7 +5958,7 @@
       </w:pPr>
     </w:lvl>
   </w:abstractNum>
-  <w:abstractNum w:abstractNumId="7" w15:restartNumberingAfterBreak="0">
+  <w:abstractNum w:abstractNumId="8" w15:restartNumberingAfterBreak="0">
     <w:nsid w:val="1862130C"/>
     <w:multiLevelType w:val="multilevel"/>
     <w:tmpl w:val="E102CBF2"/>
@@ -6076,7 +6098,7 @@
       </w:rPr>
     </w:lvl>
   </w:abstractNum>
-  <w:abstractNum w:abstractNumId="8" w15:restartNumberingAfterBreak="0">
+  <w:abstractNum w:abstractNumId="9" w15:restartNumberingAfterBreak="0">
     <w:nsid w:val="19F3483E"/>
     <w:multiLevelType w:val="multilevel"/>
     <w:tmpl w:val="7960D292"/>
@@ -6216,7 +6238,93 @@
       </w:rPr>
     </w:lvl>
   </w:abstractNum>
-  <w:abstractNum w:abstractNumId="9" w15:restartNumberingAfterBreak="0">
+  <w:abstractNum w:abstractNumId="10" w15:restartNumberingAfterBreak="0">
+    <w:nsid w:val="1BA55026"/>
+    <w:multiLevelType w:val="hybridMultilevel"/>
+    <w:tmpl w:val="830E205A"/>
+    <w:lvl w:ilvl="0" w:tplc="FFFFFFFF">
+      <w:start w:val="1"/>
+      <w:numFmt w:val="decimal"/>
+      <w:lvlText w:val="%1."/>
+      <w:lvlJc w:val="left"/>
+      <w:pPr>
+        <w:ind w:left="720" w:hanging="360"/>
+      </w:pPr>
+    </w:lvl>
+    <w:lvl w:ilvl="1" w:tplc="FFFFFFFF" w:tentative="1">
+      <w:start w:val="1"/>
+      <w:numFmt w:val="lowerLetter"/>
+      <w:lvlText w:val="%2."/>
+      <w:lvlJc w:val="left"/>
+      <w:pPr>
+        <w:ind w:left="1440" w:hanging="360"/>
+      </w:pPr>
+    </w:lvl>
+    <w:lvl w:ilvl="2" w:tplc="FFFFFFFF" w:tentative="1">
+      <w:start w:val="1"/>
+      <w:numFmt w:val="lowerRoman"/>
+      <w:lvlText w:val="%3."/>
+      <w:lvlJc w:val="right"/>
+      <w:pPr>
+        <w:ind w:left="2160" w:hanging="180"/>
+      </w:pPr>
+    </w:lvl>
+    <w:lvl w:ilvl="3" w:tplc="FFFFFFFF" w:tentative="1">
+      <w:start w:val="1"/>
+      <w:numFmt w:val="decimal"/>
+      <w:lvlText w:val="%4."/>
+      <w:lvlJc w:val="left"/>
+      <w:pPr>
+        <w:ind w:left="2880" w:hanging="360"/>
+      </w:pPr>
+    </w:lvl>
+    <w:lvl w:ilvl="4" w:tplc="FFFFFFFF" w:tentative="1">
+      <w:start w:val="1"/>
+      <w:numFmt w:val="lowerLetter"/>
+      <w:lvlText w:val="%5."/>
+      <w:lvlJc w:val="left"/>
+      <w:pPr>
+        <w:ind w:left="3600" w:hanging="360"/>
+      </w:pPr>
+    </w:lvl>
+    <w:lvl w:ilvl="5" w:tplc="FFFFFFFF" w:tentative="1">
+      <w:start w:val="1"/>
+      <w:numFmt w:val="lowerRoman"/>
+      <w:lvlText w:val="%6."/>
+      <w:lvlJc w:val="right"/>
+      <w:pPr>
+        <w:ind w:left="4320" w:hanging="180"/>
+      </w:pPr>
+    </w:lvl>
+    <w:lvl w:ilvl="6" w:tplc="FFFFFFFF" w:tentative="1">
+      <w:start w:val="1"/>
+      <w:numFmt w:val="decimal"/>
+      <w:lvlText w:val="%7."/>
+      <w:lvlJc w:val="left"/>
+      <w:pPr>
+        <w:ind w:left="5040" w:hanging="360"/>
+      </w:pPr>
+    </w:lvl>
+    <w:lvl w:ilvl="7" w:tplc="FFFFFFFF" w:tentative="1">
+      <w:start w:val="1"/>
+      <w:numFmt w:val="lowerLetter"/>
+      <w:lvlText w:val="%8."/>
+      <w:lvlJc w:val="left"/>
+      <w:pPr>
+        <w:ind w:left="5760" w:hanging="360"/>
+      </w:pPr>
+    </w:lvl>
+    <w:lvl w:ilvl="8" w:tplc="FFFFFFFF" w:tentative="1">
+      <w:start w:val="1"/>
+      <w:numFmt w:val="lowerRoman"/>
+      <w:lvlText w:val="%9."/>
+      <w:lvlJc w:val="right"/>
+      <w:pPr>
+        <w:ind w:left="6480" w:hanging="180"/>
+      </w:pPr>
+    </w:lvl>
+  </w:abstractNum>
+  <w:abstractNum w:abstractNumId="11" w15:restartNumberingAfterBreak="0">
     <w:nsid w:val="1FD13A6F"/>
     <w:multiLevelType w:val="multilevel"/>
     <w:tmpl w:val="E40E7E6C"/>
@@ -6356,7 +6464,7 @@
       </w:rPr>
     </w:lvl>
   </w:abstractNum>
-  <w:abstractNum w:abstractNumId="10" w15:restartNumberingAfterBreak="0">
+  <w:abstractNum w:abstractNumId="12" w15:restartNumberingAfterBreak="0">
     <w:nsid w:val="27540B40"/>
     <w:multiLevelType w:val="hybridMultilevel"/>
     <w:tmpl w:val="7E109130"/>
@@ -6445,7 +6553,7 @@
       </w:pPr>
     </w:lvl>
   </w:abstractNum>
-  <w:abstractNum w:abstractNumId="11" w15:restartNumberingAfterBreak="0">
+  <w:abstractNum w:abstractNumId="13" w15:restartNumberingAfterBreak="0">
     <w:nsid w:val="2C8232F4"/>
     <w:multiLevelType w:val="hybridMultilevel"/>
     <w:tmpl w:val="1A56AC36"/>
@@ -6534,7 +6642,7 @@
       </w:pPr>
     </w:lvl>
   </w:abstractNum>
-  <w:abstractNum w:abstractNumId="12" w15:restartNumberingAfterBreak="0">
+  <w:abstractNum w:abstractNumId="14" w15:restartNumberingAfterBreak="0">
     <w:nsid w:val="2D1709C7"/>
     <w:multiLevelType w:val="hybridMultilevel"/>
     <w:tmpl w:val="927C4D72"/>
@@ -6620,7 +6728,7 @@
       </w:pPr>
     </w:lvl>
   </w:abstractNum>
-  <w:abstractNum w:abstractNumId="13" w15:restartNumberingAfterBreak="0">
+  <w:abstractNum w:abstractNumId="15" w15:restartNumberingAfterBreak="0">
     <w:nsid w:val="2E9E1D9B"/>
     <w:multiLevelType w:val="hybridMultilevel"/>
     <w:tmpl w:val="DF8C8D62"/>
@@ -6706,7 +6814,7 @@
       </w:pPr>
     </w:lvl>
   </w:abstractNum>
-  <w:abstractNum w:abstractNumId="14" w15:restartNumberingAfterBreak="0">
+  <w:abstractNum w:abstractNumId="16" w15:restartNumberingAfterBreak="0">
     <w:nsid w:val="34E26EA6"/>
     <w:multiLevelType w:val="multilevel"/>
     <w:tmpl w:val="3C58877C"/>
@@ -6846,7 +6954,7 @@
       </w:rPr>
     </w:lvl>
   </w:abstractNum>
-  <w:abstractNum w:abstractNumId="15" w15:restartNumberingAfterBreak="0">
+  <w:abstractNum w:abstractNumId="17" w15:restartNumberingAfterBreak="0">
     <w:nsid w:val="39F52A64"/>
     <w:multiLevelType w:val="singleLevel"/>
     <w:tmpl w:val="AE162D36"/>
@@ -6865,7 +6973,7 @@
       </w:rPr>
     </w:lvl>
   </w:abstractNum>
-  <w:abstractNum w:abstractNumId="16" w15:restartNumberingAfterBreak="0">
+  <w:abstractNum w:abstractNumId="18" w15:restartNumberingAfterBreak="0">
     <w:nsid w:val="3EB02082"/>
     <w:multiLevelType w:val="multilevel"/>
     <w:tmpl w:val="A5D200B2"/>
@@ -7005,7 +7113,7 @@
       </w:rPr>
     </w:lvl>
   </w:abstractNum>
-  <w:abstractNum w:abstractNumId="17" w15:restartNumberingAfterBreak="0">
+  <w:abstractNum w:abstractNumId="19" w15:restartNumberingAfterBreak="0">
     <w:nsid w:val="417C0063"/>
     <w:multiLevelType w:val="hybridMultilevel"/>
     <w:tmpl w:val="B60215FE"/>
@@ -7117,7 +7225,7 @@
       </w:rPr>
     </w:lvl>
   </w:abstractNum>
-  <w:abstractNum w:abstractNumId="18" w15:restartNumberingAfterBreak="0">
+  <w:abstractNum w:abstractNumId="20" w15:restartNumberingAfterBreak="0">
     <w:nsid w:val="431A09F2"/>
     <w:multiLevelType w:val="hybridMultilevel"/>
     <w:tmpl w:val="9FCA7C3A"/>
@@ -7229,7 +7337,7 @@
       </w:rPr>
     </w:lvl>
   </w:abstractNum>
-  <w:abstractNum w:abstractNumId="19" w15:restartNumberingAfterBreak="0">
+  <w:abstractNum w:abstractNumId="21" w15:restartNumberingAfterBreak="0">
     <w:nsid w:val="43F26983"/>
     <w:multiLevelType w:val="multilevel"/>
     <w:tmpl w:val="1E482440"/>
@@ -7373,7 +7481,7 @@
       </w:rPr>
     </w:lvl>
   </w:abstractNum>
-  <w:abstractNum w:abstractNumId="20" w15:restartNumberingAfterBreak="0">
+  <w:abstractNum w:abstractNumId="22" w15:restartNumberingAfterBreak="0">
     <w:nsid w:val="4D0E576D"/>
     <w:multiLevelType w:val="hybridMultilevel"/>
     <w:tmpl w:val="927C4D72"/>
@@ -7459,7 +7567,7 @@
       </w:pPr>
     </w:lvl>
   </w:abstractNum>
-  <w:abstractNum w:abstractNumId="21" w15:restartNumberingAfterBreak="0">
+  <w:abstractNum w:abstractNumId="23" w15:restartNumberingAfterBreak="0">
     <w:nsid w:val="5C434022"/>
     <w:multiLevelType w:val="hybridMultilevel"/>
     <w:tmpl w:val="927C4D72"/>
@@ -7545,7 +7653,7 @@
       </w:pPr>
     </w:lvl>
   </w:abstractNum>
-  <w:abstractNum w:abstractNumId="22" w15:restartNumberingAfterBreak="0">
+  <w:abstractNum w:abstractNumId="24" w15:restartNumberingAfterBreak="0">
     <w:nsid w:val="5F2F46EB"/>
     <w:multiLevelType w:val="multilevel"/>
     <w:tmpl w:val="D4DCBC9C"/>
@@ -7685,7 +7793,7 @@
       </w:rPr>
     </w:lvl>
   </w:abstractNum>
-  <w:abstractNum w:abstractNumId="23" w15:restartNumberingAfterBreak="0">
+  <w:abstractNum w:abstractNumId="25" w15:restartNumberingAfterBreak="0">
     <w:nsid w:val="63447252"/>
     <w:multiLevelType w:val="hybridMultilevel"/>
     <w:tmpl w:val="CCF684C8"/>
@@ -7801,7 +7909,7 @@
       </w:pPr>
     </w:lvl>
   </w:abstractNum>
-  <w:abstractNum w:abstractNumId="24" w15:restartNumberingAfterBreak="0">
+  <w:abstractNum w:abstractNumId="26" w15:restartNumberingAfterBreak="0">
     <w:nsid w:val="658E32B3"/>
     <w:multiLevelType w:val="hybridMultilevel"/>
     <w:tmpl w:val="830E205A"/>
@@ -7887,7 +7995,7 @@
       </w:pPr>
     </w:lvl>
   </w:abstractNum>
-  <w:abstractNum w:abstractNumId="25" w15:restartNumberingAfterBreak="0">
+  <w:abstractNum w:abstractNumId="27" w15:restartNumberingAfterBreak="0">
     <w:nsid w:val="71FA47A5"/>
     <w:multiLevelType w:val="hybridMultilevel"/>
     <w:tmpl w:val="927C4D72"/>
@@ -7973,7 +8081,7 @@
       </w:pPr>
     </w:lvl>
   </w:abstractNum>
-  <w:abstractNum w:abstractNumId="26" w15:restartNumberingAfterBreak="0">
+  <w:abstractNum w:abstractNumId="28" w15:restartNumberingAfterBreak="0">
     <w:nsid w:val="729A5C18"/>
     <w:multiLevelType w:val="singleLevel"/>
     <w:tmpl w:val="AE162D36"/>
@@ -7992,7 +8100,7 @@
       </w:rPr>
     </w:lvl>
   </w:abstractNum>
-  <w:abstractNum w:abstractNumId="27" w15:restartNumberingAfterBreak="0">
+  <w:abstractNum w:abstractNumId="29" w15:restartNumberingAfterBreak="0">
     <w:nsid w:val="7BC57905"/>
     <w:multiLevelType w:val="hybridMultilevel"/>
     <w:tmpl w:val="0D500500"/>
@@ -8106,88 +8214,94 @@
     </w:lvl>
   </w:abstractNum>
   <w:num w:numId="1" w16cid:durableId="1212765596">
-    <w:abstractNumId w:val="6"/>
+    <w:abstractNumId w:val="7"/>
   </w:num>
   <w:num w:numId="2" w16cid:durableId="493447756">
-    <w:abstractNumId w:val="23"/>
+    <w:abstractNumId w:val="25"/>
   </w:num>
   <w:num w:numId="3" w16cid:durableId="1362046485">
-    <w:abstractNumId w:val="19"/>
+    <w:abstractNumId w:val="21"/>
   </w:num>
   <w:num w:numId="4" w16cid:durableId="362366462">
+    <w:abstractNumId w:val="11"/>
+  </w:num>
+  <w:num w:numId="5" w16cid:durableId="2086489456">
+    <w:abstractNumId w:val="2"/>
+  </w:num>
+  <w:num w:numId="6" w16cid:durableId="1134371924">
+    <w:abstractNumId w:val="16"/>
+  </w:num>
+  <w:num w:numId="7" w16cid:durableId="416830716">
     <w:abstractNumId w:val="9"/>
   </w:num>
-  <w:num w:numId="5" w16cid:durableId="2086489456">
-    <w:abstractNumId w:val="1"/>
-  </w:num>
-  <w:num w:numId="6" w16cid:durableId="1134371924">
-    <w:abstractNumId w:val="14"/>
-  </w:num>
-  <w:num w:numId="7" w16cid:durableId="416830716">
-    <w:abstractNumId w:val="8"/>
-  </w:num>
   <w:num w:numId="8" w16cid:durableId="108010595">
-    <w:abstractNumId w:val="22"/>
+    <w:abstractNumId w:val="24"/>
   </w:num>
   <w:num w:numId="9" w16cid:durableId="1479376546">
-    <w:abstractNumId w:val="7"/>
+    <w:abstractNumId w:val="8"/>
   </w:num>
   <w:num w:numId="10" w16cid:durableId="1390225246">
     <w:abstractNumId w:val="0"/>
   </w:num>
   <w:num w:numId="11" w16cid:durableId="496192069">
-    <w:abstractNumId w:val="16"/>
+    <w:abstractNumId w:val="18"/>
   </w:num>
   <w:num w:numId="12" w16cid:durableId="2072656791">
+    <w:abstractNumId w:val="17"/>
+  </w:num>
+  <w:num w:numId="13" w16cid:durableId="1253200561">
+    <w:abstractNumId w:val="28"/>
+  </w:num>
+  <w:num w:numId="14" w16cid:durableId="36586166">
+    <w:abstractNumId w:val="13"/>
+  </w:num>
+  <w:num w:numId="15" w16cid:durableId="162548775">
+    <w:abstractNumId w:val="12"/>
+  </w:num>
+  <w:num w:numId="16" w16cid:durableId="1506286836">
+    <w:abstractNumId w:val="27"/>
+  </w:num>
+  <w:num w:numId="17" w16cid:durableId="1546258165">
+    <w:abstractNumId w:val="20"/>
+  </w:num>
+  <w:num w:numId="18" w16cid:durableId="704257325">
+    <w:abstractNumId w:val="14"/>
+  </w:num>
+  <w:num w:numId="19" w16cid:durableId="911542617">
+    <w:abstractNumId w:val="22"/>
+  </w:num>
+  <w:num w:numId="20" w16cid:durableId="2108188124">
+    <w:abstractNumId w:val="23"/>
+  </w:num>
+  <w:num w:numId="21" w16cid:durableId="761100914">
+    <w:abstractNumId w:val="4"/>
+  </w:num>
+  <w:num w:numId="22" w16cid:durableId="962422075">
+    <w:abstractNumId w:val="19"/>
+  </w:num>
+  <w:num w:numId="23" w16cid:durableId="812988595">
+    <w:abstractNumId w:val="26"/>
+  </w:num>
+  <w:num w:numId="24" w16cid:durableId="290133905">
+    <w:abstractNumId w:val="3"/>
+  </w:num>
+  <w:num w:numId="25" w16cid:durableId="1381250676">
     <w:abstractNumId w:val="15"/>
   </w:num>
-  <w:num w:numId="13" w16cid:durableId="1253200561">
-    <w:abstractNumId w:val="26"/>
+  <w:num w:numId="26" w16cid:durableId="2035837767">
+    <w:abstractNumId w:val="6"/>
   </w:num>
-  <w:num w:numId="14" w16cid:durableId="36586166">
-    <w:abstractNumId w:val="11"/>
+  <w:num w:numId="27" w16cid:durableId="1526478290">
+    <w:abstractNumId w:val="29"/>
   </w:num>
-  <w:num w:numId="15" w16cid:durableId="162548775">
+  <w:num w:numId="28" w16cid:durableId="696077770">
+    <w:abstractNumId w:val="5"/>
+  </w:num>
+  <w:num w:numId="29" w16cid:durableId="2086225670">
     <w:abstractNumId w:val="10"/>
   </w:num>
-  <w:num w:numId="16" w16cid:durableId="1506286836">
-    <w:abstractNumId w:val="25"/>
-  </w:num>
-  <w:num w:numId="17" w16cid:durableId="1546258165">
-    <w:abstractNumId w:val="18"/>
-  </w:num>
-  <w:num w:numId="18" w16cid:durableId="704257325">
-    <w:abstractNumId w:val="12"/>
-  </w:num>
-  <w:num w:numId="19" w16cid:durableId="911542617">
-    <w:abstractNumId w:val="20"/>
-  </w:num>
-  <w:num w:numId="20" w16cid:durableId="2108188124">
-    <w:abstractNumId w:val="21"/>
-  </w:num>
-  <w:num w:numId="21" w16cid:durableId="761100914">
-    <w:abstractNumId w:val="3"/>
-  </w:num>
-  <w:num w:numId="22" w16cid:durableId="962422075">
-    <w:abstractNumId w:val="17"/>
-  </w:num>
-  <w:num w:numId="23" w16cid:durableId="812988595">
-    <w:abstractNumId w:val="24"/>
-  </w:num>
-  <w:num w:numId="24" w16cid:durableId="290133905">
-    <w:abstractNumId w:val="2"/>
-  </w:num>
-  <w:num w:numId="25" w16cid:durableId="1381250676">
-    <w:abstractNumId w:val="13"/>
-  </w:num>
-  <w:num w:numId="26" w16cid:durableId="2035837767">
-    <w:abstractNumId w:val="5"/>
-  </w:num>
-  <w:num w:numId="27" w16cid:durableId="1526478290">
-    <w:abstractNumId w:val="27"/>
-  </w:num>
-  <w:num w:numId="28" w16cid:durableId="696077770">
-    <w:abstractNumId w:val="4"/>
+  <w:num w:numId="30" w16cid:durableId="1787189321">
+    <w:abstractNumId w:val="1"/>
   </w:num>
 </w:numbering>
 </file>

</xml_diff>

<commit_message>
feat: ajuste Node.js não é servidor de mapas... O servidor de mapas deve estar em um nó diferente pois não será uma instalação local.
</commit_message>
<xml_diff>
--- a/PFC_2025_Docs/ApêndiceJ-CasosdeTestes/CasosdeTesteseHistórico.docx
+++ b/PFC_2025_Docs/ApêndiceJ-CasosdeTestes/CasosdeTesteseHistórico.docx
@@ -1,6 +1,6 @@
 
 <file path=word/document.xml><?xml version="1.0" encoding="utf-8"?>
-<w:document xmlns:wpc="http://schemas.microsoft.com/office/word/2010/wordprocessingCanvas" xmlns:cx="http://schemas.microsoft.com/office/drawing/2014/chartex" xmlns:cx1="http://schemas.microsoft.com/office/drawing/2015/9/8/chartex" xmlns:cx2="http://schemas.microsoft.com/office/drawing/2015/10/21/chartex" xmlns:cx3="http://schemas.microsoft.com/office/drawing/2016/5/9/chartex" xmlns:cx4="http://schemas.microsoft.com/office/drawing/2016/5/10/chartex" xmlns:cx5="http://schemas.microsoft.com/office/drawing/2016/5/11/chartex" xmlns:cx6="http://schemas.microsoft.com/office/drawing/2016/5/12/chartex" xmlns:cx7="http://schemas.microsoft.com/office/drawing/2016/5/13/chartex" xmlns:cx8="http://schemas.microsoft.com/office/drawing/2016/5/14/chartex" xmlns:mc="http://schemas.openxmlformats.org/markup-compatibility/2006" xmlns:aink="http://schemas.microsoft.com/office/drawing/2016/ink" xmlns:am3d="http://schemas.microsoft.com/office/drawing/2017/model3d" xmlns:o="urn:schemas-microsoft-com:office:office" xmlns:oel="http://schemas.microsoft.com/office/2019/extlst" xmlns:r="http://schemas.openxmlformats.org/officeDocument/2006/relationships" xmlns:m="http://schemas.openxmlformats.org/officeDocument/2006/math" xmlns:v="urn:schemas-microsoft-com:vml" xmlns:wp14="http://schemas.microsoft.com/office/word/2010/wordprocessingDrawing" xmlns:wp="http://schemas.openxmlformats.org/drawingml/2006/wordprocessingDrawing" xmlns:w10="urn:schemas-microsoft-com:office:word" xmlns:w="http://schemas.openxmlformats.org/wordprocessingml/2006/main" xmlns:w14="http://schemas.microsoft.com/office/word/2010/wordml" xmlns:w15="http://schemas.microsoft.com/office/word/2012/wordml" xmlns:w16cex="http://schemas.microsoft.com/office/word/2018/wordml/cex" xmlns:w16cid="http://schemas.microsoft.com/office/word/2016/wordml/cid" xmlns:w16="http://schemas.microsoft.com/office/word/2018/wordml" xmlns:w16du="http://schemas.microsoft.com/office/word/2023/wordml/word16du" xmlns:w16sdtdh="http://schemas.microsoft.com/office/word/2020/wordml/sdtdatahash" xmlns:w16sdtfl="http://schemas.microsoft.com/office/word/2024/wordml/sdtformatlock" xmlns:w16se="http://schemas.microsoft.com/office/word/2015/wordml/symex" xmlns:wpg="http://schemas.microsoft.com/office/word/2010/wordprocessingGroup" xmlns:wpi="http://schemas.microsoft.com/office/word/2010/wordprocessingInk" xmlns:wne="http://schemas.microsoft.com/office/word/2006/wordml" xmlns:wps="http://schemas.microsoft.com/office/word/2010/wordprocessingShape" mc:Ignorable="w14 w15 w16se w16cid w16 w16cex w16sdtdh w16sdtfl w16du wp14">
+<w:document xmlns:wpc="http://schemas.microsoft.com/office/word/2010/wordprocessingCanvas" xmlns:mc="http://schemas.openxmlformats.org/markup-compatibility/2006" xmlns:o="urn:schemas-microsoft-com:office:office" xmlns:r="http://schemas.openxmlformats.org/officeDocument/2006/relationships" xmlns:m="http://schemas.openxmlformats.org/officeDocument/2006/math" xmlns:v="urn:schemas-microsoft-com:vml" xmlns:wp14="http://schemas.microsoft.com/office/word/2010/wordprocessingDrawing" xmlns:wp="http://schemas.openxmlformats.org/drawingml/2006/wordprocessingDrawing" xmlns:w10="urn:schemas-microsoft-com:office:word" xmlns:w="http://schemas.openxmlformats.org/wordprocessingml/2006/main" xmlns:w14="http://schemas.microsoft.com/office/word/2010/wordml" xmlns:wpg="http://schemas.microsoft.com/office/word/2010/wordprocessingGroup" xmlns:wpi="http://schemas.microsoft.com/office/word/2010/wordprocessingInk" xmlns:wne="http://schemas.microsoft.com/office/word/2006/wordml" xmlns:wps="http://schemas.microsoft.com/office/word/2010/wordprocessingShape" mc:Ignorable="w14 wp14">
   <w:body>
     <w:p>
       <w:pPr>
@@ -188,6 +188,7 @@
           <w:docPartUnique/>
         </w:docPartObj>
       </w:sdtPr>
+      <w:sdtEndPr/>
       <w:sdtContent>
         <w:p>
           <w:pPr>
@@ -558,8 +559,8 @@
       <w:pPr>
         <w:pStyle w:val="EstiloFonte12NegritoCentralizado"/>
         <w:sectPr>
-          <w:headerReference w:type="even" r:id="rId8"/>
-          <w:headerReference w:type="default" r:id="rId9"/>
+          <w:headerReference w:type="even" r:id="rId9"/>
+          <w:headerReference w:type="default" r:id="rId10"/>
           <w:pgSz w:w="11907" w:h="16840" w:code="9"/>
           <w:pgMar w:top="1701" w:right="1134" w:bottom="1134" w:left="1701" w:header="709" w:footer="709" w:gutter="0"/>
           <w:pgNumType w:fmt="lowerRoman"/>
@@ -737,18 +738,10 @@
               <w:t>perfis</w:t>
             </w:r>
             <w:r>
-              <w:t xml:space="preserve"> </w:t>
-            </w:r>
-            <w:proofErr w:type="gramStart"/>
-            <w:r>
-              <w:t>corretos.</w:t>
-            </w:r>
-            <w:r>
-              <w:t>(</w:t>
-            </w:r>
-            <w:proofErr w:type="gramEnd"/>
-            <w:r>
-              <w:t>Doadora, Profissional de saúde ou Administrador)</w:t>
+              <w:t xml:space="preserve"> corretos.</w:t>
+            </w:r>
+            <w:r>
+              <w:t>(Doadora, Profissional de saúde ou Administrador)</w:t>
             </w:r>
           </w:p>
         </w:tc>
@@ -1888,11 +1881,21 @@
       <w:r>
         <w:t xml:space="preserve">QUADRO </w:t>
       </w:r>
-      <w:fldSimple w:instr=" SEQ QUADRO \* ARABIC ">
-        <w:r>
-          <w:t>3</w:t>
-        </w:r>
-      </w:fldSimple>
+      <w:r>
+        <w:fldChar w:fldCharType="begin"/>
+      </w:r>
+      <w:r>
+        <w:instrText xml:space="preserve"> SEQ QUADRO \* ARABIC </w:instrText>
+      </w:r>
+      <w:r>
+        <w:fldChar w:fldCharType="separate"/>
+      </w:r>
+      <w:r>
+        <w:t>3</w:t>
+      </w:r>
+      <w:r>
+        <w:fldChar w:fldCharType="end"/>
+      </w:r>
       <w:r>
         <w:t xml:space="preserve"> –</w:t>
       </w:r>
@@ -2254,11 +2257,21 @@
       <w:r>
         <w:t xml:space="preserve">QUADRO </w:t>
       </w:r>
-      <w:fldSimple w:instr=" SEQ QUADRO \* ARABIC ">
-        <w:r>
-          <w:t>3</w:t>
-        </w:r>
-      </w:fldSimple>
+      <w:r>
+        <w:fldChar w:fldCharType="begin"/>
+      </w:r>
+      <w:r>
+        <w:instrText xml:space="preserve"> SEQ QUADRO \* ARABIC </w:instrText>
+      </w:r>
+      <w:r>
+        <w:fldChar w:fldCharType="separate"/>
+      </w:r>
+      <w:r>
+        <w:t>3</w:t>
+      </w:r>
+      <w:r>
+        <w:fldChar w:fldCharType="end"/>
+      </w:r>
       <w:r>
         <w:t xml:space="preserve"> –</w:t>
       </w:r>
@@ -2536,24 +2549,24 @@
             </w:r>
           </w:p>
           <w:p>
+            <w:proofErr w:type="gramStart"/>
             <w:r>
               <w:t xml:space="preserve">Usuário doadora existente na </w:t>
             </w:r>
             <w:proofErr w:type="spellStart"/>
             <w:r>
               <w:t>fixture</w:t>
-            </w:r>
-            <w:proofErr w:type="spellEnd"/>
-            <w:r>
-              <w:t xml:space="preserve"> (</w:t>
-            </w:r>
-            <w:proofErr w:type="spellStart"/>
-            <w:proofErr w:type="gramStart"/>
-            <w:r>
-              <w:t>usuarios.doadora</w:t>
             </w:r>
             <w:proofErr w:type="spellEnd"/>
             <w:proofErr w:type="gramEnd"/>
+            <w:r>
+              <w:t xml:space="preserve"> (</w:t>
+            </w:r>
+            <w:proofErr w:type="spellStart"/>
+            <w:r>
+              <w:t>usuarios.doadora</w:t>
+            </w:r>
+            <w:proofErr w:type="spellEnd"/>
             <w:r>
               <w:t>).</w:t>
             </w:r>
@@ -2650,11 +2663,21 @@
       <w:r>
         <w:t xml:space="preserve">QUADRO </w:t>
       </w:r>
-      <w:fldSimple w:instr=" SEQ QUADRO \* ARABIC ">
-        <w:r>
-          <w:t>3</w:t>
-        </w:r>
-      </w:fldSimple>
+      <w:r>
+        <w:fldChar w:fldCharType="begin"/>
+      </w:r>
+      <w:r>
+        <w:instrText xml:space="preserve"> SEQ QUADRO \* ARABIC </w:instrText>
+      </w:r>
+      <w:r>
+        <w:fldChar w:fldCharType="separate"/>
+      </w:r>
+      <w:r>
+        <w:t>3</w:t>
+      </w:r>
+      <w:r>
+        <w:fldChar w:fldCharType="end"/>
+      </w:r>
       <w:r>
         <w:t xml:space="preserve"> –</w:t>
       </w:r>
@@ -3762,11 +3785,21 @@
       <w:r>
         <w:t xml:space="preserve">QUADRO </w:t>
       </w:r>
-      <w:fldSimple w:instr=" SEQ QUADRO \* ARABIC ">
-        <w:r>
-          <w:t>4</w:t>
-        </w:r>
-      </w:fldSimple>
+      <w:r>
+        <w:fldChar w:fldCharType="begin"/>
+      </w:r>
+      <w:r>
+        <w:instrText xml:space="preserve"> SEQ QUADRO \* ARABIC </w:instrText>
+      </w:r>
+      <w:r>
+        <w:fldChar w:fldCharType="separate"/>
+      </w:r>
+      <w:r>
+        <w:t>4</w:t>
+      </w:r>
+      <w:r>
+        <w:fldChar w:fldCharType="end"/>
+      </w:r>
       <w:r>
         <w:t xml:space="preserve"> – Resultado do CT02</w:t>
       </w:r>
@@ -4313,6 +4346,12 @@
       </w:r>
     </w:p>
     <w:p/>
+    <w:p/>
+    <w:p/>
+    <w:p>
+      <w:bookmarkStart w:id="30" w:name="_GoBack"/>
+      <w:bookmarkEnd w:id="30"/>
+    </w:p>
     <w:tbl>
       <w:tblPr>
         <w:tblW w:w="8589" w:type="dxa"/>
@@ -4377,6 +4416,7 @@
                 <w:szCs w:val="24"/>
                 <w:highlight w:val="white"/>
               </w:rPr>
+              <w:lastRenderedPageBreak/>
               <w:t>No. Teste:  CT0</w:t>
             </w:r>
             <w:r>
@@ -4829,20 +4869,30 @@
       <w:r>
         <w:t xml:space="preserve">QUADRO </w:t>
       </w:r>
-      <w:fldSimple w:instr=" SEQ QUADRO \* ARABIC ">
-        <w:r>
-          <w:t>4</w:t>
-        </w:r>
-      </w:fldSimple>
+      <w:r>
+        <w:fldChar w:fldCharType="begin"/>
+      </w:r>
+      <w:r>
+        <w:instrText xml:space="preserve"> SEQ QUADRO \* ARABIC </w:instrText>
+      </w:r>
+      <w:r>
+        <w:fldChar w:fldCharType="separate"/>
+      </w:r>
+      <w:r>
+        <w:t>4</w:t>
+      </w:r>
+      <w:r>
+        <w:fldChar w:fldCharType="end"/>
+      </w:r>
       <w:r>
         <w:t xml:space="preserve"> – Resultado do CT04</w:t>
       </w:r>
     </w:p>
     <w:p/>
     <w:sectPr>
-      <w:headerReference w:type="even" r:id="rId10"/>
-      <w:headerReference w:type="default" r:id="rId11"/>
-      <w:headerReference w:type="first" r:id="rId12"/>
+      <w:headerReference w:type="even" r:id="rId11"/>
+      <w:headerReference w:type="default" r:id="rId12"/>
+      <w:headerReference w:type="first" r:id="rId13"/>
       <w:pgSz w:w="11907" w:h="16840" w:code="9"/>
       <w:pgMar w:top="1701" w:right="1134" w:bottom="1134" w:left="1701" w:header="709" w:footer="709" w:gutter="0"/>
       <w:cols w:space="708"/>
@@ -4853,7 +4903,7 @@
 </file>
 
 <file path=word/endnotes.xml><?xml version="1.0" encoding="utf-8"?>
-<w:endnotes xmlns:wpc="http://schemas.microsoft.com/office/word/2010/wordprocessingCanvas" xmlns:cx="http://schemas.microsoft.com/office/drawing/2014/chartex" xmlns:cx1="http://schemas.microsoft.com/office/drawing/2015/9/8/chartex" xmlns:cx2="http://schemas.microsoft.com/office/drawing/2015/10/21/chartex" xmlns:cx3="http://schemas.microsoft.com/office/drawing/2016/5/9/chartex" xmlns:cx4="http://schemas.microsoft.com/office/drawing/2016/5/10/chartex" xmlns:cx5="http://schemas.microsoft.com/office/drawing/2016/5/11/chartex" xmlns:cx6="http://schemas.microsoft.com/office/drawing/2016/5/12/chartex" xmlns:cx7="http://schemas.microsoft.com/office/drawing/2016/5/13/chartex" xmlns:cx8="http://schemas.microsoft.com/office/drawing/2016/5/14/chartex" xmlns:mc="http://schemas.openxmlformats.org/markup-compatibility/2006" xmlns:aink="http://schemas.microsoft.com/office/drawing/2016/ink" xmlns:am3d="http://schemas.microsoft.com/office/drawing/2017/model3d" xmlns:o="urn:schemas-microsoft-com:office:office" xmlns:oel="http://schemas.microsoft.com/office/2019/extlst" xmlns:r="http://schemas.openxmlformats.org/officeDocument/2006/relationships" xmlns:m="http://schemas.openxmlformats.org/officeDocument/2006/math" xmlns:v="urn:schemas-microsoft-com:vml" xmlns:wp14="http://schemas.microsoft.com/office/word/2010/wordprocessingDrawing" xmlns:wp="http://schemas.openxmlformats.org/drawingml/2006/wordprocessingDrawing" xmlns:w10="urn:schemas-microsoft-com:office:word" xmlns:w="http://schemas.openxmlformats.org/wordprocessingml/2006/main" xmlns:w14="http://schemas.microsoft.com/office/word/2010/wordml" xmlns:w15="http://schemas.microsoft.com/office/word/2012/wordml" xmlns:w16cex="http://schemas.microsoft.com/office/word/2018/wordml/cex" xmlns:w16cid="http://schemas.microsoft.com/office/word/2016/wordml/cid" xmlns:w16="http://schemas.microsoft.com/office/word/2018/wordml" xmlns:w16du="http://schemas.microsoft.com/office/word/2023/wordml/word16du" xmlns:w16sdtdh="http://schemas.microsoft.com/office/word/2020/wordml/sdtdatahash" xmlns:w16sdtfl="http://schemas.microsoft.com/office/word/2024/wordml/sdtformatlock" xmlns:w16se="http://schemas.microsoft.com/office/word/2015/wordml/symex" xmlns:wpg="http://schemas.microsoft.com/office/word/2010/wordprocessingGroup" xmlns:wpi="http://schemas.microsoft.com/office/word/2010/wordprocessingInk" xmlns:wne="http://schemas.microsoft.com/office/word/2006/wordml" xmlns:wps="http://schemas.microsoft.com/office/word/2010/wordprocessingShape" mc:Ignorable="w14 w15 w16se w16cid w16 w16cex w16sdtdh w16sdtfl w16du wp14">
+<w:endnotes xmlns:wpc="http://schemas.microsoft.com/office/word/2010/wordprocessingCanvas" xmlns:mc="http://schemas.openxmlformats.org/markup-compatibility/2006" xmlns:o="urn:schemas-microsoft-com:office:office" xmlns:r="http://schemas.openxmlformats.org/officeDocument/2006/relationships" xmlns:m="http://schemas.openxmlformats.org/officeDocument/2006/math" xmlns:v="urn:schemas-microsoft-com:vml" xmlns:wp14="http://schemas.microsoft.com/office/word/2010/wordprocessingDrawing" xmlns:wp="http://schemas.openxmlformats.org/drawingml/2006/wordprocessingDrawing" xmlns:w10="urn:schemas-microsoft-com:office:word" xmlns:w="http://schemas.openxmlformats.org/wordprocessingml/2006/main" xmlns:w14="http://schemas.microsoft.com/office/word/2010/wordml" xmlns:wpg="http://schemas.microsoft.com/office/word/2010/wordprocessingGroup" xmlns:wpi="http://schemas.microsoft.com/office/word/2010/wordprocessingInk" xmlns:wne="http://schemas.microsoft.com/office/word/2006/wordml" xmlns:wps="http://schemas.microsoft.com/office/word/2010/wordprocessingShape" mc:Ignorable="w14 wp14">
   <w:endnote w:type="separator" w:id="-1">
     <w:p>
       <w:r>
@@ -4962,7 +5012,7 @@
 </file>
 
 <file path=word/footnotes.xml><?xml version="1.0" encoding="utf-8"?>
-<w:footnotes xmlns:wpc="http://schemas.microsoft.com/office/word/2010/wordprocessingCanvas" xmlns:cx="http://schemas.microsoft.com/office/drawing/2014/chartex" xmlns:cx1="http://schemas.microsoft.com/office/drawing/2015/9/8/chartex" xmlns:cx2="http://schemas.microsoft.com/office/drawing/2015/10/21/chartex" xmlns:cx3="http://schemas.microsoft.com/office/drawing/2016/5/9/chartex" xmlns:cx4="http://schemas.microsoft.com/office/drawing/2016/5/10/chartex" xmlns:cx5="http://schemas.microsoft.com/office/drawing/2016/5/11/chartex" xmlns:cx6="http://schemas.microsoft.com/office/drawing/2016/5/12/chartex" xmlns:cx7="http://schemas.microsoft.com/office/drawing/2016/5/13/chartex" xmlns:cx8="http://schemas.microsoft.com/office/drawing/2016/5/14/chartex" xmlns:mc="http://schemas.openxmlformats.org/markup-compatibility/2006" xmlns:aink="http://schemas.microsoft.com/office/drawing/2016/ink" xmlns:am3d="http://schemas.microsoft.com/office/drawing/2017/model3d" xmlns:o="urn:schemas-microsoft-com:office:office" xmlns:oel="http://schemas.microsoft.com/office/2019/extlst" xmlns:r="http://schemas.openxmlformats.org/officeDocument/2006/relationships" xmlns:m="http://schemas.openxmlformats.org/officeDocument/2006/math" xmlns:v="urn:schemas-microsoft-com:vml" xmlns:wp14="http://schemas.microsoft.com/office/word/2010/wordprocessingDrawing" xmlns:wp="http://schemas.openxmlformats.org/drawingml/2006/wordprocessingDrawing" xmlns:w10="urn:schemas-microsoft-com:office:word" xmlns:w="http://schemas.openxmlformats.org/wordprocessingml/2006/main" xmlns:w14="http://schemas.microsoft.com/office/word/2010/wordml" xmlns:w15="http://schemas.microsoft.com/office/word/2012/wordml" xmlns:w16cex="http://schemas.microsoft.com/office/word/2018/wordml/cex" xmlns:w16cid="http://schemas.microsoft.com/office/word/2016/wordml/cid" xmlns:w16="http://schemas.microsoft.com/office/word/2018/wordml" xmlns:w16du="http://schemas.microsoft.com/office/word/2023/wordml/word16du" xmlns:w16sdtdh="http://schemas.microsoft.com/office/word/2020/wordml/sdtdatahash" xmlns:w16sdtfl="http://schemas.microsoft.com/office/word/2024/wordml/sdtformatlock" xmlns:w16se="http://schemas.microsoft.com/office/word/2015/wordml/symex" xmlns:wpg="http://schemas.microsoft.com/office/word/2010/wordprocessingGroup" xmlns:wpi="http://schemas.microsoft.com/office/word/2010/wordprocessingInk" xmlns:wne="http://schemas.microsoft.com/office/word/2006/wordml" xmlns:wps="http://schemas.microsoft.com/office/word/2010/wordprocessingShape" mc:Ignorable="w14 w15 w16se w16cid w16 w16cex w16sdtdh w16sdtfl w16du wp14">
+<w:footnotes xmlns:wpc="http://schemas.microsoft.com/office/word/2010/wordprocessingCanvas" xmlns:mc="http://schemas.openxmlformats.org/markup-compatibility/2006" xmlns:o="urn:schemas-microsoft-com:office:office" xmlns:r="http://schemas.openxmlformats.org/officeDocument/2006/relationships" xmlns:m="http://schemas.openxmlformats.org/officeDocument/2006/math" xmlns:v="urn:schemas-microsoft-com:vml" xmlns:wp14="http://schemas.microsoft.com/office/word/2010/wordprocessingDrawing" xmlns:wp="http://schemas.openxmlformats.org/drawingml/2006/wordprocessingDrawing" xmlns:w10="urn:schemas-microsoft-com:office:word" xmlns:w="http://schemas.openxmlformats.org/wordprocessingml/2006/main" xmlns:w14="http://schemas.microsoft.com/office/word/2010/wordml" xmlns:wpg="http://schemas.microsoft.com/office/word/2010/wordprocessingGroup" xmlns:wpi="http://schemas.microsoft.com/office/word/2010/wordprocessingInk" xmlns:wne="http://schemas.microsoft.com/office/word/2006/wordml" xmlns:wps="http://schemas.microsoft.com/office/word/2010/wordprocessingShape" mc:Ignorable="w14 wp14">
   <w:footnote w:type="separator" w:id="-1">
     <w:p>
       <w:r>
@@ -5071,14 +5121,14 @@
 </file>
 
 <file path=word/header1.xml><?xml version="1.0" encoding="utf-8"?>
-<w:hdr xmlns:wpc="http://schemas.microsoft.com/office/word/2010/wordprocessingCanvas" xmlns:cx="http://schemas.microsoft.com/office/drawing/2014/chartex" xmlns:cx1="http://schemas.microsoft.com/office/drawing/2015/9/8/chartex" xmlns:cx2="http://schemas.microsoft.com/office/drawing/2015/10/21/chartex" xmlns:cx3="http://schemas.microsoft.com/office/drawing/2016/5/9/chartex" xmlns:cx4="http://schemas.microsoft.com/office/drawing/2016/5/10/chartex" xmlns:cx5="http://schemas.microsoft.com/office/drawing/2016/5/11/chartex" xmlns:cx6="http://schemas.microsoft.com/office/drawing/2016/5/12/chartex" xmlns:cx7="http://schemas.microsoft.com/office/drawing/2016/5/13/chartex" xmlns:cx8="http://schemas.microsoft.com/office/drawing/2016/5/14/chartex" xmlns:mc="http://schemas.openxmlformats.org/markup-compatibility/2006" xmlns:aink="http://schemas.microsoft.com/office/drawing/2016/ink" xmlns:am3d="http://schemas.microsoft.com/office/drawing/2017/model3d" xmlns:o="urn:schemas-microsoft-com:office:office" xmlns:oel="http://schemas.microsoft.com/office/2019/extlst" xmlns:r="http://schemas.openxmlformats.org/officeDocument/2006/relationships" xmlns:m="http://schemas.openxmlformats.org/officeDocument/2006/math" xmlns:v="urn:schemas-microsoft-com:vml" xmlns:wp14="http://schemas.microsoft.com/office/word/2010/wordprocessingDrawing" xmlns:wp="http://schemas.openxmlformats.org/drawingml/2006/wordprocessingDrawing" xmlns:w10="urn:schemas-microsoft-com:office:word" xmlns:w="http://schemas.openxmlformats.org/wordprocessingml/2006/main" xmlns:w14="http://schemas.microsoft.com/office/word/2010/wordml" xmlns:w15="http://schemas.microsoft.com/office/word/2012/wordml" xmlns:w16cex="http://schemas.microsoft.com/office/word/2018/wordml/cex" xmlns:w16cid="http://schemas.microsoft.com/office/word/2016/wordml/cid" xmlns:w16="http://schemas.microsoft.com/office/word/2018/wordml" xmlns:w16du="http://schemas.microsoft.com/office/word/2023/wordml/word16du" xmlns:w16sdtdh="http://schemas.microsoft.com/office/word/2020/wordml/sdtdatahash" xmlns:w16sdtfl="http://schemas.microsoft.com/office/word/2024/wordml/sdtformatlock" xmlns:w16se="http://schemas.microsoft.com/office/word/2015/wordml/symex" xmlns:wpg="http://schemas.microsoft.com/office/word/2010/wordprocessingGroup" xmlns:wpi="http://schemas.microsoft.com/office/word/2010/wordprocessingInk" xmlns:wne="http://schemas.microsoft.com/office/word/2006/wordml" xmlns:wps="http://schemas.microsoft.com/office/word/2010/wordprocessingShape" mc:Ignorable="w14 w15 w16se w16cid w16 w16cex w16sdtdh w16sdtfl w16du wp14">
+<w:hdr xmlns:wpc="http://schemas.microsoft.com/office/word/2010/wordprocessingCanvas" xmlns:mc="http://schemas.openxmlformats.org/markup-compatibility/2006" xmlns:o="urn:schemas-microsoft-com:office:office" xmlns:r="http://schemas.openxmlformats.org/officeDocument/2006/relationships" xmlns:m="http://schemas.openxmlformats.org/officeDocument/2006/math" xmlns:v="urn:schemas-microsoft-com:vml" xmlns:wp14="http://schemas.microsoft.com/office/word/2010/wordprocessingDrawing" xmlns:wp="http://schemas.openxmlformats.org/drawingml/2006/wordprocessingDrawing" xmlns:w10="urn:schemas-microsoft-com:office:word" xmlns:w="http://schemas.openxmlformats.org/wordprocessingml/2006/main" xmlns:w14="http://schemas.microsoft.com/office/word/2010/wordml" xmlns:wpg="http://schemas.microsoft.com/office/word/2010/wordprocessingGroup" xmlns:wpi="http://schemas.microsoft.com/office/word/2010/wordprocessingInk" xmlns:wne="http://schemas.microsoft.com/office/word/2006/wordml" xmlns:wps="http://schemas.microsoft.com/office/word/2010/wordprocessingShape" mc:Ignorable="w14 wp14">
   <w:p/>
   <w:p/>
 </w:hdr>
 </file>
 
 <file path=word/header2.xml><?xml version="1.0" encoding="utf-8"?>
-<w:hdr xmlns:wpc="http://schemas.microsoft.com/office/word/2010/wordprocessingCanvas" xmlns:cx="http://schemas.microsoft.com/office/drawing/2014/chartex" xmlns:cx1="http://schemas.microsoft.com/office/drawing/2015/9/8/chartex" xmlns:cx2="http://schemas.microsoft.com/office/drawing/2015/10/21/chartex" xmlns:cx3="http://schemas.microsoft.com/office/drawing/2016/5/9/chartex" xmlns:cx4="http://schemas.microsoft.com/office/drawing/2016/5/10/chartex" xmlns:cx5="http://schemas.microsoft.com/office/drawing/2016/5/11/chartex" xmlns:cx6="http://schemas.microsoft.com/office/drawing/2016/5/12/chartex" xmlns:cx7="http://schemas.microsoft.com/office/drawing/2016/5/13/chartex" xmlns:cx8="http://schemas.microsoft.com/office/drawing/2016/5/14/chartex" xmlns:mc="http://schemas.openxmlformats.org/markup-compatibility/2006" xmlns:aink="http://schemas.microsoft.com/office/drawing/2016/ink" xmlns:am3d="http://schemas.microsoft.com/office/drawing/2017/model3d" xmlns:o="urn:schemas-microsoft-com:office:office" xmlns:oel="http://schemas.microsoft.com/office/2019/extlst" xmlns:r="http://schemas.openxmlformats.org/officeDocument/2006/relationships" xmlns:m="http://schemas.openxmlformats.org/officeDocument/2006/math" xmlns:v="urn:schemas-microsoft-com:vml" xmlns:wp14="http://schemas.microsoft.com/office/word/2010/wordprocessingDrawing" xmlns:wp="http://schemas.openxmlformats.org/drawingml/2006/wordprocessingDrawing" xmlns:w10="urn:schemas-microsoft-com:office:word" xmlns:w="http://schemas.openxmlformats.org/wordprocessingml/2006/main" xmlns:w14="http://schemas.microsoft.com/office/word/2010/wordml" xmlns:w15="http://schemas.microsoft.com/office/word/2012/wordml" xmlns:w16cex="http://schemas.microsoft.com/office/word/2018/wordml/cex" xmlns:w16cid="http://schemas.microsoft.com/office/word/2016/wordml/cid" xmlns:w16="http://schemas.microsoft.com/office/word/2018/wordml" xmlns:w16du="http://schemas.microsoft.com/office/word/2023/wordml/word16du" xmlns:w16sdtdh="http://schemas.microsoft.com/office/word/2020/wordml/sdtdatahash" xmlns:w16sdtfl="http://schemas.microsoft.com/office/word/2024/wordml/sdtformatlock" xmlns:w16se="http://schemas.microsoft.com/office/word/2015/wordml/symex" xmlns:wpg="http://schemas.microsoft.com/office/word/2010/wordprocessingGroup" xmlns:wpi="http://schemas.microsoft.com/office/word/2010/wordprocessingInk" xmlns:wne="http://schemas.microsoft.com/office/word/2006/wordml" xmlns:wps="http://schemas.microsoft.com/office/word/2010/wordprocessingShape" mc:Ignorable="w14 w15 w16se w16cid w16 w16cex w16sdtdh w16sdtfl w16du wp14">
+<w:hdr xmlns:wpc="http://schemas.microsoft.com/office/word/2010/wordprocessingCanvas" xmlns:mc="http://schemas.openxmlformats.org/markup-compatibility/2006" xmlns:o="urn:schemas-microsoft-com:office:office" xmlns:r="http://schemas.openxmlformats.org/officeDocument/2006/relationships" xmlns:m="http://schemas.openxmlformats.org/officeDocument/2006/math" xmlns:v="urn:schemas-microsoft-com:vml" xmlns:wp14="http://schemas.microsoft.com/office/word/2010/wordprocessingDrawing" xmlns:wp="http://schemas.openxmlformats.org/drawingml/2006/wordprocessingDrawing" xmlns:w10="urn:schemas-microsoft-com:office:word" xmlns:w="http://schemas.openxmlformats.org/wordprocessingml/2006/main" xmlns:w14="http://schemas.microsoft.com/office/word/2010/wordml" xmlns:wpg="http://schemas.microsoft.com/office/word/2010/wordprocessingGroup" xmlns:wpi="http://schemas.microsoft.com/office/word/2010/wordprocessingInk" xmlns:wne="http://schemas.microsoft.com/office/word/2006/wordml" xmlns:wps="http://schemas.microsoft.com/office/word/2010/wordprocessingShape" mc:Ignorable="w14 wp14">
   <w:p>
     <w:pPr>
       <w:pStyle w:val="Cabealho"/>
@@ -5091,6 +5141,7 @@
           <w:docPartUnique/>
         </w:docPartObj>
       </w:sdtPr>
+      <w:sdtEndPr/>
       <w:sdtContent>
         <w:r>
           <w:rPr>
@@ -5129,7 +5180,7 @@
 </file>
 
 <file path=word/header3.xml><?xml version="1.0" encoding="utf-8"?>
-<w:hdr xmlns:wpc="http://schemas.microsoft.com/office/word/2010/wordprocessingCanvas" xmlns:cx="http://schemas.microsoft.com/office/drawing/2014/chartex" xmlns:cx1="http://schemas.microsoft.com/office/drawing/2015/9/8/chartex" xmlns:cx2="http://schemas.microsoft.com/office/drawing/2015/10/21/chartex" xmlns:cx3="http://schemas.microsoft.com/office/drawing/2016/5/9/chartex" xmlns:cx4="http://schemas.microsoft.com/office/drawing/2016/5/10/chartex" xmlns:cx5="http://schemas.microsoft.com/office/drawing/2016/5/11/chartex" xmlns:cx6="http://schemas.microsoft.com/office/drawing/2016/5/12/chartex" xmlns:cx7="http://schemas.microsoft.com/office/drawing/2016/5/13/chartex" xmlns:cx8="http://schemas.microsoft.com/office/drawing/2016/5/14/chartex" xmlns:mc="http://schemas.openxmlformats.org/markup-compatibility/2006" xmlns:aink="http://schemas.microsoft.com/office/drawing/2016/ink" xmlns:am3d="http://schemas.microsoft.com/office/drawing/2017/model3d" xmlns:o="urn:schemas-microsoft-com:office:office" xmlns:oel="http://schemas.microsoft.com/office/2019/extlst" xmlns:r="http://schemas.openxmlformats.org/officeDocument/2006/relationships" xmlns:m="http://schemas.openxmlformats.org/officeDocument/2006/math" xmlns:v="urn:schemas-microsoft-com:vml" xmlns:wp14="http://schemas.microsoft.com/office/word/2010/wordprocessingDrawing" xmlns:wp="http://schemas.openxmlformats.org/drawingml/2006/wordprocessingDrawing" xmlns:w10="urn:schemas-microsoft-com:office:word" xmlns:w="http://schemas.openxmlformats.org/wordprocessingml/2006/main" xmlns:w14="http://schemas.microsoft.com/office/word/2010/wordml" xmlns:w15="http://schemas.microsoft.com/office/word/2012/wordml" xmlns:w16cex="http://schemas.microsoft.com/office/word/2018/wordml/cex" xmlns:w16cid="http://schemas.microsoft.com/office/word/2016/wordml/cid" xmlns:w16="http://schemas.microsoft.com/office/word/2018/wordml" xmlns:w16du="http://schemas.microsoft.com/office/word/2023/wordml/word16du" xmlns:w16sdtdh="http://schemas.microsoft.com/office/word/2020/wordml/sdtdatahash" xmlns:w16sdtfl="http://schemas.microsoft.com/office/word/2024/wordml/sdtformatlock" xmlns:w16se="http://schemas.microsoft.com/office/word/2015/wordml/symex" xmlns:wpg="http://schemas.microsoft.com/office/word/2010/wordprocessingGroup" xmlns:wpi="http://schemas.microsoft.com/office/word/2010/wordprocessingInk" xmlns:wne="http://schemas.microsoft.com/office/word/2006/wordml" xmlns:wps="http://schemas.microsoft.com/office/word/2010/wordprocessingShape" mc:Ignorable="w14 w15 w16se w16cid w16 w16cex w16sdtdh w16sdtfl w16du wp14">
+<w:hdr xmlns:wpc="http://schemas.microsoft.com/office/word/2010/wordprocessingCanvas" xmlns:mc="http://schemas.openxmlformats.org/markup-compatibility/2006" xmlns:o="urn:schemas-microsoft-com:office:office" xmlns:r="http://schemas.openxmlformats.org/officeDocument/2006/relationships" xmlns:m="http://schemas.openxmlformats.org/officeDocument/2006/math" xmlns:v="urn:schemas-microsoft-com:vml" xmlns:wp14="http://schemas.microsoft.com/office/word/2010/wordprocessingDrawing" xmlns:wp="http://schemas.openxmlformats.org/drawingml/2006/wordprocessingDrawing" xmlns:w10="urn:schemas-microsoft-com:office:word" xmlns:w="http://schemas.openxmlformats.org/wordprocessingml/2006/main" xmlns:w14="http://schemas.microsoft.com/office/word/2010/wordml" xmlns:wpg="http://schemas.microsoft.com/office/word/2010/wordprocessingGroup" xmlns:wpi="http://schemas.microsoft.com/office/word/2010/wordprocessingInk" xmlns:wne="http://schemas.microsoft.com/office/word/2006/wordml" xmlns:wps="http://schemas.microsoft.com/office/word/2010/wordprocessingShape" mc:Ignorable="w14 wp14">
   <w:p>
     <w:pPr>
       <w:pStyle w:val="Cabealho"/>
@@ -5155,7 +5206,7 @@
 </file>
 
 <file path=word/header4.xml><?xml version="1.0" encoding="utf-8"?>
-<w:hdr xmlns:wpc="http://schemas.microsoft.com/office/word/2010/wordprocessingCanvas" xmlns:cx="http://schemas.microsoft.com/office/drawing/2014/chartex" xmlns:cx1="http://schemas.microsoft.com/office/drawing/2015/9/8/chartex" xmlns:cx2="http://schemas.microsoft.com/office/drawing/2015/10/21/chartex" xmlns:cx3="http://schemas.microsoft.com/office/drawing/2016/5/9/chartex" xmlns:cx4="http://schemas.microsoft.com/office/drawing/2016/5/10/chartex" xmlns:cx5="http://schemas.microsoft.com/office/drawing/2016/5/11/chartex" xmlns:cx6="http://schemas.microsoft.com/office/drawing/2016/5/12/chartex" xmlns:cx7="http://schemas.microsoft.com/office/drawing/2016/5/13/chartex" xmlns:cx8="http://schemas.microsoft.com/office/drawing/2016/5/14/chartex" xmlns:mc="http://schemas.openxmlformats.org/markup-compatibility/2006" xmlns:aink="http://schemas.microsoft.com/office/drawing/2016/ink" xmlns:am3d="http://schemas.microsoft.com/office/drawing/2017/model3d" xmlns:o="urn:schemas-microsoft-com:office:office" xmlns:oel="http://schemas.microsoft.com/office/2019/extlst" xmlns:r="http://schemas.openxmlformats.org/officeDocument/2006/relationships" xmlns:m="http://schemas.openxmlformats.org/officeDocument/2006/math" xmlns:v="urn:schemas-microsoft-com:vml" xmlns:wp14="http://schemas.microsoft.com/office/word/2010/wordprocessingDrawing" xmlns:wp="http://schemas.openxmlformats.org/drawingml/2006/wordprocessingDrawing" xmlns:w10="urn:schemas-microsoft-com:office:word" xmlns:w="http://schemas.openxmlformats.org/wordprocessingml/2006/main" xmlns:w14="http://schemas.microsoft.com/office/word/2010/wordml" xmlns:w15="http://schemas.microsoft.com/office/word/2012/wordml" xmlns:w16cex="http://schemas.microsoft.com/office/word/2018/wordml/cex" xmlns:w16cid="http://schemas.microsoft.com/office/word/2016/wordml/cid" xmlns:w16="http://schemas.microsoft.com/office/word/2018/wordml" xmlns:w16du="http://schemas.microsoft.com/office/word/2023/wordml/word16du" xmlns:w16sdtdh="http://schemas.microsoft.com/office/word/2020/wordml/sdtdatahash" xmlns:w16sdtfl="http://schemas.microsoft.com/office/word/2024/wordml/sdtformatlock" xmlns:w16se="http://schemas.microsoft.com/office/word/2015/wordml/symex" xmlns:wpg="http://schemas.microsoft.com/office/word/2010/wordprocessingGroup" xmlns:wpi="http://schemas.microsoft.com/office/word/2010/wordprocessingInk" xmlns:wne="http://schemas.microsoft.com/office/word/2006/wordml" xmlns:wps="http://schemas.microsoft.com/office/word/2010/wordprocessingShape" mc:Ignorable="w14 w15 w16se w16cid w16 w16cex w16sdtdh w16sdtfl w16du wp14">
+<w:hdr xmlns:wpc="http://schemas.microsoft.com/office/word/2010/wordprocessingCanvas" xmlns:mc="http://schemas.openxmlformats.org/markup-compatibility/2006" xmlns:o="urn:schemas-microsoft-com:office:office" xmlns:r="http://schemas.openxmlformats.org/officeDocument/2006/relationships" xmlns:m="http://schemas.openxmlformats.org/officeDocument/2006/math" xmlns:v="urn:schemas-microsoft-com:vml" xmlns:wp14="http://schemas.microsoft.com/office/word/2010/wordprocessingDrawing" xmlns:wp="http://schemas.openxmlformats.org/drawingml/2006/wordprocessingDrawing" xmlns:w10="urn:schemas-microsoft-com:office:word" xmlns:w="http://schemas.openxmlformats.org/wordprocessingml/2006/main" xmlns:w14="http://schemas.microsoft.com/office/word/2010/wordml" xmlns:wpg="http://schemas.microsoft.com/office/word/2010/wordprocessingGroup" xmlns:wpi="http://schemas.microsoft.com/office/word/2010/wordprocessingInk" xmlns:wne="http://schemas.microsoft.com/office/word/2006/wordml" xmlns:wps="http://schemas.microsoft.com/office/word/2010/wordprocessingShape" mc:Ignorable="w14 wp14">
   <w:p>
     <w:pPr>
       <w:pStyle w:val="Cabealho"/>
@@ -5165,7 +5216,7 @@
 </file>
 
 <file path=word/header5.xml><?xml version="1.0" encoding="utf-8"?>
-<w:hdr xmlns:wpc="http://schemas.microsoft.com/office/word/2010/wordprocessingCanvas" xmlns:cx="http://schemas.microsoft.com/office/drawing/2014/chartex" xmlns:cx1="http://schemas.microsoft.com/office/drawing/2015/9/8/chartex" xmlns:cx2="http://schemas.microsoft.com/office/drawing/2015/10/21/chartex" xmlns:cx3="http://schemas.microsoft.com/office/drawing/2016/5/9/chartex" xmlns:cx4="http://schemas.microsoft.com/office/drawing/2016/5/10/chartex" xmlns:cx5="http://schemas.microsoft.com/office/drawing/2016/5/11/chartex" xmlns:cx6="http://schemas.microsoft.com/office/drawing/2016/5/12/chartex" xmlns:cx7="http://schemas.microsoft.com/office/drawing/2016/5/13/chartex" xmlns:cx8="http://schemas.microsoft.com/office/drawing/2016/5/14/chartex" xmlns:mc="http://schemas.openxmlformats.org/markup-compatibility/2006" xmlns:aink="http://schemas.microsoft.com/office/drawing/2016/ink" xmlns:am3d="http://schemas.microsoft.com/office/drawing/2017/model3d" xmlns:o="urn:schemas-microsoft-com:office:office" xmlns:oel="http://schemas.microsoft.com/office/2019/extlst" xmlns:r="http://schemas.openxmlformats.org/officeDocument/2006/relationships" xmlns:m="http://schemas.openxmlformats.org/officeDocument/2006/math" xmlns:v="urn:schemas-microsoft-com:vml" xmlns:wp14="http://schemas.microsoft.com/office/word/2010/wordprocessingDrawing" xmlns:wp="http://schemas.openxmlformats.org/drawingml/2006/wordprocessingDrawing" xmlns:w10="urn:schemas-microsoft-com:office:word" xmlns:w="http://schemas.openxmlformats.org/wordprocessingml/2006/main" xmlns:w14="http://schemas.microsoft.com/office/word/2010/wordml" xmlns:w15="http://schemas.microsoft.com/office/word/2012/wordml" xmlns:w16cex="http://schemas.microsoft.com/office/word/2018/wordml/cex" xmlns:w16cid="http://schemas.microsoft.com/office/word/2016/wordml/cid" xmlns:w16="http://schemas.microsoft.com/office/word/2018/wordml" xmlns:w16du="http://schemas.microsoft.com/office/word/2023/wordml/word16du" xmlns:w16sdtdh="http://schemas.microsoft.com/office/word/2020/wordml/sdtdatahash" xmlns:w16sdtfl="http://schemas.microsoft.com/office/word/2024/wordml/sdtformatlock" xmlns:w16se="http://schemas.microsoft.com/office/word/2015/wordml/symex" xmlns:wpg="http://schemas.microsoft.com/office/word/2010/wordprocessingGroup" xmlns:wpi="http://schemas.microsoft.com/office/word/2010/wordprocessingInk" xmlns:wne="http://schemas.microsoft.com/office/word/2006/wordml" xmlns:wps="http://schemas.microsoft.com/office/word/2010/wordprocessingShape" mc:Ignorable="w14 w15 w16se w16cid w16 w16cex w16sdtdh w16sdtfl w16du wp14">
+<w:hdr xmlns:wpc="http://schemas.microsoft.com/office/word/2010/wordprocessingCanvas" xmlns:mc="http://schemas.openxmlformats.org/markup-compatibility/2006" xmlns:o="urn:schemas-microsoft-com:office:office" xmlns:r="http://schemas.openxmlformats.org/officeDocument/2006/relationships" xmlns:m="http://schemas.openxmlformats.org/officeDocument/2006/math" xmlns:v="urn:schemas-microsoft-com:vml" xmlns:wp14="http://schemas.microsoft.com/office/word/2010/wordprocessingDrawing" xmlns:wp="http://schemas.openxmlformats.org/drawingml/2006/wordprocessingDrawing" xmlns:w10="urn:schemas-microsoft-com:office:word" xmlns:w="http://schemas.openxmlformats.org/wordprocessingml/2006/main" xmlns:w14="http://schemas.microsoft.com/office/word/2010/wordml" xmlns:wpg="http://schemas.microsoft.com/office/word/2010/wordprocessingGroup" xmlns:wpi="http://schemas.microsoft.com/office/word/2010/wordprocessingInk" xmlns:wne="http://schemas.microsoft.com/office/word/2006/wordml" xmlns:wps="http://schemas.microsoft.com/office/word/2010/wordprocessingShape" mc:Ignorable="w14 wp14">
   <w:p>
     <w:pPr>
       <w:pStyle w:val="Cabealho"/>
@@ -5175,8 +5226,8 @@
 </file>
 
 <file path=word/numbering.xml><?xml version="1.0" encoding="utf-8"?>
-<w:numbering xmlns:wpc="http://schemas.microsoft.com/office/word/2010/wordprocessingCanvas" xmlns:cx="http://schemas.microsoft.com/office/drawing/2014/chartex" xmlns:cx1="http://schemas.microsoft.com/office/drawing/2015/9/8/chartex" xmlns:cx2="http://schemas.microsoft.com/office/drawing/2015/10/21/chartex" xmlns:cx3="http://schemas.microsoft.com/office/drawing/2016/5/9/chartex" xmlns:cx4="http://schemas.microsoft.com/office/drawing/2016/5/10/chartex" xmlns:cx5="http://schemas.microsoft.com/office/drawing/2016/5/11/chartex" xmlns:cx6="http://schemas.microsoft.com/office/drawing/2016/5/12/chartex" xmlns:cx7="http://schemas.microsoft.com/office/drawing/2016/5/13/chartex" xmlns:cx8="http://schemas.microsoft.com/office/drawing/2016/5/14/chartex" xmlns:mc="http://schemas.openxmlformats.org/markup-compatibility/2006" xmlns:aink="http://schemas.microsoft.com/office/drawing/2016/ink" xmlns:am3d="http://schemas.microsoft.com/office/drawing/2017/model3d" xmlns:o="urn:schemas-microsoft-com:office:office" xmlns:oel="http://schemas.microsoft.com/office/2019/extlst" xmlns:r="http://schemas.openxmlformats.org/officeDocument/2006/relationships" xmlns:m="http://schemas.openxmlformats.org/officeDocument/2006/math" xmlns:v="urn:schemas-microsoft-com:vml" xmlns:wp14="http://schemas.microsoft.com/office/word/2010/wordprocessingDrawing" xmlns:wp="http://schemas.openxmlformats.org/drawingml/2006/wordprocessingDrawing" xmlns:w10="urn:schemas-microsoft-com:office:word" xmlns:w="http://schemas.openxmlformats.org/wordprocessingml/2006/main" xmlns:w14="http://schemas.microsoft.com/office/word/2010/wordml" xmlns:w15="http://schemas.microsoft.com/office/word/2012/wordml" xmlns:w16cex="http://schemas.microsoft.com/office/word/2018/wordml/cex" xmlns:w16cid="http://schemas.microsoft.com/office/word/2016/wordml/cid" xmlns:w16="http://schemas.microsoft.com/office/word/2018/wordml" xmlns:w16du="http://schemas.microsoft.com/office/word/2023/wordml/word16du" xmlns:w16sdtdh="http://schemas.microsoft.com/office/word/2020/wordml/sdtdatahash" xmlns:w16sdtfl="http://schemas.microsoft.com/office/word/2024/wordml/sdtformatlock" xmlns:w16se="http://schemas.microsoft.com/office/word/2015/wordml/symex" xmlns:wpg="http://schemas.microsoft.com/office/word/2010/wordprocessingGroup" xmlns:wpi="http://schemas.microsoft.com/office/word/2010/wordprocessingInk" xmlns:wne="http://schemas.microsoft.com/office/word/2006/wordml" xmlns:wps="http://schemas.microsoft.com/office/word/2010/wordprocessingShape" mc:Ignorable="w14 w15 w16se w16cid w16 w16cex w16sdtdh w16sdtfl w16du wp14">
-  <w:abstractNum w:abstractNumId="0" w15:restartNumberingAfterBreak="0">
+<w:numbering xmlns:wpc="http://schemas.microsoft.com/office/word/2010/wordprocessingCanvas" xmlns:mc="http://schemas.openxmlformats.org/markup-compatibility/2006" xmlns:o="urn:schemas-microsoft-com:office:office" xmlns:r="http://schemas.openxmlformats.org/officeDocument/2006/relationships" xmlns:m="http://schemas.openxmlformats.org/officeDocument/2006/math" xmlns:v="urn:schemas-microsoft-com:vml" xmlns:wp14="http://schemas.microsoft.com/office/word/2010/wordprocessingDrawing" xmlns:wp="http://schemas.openxmlformats.org/drawingml/2006/wordprocessingDrawing" xmlns:w10="urn:schemas-microsoft-com:office:word" xmlns:w="http://schemas.openxmlformats.org/wordprocessingml/2006/main" xmlns:w14="http://schemas.microsoft.com/office/word/2010/wordml" xmlns:wpg="http://schemas.microsoft.com/office/word/2010/wordprocessingGroup" xmlns:wpi="http://schemas.microsoft.com/office/word/2010/wordprocessingInk" xmlns:wne="http://schemas.microsoft.com/office/word/2006/wordml" xmlns:wps="http://schemas.microsoft.com/office/word/2010/wordprocessingShape" mc:Ignorable="w14 wp14">
+  <w:abstractNum w:abstractNumId="0">
     <w:nsid w:val="FFFFFF88"/>
     <w:multiLevelType w:val="singleLevel"/>
     <w:tmpl w:val="758A92F0"/>
@@ -5193,7 +5244,7 @@
       </w:pPr>
     </w:lvl>
   </w:abstractNum>
-  <w:abstractNum w:abstractNumId="1" w15:restartNumberingAfterBreak="0">
+  <w:abstractNum w:abstractNumId="1">
     <w:nsid w:val="00696665"/>
     <w:multiLevelType w:val="hybridMultilevel"/>
     <w:tmpl w:val="830E205A"/>
@@ -5279,7 +5330,7 @@
       </w:pPr>
     </w:lvl>
   </w:abstractNum>
-  <w:abstractNum w:abstractNumId="2" w15:restartNumberingAfterBreak="0">
+  <w:abstractNum w:abstractNumId="2">
     <w:nsid w:val="010727FD"/>
     <w:multiLevelType w:val="multilevel"/>
     <w:tmpl w:val="B78AADBA"/>
@@ -5419,7 +5470,7 @@
       </w:rPr>
     </w:lvl>
   </w:abstractNum>
-  <w:abstractNum w:abstractNumId="3" w15:restartNumberingAfterBreak="0">
+  <w:abstractNum w:abstractNumId="3">
     <w:nsid w:val="0184586F"/>
     <w:multiLevelType w:val="hybridMultilevel"/>
     <w:tmpl w:val="83141DE2"/>
@@ -5531,7 +5582,7 @@
       </w:rPr>
     </w:lvl>
   </w:abstractNum>
-  <w:abstractNum w:abstractNumId="4" w15:restartNumberingAfterBreak="0">
+  <w:abstractNum w:abstractNumId="4">
     <w:nsid w:val="01BB03C0"/>
     <w:multiLevelType w:val="hybridMultilevel"/>
     <w:tmpl w:val="0C660CB6"/>
@@ -5617,7 +5668,7 @@
       </w:pPr>
     </w:lvl>
   </w:abstractNum>
-  <w:abstractNum w:abstractNumId="5" w15:restartNumberingAfterBreak="0">
+  <w:abstractNum w:abstractNumId="5">
     <w:nsid w:val="0D4B2F64"/>
     <w:multiLevelType w:val="hybridMultilevel"/>
     <w:tmpl w:val="13FC2828"/>
@@ -5730,7 +5781,7 @@
       </w:rPr>
     </w:lvl>
   </w:abstractNum>
-  <w:abstractNum w:abstractNumId="6" w15:restartNumberingAfterBreak="0">
+  <w:abstractNum w:abstractNumId="6">
     <w:nsid w:val="0F0326F2"/>
     <w:multiLevelType w:val="hybridMultilevel"/>
     <w:tmpl w:val="9F3C7336"/>
@@ -5842,7 +5893,7 @@
       </w:rPr>
     </w:lvl>
   </w:abstractNum>
-  <w:abstractNum w:abstractNumId="7" w15:restartNumberingAfterBreak="0">
+  <w:abstractNum w:abstractNumId="7">
     <w:nsid w:val="14EC4CFF"/>
     <w:multiLevelType w:val="hybridMultilevel"/>
     <w:tmpl w:val="F18636E2"/>
@@ -5958,7 +6009,7 @@
       </w:pPr>
     </w:lvl>
   </w:abstractNum>
-  <w:abstractNum w:abstractNumId="8" w15:restartNumberingAfterBreak="0">
+  <w:abstractNum w:abstractNumId="8">
     <w:nsid w:val="1862130C"/>
     <w:multiLevelType w:val="multilevel"/>
     <w:tmpl w:val="E102CBF2"/>
@@ -6098,7 +6149,7 @@
       </w:rPr>
     </w:lvl>
   </w:abstractNum>
-  <w:abstractNum w:abstractNumId="9" w15:restartNumberingAfterBreak="0">
+  <w:abstractNum w:abstractNumId="9">
     <w:nsid w:val="19F3483E"/>
     <w:multiLevelType w:val="multilevel"/>
     <w:tmpl w:val="7960D292"/>
@@ -6238,7 +6289,7 @@
       </w:rPr>
     </w:lvl>
   </w:abstractNum>
-  <w:abstractNum w:abstractNumId="10" w15:restartNumberingAfterBreak="0">
+  <w:abstractNum w:abstractNumId="10">
     <w:nsid w:val="1BA55026"/>
     <w:multiLevelType w:val="hybridMultilevel"/>
     <w:tmpl w:val="830E205A"/>
@@ -6324,7 +6375,7 @@
       </w:pPr>
     </w:lvl>
   </w:abstractNum>
-  <w:abstractNum w:abstractNumId="11" w15:restartNumberingAfterBreak="0">
+  <w:abstractNum w:abstractNumId="11">
     <w:nsid w:val="1FD13A6F"/>
     <w:multiLevelType w:val="multilevel"/>
     <w:tmpl w:val="E40E7E6C"/>
@@ -6464,7 +6515,7 @@
       </w:rPr>
     </w:lvl>
   </w:abstractNum>
-  <w:abstractNum w:abstractNumId="12" w15:restartNumberingAfterBreak="0">
+  <w:abstractNum w:abstractNumId="12">
     <w:nsid w:val="27540B40"/>
     <w:multiLevelType w:val="hybridMultilevel"/>
     <w:tmpl w:val="7E109130"/>
@@ -6553,7 +6604,7 @@
       </w:pPr>
     </w:lvl>
   </w:abstractNum>
-  <w:abstractNum w:abstractNumId="13" w15:restartNumberingAfterBreak="0">
+  <w:abstractNum w:abstractNumId="13">
     <w:nsid w:val="2C8232F4"/>
     <w:multiLevelType w:val="hybridMultilevel"/>
     <w:tmpl w:val="1A56AC36"/>
@@ -6642,7 +6693,7 @@
       </w:pPr>
     </w:lvl>
   </w:abstractNum>
-  <w:abstractNum w:abstractNumId="14" w15:restartNumberingAfterBreak="0">
+  <w:abstractNum w:abstractNumId="14">
     <w:nsid w:val="2D1709C7"/>
     <w:multiLevelType w:val="hybridMultilevel"/>
     <w:tmpl w:val="927C4D72"/>
@@ -6728,7 +6779,7 @@
       </w:pPr>
     </w:lvl>
   </w:abstractNum>
-  <w:abstractNum w:abstractNumId="15" w15:restartNumberingAfterBreak="0">
+  <w:abstractNum w:abstractNumId="15">
     <w:nsid w:val="2E9E1D9B"/>
     <w:multiLevelType w:val="hybridMultilevel"/>
     <w:tmpl w:val="DF8C8D62"/>
@@ -6814,7 +6865,7 @@
       </w:pPr>
     </w:lvl>
   </w:abstractNum>
-  <w:abstractNum w:abstractNumId="16" w15:restartNumberingAfterBreak="0">
+  <w:abstractNum w:abstractNumId="16">
     <w:nsid w:val="34E26EA6"/>
     <w:multiLevelType w:val="multilevel"/>
     <w:tmpl w:val="3C58877C"/>
@@ -6954,7 +7005,7 @@
       </w:rPr>
     </w:lvl>
   </w:abstractNum>
-  <w:abstractNum w:abstractNumId="17" w15:restartNumberingAfterBreak="0">
+  <w:abstractNum w:abstractNumId="17">
     <w:nsid w:val="39F52A64"/>
     <w:multiLevelType w:val="singleLevel"/>
     <w:tmpl w:val="AE162D36"/>
@@ -6973,7 +7024,7 @@
       </w:rPr>
     </w:lvl>
   </w:abstractNum>
-  <w:abstractNum w:abstractNumId="18" w15:restartNumberingAfterBreak="0">
+  <w:abstractNum w:abstractNumId="18">
     <w:nsid w:val="3EB02082"/>
     <w:multiLevelType w:val="multilevel"/>
     <w:tmpl w:val="A5D200B2"/>
@@ -7113,7 +7164,7 @@
       </w:rPr>
     </w:lvl>
   </w:abstractNum>
-  <w:abstractNum w:abstractNumId="19" w15:restartNumberingAfterBreak="0">
+  <w:abstractNum w:abstractNumId="19">
     <w:nsid w:val="417C0063"/>
     <w:multiLevelType w:val="hybridMultilevel"/>
     <w:tmpl w:val="B60215FE"/>
@@ -7225,7 +7276,7 @@
       </w:rPr>
     </w:lvl>
   </w:abstractNum>
-  <w:abstractNum w:abstractNumId="20" w15:restartNumberingAfterBreak="0">
+  <w:abstractNum w:abstractNumId="20">
     <w:nsid w:val="431A09F2"/>
     <w:multiLevelType w:val="hybridMultilevel"/>
     <w:tmpl w:val="9FCA7C3A"/>
@@ -7337,7 +7388,7 @@
       </w:rPr>
     </w:lvl>
   </w:abstractNum>
-  <w:abstractNum w:abstractNumId="21" w15:restartNumberingAfterBreak="0">
+  <w:abstractNum w:abstractNumId="21">
     <w:nsid w:val="43F26983"/>
     <w:multiLevelType w:val="multilevel"/>
     <w:tmpl w:val="1E482440"/>
@@ -7481,7 +7532,7 @@
       </w:rPr>
     </w:lvl>
   </w:abstractNum>
-  <w:abstractNum w:abstractNumId="22" w15:restartNumberingAfterBreak="0">
+  <w:abstractNum w:abstractNumId="22">
     <w:nsid w:val="4D0E576D"/>
     <w:multiLevelType w:val="hybridMultilevel"/>
     <w:tmpl w:val="927C4D72"/>
@@ -7567,7 +7618,7 @@
       </w:pPr>
     </w:lvl>
   </w:abstractNum>
-  <w:abstractNum w:abstractNumId="23" w15:restartNumberingAfterBreak="0">
+  <w:abstractNum w:abstractNumId="23">
     <w:nsid w:val="5C434022"/>
     <w:multiLevelType w:val="hybridMultilevel"/>
     <w:tmpl w:val="927C4D72"/>
@@ -7653,7 +7704,7 @@
       </w:pPr>
     </w:lvl>
   </w:abstractNum>
-  <w:abstractNum w:abstractNumId="24" w15:restartNumberingAfterBreak="0">
+  <w:abstractNum w:abstractNumId="24">
     <w:nsid w:val="5F2F46EB"/>
     <w:multiLevelType w:val="multilevel"/>
     <w:tmpl w:val="D4DCBC9C"/>
@@ -7793,7 +7844,7 @@
       </w:rPr>
     </w:lvl>
   </w:abstractNum>
-  <w:abstractNum w:abstractNumId="25" w15:restartNumberingAfterBreak="0">
+  <w:abstractNum w:abstractNumId="25">
     <w:nsid w:val="63447252"/>
     <w:multiLevelType w:val="hybridMultilevel"/>
     <w:tmpl w:val="CCF684C8"/>
@@ -7909,7 +7960,7 @@
       </w:pPr>
     </w:lvl>
   </w:abstractNum>
-  <w:abstractNum w:abstractNumId="26" w15:restartNumberingAfterBreak="0">
+  <w:abstractNum w:abstractNumId="26">
     <w:nsid w:val="658E32B3"/>
     <w:multiLevelType w:val="hybridMultilevel"/>
     <w:tmpl w:val="830E205A"/>
@@ -7995,7 +8046,7 @@
       </w:pPr>
     </w:lvl>
   </w:abstractNum>
-  <w:abstractNum w:abstractNumId="27" w15:restartNumberingAfterBreak="0">
+  <w:abstractNum w:abstractNumId="27">
     <w:nsid w:val="71FA47A5"/>
     <w:multiLevelType w:val="hybridMultilevel"/>
     <w:tmpl w:val="927C4D72"/>
@@ -8081,7 +8132,7 @@
       </w:pPr>
     </w:lvl>
   </w:abstractNum>
-  <w:abstractNum w:abstractNumId="28" w15:restartNumberingAfterBreak="0">
+  <w:abstractNum w:abstractNumId="28">
     <w:nsid w:val="729A5C18"/>
     <w:multiLevelType w:val="singleLevel"/>
     <w:tmpl w:val="AE162D36"/>
@@ -8100,7 +8151,7 @@
       </w:rPr>
     </w:lvl>
   </w:abstractNum>
-  <w:abstractNum w:abstractNumId="29" w15:restartNumberingAfterBreak="0">
+  <w:abstractNum w:abstractNumId="29">
     <w:nsid w:val="7BC57905"/>
     <w:multiLevelType w:val="hybridMultilevel"/>
     <w:tmpl w:val="0D500500"/>
@@ -8213,101 +8264,101 @@
       </w:rPr>
     </w:lvl>
   </w:abstractNum>
-  <w:num w:numId="1" w16cid:durableId="1212765596">
+  <w:num w:numId="1">
     <w:abstractNumId w:val="7"/>
   </w:num>
-  <w:num w:numId="2" w16cid:durableId="493447756">
+  <w:num w:numId="2">
     <w:abstractNumId w:val="25"/>
   </w:num>
-  <w:num w:numId="3" w16cid:durableId="1362046485">
+  <w:num w:numId="3">
     <w:abstractNumId w:val="21"/>
   </w:num>
-  <w:num w:numId="4" w16cid:durableId="362366462">
+  <w:num w:numId="4">
     <w:abstractNumId w:val="11"/>
   </w:num>
-  <w:num w:numId="5" w16cid:durableId="2086489456">
+  <w:num w:numId="5">
     <w:abstractNumId w:val="2"/>
   </w:num>
-  <w:num w:numId="6" w16cid:durableId="1134371924">
+  <w:num w:numId="6">
     <w:abstractNumId w:val="16"/>
   </w:num>
-  <w:num w:numId="7" w16cid:durableId="416830716">
+  <w:num w:numId="7">
     <w:abstractNumId w:val="9"/>
   </w:num>
-  <w:num w:numId="8" w16cid:durableId="108010595">
+  <w:num w:numId="8">
     <w:abstractNumId w:val="24"/>
   </w:num>
-  <w:num w:numId="9" w16cid:durableId="1479376546">
+  <w:num w:numId="9">
     <w:abstractNumId w:val="8"/>
   </w:num>
-  <w:num w:numId="10" w16cid:durableId="1390225246">
+  <w:num w:numId="10">
     <w:abstractNumId w:val="0"/>
   </w:num>
-  <w:num w:numId="11" w16cid:durableId="496192069">
+  <w:num w:numId="11">
     <w:abstractNumId w:val="18"/>
   </w:num>
-  <w:num w:numId="12" w16cid:durableId="2072656791">
+  <w:num w:numId="12">
     <w:abstractNumId w:val="17"/>
   </w:num>
-  <w:num w:numId="13" w16cid:durableId="1253200561">
+  <w:num w:numId="13">
     <w:abstractNumId w:val="28"/>
   </w:num>
-  <w:num w:numId="14" w16cid:durableId="36586166">
+  <w:num w:numId="14">
     <w:abstractNumId w:val="13"/>
   </w:num>
-  <w:num w:numId="15" w16cid:durableId="162548775">
+  <w:num w:numId="15">
     <w:abstractNumId w:val="12"/>
   </w:num>
-  <w:num w:numId="16" w16cid:durableId="1506286836">
+  <w:num w:numId="16">
     <w:abstractNumId w:val="27"/>
   </w:num>
-  <w:num w:numId="17" w16cid:durableId="1546258165">
+  <w:num w:numId="17">
     <w:abstractNumId w:val="20"/>
   </w:num>
-  <w:num w:numId="18" w16cid:durableId="704257325">
+  <w:num w:numId="18">
     <w:abstractNumId w:val="14"/>
   </w:num>
-  <w:num w:numId="19" w16cid:durableId="911542617">
+  <w:num w:numId="19">
     <w:abstractNumId w:val="22"/>
   </w:num>
-  <w:num w:numId="20" w16cid:durableId="2108188124">
+  <w:num w:numId="20">
     <w:abstractNumId w:val="23"/>
   </w:num>
-  <w:num w:numId="21" w16cid:durableId="761100914">
+  <w:num w:numId="21">
     <w:abstractNumId w:val="4"/>
   </w:num>
-  <w:num w:numId="22" w16cid:durableId="962422075">
+  <w:num w:numId="22">
     <w:abstractNumId w:val="19"/>
   </w:num>
-  <w:num w:numId="23" w16cid:durableId="812988595">
+  <w:num w:numId="23">
     <w:abstractNumId w:val="26"/>
   </w:num>
-  <w:num w:numId="24" w16cid:durableId="290133905">
+  <w:num w:numId="24">
     <w:abstractNumId w:val="3"/>
   </w:num>
-  <w:num w:numId="25" w16cid:durableId="1381250676">
+  <w:num w:numId="25">
     <w:abstractNumId w:val="15"/>
   </w:num>
-  <w:num w:numId="26" w16cid:durableId="2035837767">
+  <w:num w:numId="26">
     <w:abstractNumId w:val="6"/>
   </w:num>
-  <w:num w:numId="27" w16cid:durableId="1526478290">
+  <w:num w:numId="27">
     <w:abstractNumId w:val="29"/>
   </w:num>
-  <w:num w:numId="28" w16cid:durableId="696077770">
+  <w:num w:numId="28">
     <w:abstractNumId w:val="5"/>
   </w:num>
-  <w:num w:numId="29" w16cid:durableId="2086225670">
+  <w:num w:numId="29">
     <w:abstractNumId w:val="10"/>
   </w:num>
-  <w:num w:numId="30" w16cid:durableId="1787189321">
+  <w:num w:numId="30">
     <w:abstractNumId w:val="1"/>
   </w:num>
 </w:numbering>
 </file>
 
 <file path=word/styles.xml><?xml version="1.0" encoding="utf-8"?>
-<w:styles xmlns:mc="http://schemas.openxmlformats.org/markup-compatibility/2006" xmlns:r="http://schemas.openxmlformats.org/officeDocument/2006/relationships" xmlns:w="http://schemas.openxmlformats.org/wordprocessingml/2006/main" xmlns:w14="http://schemas.microsoft.com/office/word/2010/wordml" xmlns:w15="http://schemas.microsoft.com/office/word/2012/wordml" xmlns:w16cex="http://schemas.microsoft.com/office/word/2018/wordml/cex" xmlns:w16cid="http://schemas.microsoft.com/office/word/2016/wordml/cid" xmlns:w16="http://schemas.microsoft.com/office/word/2018/wordml" xmlns:w16du="http://schemas.microsoft.com/office/word/2023/wordml/word16du" xmlns:w16sdtdh="http://schemas.microsoft.com/office/word/2020/wordml/sdtdatahash" xmlns:w16sdtfl="http://schemas.microsoft.com/office/word/2024/wordml/sdtformatlock" xmlns:w16se="http://schemas.microsoft.com/office/word/2015/wordml/symex" mc:Ignorable="w14 w15 w16se w16cid w16 w16cex w16sdtdh w16sdtfl w16du">
+<w:styles xmlns:mc="http://schemas.openxmlformats.org/markup-compatibility/2006" xmlns:r="http://schemas.openxmlformats.org/officeDocument/2006/relationships" xmlns:w="http://schemas.openxmlformats.org/wordprocessingml/2006/main" xmlns:w14="http://schemas.microsoft.com/office/word/2010/wordml" mc:Ignorable="w14">
   <w:docDefaults>
     <w:rPrDefault>
       <w:rPr>
@@ -8317,383 +8368,810 @@
     </w:rPrDefault>
     <w:pPrDefault/>
   </w:docDefaults>
-  <w:latentStyles w:defLockedState="0" w:defUIPriority="99" w:defSemiHidden="0" w:defUnhideWhenUsed="0" w:defQFormat="0" w:count="376">
-    <w:lsdException w:name="Normal" w:uiPriority="0" w:qFormat="1"/>
-    <w:lsdException w:name="heading 1" w:uiPriority="9" w:qFormat="1"/>
-    <w:lsdException w:name="heading 2" w:uiPriority="9" w:qFormat="1"/>
-    <w:lsdException w:name="heading 3" w:uiPriority="9" w:qFormat="1"/>
-    <w:lsdException w:name="heading 4" w:semiHidden="1" w:uiPriority="9" w:unhideWhenUsed="1" w:qFormat="1"/>
-    <w:lsdException w:name="heading 5" w:semiHidden="1" w:uiPriority="9" w:unhideWhenUsed="1" w:qFormat="1"/>
-    <w:lsdException w:name="heading 6" w:semiHidden="1" w:uiPriority="9" w:unhideWhenUsed="1" w:qFormat="1"/>
-    <w:lsdException w:name="heading 7" w:semiHidden="1" w:uiPriority="9" w:unhideWhenUsed="1" w:qFormat="1"/>
-    <w:lsdException w:name="heading 8" w:semiHidden="1" w:uiPriority="9" w:unhideWhenUsed="1" w:qFormat="1"/>
-    <w:lsdException w:name="heading 9" w:semiHidden="1" w:uiPriority="9" w:unhideWhenUsed="1" w:qFormat="1"/>
-    <w:lsdException w:name="index 1" w:semiHidden="1" w:unhideWhenUsed="1"/>
-    <w:lsdException w:name="index 2" w:semiHidden="1" w:unhideWhenUsed="1"/>
-    <w:lsdException w:name="index 3" w:semiHidden="1" w:unhideWhenUsed="1"/>
-    <w:lsdException w:name="index 4" w:semiHidden="1" w:unhideWhenUsed="1"/>
-    <w:lsdException w:name="index 5" w:semiHidden="1" w:unhideWhenUsed="1"/>
-    <w:lsdException w:name="index 6" w:semiHidden="1" w:unhideWhenUsed="1"/>
-    <w:lsdException w:name="index 7" w:semiHidden="1" w:unhideWhenUsed="1"/>
-    <w:lsdException w:name="index 8" w:semiHidden="1" w:unhideWhenUsed="1"/>
-    <w:lsdException w:name="index 9" w:semiHidden="1" w:unhideWhenUsed="1"/>
-    <w:lsdException w:name="toc 1" w:semiHidden="1" w:uiPriority="39" w:unhideWhenUsed="1"/>
-    <w:lsdException w:name="toc 2" w:semiHidden="1" w:uiPriority="39" w:unhideWhenUsed="1"/>
-    <w:lsdException w:name="toc 3" w:semiHidden="1" w:uiPriority="39" w:unhideWhenUsed="1"/>
-    <w:lsdException w:name="toc 4" w:semiHidden="1" w:uiPriority="39" w:unhideWhenUsed="1"/>
-    <w:lsdException w:name="toc 5" w:semiHidden="1" w:uiPriority="39" w:unhideWhenUsed="1"/>
-    <w:lsdException w:name="toc 6" w:semiHidden="1" w:uiPriority="39" w:unhideWhenUsed="1"/>
-    <w:lsdException w:name="toc 7" w:semiHidden="1" w:uiPriority="39" w:unhideWhenUsed="1"/>
-    <w:lsdException w:name="toc 8" w:semiHidden="1" w:uiPriority="39" w:unhideWhenUsed="1"/>
-    <w:lsdException w:name="toc 9" w:semiHidden="1" w:uiPriority="39" w:unhideWhenUsed="1"/>
-    <w:lsdException w:name="Normal Indent" w:semiHidden="1" w:unhideWhenUsed="1"/>
-    <w:lsdException w:name="footnote text" w:semiHidden="1" w:unhideWhenUsed="1"/>
-    <w:lsdException w:name="annotation text" w:semiHidden="1" w:unhideWhenUsed="1"/>
-    <w:lsdException w:name="header" w:semiHidden="1" w:unhideWhenUsed="1"/>
-    <w:lsdException w:name="footer" w:semiHidden="1" w:unhideWhenUsed="1"/>
-    <w:lsdException w:name="index heading" w:semiHidden="1" w:unhideWhenUsed="1"/>
-    <w:lsdException w:name="caption" w:semiHidden="1" w:uiPriority="35" w:unhideWhenUsed="1" w:qFormat="1"/>
-    <w:lsdException w:name="table of figures" w:semiHidden="1" w:unhideWhenUsed="1"/>
-    <w:lsdException w:name="envelope address" w:semiHidden="1" w:unhideWhenUsed="1"/>
-    <w:lsdException w:name="envelope return" w:semiHidden="1" w:unhideWhenUsed="1"/>
-    <w:lsdException w:name="footnote reference" w:semiHidden="1" w:unhideWhenUsed="1"/>
-    <w:lsdException w:name="annotation reference" w:semiHidden="1" w:unhideWhenUsed="1"/>
-    <w:lsdException w:name="line number" w:semiHidden="1" w:unhideWhenUsed="1"/>
-    <w:lsdException w:name="page number" w:semiHidden="1" w:unhideWhenUsed="1"/>
-    <w:lsdException w:name="endnote reference" w:semiHidden="1" w:unhideWhenUsed="1"/>
-    <w:lsdException w:name="endnote text" w:semiHidden="1" w:unhideWhenUsed="1"/>
-    <w:lsdException w:name="table of authorities" w:semiHidden="1" w:unhideWhenUsed="1"/>
-    <w:lsdException w:name="macro" w:semiHidden="1" w:unhideWhenUsed="1"/>
-    <w:lsdException w:name="toa heading" w:semiHidden="1" w:unhideWhenUsed="1"/>
-    <w:lsdException w:name="List" w:semiHidden="1" w:unhideWhenUsed="1"/>
-    <w:lsdException w:name="List Bullet" w:semiHidden="1" w:unhideWhenUsed="1"/>
-    <w:lsdException w:name="List Number" w:semiHidden="1" w:unhideWhenUsed="1"/>
-    <w:lsdException w:name="List 2" w:semiHidden="1" w:unhideWhenUsed="1"/>
-    <w:lsdException w:name="List 3" w:semiHidden="1" w:unhideWhenUsed="1"/>
-    <w:lsdException w:name="List 4" w:semiHidden="1" w:unhideWhenUsed="1"/>
-    <w:lsdException w:name="List 5" w:semiHidden="1" w:unhideWhenUsed="1"/>
-    <w:lsdException w:name="List Bullet 2" w:semiHidden="1" w:unhideWhenUsed="1"/>
-    <w:lsdException w:name="List Bullet 3" w:semiHidden="1" w:unhideWhenUsed="1"/>
-    <w:lsdException w:name="List Bullet 4" w:semiHidden="1" w:unhideWhenUsed="1"/>
-    <w:lsdException w:name="List Bullet 5" w:semiHidden="1" w:unhideWhenUsed="1"/>
-    <w:lsdException w:name="List Number 2" w:semiHidden="1" w:unhideWhenUsed="1"/>
-    <w:lsdException w:name="List Number 3" w:semiHidden="1" w:unhideWhenUsed="1"/>
-    <w:lsdException w:name="List Number 4" w:semiHidden="1" w:unhideWhenUsed="1"/>
-    <w:lsdException w:name="List Number 5" w:semiHidden="1" w:unhideWhenUsed="1"/>
-    <w:lsdException w:name="Title" w:uiPriority="10" w:qFormat="1"/>
-    <w:lsdException w:name="Closing" w:semiHidden="1" w:unhideWhenUsed="1"/>
-    <w:lsdException w:name="Signature" w:semiHidden="1" w:unhideWhenUsed="1"/>
-    <w:lsdException w:name="Default Paragraph Font" w:semiHidden="1" w:uiPriority="1" w:unhideWhenUsed="1"/>
-    <w:lsdException w:name="Body Text" w:semiHidden="1" w:unhideWhenUsed="1"/>
-    <w:lsdException w:name="Body Text Indent" w:semiHidden="1" w:unhideWhenUsed="1"/>
-    <w:lsdException w:name="List Continue" w:semiHidden="1" w:unhideWhenUsed="1"/>
-    <w:lsdException w:name="List Continue 2" w:semiHidden="1" w:unhideWhenUsed="1"/>
-    <w:lsdException w:name="List Continue 3" w:semiHidden="1" w:unhideWhenUsed="1"/>
-    <w:lsdException w:name="List Continue 4" w:semiHidden="1" w:unhideWhenUsed="1"/>
-    <w:lsdException w:name="List Continue 5" w:semiHidden="1" w:unhideWhenUsed="1"/>
-    <w:lsdException w:name="Message Header" w:semiHidden="1" w:unhideWhenUsed="1"/>
-    <w:lsdException w:name="Subtitle" w:uiPriority="11" w:qFormat="1"/>
-    <w:lsdException w:name="Salutation" w:semiHidden="1" w:unhideWhenUsed="1"/>
-    <w:lsdException w:name="Date" w:semiHidden="1" w:unhideWhenUsed="1"/>
-    <w:lsdException w:name="Body Text First Indent" w:semiHidden="1" w:unhideWhenUsed="1"/>
-    <w:lsdException w:name="Body Text First Indent 2" w:semiHidden="1" w:unhideWhenUsed="1"/>
-    <w:lsdException w:name="Note Heading" w:semiHidden="1" w:unhideWhenUsed="1"/>
-    <w:lsdException w:name="Body Text 2" w:semiHidden="1" w:unhideWhenUsed="1"/>
-    <w:lsdException w:name="Body Text 3" w:semiHidden="1" w:unhideWhenUsed="1"/>
-    <w:lsdException w:name="Body Text Indent 2" w:semiHidden="1" w:unhideWhenUsed="1"/>
-    <w:lsdException w:name="Body Text Indent 3" w:semiHidden="1" w:unhideWhenUsed="1"/>
-    <w:lsdException w:name="Block Text" w:semiHidden="1" w:unhideWhenUsed="1"/>
-    <w:lsdException w:name="Hyperlink" w:semiHidden="1" w:unhideWhenUsed="1"/>
-    <w:lsdException w:name="FollowedHyperlink" w:semiHidden="1" w:unhideWhenUsed="1"/>
-    <w:lsdException w:name="Strong" w:uiPriority="22" w:qFormat="1"/>
-    <w:lsdException w:name="Emphasis" w:uiPriority="20" w:qFormat="1"/>
-    <w:lsdException w:name="Document Map" w:semiHidden="1" w:unhideWhenUsed="1"/>
-    <w:lsdException w:name="Plain Text" w:semiHidden="1" w:unhideWhenUsed="1"/>
-    <w:lsdException w:name="E-mail Signature" w:semiHidden="1" w:unhideWhenUsed="1"/>
-    <w:lsdException w:name="HTML Top of Form" w:semiHidden="1" w:unhideWhenUsed="1"/>
-    <w:lsdException w:name="HTML Bottom of Form" w:semiHidden="1" w:unhideWhenUsed="1"/>
-    <w:lsdException w:name="Normal (Web)" w:semiHidden="1" w:unhideWhenUsed="1"/>
-    <w:lsdException w:name="HTML Acronym" w:semiHidden="1" w:unhideWhenUsed="1"/>
-    <w:lsdException w:name="HTML Address" w:semiHidden="1" w:unhideWhenUsed="1"/>
-    <w:lsdException w:name="HTML Cite" w:semiHidden="1" w:unhideWhenUsed="1"/>
-    <w:lsdException w:name="HTML Code" w:semiHidden="1" w:unhideWhenUsed="1"/>
-    <w:lsdException w:name="HTML Definition" w:semiHidden="1" w:unhideWhenUsed="1"/>
-    <w:lsdException w:name="HTML Keyboard" w:semiHidden="1" w:unhideWhenUsed="1"/>
-    <w:lsdException w:name="HTML Preformatted" w:semiHidden="1" w:unhideWhenUsed="1"/>
-    <w:lsdException w:name="HTML Sample" w:semiHidden="1" w:unhideWhenUsed="1"/>
-    <w:lsdException w:name="HTML Typewriter" w:semiHidden="1" w:unhideWhenUsed="1"/>
-    <w:lsdException w:name="HTML Variable" w:semiHidden="1" w:unhideWhenUsed="1"/>
-    <w:lsdException w:name="Normal Table" w:semiHidden="1" w:unhideWhenUsed="1"/>
-    <w:lsdException w:name="annotation subject" w:semiHidden="1" w:unhideWhenUsed="1"/>
-    <w:lsdException w:name="No List" w:semiHidden="1" w:unhideWhenUsed="1"/>
-    <w:lsdException w:name="Outline List 1" w:semiHidden="1" w:unhideWhenUsed="1"/>
-    <w:lsdException w:name="Outline List 2" w:semiHidden="1" w:unhideWhenUsed="1"/>
-    <w:lsdException w:name="Outline List 3" w:semiHidden="1" w:unhideWhenUsed="1"/>
-    <w:lsdException w:name="Table Simple 1" w:semiHidden="1" w:unhideWhenUsed="1"/>
-    <w:lsdException w:name="Table Simple 2" w:semiHidden="1" w:unhideWhenUsed="1"/>
-    <w:lsdException w:name="Table Simple 3" w:semiHidden="1" w:unhideWhenUsed="1"/>
-    <w:lsdException w:name="Table Classic 1" w:semiHidden="1" w:unhideWhenUsed="1"/>
-    <w:lsdException w:name="Table Classic 2" w:semiHidden="1" w:unhideWhenUsed="1"/>
-    <w:lsdException w:name="Table Classic 3" w:semiHidden="1" w:unhideWhenUsed="1"/>
-    <w:lsdException w:name="Table Classic 4" w:semiHidden="1" w:unhideWhenUsed="1"/>
-    <w:lsdException w:name="Table Colorful 1" w:semiHidden="1" w:unhideWhenUsed="1"/>
-    <w:lsdException w:name="Table Colorful 2" w:semiHidden="1" w:unhideWhenUsed="1"/>
-    <w:lsdException w:name="Table Colorful 3" w:semiHidden="1" w:unhideWhenUsed="1"/>
-    <w:lsdException w:name="Table Columns 1" w:semiHidden="1" w:unhideWhenUsed="1"/>
-    <w:lsdException w:name="Table Columns 2" w:semiHidden="1" w:unhideWhenUsed="1"/>
-    <w:lsdException w:name="Table Columns 3" w:semiHidden="1" w:unhideWhenUsed="1"/>
-    <w:lsdException w:name="Table Columns 4" w:semiHidden="1" w:unhideWhenUsed="1"/>
-    <w:lsdException w:name="Table Columns 5" w:semiHidden="1" w:unhideWhenUsed="1"/>
-    <w:lsdException w:name="Table Grid 1" w:semiHidden="1" w:unhideWhenUsed="1"/>
-    <w:lsdException w:name="Table Grid 2" w:semiHidden="1" w:unhideWhenUsed="1"/>
-    <w:lsdException w:name="Table Grid 3" w:semiHidden="1" w:unhideWhenUsed="1"/>
-    <w:lsdException w:name="Table Grid 4" w:semiHidden="1" w:unhideWhenUsed="1"/>
-    <w:lsdException w:name="Table Grid 5" w:semiHidden="1" w:unhideWhenUsed="1"/>
-    <w:lsdException w:name="Table Grid 6" w:semiHidden="1" w:unhideWhenUsed="1"/>
-    <w:lsdException w:name="Table Grid 7" w:semiHidden="1" w:unhideWhenUsed="1"/>
-    <w:lsdException w:name="Table Grid 8" w:semiHidden="1" w:unhideWhenUsed="1"/>
-    <w:lsdException w:name="Table List 1" w:semiHidden="1" w:unhideWhenUsed="1"/>
-    <w:lsdException w:name="Table List 2" w:semiHidden="1" w:unhideWhenUsed="1"/>
-    <w:lsdException w:name="Table List 3" w:semiHidden="1" w:unhideWhenUsed="1"/>
-    <w:lsdException w:name="Table List 4" w:semiHidden="1" w:unhideWhenUsed="1"/>
-    <w:lsdException w:name="Table List 5" w:semiHidden="1" w:unhideWhenUsed="1"/>
-    <w:lsdException w:name="Table List 6" w:semiHidden="1" w:unhideWhenUsed="1"/>
-    <w:lsdException w:name="Table List 7" w:semiHidden="1" w:unhideWhenUsed="1"/>
-    <w:lsdException w:name="Table List 8" w:semiHidden="1" w:unhideWhenUsed="1"/>
-    <w:lsdException w:name="Table 3D effects 1" w:semiHidden="1" w:unhideWhenUsed="1"/>
-    <w:lsdException w:name="Table 3D effects 2" w:semiHidden="1" w:unhideWhenUsed="1"/>
-    <w:lsdException w:name="Table 3D effects 3" w:semiHidden="1" w:unhideWhenUsed="1"/>
-    <w:lsdException w:name="Table Contemporary" w:semiHidden="1" w:unhideWhenUsed="1"/>
-    <w:lsdException w:name="Table Elegant" w:semiHidden="1" w:unhideWhenUsed="1"/>
-    <w:lsdException w:name="Table Professional" w:semiHidden="1" w:unhideWhenUsed="1"/>
-    <w:lsdException w:name="Table Subtle 1" w:semiHidden="1" w:unhideWhenUsed="1"/>
-    <w:lsdException w:name="Table Subtle 2" w:semiHidden="1" w:unhideWhenUsed="1"/>
-    <w:lsdException w:name="Table Web 1" w:semiHidden="1" w:unhideWhenUsed="1"/>
-    <w:lsdException w:name="Table Web 2" w:semiHidden="1" w:unhideWhenUsed="1"/>
-    <w:lsdException w:name="Table Web 3" w:semiHidden="1" w:unhideWhenUsed="1"/>
-    <w:lsdException w:name="Balloon Text" w:semiHidden="1" w:unhideWhenUsed="1"/>
-    <w:lsdException w:name="Table Grid" w:uiPriority="59"/>
-    <w:lsdException w:name="Table Theme" w:semiHidden="1" w:unhideWhenUsed="1"/>
-    <w:lsdException w:name="Placeholder Text" w:semiHidden="1"/>
-    <w:lsdException w:name="No Spacing" w:uiPriority="1" w:qFormat="1"/>
-    <w:lsdException w:name="Light Shading" w:uiPriority="60"/>
-    <w:lsdException w:name="Light List" w:uiPriority="61"/>
-    <w:lsdException w:name="Light Grid" w:uiPriority="62"/>
-    <w:lsdException w:name="Medium Shading 1" w:uiPriority="63"/>
-    <w:lsdException w:name="Medium Shading 2" w:uiPriority="64"/>
-    <w:lsdException w:name="Medium List 1" w:uiPriority="65"/>
-    <w:lsdException w:name="Medium List 2" w:uiPriority="66"/>
-    <w:lsdException w:name="Medium Grid 1" w:uiPriority="67"/>
-    <w:lsdException w:name="Medium Grid 2" w:uiPriority="68"/>
-    <w:lsdException w:name="Medium Grid 3" w:uiPriority="69"/>
-    <w:lsdException w:name="Dark List" w:uiPriority="70"/>
-    <w:lsdException w:name="Colorful Shading" w:uiPriority="71"/>
-    <w:lsdException w:name="Colorful List" w:uiPriority="72"/>
-    <w:lsdException w:name="Colorful Grid" w:uiPriority="73"/>
-    <w:lsdException w:name="Light Shading Accent 1" w:uiPriority="60"/>
-    <w:lsdException w:name="Light List Accent 1" w:uiPriority="61"/>
-    <w:lsdException w:name="Light Grid Accent 1" w:uiPriority="62"/>
-    <w:lsdException w:name="Medium Shading 1 Accent 1" w:uiPriority="63"/>
-    <w:lsdException w:name="Medium Shading 2 Accent 1" w:uiPriority="64"/>
-    <w:lsdException w:name="Medium List 1 Accent 1" w:uiPriority="65"/>
-    <w:lsdException w:name="Revision" w:semiHidden="1"/>
-    <w:lsdException w:name="List Paragraph" w:uiPriority="34" w:qFormat="1"/>
-    <w:lsdException w:name="Quote" w:uiPriority="29" w:qFormat="1"/>
-    <w:lsdException w:name="Intense Quote" w:uiPriority="30" w:qFormat="1"/>
-    <w:lsdException w:name="Medium List 2 Accent 1" w:uiPriority="66"/>
-    <w:lsdException w:name="Medium Grid 1 Accent 1" w:uiPriority="67"/>
-    <w:lsdException w:name="Medium Grid 2 Accent 1" w:uiPriority="68"/>
-    <w:lsdException w:name="Medium Grid 3 Accent 1" w:uiPriority="69"/>
-    <w:lsdException w:name="Dark List Accent 1" w:uiPriority="70"/>
-    <w:lsdException w:name="Colorful Shading Accent 1" w:uiPriority="71"/>
-    <w:lsdException w:name="Colorful List Accent 1" w:uiPriority="72"/>
-    <w:lsdException w:name="Colorful Grid Accent 1" w:uiPriority="73"/>
-    <w:lsdException w:name="Light Shading Accent 2" w:uiPriority="60"/>
-    <w:lsdException w:name="Light List Accent 2" w:uiPriority="61"/>
-    <w:lsdException w:name="Light Grid Accent 2" w:uiPriority="62"/>
-    <w:lsdException w:name="Medium Shading 1 Accent 2" w:uiPriority="63"/>
-    <w:lsdException w:name="Medium Shading 2 Accent 2" w:uiPriority="64"/>
-    <w:lsdException w:name="Medium List 1 Accent 2" w:uiPriority="65"/>
-    <w:lsdException w:name="Medium List 2 Accent 2" w:uiPriority="66"/>
-    <w:lsdException w:name="Medium Grid 1 Accent 2" w:uiPriority="67"/>
-    <w:lsdException w:name="Medium Grid 2 Accent 2" w:uiPriority="68"/>
-    <w:lsdException w:name="Medium Grid 3 Accent 2" w:uiPriority="69"/>
-    <w:lsdException w:name="Dark List Accent 2" w:uiPriority="70"/>
-    <w:lsdException w:name="Colorful Shading Accent 2" w:uiPriority="71"/>
-    <w:lsdException w:name="Colorful List Accent 2" w:uiPriority="72"/>
-    <w:lsdException w:name="Colorful Grid Accent 2" w:uiPriority="73"/>
-    <w:lsdException w:name="Light Shading Accent 3" w:uiPriority="60"/>
-    <w:lsdException w:name="Light List Accent 3" w:uiPriority="61"/>
-    <w:lsdException w:name="Light Grid Accent 3" w:uiPriority="62"/>
-    <w:lsdException w:name="Medium Shading 1 Accent 3" w:uiPriority="63"/>
-    <w:lsdException w:name="Medium Shading 2 Accent 3" w:uiPriority="64"/>
-    <w:lsdException w:name="Medium List 1 Accent 3" w:uiPriority="65"/>
-    <w:lsdException w:name="Medium List 2 Accent 3" w:uiPriority="66"/>
-    <w:lsdException w:name="Medium Grid 1 Accent 3" w:uiPriority="67"/>
-    <w:lsdException w:name="Medium Grid 2 Accent 3" w:uiPriority="68"/>
-    <w:lsdException w:name="Medium Grid 3 Accent 3" w:uiPriority="69"/>
-    <w:lsdException w:name="Dark List Accent 3" w:uiPriority="70"/>
-    <w:lsdException w:name="Colorful Shading Accent 3" w:uiPriority="71"/>
-    <w:lsdException w:name="Colorful List Accent 3" w:uiPriority="72"/>
-    <w:lsdException w:name="Colorful Grid Accent 3" w:uiPriority="73"/>
-    <w:lsdException w:name="Light Shading Accent 4" w:uiPriority="60"/>
-    <w:lsdException w:name="Light List Accent 4" w:uiPriority="61"/>
-    <w:lsdException w:name="Light Grid Accent 4" w:uiPriority="62"/>
-    <w:lsdException w:name="Medium Shading 1 Accent 4" w:uiPriority="63"/>
-    <w:lsdException w:name="Medium Shading 2 Accent 4" w:uiPriority="64"/>
-    <w:lsdException w:name="Medium List 1 Accent 4" w:uiPriority="65"/>
-    <w:lsdException w:name="Medium List 2 Accent 4" w:uiPriority="66"/>
-    <w:lsdException w:name="Medium Grid 1 Accent 4" w:uiPriority="67"/>
-    <w:lsdException w:name="Medium Grid 2 Accent 4" w:uiPriority="68"/>
-    <w:lsdException w:name="Medium Grid 3 Accent 4" w:uiPriority="69"/>
-    <w:lsdException w:name="Dark List Accent 4" w:uiPriority="70"/>
-    <w:lsdException w:name="Colorful Shading Accent 4" w:uiPriority="71"/>
-    <w:lsdException w:name="Colorful List Accent 4" w:uiPriority="72"/>
-    <w:lsdException w:name="Colorful Grid Accent 4" w:uiPriority="73"/>
-    <w:lsdException w:name="Light Shading Accent 5" w:uiPriority="60"/>
-    <w:lsdException w:name="Light List Accent 5" w:uiPriority="61"/>
-    <w:lsdException w:name="Light Grid Accent 5" w:uiPriority="62"/>
-    <w:lsdException w:name="Medium Shading 1 Accent 5" w:uiPriority="63"/>
-    <w:lsdException w:name="Medium Shading 2 Accent 5" w:uiPriority="64"/>
-    <w:lsdException w:name="Medium List 1 Accent 5" w:uiPriority="65"/>
-    <w:lsdException w:name="Medium List 2 Accent 5" w:uiPriority="66"/>
-    <w:lsdException w:name="Medium Grid 1 Accent 5" w:uiPriority="67"/>
-    <w:lsdException w:name="Medium Grid 2 Accent 5" w:uiPriority="68"/>
-    <w:lsdException w:name="Medium Grid 3 Accent 5" w:uiPriority="69"/>
-    <w:lsdException w:name="Dark List Accent 5" w:uiPriority="70"/>
-    <w:lsdException w:name="Colorful Shading Accent 5" w:uiPriority="71"/>
-    <w:lsdException w:name="Colorful List Accent 5" w:uiPriority="72"/>
-    <w:lsdException w:name="Colorful Grid Accent 5" w:uiPriority="73"/>
-    <w:lsdException w:name="Light Shading Accent 6" w:uiPriority="60"/>
-    <w:lsdException w:name="Light List Accent 6" w:uiPriority="61"/>
-    <w:lsdException w:name="Light Grid Accent 6" w:uiPriority="62"/>
-    <w:lsdException w:name="Medium Shading 1 Accent 6" w:uiPriority="63"/>
-    <w:lsdException w:name="Medium Shading 2 Accent 6" w:uiPriority="64"/>
-    <w:lsdException w:name="Medium List 1 Accent 6" w:uiPriority="65"/>
-    <w:lsdException w:name="Medium List 2 Accent 6" w:uiPriority="66"/>
-    <w:lsdException w:name="Medium Grid 1 Accent 6" w:uiPriority="67"/>
-    <w:lsdException w:name="Medium Grid 2 Accent 6" w:uiPriority="68"/>
-    <w:lsdException w:name="Medium Grid 3 Accent 6" w:uiPriority="69"/>
-    <w:lsdException w:name="Dark List Accent 6" w:uiPriority="70"/>
-    <w:lsdException w:name="Colorful Shading Accent 6" w:uiPriority="71"/>
-    <w:lsdException w:name="Colorful List Accent 6" w:uiPriority="72"/>
-    <w:lsdException w:name="Colorful Grid Accent 6" w:uiPriority="73"/>
-    <w:lsdException w:name="Subtle Emphasis" w:uiPriority="19" w:qFormat="1"/>
-    <w:lsdException w:name="Intense Emphasis" w:uiPriority="21" w:qFormat="1"/>
-    <w:lsdException w:name="Subtle Reference" w:uiPriority="31" w:qFormat="1"/>
-    <w:lsdException w:name="Intense Reference" w:uiPriority="32" w:qFormat="1"/>
-    <w:lsdException w:name="Book Title" w:uiPriority="33" w:qFormat="1"/>
-    <w:lsdException w:name="Bibliography" w:semiHidden="1" w:uiPriority="37" w:unhideWhenUsed="1"/>
-    <w:lsdException w:name="TOC Heading" w:semiHidden="1" w:uiPriority="39" w:unhideWhenUsed="1" w:qFormat="1"/>
-    <w:lsdException w:name="Plain Table 1" w:uiPriority="41"/>
-    <w:lsdException w:name="Plain Table 2" w:uiPriority="42"/>
-    <w:lsdException w:name="Plain Table 3" w:uiPriority="43"/>
-    <w:lsdException w:name="Plain Table 4" w:uiPriority="44"/>
-    <w:lsdException w:name="Plain Table 5" w:uiPriority="45"/>
-    <w:lsdException w:name="Grid Table Light" w:uiPriority="40"/>
-    <w:lsdException w:name="Grid Table 1 Light" w:uiPriority="46"/>
-    <w:lsdException w:name="Grid Table 2" w:uiPriority="47"/>
-    <w:lsdException w:name="Grid Table 3" w:uiPriority="48"/>
-    <w:lsdException w:name="Grid Table 4" w:uiPriority="49"/>
-    <w:lsdException w:name="Grid Table 5 Dark" w:uiPriority="50"/>
-    <w:lsdException w:name="Grid Table 6 Colorful" w:uiPriority="51"/>
-    <w:lsdException w:name="Grid Table 7 Colorful" w:uiPriority="52"/>
-    <w:lsdException w:name="Grid Table 1 Light Accent 1" w:uiPriority="46"/>
-    <w:lsdException w:name="Grid Table 2 Accent 1" w:uiPriority="47"/>
-    <w:lsdException w:name="Grid Table 3 Accent 1" w:uiPriority="48"/>
-    <w:lsdException w:name="Grid Table 4 Accent 1" w:uiPriority="49"/>
-    <w:lsdException w:name="Grid Table 5 Dark Accent 1" w:uiPriority="50"/>
-    <w:lsdException w:name="Grid Table 6 Colorful Accent 1" w:uiPriority="51"/>
-    <w:lsdException w:name="Grid Table 7 Colorful Accent 1" w:uiPriority="52"/>
-    <w:lsdException w:name="Grid Table 1 Light Accent 2" w:uiPriority="46"/>
-    <w:lsdException w:name="Grid Table 2 Accent 2" w:uiPriority="47"/>
-    <w:lsdException w:name="Grid Table 3 Accent 2" w:uiPriority="48"/>
-    <w:lsdException w:name="Grid Table 4 Accent 2" w:uiPriority="49"/>
-    <w:lsdException w:name="Grid Table 5 Dark Accent 2" w:uiPriority="50"/>
-    <w:lsdException w:name="Grid Table 6 Colorful Accent 2" w:uiPriority="51"/>
-    <w:lsdException w:name="Grid Table 7 Colorful Accent 2" w:uiPriority="52"/>
-    <w:lsdException w:name="Grid Table 1 Light Accent 3" w:uiPriority="46"/>
-    <w:lsdException w:name="Grid Table 2 Accent 3" w:uiPriority="47"/>
-    <w:lsdException w:name="Grid Table 3 Accent 3" w:uiPriority="48"/>
-    <w:lsdException w:name="Grid Table 4 Accent 3" w:uiPriority="49"/>
-    <w:lsdException w:name="Grid Table 5 Dark Accent 3" w:uiPriority="50"/>
-    <w:lsdException w:name="Grid Table 6 Colorful Accent 3" w:uiPriority="51"/>
-    <w:lsdException w:name="Grid Table 7 Colorful Accent 3" w:uiPriority="52"/>
-    <w:lsdException w:name="Grid Table 1 Light Accent 4" w:uiPriority="46"/>
-    <w:lsdException w:name="Grid Table 2 Accent 4" w:uiPriority="47"/>
-    <w:lsdException w:name="Grid Table 3 Accent 4" w:uiPriority="48"/>
-    <w:lsdException w:name="Grid Table 4 Accent 4" w:uiPriority="49"/>
-    <w:lsdException w:name="Grid Table 5 Dark Accent 4" w:uiPriority="50"/>
-    <w:lsdException w:name="Grid Table 6 Colorful Accent 4" w:uiPriority="51"/>
-    <w:lsdException w:name="Grid Table 7 Colorful Accent 4" w:uiPriority="52"/>
-    <w:lsdException w:name="Grid Table 1 Light Accent 5" w:uiPriority="46"/>
-    <w:lsdException w:name="Grid Table 2 Accent 5" w:uiPriority="47"/>
-    <w:lsdException w:name="Grid Table 3 Accent 5" w:uiPriority="48"/>
-    <w:lsdException w:name="Grid Table 4 Accent 5" w:uiPriority="49"/>
-    <w:lsdException w:name="Grid Table 5 Dark Accent 5" w:uiPriority="50"/>
-    <w:lsdException w:name="Grid Table 6 Colorful Accent 5" w:uiPriority="51"/>
-    <w:lsdException w:name="Grid Table 7 Colorful Accent 5" w:uiPriority="52"/>
-    <w:lsdException w:name="Grid Table 1 Light Accent 6" w:uiPriority="46"/>
-    <w:lsdException w:name="Grid Table 2 Accent 6" w:uiPriority="47"/>
-    <w:lsdException w:name="Grid Table 3 Accent 6" w:uiPriority="48"/>
-    <w:lsdException w:name="Grid Table 4 Accent 6" w:uiPriority="49"/>
-    <w:lsdException w:name="Grid Table 5 Dark Accent 6" w:uiPriority="50"/>
-    <w:lsdException w:name="Grid Table 6 Colorful Accent 6" w:uiPriority="51"/>
-    <w:lsdException w:name="Grid Table 7 Colorful Accent 6" w:uiPriority="52"/>
-    <w:lsdException w:name="List Table 1 Light" w:uiPriority="46"/>
-    <w:lsdException w:name="List Table 2" w:uiPriority="47"/>
-    <w:lsdException w:name="List Table 3" w:uiPriority="48"/>
-    <w:lsdException w:name="List Table 4" w:uiPriority="49"/>
-    <w:lsdException w:name="List Table 5 Dark" w:uiPriority="50"/>
-    <w:lsdException w:name="List Table 6 Colorful" w:uiPriority="51"/>
-    <w:lsdException w:name="List Table 7 Colorful" w:uiPriority="52"/>
-    <w:lsdException w:name="List Table 1 Light Accent 1" w:uiPriority="46"/>
-    <w:lsdException w:name="List Table 2 Accent 1" w:uiPriority="47"/>
-    <w:lsdException w:name="List Table 3 Accent 1" w:uiPriority="48"/>
-    <w:lsdException w:name="List Table 4 Accent 1" w:uiPriority="49"/>
-    <w:lsdException w:name="List Table 5 Dark Accent 1" w:uiPriority="50"/>
-    <w:lsdException w:name="List Table 6 Colorful Accent 1" w:uiPriority="51"/>
-    <w:lsdException w:name="List Table 7 Colorful Accent 1" w:uiPriority="52"/>
-    <w:lsdException w:name="List Table 1 Light Accent 2" w:uiPriority="46"/>
-    <w:lsdException w:name="List Table 2 Accent 2" w:uiPriority="47"/>
-    <w:lsdException w:name="List Table 3 Accent 2" w:uiPriority="48"/>
-    <w:lsdException w:name="List Table 4 Accent 2" w:uiPriority="49"/>
-    <w:lsdException w:name="List Table 5 Dark Accent 2" w:uiPriority="50"/>
-    <w:lsdException w:name="List Table 6 Colorful Accent 2" w:uiPriority="51"/>
-    <w:lsdException w:name="List Table 7 Colorful Accent 2" w:uiPriority="52"/>
-    <w:lsdException w:name="List Table 1 Light Accent 3" w:uiPriority="46"/>
-    <w:lsdException w:name="List Table 2 Accent 3" w:uiPriority="47"/>
-    <w:lsdException w:name="List Table 3 Accent 3" w:uiPriority="48"/>
-    <w:lsdException w:name="List Table 4 Accent 3" w:uiPriority="49"/>
-    <w:lsdException w:name="List Table 5 Dark Accent 3" w:uiPriority="50"/>
-    <w:lsdException w:name="List Table 6 Colorful Accent 3" w:uiPriority="51"/>
-    <w:lsdException w:name="List Table 7 Colorful Accent 3" w:uiPriority="52"/>
-    <w:lsdException w:name="List Table 1 Light Accent 4" w:uiPriority="46"/>
-    <w:lsdException w:name="List Table 2 Accent 4" w:uiPriority="47"/>
-    <w:lsdException w:name="List Table 3 Accent 4" w:uiPriority="48"/>
-    <w:lsdException w:name="List Table 4 Accent 4" w:uiPriority="49"/>
-    <w:lsdException w:name="List Table 5 Dark Accent 4" w:uiPriority="50"/>
-    <w:lsdException w:name="List Table 6 Colorful Accent 4" w:uiPriority="51"/>
-    <w:lsdException w:name="List Table 7 Colorful Accent 4" w:uiPriority="52"/>
-    <w:lsdException w:name="List Table 1 Light Accent 5" w:uiPriority="46"/>
-    <w:lsdException w:name="List Table 2 Accent 5" w:uiPriority="47"/>
-    <w:lsdException w:name="List Table 3 Accent 5" w:uiPriority="48"/>
-    <w:lsdException w:name="List Table 4 Accent 5" w:uiPriority="49"/>
-    <w:lsdException w:name="List Table 5 Dark Accent 5" w:uiPriority="50"/>
-    <w:lsdException w:name="List Table 6 Colorful Accent 5" w:uiPriority="51"/>
-    <w:lsdException w:name="List Table 7 Colorful Accent 5" w:uiPriority="52"/>
-    <w:lsdException w:name="List Table 1 Light Accent 6" w:uiPriority="46"/>
-    <w:lsdException w:name="List Table 2 Accent 6" w:uiPriority="47"/>
-    <w:lsdException w:name="List Table 3 Accent 6" w:uiPriority="48"/>
-    <w:lsdException w:name="List Table 4 Accent 6" w:uiPriority="49"/>
-    <w:lsdException w:name="List Table 5 Dark Accent 6" w:uiPriority="50"/>
-    <w:lsdException w:name="List Table 6 Colorful Accent 6" w:uiPriority="51"/>
-    <w:lsdException w:name="List Table 7 Colorful Accent 6" w:uiPriority="52"/>
-    <w:lsdException w:name="Mention" w:semiHidden="1" w:unhideWhenUsed="1"/>
-    <w:lsdException w:name="Smart Hyperlink" w:semiHidden="1" w:unhideWhenUsed="1"/>
-    <w:lsdException w:name="Hashtag" w:semiHidden="1" w:unhideWhenUsed="1"/>
-    <w:lsdException w:name="Unresolved Mention" w:semiHidden="1" w:unhideWhenUsed="1"/>
-    <w:lsdException w:name="Smart Link" w:semiHidden="1" w:unhideWhenUsed="1"/>
+  <w:latentStyles w:defLockedState="0" w:defUIPriority="99" w:defSemiHidden="1" w:defUnhideWhenUsed="1" w:defQFormat="0" w:count="267">
+    <w:lsdException w:name="Normal" w:semiHidden="0" w:uiPriority="0" w:unhideWhenUsed="0" w:qFormat="1"/>
+    <w:lsdException w:name="heading 1" w:semiHidden="0" w:uiPriority="9" w:unhideWhenUsed="0" w:qFormat="1"/>
+    <w:lsdException w:name="heading 2" w:semiHidden="0" w:uiPriority="9" w:unhideWhenUsed="0" w:qFormat="1"/>
+    <w:lsdException w:name="heading 3" w:semiHidden="0" w:uiPriority="9" w:unhideWhenUsed="0" w:qFormat="1"/>
+    <w:lsdException w:name="heading 4" w:uiPriority="9" w:qFormat="1"/>
+    <w:lsdException w:name="heading 5" w:uiPriority="9" w:qFormat="1"/>
+    <w:lsdException w:name="heading 6" w:uiPriority="9" w:qFormat="1"/>
+    <w:lsdException w:name="heading 7" w:uiPriority="9" w:qFormat="1"/>
+    <w:lsdException w:name="heading 8" w:uiPriority="9" w:qFormat="1"/>
+    <w:lsdException w:name="heading 9" w:uiPriority="9" w:qFormat="1"/>
+    <w:lsdException w:name="toc 1" w:uiPriority="39"/>
+    <w:lsdException w:name="toc 2" w:uiPriority="39"/>
+    <w:lsdException w:name="toc 3" w:uiPriority="39"/>
+    <w:lsdException w:name="toc 4" w:uiPriority="39"/>
+    <w:lsdException w:name="toc 5" w:uiPriority="39"/>
+    <w:lsdException w:name="toc 6" w:uiPriority="39"/>
+    <w:lsdException w:name="toc 7" w:uiPriority="39"/>
+    <w:lsdException w:name="toc 8" w:uiPriority="39"/>
+    <w:lsdException w:name="toc 9" w:uiPriority="39"/>
+    <w:lsdException w:name="caption" w:uiPriority="35" w:qFormat="1"/>
+    <w:lsdException w:name="Title" w:semiHidden="0" w:uiPriority="10" w:unhideWhenUsed="0" w:qFormat="1"/>
+    <w:lsdException w:name="Default Paragraph Font" w:uiPriority="1"/>
+    <w:lsdException w:name="Subtitle" w:semiHidden="0" w:uiPriority="11" w:unhideWhenUsed="0" w:qFormat="1"/>
+    <w:lsdException w:name="Strong" w:semiHidden="0" w:uiPriority="22" w:unhideWhenUsed="0" w:qFormat="1"/>
+    <w:lsdException w:name="Emphasis" w:semiHidden="0" w:uiPriority="20" w:unhideWhenUsed="0" w:qFormat="1"/>
+    <w:lsdException w:name="Table Grid" w:semiHidden="0" w:uiPriority="59" w:unhideWhenUsed="0"/>
+    <w:lsdException w:name="Placeholder Text" w:unhideWhenUsed="0"/>
+    <w:lsdException w:name="No Spacing" w:semiHidden="0" w:uiPriority="1" w:unhideWhenUsed="0" w:qFormat="1"/>
+    <w:lsdException w:name="Light Shading" w:semiHidden="0" w:uiPriority="60" w:unhideWhenUsed="0"/>
+    <w:lsdException w:name="Light List" w:semiHidden="0" w:uiPriority="61" w:unhideWhenUsed="0"/>
+    <w:lsdException w:name="Light Grid" w:semiHidden="0" w:uiPriority="62" w:unhideWhenUsed="0"/>
+    <w:lsdException w:name="Medium Shading 1" w:semiHidden="0" w:uiPriority="63" w:unhideWhenUsed="0"/>
+    <w:lsdException w:name="Medium Shading 2" w:semiHidden="0" w:uiPriority="64" w:unhideWhenUsed="0"/>
+    <w:lsdException w:name="Medium List 1" w:semiHidden="0" w:uiPriority="65" w:unhideWhenUsed="0"/>
+    <w:lsdException w:name="Medium List 2" w:semiHidden="0" w:uiPriority="66" w:unhideWhenUsed="0"/>
+    <w:lsdException w:name="Medium Grid 1" w:semiHidden="0" w:uiPriority="67" w:unhideWhenUsed="0"/>
+    <w:lsdException w:name="Medium Grid 2" w:semiHidden="0" w:uiPriority="68" w:unhideWhenUsed="0"/>
+    <w:lsdException w:name="Medium Grid 3" w:semiHidden="0" w:uiPriority="69" w:unhideWhenUsed="0"/>
+    <w:lsdException w:name="Dark List" w:semiHidden="0" w:uiPriority="70" w:unhideWhenUsed="0"/>
+    <w:lsdException w:name="Colorful Shading" w:semiHidden="0" w:uiPriority="71" w:unhideWhenUsed="0"/>
+    <w:lsdException w:name="Colorful List" w:semiHidden="0" w:uiPriority="72" w:unhideWhenUsed="0"/>
+    <w:lsdException w:name="Colorful Grid" w:semiHidden="0" w:uiPriority="73" w:unhideWhenUsed="0"/>
+    <w:lsdException w:name="Light Shading Accent 1" w:semiHidden="0" w:uiPriority="60" w:unhideWhenUsed="0"/>
+    <w:lsdException w:name="Light List Accent 1" w:semiHidden="0" w:uiPriority="61" w:unhideWhenUsed="0"/>
+    <w:lsdException w:name="Light Grid Accent 1" w:semiHidden="0" w:uiPriority="62" w:unhideWhenUsed="0"/>
+    <w:lsdException w:name="Medium Shading 1 Accent 1" w:semiHidden="0" w:uiPriority="63" w:unhideWhenUsed="0"/>
+    <w:lsdException w:name="Medium Shading 2 Accent 1" w:semiHidden="0" w:uiPriority="64" w:unhideWhenUsed="0"/>
+    <w:lsdException w:name="Medium List 1 Accent 1" w:semiHidden="0" w:uiPriority="65" w:unhideWhenUsed="0"/>
+    <w:lsdException w:name="Revision" w:unhideWhenUsed="0"/>
+    <w:lsdException w:name="List Paragraph" w:semiHidden="0" w:uiPriority="34" w:unhideWhenUsed="0" w:qFormat="1"/>
+    <w:lsdException w:name="Quote" w:semiHidden="0" w:uiPriority="29" w:unhideWhenUsed="0" w:qFormat="1"/>
+    <w:lsdException w:name="Intense Quote" w:semiHidden="0" w:uiPriority="30" w:unhideWhenUsed="0" w:qFormat="1"/>
+    <w:lsdException w:name="Medium List 2 Accent 1" w:semiHidden="0" w:uiPriority="66" w:unhideWhenUsed="0"/>
+    <w:lsdException w:name="Medium Grid 1 Accent 1" w:semiHidden="0" w:uiPriority="67" w:unhideWhenUsed="0"/>
+    <w:lsdException w:name="Medium Grid 2 Accent 1" w:semiHidden="0" w:uiPriority="68" w:unhideWhenUsed="0"/>
+    <w:lsdException w:name="Medium Grid 3 Accent 1" w:semiHidden="0" w:uiPriority="69" w:unhideWhenUsed="0"/>
+    <w:lsdException w:name="Dark List Accent 1" w:semiHidden="0" w:uiPriority="70" w:unhideWhenUsed="0"/>
+    <w:lsdException w:name="Colorful Shading Accent 1" w:semiHidden="0" w:uiPriority="71" w:unhideWhenUsed="0"/>
+    <w:lsdException w:name="Colorful List Accent 1" w:semiHidden="0" w:uiPriority="72" w:unhideWhenUsed="0"/>
+    <w:lsdException w:name="Colorful Grid Accent 1" w:semiHidden="0" w:uiPriority="73" w:unhideWhenUsed="0"/>
+    <w:lsdException w:name="Light Shading Accent 2" w:semiHidden="0" w:uiPriority="60" w:unhideWhenUsed="0"/>
+    <w:lsdException w:name="Light List Accent 2" w:semiHidden="0" w:uiPriority="61" w:unhideWhenUsed="0"/>
+    <w:lsdException w:name="Light Grid Accent 2" w:semiHidden="0" w:uiPriority="62" w:unhideWhenUsed="0"/>
+    <w:lsdException w:name="Medium Shading 1 Accent 2" w:semiHidden="0" w:uiPriority="63" w:unhideWhenUsed="0"/>
+    <w:lsdException w:name="Medium Shading 2 Accent 2" w:semiHidden="0" w:uiPriority="64" w:unhideWhenUsed="0"/>
+    <w:lsdException w:name="Medium List 1 Accent 2" w:semiHidden="0" w:uiPriority="65" w:unhideWhenUsed="0"/>
+    <w:lsdException w:name="Medium List 2 Accent 2" w:semiHidden="0" w:uiPriority="66" w:unhideWhenUsed="0"/>
+    <w:lsdException w:name="Medium Grid 1 Accent 2" w:semiHidden="0" w:uiPriority="67" w:unhideWhenUsed="0"/>
+    <w:lsdException w:name="Medium Grid 2 Accent 2" w:semiHidden="0" w:uiPriority="68" w:unhideWhenUsed="0"/>
+    <w:lsdException w:name="Medium Grid 3 Accent 2" w:semiHidden="0" w:uiPriority="69" w:unhideWhenUsed="0"/>
+    <w:lsdException w:name="Dark List Accent 2" w:semiHidden="0" w:uiPriority="70" w:unhideWhenUsed="0"/>
+    <w:lsdException w:name="Colorful Shading Accent 2" w:semiHidden="0" w:uiPriority="71" w:unhideWhenUsed="0"/>
+    <w:lsdException w:name="Colorful List Accent 2" w:semiHidden="0" w:uiPriority="72" w:unhideWhenUsed="0"/>
+    <w:lsdException w:name="Colorful Grid Accent 2" w:semiHidden="0" w:uiPriority="73" w:unhideWhenUsed="0"/>
+    <w:lsdException w:name="Light Shading Accent 3" w:semiHidden="0" w:uiPriority="60" w:unhideWhenUsed="0"/>
+    <w:lsdException w:name="Light List Accent 3" w:semiHidden="0" w:uiPriority="61" w:unhideWhenUsed="0"/>
+    <w:lsdException w:name="Light Grid Accent 3" w:semiHidden="0" w:uiPriority="62" w:unhideWhenUsed="0"/>
+    <w:lsdException w:name="Medium Shading 1 Accent 3" w:semiHidden="0" w:uiPriority="63" w:unhideWhenUsed="0"/>
+    <w:lsdException w:name="Medium Shading 2 Accent 3" w:semiHidden="0" w:uiPriority="64" w:unhideWhenUsed="0"/>
+    <w:lsdException w:name="Medium List 1 Accent 3" w:semiHidden="0" w:uiPriority="65" w:unhideWhenUsed="0"/>
+    <w:lsdException w:name="Medium List 2 Accent 3" w:semiHidden="0" w:uiPriority="66" w:unhideWhenUsed="0"/>
+    <w:lsdException w:name="Medium Grid 1 Accent 3" w:semiHidden="0" w:uiPriority="67" w:unhideWhenUsed="0"/>
+    <w:lsdException w:name="Medium Grid 2 Accent 3" w:semiHidden="0" w:uiPriority="68" w:unhideWhenUsed="0"/>
+    <w:lsdException w:name="Medium Grid 3 Accent 3" w:semiHidden="0" w:uiPriority="69" w:unhideWhenUsed="0"/>
+    <w:lsdException w:name="Dark List Accent 3" w:semiHidden="0" w:uiPriority="70" w:unhideWhenUsed="0"/>
+    <w:lsdException w:name="Colorful Shading Accent 3" w:semiHidden="0" w:uiPriority="71" w:unhideWhenUsed="0"/>
+    <w:lsdException w:name="Colorful List Accent 3" w:semiHidden="0" w:uiPriority="72" w:unhideWhenUsed="0"/>
+    <w:lsdException w:name="Colorful Grid Accent 3" w:semiHidden="0" w:uiPriority="73" w:unhideWhenUsed="0"/>
+    <w:lsdException w:name="Light Shading Accent 4" w:semiHidden="0" w:uiPriority="60" w:unhideWhenUsed="0"/>
+    <w:lsdException w:name="Light List Accent 4" w:semiHidden="0" w:uiPriority="61" w:unhideWhenUsed="0"/>
+    <w:lsdException w:name="Light Grid Accent 4" w:semiHidden="0" w:uiPriority="62" w:unhideWhenUsed="0"/>
+    <w:lsdException w:name="Medium Shading 1 Accent 4" w:semiHidden="0" w:uiPriority="63" w:unhideWhenUsed="0"/>
+    <w:lsdException w:name="Medium Shading 2 Accent 4" w:semiHidden="0" w:uiPriority="64" w:unhideWhenUsed="0"/>
+    <w:lsdException w:name="Medium List 1 Accent 4" w:semiHidden="0" w:uiPriority="65" w:unhideWhenUsed="0"/>
+    <w:lsdException w:name="Medium List 2 Accent 4" w:semiHidden="0" w:uiPriority="66" w:unhideWhenUsed="0"/>
+    <w:lsdException w:name="Medium Grid 1 Accent 4" w:semiHidden="0" w:uiPriority="67" w:unhideWhenUsed="0"/>
+    <w:lsdException w:name="Medium Grid 2 Accent 4" w:semiHidden="0" w:uiPriority="68" w:unhideWhenUsed="0"/>
+    <w:lsdException w:name="Medium Grid 3 Accent 4" w:semiHidden="0" w:uiPriority="69" w:unhideWhenUsed="0"/>
+    <w:lsdException w:name="Dark List Accent 4" w:semiHidden="0" w:uiPriority="70" w:unhideWhenUsed="0"/>
+    <w:lsdException w:name="Colorful Shading Accent 4" w:semiHidden="0" w:uiPriority="71" w:unhideWhenUsed="0"/>
+    <w:lsdException w:name="Colorful List Accent 4" w:semiHidden="0" w:uiPriority="72" w:unhideWhenUsed="0"/>
+    <w:lsdException w:name="Colorful Grid Accent 4" w:semiHidden="0" w:uiPriority="73" w:unhideWhenUsed="0"/>
+    <w:lsdException w:name="Light Shading Accent 5" w:semiHidden="0" w:uiPriority="60" w:unhideWhenUsed="0"/>
+    <w:lsdException w:name="Light List Accent 5" w:semiHidden="0" w:uiPriority="61" w:unhideWhenUsed="0"/>
+    <w:lsdException w:name="Light Grid Accent 5" w:semiHidden="0" w:uiPriority="62" w:unhideWhenUsed="0"/>
+    <w:lsdException w:name="Medium Shading 1 Accent 5" w:semiHidden="0" w:uiPriority="63" w:unhideWhenUsed="0"/>
+    <w:lsdException w:name="Medium Shading 2 Accent 5" w:semiHidden="0" w:uiPriority="64" w:unhideWhenUsed="0"/>
+    <w:lsdException w:name="Medium List 1 Accent 5" w:semiHidden="0" w:uiPriority="65" w:unhideWhenUsed="0"/>
+    <w:lsdException w:name="Medium List 2 Accent 5" w:semiHidden="0" w:uiPriority="66" w:unhideWhenUsed="0"/>
+    <w:lsdException w:name="Medium Grid 1 Accent 5" w:semiHidden="0" w:uiPriority="67" w:unhideWhenUsed="0"/>
+    <w:lsdException w:name="Medium Grid 2 Accent 5" w:semiHidden="0" w:uiPriority="68" w:unhideWhenUsed="0"/>
+    <w:lsdException w:name="Medium Grid 3 Accent 5" w:semiHidden="0" w:uiPriority="69" w:unhideWhenUsed="0"/>
+    <w:lsdException w:name="Dark List Accent 5" w:semiHidden="0" w:uiPriority="70" w:unhideWhenUsed="0"/>
+    <w:lsdException w:name="Colorful Shading Accent 5" w:semiHidden="0" w:uiPriority="71" w:unhideWhenUsed="0"/>
+    <w:lsdException w:name="Colorful List Accent 5" w:semiHidden="0" w:uiPriority="72" w:unhideWhenUsed="0"/>
+    <w:lsdException w:name="Colorful Grid Accent 5" w:semiHidden="0" w:uiPriority="73" w:unhideWhenUsed="0"/>
+    <w:lsdException w:name="Light Shading Accent 6" w:semiHidden="0" w:uiPriority="60" w:unhideWhenUsed="0"/>
+    <w:lsdException w:name="Light List Accent 6" w:semiHidden="0" w:uiPriority="61" w:unhideWhenUsed="0"/>
+    <w:lsdException w:name="Light Grid Accent 6" w:semiHidden="0" w:uiPriority="62" w:unhideWhenUsed="0"/>
+    <w:lsdException w:name="Medium Shading 1 Accent 6" w:semiHidden="0" w:uiPriority="63" w:unhideWhenUsed="0"/>
+    <w:lsdException w:name="Medium Shading 2 Accent 6" w:semiHidden="0" w:uiPriority="64" w:unhideWhenUsed="0"/>
+    <w:lsdException w:name="Medium List 1 Accent 6" w:semiHidden="0" w:uiPriority="65" w:unhideWhenUsed="0"/>
+    <w:lsdException w:name="Medium List 2 Accent 6" w:semiHidden="0" w:uiPriority="66" w:unhideWhenUsed="0"/>
+    <w:lsdException w:name="Medium Grid 1 Accent 6" w:semiHidden="0" w:uiPriority="67" w:unhideWhenUsed="0"/>
+    <w:lsdException w:name="Medium Grid 2 Accent 6" w:semiHidden="0" w:uiPriority="68" w:unhideWhenUsed="0"/>
+    <w:lsdException w:name="Medium Grid 3 Accent 6" w:semiHidden="0" w:uiPriority="69" w:unhideWhenUsed="0"/>
+    <w:lsdException w:name="Dark List Accent 6" w:semiHidden="0" w:uiPriority="70" w:unhideWhenUsed="0"/>
+    <w:lsdException w:name="Colorful Shading Accent 6" w:semiHidden="0" w:uiPriority="71" w:unhideWhenUsed="0"/>
+    <w:lsdException w:name="Colorful List Accent 6" w:semiHidden="0" w:uiPriority="72" w:unhideWhenUsed="0"/>
+    <w:lsdException w:name="Colorful Grid Accent 6" w:semiHidden="0" w:uiPriority="73" w:unhideWhenUsed="0"/>
+    <w:lsdException w:name="Subtle Emphasis" w:semiHidden="0" w:uiPriority="19" w:unhideWhenUsed="0" w:qFormat="1"/>
+    <w:lsdException w:name="Intense Emphasis" w:semiHidden="0" w:uiPriority="21" w:unhideWhenUsed="0" w:qFormat="1"/>
+    <w:lsdException w:name="Subtle Reference" w:semiHidden="0" w:uiPriority="31" w:unhideWhenUsed="0" w:qFormat="1"/>
+    <w:lsdException w:name="Intense Reference" w:semiHidden="0" w:uiPriority="32" w:unhideWhenUsed="0" w:qFormat="1"/>
+    <w:lsdException w:name="Book Title" w:semiHidden="0" w:uiPriority="33" w:unhideWhenUsed="0" w:qFormat="1"/>
+    <w:lsdException w:name="Bibliography" w:uiPriority="37"/>
+    <w:lsdException w:name="TOC Heading" w:uiPriority="39" w:qFormat="1"/>
+  </w:latentStyles>
+  <w:style w:type="paragraph" w:default="1" w:styleId="Normal">
+    <w:name w:val="Normal"/>
+    <w:autoRedefine/>
+    <w:qFormat/>
+    <w:rsid w:val="000C4DD2"/>
+    <w:pPr>
+      <w:spacing w:after="240" w:line="360" w:lineRule="auto"/>
+      <w:jc w:val="both"/>
+    </w:pPr>
+    <w:rPr>
+      <w:sz w:val="24"/>
+      <w:szCs w:val="22"/>
+    </w:rPr>
+  </w:style>
+  <w:style w:type="paragraph" w:styleId="Ttulo1">
+    <w:name w:val="heading 1"/>
+    <w:basedOn w:val="Normal"/>
+    <w:next w:val="Normal"/>
+    <w:autoRedefine/>
+    <w:qFormat/>
+    <w:rsid w:val="00DF372F"/>
+    <w:pPr>
+      <w:keepNext/>
+      <w:outlineLvl w:val="0"/>
+    </w:pPr>
+    <w:rPr>
+      <w:rFonts w:cs="Arial"/>
+      <w:b/>
+      <w:bCs/>
+      <w:caps/>
+      <w:kern w:val="32"/>
+    </w:rPr>
+  </w:style>
+  <w:style w:type="paragraph" w:styleId="Ttulo2">
+    <w:name w:val="heading 2"/>
+    <w:basedOn w:val="Normal"/>
+    <w:next w:val="Normal"/>
+    <w:autoRedefine/>
+    <w:qFormat/>
+    <w:rsid w:val="00C61043"/>
+    <w:pPr>
+      <w:keepNext/>
+      <w:outlineLvl w:val="1"/>
+    </w:pPr>
+    <w:rPr>
+      <w:rFonts w:cs="Arial"/>
+      <w:bCs/>
+      <w:iCs/>
+      <w:caps/>
+    </w:rPr>
+  </w:style>
+  <w:style w:type="paragraph" w:styleId="Ttulo3">
+    <w:name w:val="heading 3"/>
+    <w:basedOn w:val="Normal"/>
+    <w:next w:val="Normal"/>
+    <w:autoRedefine/>
+    <w:qFormat/>
+    <w:rsid w:val="00D60CBA"/>
+    <w:pPr>
+      <w:keepNext/>
+      <w:outlineLvl w:val="2"/>
+    </w:pPr>
+    <w:rPr>
+      <w:rFonts w:cs="Arial"/>
+      <w:b/>
+      <w:bCs/>
+      <w:szCs w:val="26"/>
+    </w:rPr>
+  </w:style>
+  <w:style w:type="character" w:default="1" w:styleId="Fontepargpadro">
+    <w:name w:val="Default Paragraph Font"/>
+    <w:uiPriority w:val="1"/>
+    <w:semiHidden/>
+    <w:unhideWhenUsed/>
+  </w:style>
+  <w:style w:type="table" w:default="1" w:styleId="Tabelanormal">
+    <w:name w:val="Normal Table"/>
+    <w:uiPriority w:val="99"/>
+    <w:semiHidden/>
+    <w:unhideWhenUsed/>
+    <w:tblPr>
+      <w:tblInd w:w="0" w:type="dxa"/>
+      <w:tblCellMar>
+        <w:top w:w="0" w:type="dxa"/>
+        <w:left w:w="108" w:type="dxa"/>
+        <w:bottom w:w="0" w:type="dxa"/>
+        <w:right w:w="108" w:type="dxa"/>
+      </w:tblCellMar>
+    </w:tblPr>
+  </w:style>
+  <w:style w:type="numbering" w:default="1" w:styleId="Semlista">
+    <w:name w:val="No List"/>
+    <w:uiPriority w:val="99"/>
+    <w:semiHidden/>
+    <w:unhideWhenUsed/>
+  </w:style>
+  <w:style w:type="paragraph" w:styleId="Pr-formataoHTML">
+    <w:name w:val="HTML Preformatted"/>
+    <w:basedOn w:val="Normal"/>
+    <w:semiHidden/>
+    <w:rsid w:val="00555C7B"/>
+    <w:pPr>
+      <w:tabs>
+        <w:tab w:val="left" w:pos="916"/>
+        <w:tab w:val="left" w:pos="1832"/>
+        <w:tab w:val="left" w:pos="2748"/>
+        <w:tab w:val="left" w:pos="3664"/>
+        <w:tab w:val="left" w:pos="4580"/>
+        <w:tab w:val="left" w:pos="5496"/>
+        <w:tab w:val="left" w:pos="6412"/>
+        <w:tab w:val="left" w:pos="7328"/>
+        <w:tab w:val="left" w:pos="8244"/>
+        <w:tab w:val="left" w:pos="9160"/>
+        <w:tab w:val="left" w:pos="10076"/>
+        <w:tab w:val="left" w:pos="10992"/>
+        <w:tab w:val="left" w:pos="11908"/>
+        <w:tab w:val="left" w:pos="12824"/>
+        <w:tab w:val="left" w:pos="13740"/>
+        <w:tab w:val="left" w:pos="14656"/>
+      </w:tabs>
+    </w:pPr>
+    <w:rPr>
+      <w:rFonts w:ascii="Courier New" w:eastAsia="Courier New" w:hAnsi="Courier New"/>
+      <w:color w:val="000000"/>
+      <w:sz w:val="20"/>
+      <w:szCs w:val="20"/>
+    </w:rPr>
+  </w:style>
+  <w:style w:type="paragraph" w:customStyle="1" w:styleId="Default">
+    <w:name w:val="Default"/>
+    <w:rsid w:val="00555C7B"/>
+    <w:pPr>
+      <w:autoSpaceDE w:val="0"/>
+      <w:autoSpaceDN w:val="0"/>
+      <w:adjustRightInd w:val="0"/>
+    </w:pPr>
+    <w:rPr>
+      <w:rFonts w:ascii="INKKGO+TimesNewRoman" w:hAnsi="INKKGO+TimesNewRoman" w:cs="INKKGO+TimesNewRoman"/>
+      <w:color w:val="000000"/>
+      <w:sz w:val="24"/>
+      <w:szCs w:val="24"/>
+    </w:rPr>
+  </w:style>
+  <w:style w:type="paragraph" w:styleId="Rodap">
+    <w:name w:val="footer"/>
+    <w:basedOn w:val="Normal"/>
+    <w:link w:val="RodapChar"/>
+    <w:uiPriority w:val="99"/>
+    <w:rsid w:val="00555C7B"/>
+    <w:pPr>
+      <w:tabs>
+        <w:tab w:val="center" w:pos="4419"/>
+        <w:tab w:val="right" w:pos="8838"/>
+      </w:tabs>
+    </w:pPr>
+  </w:style>
+  <w:style w:type="character" w:styleId="Nmerodepgina">
+    <w:name w:val="page number"/>
+    <w:basedOn w:val="Fontepargpadro"/>
+    <w:semiHidden/>
+    <w:rsid w:val="00555C7B"/>
+  </w:style>
+  <w:style w:type="paragraph" w:styleId="Cabealho">
+    <w:name w:val="header"/>
+    <w:basedOn w:val="Normal"/>
+    <w:link w:val="CabealhoChar"/>
+    <w:uiPriority w:val="99"/>
+    <w:rsid w:val="00555C7B"/>
+    <w:pPr>
+      <w:tabs>
+        <w:tab w:val="center" w:pos="4419"/>
+        <w:tab w:val="right" w:pos="8838"/>
+      </w:tabs>
+    </w:pPr>
+  </w:style>
+  <w:style w:type="paragraph" w:styleId="Sumrio1">
+    <w:name w:val="toc 1"/>
+    <w:basedOn w:val="Normal"/>
+    <w:next w:val="Normal"/>
+    <w:autoRedefine/>
+    <w:uiPriority w:val="39"/>
+    <w:rsid w:val="00555C7B"/>
+    <w:rPr>
+      <w:b/>
+    </w:rPr>
+  </w:style>
+  <w:style w:type="paragraph" w:styleId="Sumrio2">
+    <w:name w:val="toc 2"/>
+    <w:basedOn w:val="Normal"/>
+    <w:next w:val="Normal"/>
+    <w:autoRedefine/>
+    <w:uiPriority w:val="39"/>
+    <w:rsid w:val="00555C7B"/>
+    <w:pPr>
+      <w:ind w:left="240"/>
+    </w:pPr>
+  </w:style>
+  <w:style w:type="paragraph" w:styleId="Sumrio3">
+    <w:name w:val="toc 3"/>
+    <w:basedOn w:val="Normal"/>
+    <w:next w:val="Normal"/>
+    <w:autoRedefine/>
+    <w:uiPriority w:val="39"/>
+    <w:rsid w:val="00555C7B"/>
+    <w:pPr>
+      <w:ind w:left="480"/>
+    </w:pPr>
+    <w:rPr>
+      <w:b/>
+    </w:rPr>
+  </w:style>
+  <w:style w:type="character" w:styleId="Hyperlink">
+    <w:name w:val="Hyperlink"/>
+    <w:basedOn w:val="Fontepargpadro"/>
+    <w:uiPriority w:val="99"/>
+    <w:rsid w:val="00555C7B"/>
+    <w:rPr>
+      <w:color w:val="0000FF"/>
+      <w:u w:val="single"/>
+    </w:rPr>
+  </w:style>
+  <w:style w:type="character" w:styleId="HiperlinkVisitado">
+    <w:name w:val="FollowedHyperlink"/>
+    <w:basedOn w:val="Fontepargpadro"/>
+    <w:semiHidden/>
+    <w:rsid w:val="00555C7B"/>
+    <w:rPr>
+      <w:color w:val="800080"/>
+      <w:u w:val="single"/>
+    </w:rPr>
+  </w:style>
+  <w:style w:type="paragraph" w:customStyle="1" w:styleId="EstiloFonte12NegritoCentralizado">
+    <w:name w:val="Estilo Fonte 12+Negrito+Centralizado"/>
+    <w:basedOn w:val="Normal"/>
+    <w:autoRedefine/>
+    <w:rsid w:val="003D3766"/>
+    <w:pPr>
+      <w:jc w:val="center"/>
+    </w:pPr>
+    <w:rPr>
+      <w:b/>
+      <w:bCs/>
+      <w:szCs w:val="20"/>
+    </w:rPr>
+  </w:style>
+  <w:style w:type="paragraph" w:customStyle="1" w:styleId="CAPA">
+    <w:name w:val="CAPA"/>
+    <w:basedOn w:val="Normal"/>
+    <w:autoRedefine/>
+    <w:rsid w:val="00F4415E"/>
+    <w:pPr>
+      <w:spacing w:line="240" w:lineRule="auto"/>
+      <w:jc w:val="center"/>
+    </w:pPr>
+    <w:rPr>
+      <w:b/>
+      <w:sz w:val="28"/>
+      <w:szCs w:val="20"/>
+    </w:rPr>
+  </w:style>
+  <w:style w:type="paragraph" w:styleId="Sumrio4">
+    <w:name w:val="toc 4"/>
+    <w:basedOn w:val="Normal"/>
+    <w:next w:val="Normal"/>
+    <w:autoRedefine/>
+    <w:semiHidden/>
+    <w:rsid w:val="00555C7B"/>
+    <w:pPr>
+      <w:ind w:left="720"/>
+      <w:jc w:val="left"/>
+    </w:pPr>
+  </w:style>
+  <w:style w:type="paragraph" w:styleId="Sumrio5">
+    <w:name w:val="toc 5"/>
+    <w:basedOn w:val="Normal"/>
+    <w:next w:val="Normal"/>
+    <w:autoRedefine/>
+    <w:semiHidden/>
+    <w:rsid w:val="00555C7B"/>
+    <w:pPr>
+      <w:ind w:left="960"/>
+      <w:jc w:val="left"/>
+    </w:pPr>
+  </w:style>
+  <w:style w:type="paragraph" w:styleId="Sumrio6">
+    <w:name w:val="toc 6"/>
+    <w:basedOn w:val="Normal"/>
+    <w:next w:val="Normal"/>
+    <w:autoRedefine/>
+    <w:semiHidden/>
+    <w:rsid w:val="00555C7B"/>
+    <w:pPr>
+      <w:ind w:left="1200"/>
+      <w:jc w:val="left"/>
+    </w:pPr>
+  </w:style>
+  <w:style w:type="paragraph" w:styleId="Sumrio7">
+    <w:name w:val="toc 7"/>
+    <w:basedOn w:val="Normal"/>
+    <w:next w:val="Normal"/>
+    <w:autoRedefine/>
+    <w:semiHidden/>
+    <w:rsid w:val="00555C7B"/>
+    <w:pPr>
+      <w:ind w:left="1440"/>
+      <w:jc w:val="left"/>
+    </w:pPr>
+  </w:style>
+  <w:style w:type="paragraph" w:styleId="Sumrio8">
+    <w:name w:val="toc 8"/>
+    <w:basedOn w:val="Normal"/>
+    <w:next w:val="Normal"/>
+    <w:autoRedefine/>
+    <w:semiHidden/>
+    <w:rsid w:val="00555C7B"/>
+    <w:pPr>
+      <w:ind w:left="1680"/>
+      <w:jc w:val="left"/>
+    </w:pPr>
+  </w:style>
+  <w:style w:type="paragraph" w:styleId="Sumrio9">
+    <w:name w:val="toc 9"/>
+    <w:basedOn w:val="Normal"/>
+    <w:next w:val="Normal"/>
+    <w:autoRedefine/>
+    <w:semiHidden/>
+    <w:rsid w:val="00555C7B"/>
+    <w:pPr>
+      <w:ind w:left="1920"/>
+      <w:jc w:val="left"/>
+    </w:pPr>
+  </w:style>
+  <w:style w:type="paragraph" w:styleId="SemEspaamento">
+    <w:name w:val="No Spacing"/>
+    <w:uiPriority w:val="1"/>
+    <w:qFormat/>
+    <w:rsid w:val="004A0C52"/>
+    <w:pPr>
+      <w:jc w:val="both"/>
+    </w:pPr>
+    <w:rPr>
+      <w:sz w:val="24"/>
+      <w:szCs w:val="24"/>
+    </w:rPr>
+  </w:style>
+  <w:style w:type="table" w:styleId="Tabelacomgrade">
+    <w:name w:val="Table Grid"/>
+    <w:basedOn w:val="Tabelanormal"/>
+    <w:uiPriority w:val="59"/>
+    <w:rsid w:val="00652706"/>
+    <w:tblPr>
+      <w:tblBorders>
+        <w:top w:val="single" w:sz="4" w:space="0" w:color="auto"/>
+        <w:left w:val="single" w:sz="4" w:space="0" w:color="auto"/>
+        <w:bottom w:val="single" w:sz="4" w:space="0" w:color="auto"/>
+        <w:right w:val="single" w:sz="4" w:space="0" w:color="auto"/>
+        <w:insideH w:val="single" w:sz="4" w:space="0" w:color="auto"/>
+        <w:insideV w:val="single" w:sz="4" w:space="0" w:color="auto"/>
+      </w:tblBorders>
+    </w:tblPr>
+  </w:style>
+  <w:style w:type="character" w:customStyle="1" w:styleId="CabealhoChar">
+    <w:name w:val="Cabeçalho Char"/>
+    <w:basedOn w:val="Fontepargpadro"/>
+    <w:link w:val="Cabealho"/>
+    <w:uiPriority w:val="99"/>
+    <w:rsid w:val="00024908"/>
+    <w:rPr>
+      <w:sz w:val="24"/>
+      <w:szCs w:val="22"/>
+    </w:rPr>
+  </w:style>
+  <w:style w:type="paragraph" w:styleId="Textodebalo">
+    <w:name w:val="Balloon Text"/>
+    <w:basedOn w:val="Normal"/>
+    <w:link w:val="TextodebaloChar"/>
+    <w:uiPriority w:val="99"/>
+    <w:semiHidden/>
+    <w:unhideWhenUsed/>
+    <w:rsid w:val="000D5AAC"/>
+    <w:rPr>
+      <w:rFonts w:ascii="Tahoma" w:hAnsi="Tahoma" w:cs="Tahoma"/>
+      <w:sz w:val="16"/>
+      <w:szCs w:val="16"/>
+    </w:rPr>
+  </w:style>
+  <w:style w:type="character" w:customStyle="1" w:styleId="TextodebaloChar">
+    <w:name w:val="Texto de balão Char"/>
+    <w:basedOn w:val="Fontepargpadro"/>
+    <w:link w:val="Textodebalo"/>
+    <w:uiPriority w:val="99"/>
+    <w:semiHidden/>
+    <w:rsid w:val="000D5AAC"/>
+    <w:rPr>
+      <w:rFonts w:ascii="Tahoma" w:hAnsi="Tahoma" w:cs="Tahoma"/>
+      <w:sz w:val="16"/>
+      <w:szCs w:val="16"/>
+    </w:rPr>
+  </w:style>
+  <w:style w:type="character" w:customStyle="1" w:styleId="RodapChar">
+    <w:name w:val="Rodapé Char"/>
+    <w:basedOn w:val="Fontepargpadro"/>
+    <w:link w:val="Rodap"/>
+    <w:uiPriority w:val="99"/>
+    <w:rsid w:val="004722EB"/>
+    <w:rPr>
+      <w:sz w:val="24"/>
+      <w:szCs w:val="22"/>
+    </w:rPr>
+  </w:style>
+  <w:style w:type="character" w:styleId="Forte">
+    <w:name w:val="Strong"/>
+    <w:aliases w:val="Legendas"/>
+    <w:basedOn w:val="Fontepargpadro"/>
+    <w:uiPriority w:val="22"/>
+    <w:qFormat/>
+    <w:rsid w:val="00961041"/>
+    <w:rPr>
+      <w:rFonts w:ascii="Times New Roman" w:hAnsi="Times New Roman"/>
+      <w:bCs/>
+      <w:sz w:val="20"/>
+    </w:rPr>
+  </w:style>
+  <w:style w:type="paragraph" w:styleId="PargrafodaLista">
+    <w:name w:val="List Paragraph"/>
+    <w:basedOn w:val="Normal"/>
+    <w:uiPriority w:val="34"/>
+    <w:qFormat/>
+    <w:rsid w:val="005E7C0D"/>
+    <w:pPr>
+      <w:ind w:left="720"/>
+      <w:contextualSpacing/>
+    </w:pPr>
+  </w:style>
+  <w:style w:type="paragraph" w:styleId="Legenda">
+    <w:name w:val="caption"/>
+    <w:basedOn w:val="Normal"/>
+    <w:next w:val="Normal"/>
+    <w:uiPriority w:val="35"/>
+    <w:unhideWhenUsed/>
+    <w:qFormat/>
+    <w:rsid w:val="005E7C0D"/>
+    <w:pPr>
+      <w:spacing w:after="200" w:line="240" w:lineRule="auto"/>
+    </w:pPr>
+    <w:rPr>
+      <w:bCs/>
+      <w:sz w:val="20"/>
+      <w:szCs w:val="18"/>
+    </w:rPr>
+  </w:style>
+  <w:style w:type="paragraph" w:styleId="ndicedeilustraes">
+    <w:name w:val="table of figures"/>
+    <w:basedOn w:val="Normal"/>
+    <w:next w:val="Normal"/>
+    <w:uiPriority w:val="99"/>
+    <w:unhideWhenUsed/>
+    <w:rsid w:val="00D37119"/>
+    <w:pPr>
+      <w:spacing w:after="0"/>
+    </w:pPr>
+  </w:style>
+  <w:style w:type="paragraph" w:customStyle="1" w:styleId="Normal1">
+    <w:name w:val="Normal1"/>
+    <w:rsid w:val="008230D6"/>
+    <w:pPr>
+      <w:spacing w:line="276" w:lineRule="auto"/>
+    </w:pPr>
+    <w:rPr>
+      <w:rFonts w:ascii="Arial" w:eastAsia="Arial" w:hAnsi="Arial" w:cs="Arial"/>
+      <w:sz w:val="22"/>
+      <w:szCs w:val="22"/>
+    </w:rPr>
+  </w:style>
+  <w:style w:type="paragraph" w:styleId="CabealhodoSumrio">
+    <w:name w:val="TOC Heading"/>
+    <w:basedOn w:val="Ttulo1"/>
+    <w:next w:val="Normal"/>
+    <w:uiPriority w:val="39"/>
+    <w:unhideWhenUsed/>
+    <w:qFormat/>
+    <w:rsid w:val="00930B77"/>
+    <w:pPr>
+      <w:keepLines/>
+      <w:spacing w:before="240" w:after="0" w:line="259" w:lineRule="auto"/>
+      <w:jc w:val="left"/>
+      <w:outlineLvl w:val="9"/>
+    </w:pPr>
+    <w:rPr>
+      <w:rFonts w:asciiTheme="majorHAnsi" w:eastAsiaTheme="majorEastAsia" w:hAnsiTheme="majorHAnsi" w:cstheme="majorBidi"/>
+      <w:b w:val="0"/>
+      <w:bCs w:val="0"/>
+      <w:caps w:val="0"/>
+      <w:color w:val="365F91" w:themeColor="accent1" w:themeShade="BF"/>
+      <w:kern w:val="0"/>
+      <w:sz w:val="32"/>
+      <w:szCs w:val="32"/>
+    </w:rPr>
+  </w:style>
+  <w:style w:type="paragraph" w:styleId="NormalWeb">
+    <w:name w:val="Normal (Web)"/>
+    <w:basedOn w:val="Normal"/>
+    <w:uiPriority w:val="99"/>
+    <w:unhideWhenUsed/>
+    <w:rsid w:val="000C4DD2"/>
+    <w:pPr>
+      <w:spacing w:before="100" w:beforeAutospacing="1" w:after="100" w:afterAutospacing="1" w:line="240" w:lineRule="auto"/>
+      <w:jc w:val="left"/>
+    </w:pPr>
+    <w:rPr>
+      <w:szCs w:val="24"/>
+    </w:rPr>
+  </w:style>
+</w:styles>
+</file>
+
+<file path=word/stylesWithEffects.xml><?xml version="1.0" encoding="utf-8"?>
+<w:styles xmlns:wpc="http://schemas.microsoft.com/office/word/2010/wordprocessingCanvas" xmlns:mc="http://schemas.openxmlformats.org/markup-compatibility/2006" xmlns:o="urn:schemas-microsoft-com:office:office" xmlns:r="http://schemas.openxmlformats.org/officeDocument/2006/relationships" xmlns:m="http://schemas.openxmlformats.org/officeDocument/2006/math" xmlns:v="urn:schemas-microsoft-com:vml" xmlns:wp14="http://schemas.microsoft.com/office/word/2010/wordprocessingDrawing" xmlns:wp="http://schemas.openxmlformats.org/drawingml/2006/wordprocessingDrawing" xmlns:w10="urn:schemas-microsoft-com:office:word" xmlns:w="http://schemas.openxmlformats.org/wordprocessingml/2006/main" xmlns:w14="http://schemas.microsoft.com/office/word/2010/wordml" xmlns:wpg="http://schemas.microsoft.com/office/word/2010/wordprocessingGroup" xmlns:wpi="http://schemas.microsoft.com/office/word/2010/wordprocessingInk" xmlns:wne="http://schemas.microsoft.com/office/word/2006/wordml" xmlns:wps="http://schemas.microsoft.com/office/word/2010/wordprocessingShape" mc:Ignorable="w14 wp14">
+  <w:docDefaults>
+    <w:rPrDefault>
+      <w:rPr>
+        <w:rFonts w:ascii="Times New Roman" w:eastAsia="Times New Roman" w:hAnsi="Times New Roman" w:cs="Times New Roman"/>
+        <w:lang w:val="pt-BR" w:eastAsia="pt-BR" w:bidi="ar-SA"/>
+      </w:rPr>
+    </w:rPrDefault>
+    <w:pPrDefault/>
+  </w:docDefaults>
+  <w:latentStyles w:defLockedState="0" w:defUIPriority="99" w:defSemiHidden="1" w:defUnhideWhenUsed="1" w:defQFormat="0" w:count="267">
+    <w:lsdException w:name="Normal" w:semiHidden="0" w:uiPriority="0" w:unhideWhenUsed="0" w:qFormat="1"/>
+    <w:lsdException w:name="heading 1" w:semiHidden="0" w:uiPriority="9" w:unhideWhenUsed="0" w:qFormat="1"/>
+    <w:lsdException w:name="heading 2" w:semiHidden="0" w:uiPriority="9" w:unhideWhenUsed="0" w:qFormat="1"/>
+    <w:lsdException w:name="heading 3" w:semiHidden="0" w:uiPriority="9" w:unhideWhenUsed="0" w:qFormat="1"/>
+    <w:lsdException w:name="heading 4" w:uiPriority="9" w:qFormat="1"/>
+    <w:lsdException w:name="heading 5" w:uiPriority="9" w:qFormat="1"/>
+    <w:lsdException w:name="heading 6" w:uiPriority="9" w:qFormat="1"/>
+    <w:lsdException w:name="heading 7" w:uiPriority="9" w:qFormat="1"/>
+    <w:lsdException w:name="heading 8" w:uiPriority="9" w:qFormat="1"/>
+    <w:lsdException w:name="heading 9" w:uiPriority="9" w:qFormat="1"/>
+    <w:lsdException w:name="toc 1" w:uiPriority="39"/>
+    <w:lsdException w:name="toc 2" w:uiPriority="39"/>
+    <w:lsdException w:name="toc 3" w:uiPriority="39"/>
+    <w:lsdException w:name="toc 4" w:uiPriority="39"/>
+    <w:lsdException w:name="toc 5" w:uiPriority="39"/>
+    <w:lsdException w:name="toc 6" w:uiPriority="39"/>
+    <w:lsdException w:name="toc 7" w:uiPriority="39"/>
+    <w:lsdException w:name="toc 8" w:uiPriority="39"/>
+    <w:lsdException w:name="toc 9" w:uiPriority="39"/>
+    <w:lsdException w:name="caption" w:uiPriority="35" w:qFormat="1"/>
+    <w:lsdException w:name="Title" w:semiHidden="0" w:uiPriority="10" w:unhideWhenUsed="0" w:qFormat="1"/>
+    <w:lsdException w:name="Default Paragraph Font" w:uiPriority="1"/>
+    <w:lsdException w:name="Subtitle" w:semiHidden="0" w:uiPriority="11" w:unhideWhenUsed="0" w:qFormat="1"/>
+    <w:lsdException w:name="Strong" w:semiHidden="0" w:uiPriority="22" w:unhideWhenUsed="0" w:qFormat="1"/>
+    <w:lsdException w:name="Emphasis" w:semiHidden="0" w:uiPriority="20" w:unhideWhenUsed="0" w:qFormat="1"/>
+    <w:lsdException w:name="Table Grid" w:semiHidden="0" w:uiPriority="59" w:unhideWhenUsed="0"/>
+    <w:lsdException w:name="Placeholder Text" w:unhideWhenUsed="0"/>
+    <w:lsdException w:name="No Spacing" w:semiHidden="0" w:uiPriority="1" w:unhideWhenUsed="0" w:qFormat="1"/>
+    <w:lsdException w:name="Light Shading" w:semiHidden="0" w:uiPriority="60" w:unhideWhenUsed="0"/>
+    <w:lsdException w:name="Light List" w:semiHidden="0" w:uiPriority="61" w:unhideWhenUsed="0"/>
+    <w:lsdException w:name="Light Grid" w:semiHidden="0" w:uiPriority="62" w:unhideWhenUsed="0"/>
+    <w:lsdException w:name="Medium Shading 1" w:semiHidden="0" w:uiPriority="63" w:unhideWhenUsed="0"/>
+    <w:lsdException w:name="Medium Shading 2" w:semiHidden="0" w:uiPriority="64" w:unhideWhenUsed="0"/>
+    <w:lsdException w:name="Medium List 1" w:semiHidden="0" w:uiPriority="65" w:unhideWhenUsed="0"/>
+    <w:lsdException w:name="Medium List 2" w:semiHidden="0" w:uiPriority="66" w:unhideWhenUsed="0"/>
+    <w:lsdException w:name="Medium Grid 1" w:semiHidden="0" w:uiPriority="67" w:unhideWhenUsed="0"/>
+    <w:lsdException w:name="Medium Grid 2" w:semiHidden="0" w:uiPriority="68" w:unhideWhenUsed="0"/>
+    <w:lsdException w:name="Medium Grid 3" w:semiHidden="0" w:uiPriority="69" w:unhideWhenUsed="0"/>
+    <w:lsdException w:name="Dark List" w:semiHidden="0" w:uiPriority="70" w:unhideWhenUsed="0"/>
+    <w:lsdException w:name="Colorful Shading" w:semiHidden="0" w:uiPriority="71" w:unhideWhenUsed="0"/>
+    <w:lsdException w:name="Colorful List" w:semiHidden="0" w:uiPriority="72" w:unhideWhenUsed="0"/>
+    <w:lsdException w:name="Colorful Grid" w:semiHidden="0" w:uiPriority="73" w:unhideWhenUsed="0"/>
+    <w:lsdException w:name="Light Shading Accent 1" w:semiHidden="0" w:uiPriority="60" w:unhideWhenUsed="0"/>
+    <w:lsdException w:name="Light List Accent 1" w:semiHidden="0" w:uiPriority="61" w:unhideWhenUsed="0"/>
+    <w:lsdException w:name="Light Grid Accent 1" w:semiHidden="0" w:uiPriority="62" w:unhideWhenUsed="0"/>
+    <w:lsdException w:name="Medium Shading 1 Accent 1" w:semiHidden="0" w:uiPriority="63" w:unhideWhenUsed="0"/>
+    <w:lsdException w:name="Medium Shading 2 Accent 1" w:semiHidden="0" w:uiPriority="64" w:unhideWhenUsed="0"/>
+    <w:lsdException w:name="Medium List 1 Accent 1" w:semiHidden="0" w:uiPriority="65" w:unhideWhenUsed="0"/>
+    <w:lsdException w:name="Revision" w:unhideWhenUsed="0"/>
+    <w:lsdException w:name="List Paragraph" w:semiHidden="0" w:uiPriority="34" w:unhideWhenUsed="0" w:qFormat="1"/>
+    <w:lsdException w:name="Quote" w:semiHidden="0" w:uiPriority="29" w:unhideWhenUsed="0" w:qFormat="1"/>
+    <w:lsdException w:name="Intense Quote" w:semiHidden="0" w:uiPriority="30" w:unhideWhenUsed="0" w:qFormat="1"/>
+    <w:lsdException w:name="Medium List 2 Accent 1" w:semiHidden="0" w:uiPriority="66" w:unhideWhenUsed="0"/>
+    <w:lsdException w:name="Medium Grid 1 Accent 1" w:semiHidden="0" w:uiPriority="67" w:unhideWhenUsed="0"/>
+    <w:lsdException w:name="Medium Grid 2 Accent 1" w:semiHidden="0" w:uiPriority="68" w:unhideWhenUsed="0"/>
+    <w:lsdException w:name="Medium Grid 3 Accent 1" w:semiHidden="0" w:uiPriority="69" w:unhideWhenUsed="0"/>
+    <w:lsdException w:name="Dark List Accent 1" w:semiHidden="0" w:uiPriority="70" w:unhideWhenUsed="0"/>
+    <w:lsdException w:name="Colorful Shading Accent 1" w:semiHidden="0" w:uiPriority="71" w:unhideWhenUsed="0"/>
+    <w:lsdException w:name="Colorful List Accent 1" w:semiHidden="0" w:uiPriority="72" w:unhideWhenUsed="0"/>
+    <w:lsdException w:name="Colorful Grid Accent 1" w:semiHidden="0" w:uiPriority="73" w:unhideWhenUsed="0"/>
+    <w:lsdException w:name="Light Shading Accent 2" w:semiHidden="0" w:uiPriority="60" w:unhideWhenUsed="0"/>
+    <w:lsdException w:name="Light List Accent 2" w:semiHidden="0" w:uiPriority="61" w:unhideWhenUsed="0"/>
+    <w:lsdException w:name="Light Grid Accent 2" w:semiHidden="0" w:uiPriority="62" w:unhideWhenUsed="0"/>
+    <w:lsdException w:name="Medium Shading 1 Accent 2" w:semiHidden="0" w:uiPriority="63" w:unhideWhenUsed="0"/>
+    <w:lsdException w:name="Medium Shading 2 Accent 2" w:semiHidden="0" w:uiPriority="64" w:unhideWhenUsed="0"/>
+    <w:lsdException w:name="Medium List 1 Accent 2" w:semiHidden="0" w:uiPriority="65" w:unhideWhenUsed="0"/>
+    <w:lsdException w:name="Medium List 2 Accent 2" w:semiHidden="0" w:uiPriority="66" w:unhideWhenUsed="0"/>
+    <w:lsdException w:name="Medium Grid 1 Accent 2" w:semiHidden="0" w:uiPriority="67" w:unhideWhenUsed="0"/>
+    <w:lsdException w:name="Medium Grid 2 Accent 2" w:semiHidden="0" w:uiPriority="68" w:unhideWhenUsed="0"/>
+    <w:lsdException w:name="Medium Grid 3 Accent 2" w:semiHidden="0" w:uiPriority="69" w:unhideWhenUsed="0"/>
+    <w:lsdException w:name="Dark List Accent 2" w:semiHidden="0" w:uiPriority="70" w:unhideWhenUsed="0"/>
+    <w:lsdException w:name="Colorful Shading Accent 2" w:semiHidden="0" w:uiPriority="71" w:unhideWhenUsed="0"/>
+    <w:lsdException w:name="Colorful List Accent 2" w:semiHidden="0" w:uiPriority="72" w:unhideWhenUsed="0"/>
+    <w:lsdException w:name="Colorful Grid Accent 2" w:semiHidden="0" w:uiPriority="73" w:unhideWhenUsed="0"/>
+    <w:lsdException w:name="Light Shading Accent 3" w:semiHidden="0" w:uiPriority="60" w:unhideWhenUsed="0"/>
+    <w:lsdException w:name="Light List Accent 3" w:semiHidden="0" w:uiPriority="61" w:unhideWhenUsed="0"/>
+    <w:lsdException w:name="Light Grid Accent 3" w:semiHidden="0" w:uiPriority="62" w:unhideWhenUsed="0"/>
+    <w:lsdException w:name="Medium Shading 1 Accent 3" w:semiHidden="0" w:uiPriority="63" w:unhideWhenUsed="0"/>
+    <w:lsdException w:name="Medium Shading 2 Accent 3" w:semiHidden="0" w:uiPriority="64" w:unhideWhenUsed="0"/>
+    <w:lsdException w:name="Medium List 1 Accent 3" w:semiHidden="0" w:uiPriority="65" w:unhideWhenUsed="0"/>
+    <w:lsdException w:name="Medium List 2 Accent 3" w:semiHidden="0" w:uiPriority="66" w:unhideWhenUsed="0"/>
+    <w:lsdException w:name="Medium Grid 1 Accent 3" w:semiHidden="0" w:uiPriority="67" w:unhideWhenUsed="0"/>
+    <w:lsdException w:name="Medium Grid 2 Accent 3" w:semiHidden="0" w:uiPriority="68" w:unhideWhenUsed="0"/>
+    <w:lsdException w:name="Medium Grid 3 Accent 3" w:semiHidden="0" w:uiPriority="69" w:unhideWhenUsed="0"/>
+    <w:lsdException w:name="Dark List Accent 3" w:semiHidden="0" w:uiPriority="70" w:unhideWhenUsed="0"/>
+    <w:lsdException w:name="Colorful Shading Accent 3" w:semiHidden="0" w:uiPriority="71" w:unhideWhenUsed="0"/>
+    <w:lsdException w:name="Colorful List Accent 3" w:semiHidden="0" w:uiPriority="72" w:unhideWhenUsed="0"/>
+    <w:lsdException w:name="Colorful Grid Accent 3" w:semiHidden="0" w:uiPriority="73" w:unhideWhenUsed="0"/>
+    <w:lsdException w:name="Light Shading Accent 4" w:semiHidden="0" w:uiPriority="60" w:unhideWhenUsed="0"/>
+    <w:lsdException w:name="Light List Accent 4" w:semiHidden="0" w:uiPriority="61" w:unhideWhenUsed="0"/>
+    <w:lsdException w:name="Light Grid Accent 4" w:semiHidden="0" w:uiPriority="62" w:unhideWhenUsed="0"/>
+    <w:lsdException w:name="Medium Shading 1 Accent 4" w:semiHidden="0" w:uiPriority="63" w:unhideWhenUsed="0"/>
+    <w:lsdException w:name="Medium Shading 2 Accent 4" w:semiHidden="0" w:uiPriority="64" w:unhideWhenUsed="0"/>
+    <w:lsdException w:name="Medium List 1 Accent 4" w:semiHidden="0" w:uiPriority="65" w:unhideWhenUsed="0"/>
+    <w:lsdException w:name="Medium List 2 Accent 4" w:semiHidden="0" w:uiPriority="66" w:unhideWhenUsed="0"/>
+    <w:lsdException w:name="Medium Grid 1 Accent 4" w:semiHidden="0" w:uiPriority="67" w:unhideWhenUsed="0"/>
+    <w:lsdException w:name="Medium Grid 2 Accent 4" w:semiHidden="0" w:uiPriority="68" w:unhideWhenUsed="0"/>
+    <w:lsdException w:name="Medium Grid 3 Accent 4" w:semiHidden="0" w:uiPriority="69" w:unhideWhenUsed="0"/>
+    <w:lsdException w:name="Dark List Accent 4" w:semiHidden="0" w:uiPriority="70" w:unhideWhenUsed="0"/>
+    <w:lsdException w:name="Colorful Shading Accent 4" w:semiHidden="0" w:uiPriority="71" w:unhideWhenUsed="0"/>
+    <w:lsdException w:name="Colorful List Accent 4" w:semiHidden="0" w:uiPriority="72" w:unhideWhenUsed="0"/>
+    <w:lsdException w:name="Colorful Grid Accent 4" w:semiHidden="0" w:uiPriority="73" w:unhideWhenUsed="0"/>
+    <w:lsdException w:name="Light Shading Accent 5" w:semiHidden="0" w:uiPriority="60" w:unhideWhenUsed="0"/>
+    <w:lsdException w:name="Light List Accent 5" w:semiHidden="0" w:uiPriority="61" w:unhideWhenUsed="0"/>
+    <w:lsdException w:name="Light Grid Accent 5" w:semiHidden="0" w:uiPriority="62" w:unhideWhenUsed="0"/>
+    <w:lsdException w:name="Medium Shading 1 Accent 5" w:semiHidden="0" w:uiPriority="63" w:unhideWhenUsed="0"/>
+    <w:lsdException w:name="Medium Shading 2 Accent 5" w:semiHidden="0" w:uiPriority="64" w:unhideWhenUsed="0"/>
+    <w:lsdException w:name="Medium List 1 Accent 5" w:semiHidden="0" w:uiPriority="65" w:unhideWhenUsed="0"/>
+    <w:lsdException w:name="Medium List 2 Accent 5" w:semiHidden="0" w:uiPriority="66" w:unhideWhenUsed="0"/>
+    <w:lsdException w:name="Medium Grid 1 Accent 5" w:semiHidden="0" w:uiPriority="67" w:unhideWhenUsed="0"/>
+    <w:lsdException w:name="Medium Grid 2 Accent 5" w:semiHidden="0" w:uiPriority="68" w:unhideWhenUsed="0"/>
+    <w:lsdException w:name="Medium Grid 3 Accent 5" w:semiHidden="0" w:uiPriority="69" w:unhideWhenUsed="0"/>
+    <w:lsdException w:name="Dark List Accent 5" w:semiHidden="0" w:uiPriority="70" w:unhideWhenUsed="0"/>
+    <w:lsdException w:name="Colorful Shading Accent 5" w:semiHidden="0" w:uiPriority="71" w:unhideWhenUsed="0"/>
+    <w:lsdException w:name="Colorful List Accent 5" w:semiHidden="0" w:uiPriority="72" w:unhideWhenUsed="0"/>
+    <w:lsdException w:name="Colorful Grid Accent 5" w:semiHidden="0" w:uiPriority="73" w:unhideWhenUsed="0"/>
+    <w:lsdException w:name="Light Shading Accent 6" w:semiHidden="0" w:uiPriority="60" w:unhideWhenUsed="0"/>
+    <w:lsdException w:name="Light List Accent 6" w:semiHidden="0" w:uiPriority="61" w:unhideWhenUsed="0"/>
+    <w:lsdException w:name="Light Grid Accent 6" w:semiHidden="0" w:uiPriority="62" w:unhideWhenUsed="0"/>
+    <w:lsdException w:name="Medium Shading 1 Accent 6" w:semiHidden="0" w:uiPriority="63" w:unhideWhenUsed="0"/>
+    <w:lsdException w:name="Medium Shading 2 Accent 6" w:semiHidden="0" w:uiPriority="64" w:unhideWhenUsed="0"/>
+    <w:lsdException w:name="Medium List 1 Accent 6" w:semiHidden="0" w:uiPriority="65" w:unhideWhenUsed="0"/>
+    <w:lsdException w:name="Medium List 2 Accent 6" w:semiHidden="0" w:uiPriority="66" w:unhideWhenUsed="0"/>
+    <w:lsdException w:name="Medium Grid 1 Accent 6" w:semiHidden="0" w:uiPriority="67" w:unhideWhenUsed="0"/>
+    <w:lsdException w:name="Medium Grid 2 Accent 6" w:semiHidden="0" w:uiPriority="68" w:unhideWhenUsed="0"/>
+    <w:lsdException w:name="Medium Grid 3 Accent 6" w:semiHidden="0" w:uiPriority="69" w:unhideWhenUsed="0"/>
+    <w:lsdException w:name="Dark List Accent 6" w:semiHidden="0" w:uiPriority="70" w:unhideWhenUsed="0"/>
+    <w:lsdException w:name="Colorful Shading Accent 6" w:semiHidden="0" w:uiPriority="71" w:unhideWhenUsed="0"/>
+    <w:lsdException w:name="Colorful List Accent 6" w:semiHidden="0" w:uiPriority="72" w:unhideWhenUsed="0"/>
+    <w:lsdException w:name="Colorful Grid Accent 6" w:semiHidden="0" w:uiPriority="73" w:unhideWhenUsed="0"/>
+    <w:lsdException w:name="Subtle Emphasis" w:semiHidden="0" w:uiPriority="19" w:unhideWhenUsed="0" w:qFormat="1"/>
+    <w:lsdException w:name="Intense Emphasis" w:semiHidden="0" w:uiPriority="21" w:unhideWhenUsed="0" w:qFormat="1"/>
+    <w:lsdException w:name="Subtle Reference" w:semiHidden="0" w:uiPriority="31" w:unhideWhenUsed="0" w:qFormat="1"/>
+    <w:lsdException w:name="Intense Reference" w:semiHidden="0" w:uiPriority="32" w:unhideWhenUsed="0" w:qFormat="1"/>
+    <w:lsdException w:name="Book Title" w:semiHidden="0" w:uiPriority="33" w:unhideWhenUsed="0" w:qFormat="1"/>
+    <w:lsdException w:name="Bibliography" w:uiPriority="37"/>
+    <w:lsdException w:name="TOC Heading" w:uiPriority="39" w:qFormat="1"/>
   </w:latentStyles>
   <w:style w:type="paragraph" w:default="1" w:styleId="Normal">
     <w:name w:val="Normal"/>
@@ -9499,7 +9977,7 @@
 </file>
 
 <file path=customXml/itemProps1.xml><?xml version="1.0" encoding="utf-8"?>
-<ds:datastoreItem xmlns:ds="http://schemas.openxmlformats.org/officeDocument/2006/customXml" ds:itemID="{8393BA3D-7B09-4108-B985-5476A09E7556}">
+<ds:datastoreItem xmlns:ds="http://schemas.openxmlformats.org/officeDocument/2006/customXml" ds:itemID="{41E38F76-996C-4B15-B036-6B185015F36D}">
   <ds:schemaRefs>
     <ds:schemaRef ds:uri="http://schemas.openxmlformats.org/officeDocument/2006/bibliography"/>
   </ds:schemaRefs>

</xml_diff>

<commit_message>
feat: É um caso de teste por vez... no CT03 está com entrada para teste de 3 usuários ao mesmo tempo...*/ /* CT04 – Dependência: os postos de coleta e bancos de leite citados na saída deverão estar previamente cadastrados.*/ /* Retirar marcadores do caso de teste CT04 (pontinhos)
</commit_message>
<xml_diff>
--- a/PFC_2025_Docs/ApêndiceJ-CasosdeTestes/CasosdeTesteseHistórico.docx
+++ b/PFC_2025_Docs/ApêndiceJ-CasosdeTestes/CasosdeTesteseHistórico.docx
@@ -578,6 +578,7 @@
       <w:bookmarkStart w:id="2" w:name="_Toc14345934"/>
       <w:bookmarkStart w:id="3" w:name="_Toc46909575"/>
       <w:bookmarkStart w:id="4" w:name="_Toc78789687"/>
+      <w:bookmarkStart w:id="5" w:name="_GoBack"/>
       <w:bookmarkEnd w:id="0"/>
       <w:r>
         <w:lastRenderedPageBreak/>
@@ -592,15 +593,16 @@
       <w:pPr>
         <w:pStyle w:val="Ttulo2"/>
       </w:pPr>
-      <w:bookmarkStart w:id="5" w:name="_Toc507747268"/>
-      <w:bookmarkStart w:id="6" w:name="_Toc14345935"/>
-      <w:bookmarkStart w:id="7" w:name="_Toc46909576"/>
+      <w:bookmarkStart w:id="6" w:name="_Toc507747268"/>
+      <w:bookmarkStart w:id="7" w:name="_Toc14345935"/>
+      <w:bookmarkStart w:id="8" w:name="_Toc46909576"/>
     </w:p>
     <w:p>
       <w:pPr>
         <w:pStyle w:val="Ttulo2"/>
       </w:pPr>
-      <w:bookmarkStart w:id="8" w:name="_Toc78789688"/>
+      <w:bookmarkStart w:id="9" w:name="_Toc78789688"/>
+      <w:proofErr w:type="gramStart"/>
       <w:r>
         <w:t>1</w:t>
       </w:r>
@@ -611,12 +613,16 @@
         <w:t xml:space="preserve">1 </w:t>
       </w:r>
       <w:r>
-        <w:t>ITEM A TESTAR</w:t>
+        <w:t>ITEM</w:t>
       </w:r>
-      <w:bookmarkEnd w:id="5"/>
+      <w:proofErr w:type="gramEnd"/>
+      <w:r>
+        <w:t xml:space="preserve"> A TESTAR</w:t>
+      </w:r>
       <w:bookmarkEnd w:id="6"/>
       <w:bookmarkEnd w:id="7"/>
       <w:bookmarkEnd w:id="8"/>
+      <w:bookmarkEnd w:id="9"/>
     </w:p>
     <w:tbl>
       <w:tblPr>
@@ -845,9 +851,9 @@
           <w:rFonts w:eastAsia="Arial Unicode MS"/>
         </w:rPr>
       </w:pPr>
-      <w:bookmarkStart w:id="9" w:name="_Toc507751107"/>
-      <w:bookmarkStart w:id="10" w:name="_Toc14343278"/>
-      <w:bookmarkStart w:id="11" w:name="_Toc46476807"/>
+      <w:bookmarkStart w:id="10" w:name="_Toc507751107"/>
+      <w:bookmarkStart w:id="11" w:name="_Toc14343278"/>
+      <w:bookmarkStart w:id="12" w:name="_Toc46476807"/>
       <w:r>
         <w:t xml:space="preserve">QUADRO </w:t>
       </w:r>
@@ -887,9 +893,9 @@
         </w:rPr>
         <w:t xml:space="preserve"> – Identificação dos itens a serem testados</w:t>
       </w:r>
-      <w:bookmarkEnd w:id="9"/>
       <w:bookmarkEnd w:id="10"/>
       <w:bookmarkEnd w:id="11"/>
+      <w:bookmarkEnd w:id="12"/>
     </w:p>
     <w:p>
       <w:pPr>
@@ -902,17 +908,17 @@
       <w:pPr>
         <w:pStyle w:val="Ttulo2"/>
       </w:pPr>
-      <w:bookmarkStart w:id="12" w:name="_Toc507747269"/>
-      <w:bookmarkStart w:id="13" w:name="_Toc14345936"/>
-      <w:bookmarkStart w:id="14" w:name="_Toc46909577"/>
-      <w:bookmarkStart w:id="15" w:name="_Toc78789689"/>
+      <w:bookmarkStart w:id="13" w:name="_Toc507747269"/>
+      <w:bookmarkStart w:id="14" w:name="_Toc14345936"/>
+      <w:bookmarkStart w:id="15" w:name="_Toc46909577"/>
+      <w:bookmarkStart w:id="16" w:name="_Toc78789689"/>
       <w:r>
         <w:t>1.2 RASTREABILIDADE ENTRE REQUISITOS E CASOS DE TESTE</w:t>
       </w:r>
-      <w:bookmarkEnd w:id="12"/>
       <w:bookmarkEnd w:id="13"/>
       <w:bookmarkEnd w:id="14"/>
       <w:bookmarkEnd w:id="15"/>
+      <w:bookmarkEnd w:id="16"/>
     </w:p>
     <w:tbl>
       <w:tblPr>
@@ -1199,9 +1205,9 @@
         </w:rPr>
         <w:t xml:space="preserve"> </w:t>
       </w:r>
-      <w:bookmarkStart w:id="16" w:name="_Toc507751108"/>
-      <w:bookmarkStart w:id="17" w:name="_Toc14343279"/>
-      <w:bookmarkStart w:id="18" w:name="_Toc46476808"/>
+      <w:bookmarkStart w:id="17" w:name="_Toc507751108"/>
+      <w:bookmarkStart w:id="18" w:name="_Toc14343279"/>
+      <w:bookmarkStart w:id="19" w:name="_Toc46476808"/>
       <w:r>
         <w:t xml:space="preserve">QUADRO </w:t>
       </w:r>
@@ -1244,13 +1250,13 @@
       <w:r>
         <w:t xml:space="preserve"> Requisitos e casos de testes</w:t>
       </w:r>
-      <w:bookmarkStart w:id="19" w:name="_Toc507747270"/>
-      <w:bookmarkStart w:id="20" w:name="_Toc14345937"/>
-      <w:bookmarkStart w:id="21" w:name="_Toc46909578"/>
-      <w:bookmarkStart w:id="22" w:name="_Toc78789690"/>
-      <w:bookmarkEnd w:id="16"/>
+      <w:bookmarkStart w:id="20" w:name="_Toc507747270"/>
+      <w:bookmarkStart w:id="21" w:name="_Toc14345937"/>
+      <w:bookmarkStart w:id="22" w:name="_Toc46909578"/>
+      <w:bookmarkStart w:id="23" w:name="_Toc78789690"/>
       <w:bookmarkEnd w:id="17"/>
       <w:bookmarkEnd w:id="18"/>
+      <w:bookmarkEnd w:id="19"/>
     </w:p>
     <w:p>
       <w:pPr>
@@ -1259,10 +1265,10 @@
       <w:r>
         <w:t>1.3 DESCRIÇÃO DOS CASOS DE TESTES</w:t>
       </w:r>
-      <w:bookmarkEnd w:id="19"/>
       <w:bookmarkEnd w:id="20"/>
       <w:bookmarkEnd w:id="21"/>
       <w:bookmarkEnd w:id="22"/>
+      <w:bookmarkEnd w:id="23"/>
     </w:p>
     <w:tbl>
       <w:tblPr>
@@ -1554,9 +1560,9 @@
         </w:rPr>
         <w:t xml:space="preserve">    </w:t>
       </w:r>
-      <w:bookmarkStart w:id="23" w:name="_Toc507751109"/>
-      <w:bookmarkStart w:id="24" w:name="_Toc14343280"/>
-      <w:bookmarkStart w:id="25" w:name="_Toc46476809"/>
+      <w:bookmarkStart w:id="24" w:name="_Toc507751109"/>
+      <w:bookmarkStart w:id="25" w:name="_Toc14343280"/>
+      <w:bookmarkStart w:id="26" w:name="_Toc46476809"/>
       <w:r>
         <w:t xml:space="preserve">QUADRO </w:t>
       </w:r>
@@ -1599,9 +1605,9 @@
       <w:r>
         <w:t xml:space="preserve"> Descrição do caso de teste </w:t>
       </w:r>
-      <w:bookmarkEnd w:id="23"/>
       <w:bookmarkEnd w:id="24"/>
       <w:bookmarkEnd w:id="25"/>
+      <w:bookmarkEnd w:id="26"/>
       <w:r>
         <w:t>CT01</w:t>
       </w:r>
@@ -1774,10 +1780,6 @@
           <w:p>
             <w:pPr>
               <w:pStyle w:val="PargrafodaLista"/>
-              <w:numPr>
-                <w:ilvl w:val="0"/>
-                <w:numId w:val="28"/>
-              </w:numPr>
             </w:pPr>
             <w:r>
               <w:t>Doadora:</w:t>
@@ -1881,21 +1883,11 @@
       <w:r>
         <w:t xml:space="preserve">QUADRO </w:t>
       </w:r>
-      <w:r>
-        <w:fldChar w:fldCharType="begin"/>
-      </w:r>
-      <w:r>
-        <w:instrText xml:space="preserve"> SEQ QUADRO \* ARABIC </w:instrText>
-      </w:r>
-      <w:r>
-        <w:fldChar w:fldCharType="separate"/>
-      </w:r>
-      <w:r>
-        <w:t>3</w:t>
-      </w:r>
-      <w:r>
-        <w:fldChar w:fldCharType="end"/>
-      </w:r>
+      <w:fldSimple w:instr=" SEQ QUADRO \* ARABIC ">
+        <w:r>
+          <w:t>3</w:t>
+        </w:r>
+      </w:fldSimple>
       <w:r>
         <w:t xml:space="preserve"> –</w:t>
       </w:r>
@@ -2257,21 +2249,11 @@
       <w:r>
         <w:t xml:space="preserve">QUADRO </w:t>
       </w:r>
-      <w:r>
-        <w:fldChar w:fldCharType="begin"/>
-      </w:r>
-      <w:r>
-        <w:instrText xml:space="preserve"> SEQ QUADRO \* ARABIC </w:instrText>
-      </w:r>
-      <w:r>
-        <w:fldChar w:fldCharType="separate"/>
-      </w:r>
-      <w:r>
-        <w:t>3</w:t>
-      </w:r>
-      <w:r>
-        <w:fldChar w:fldCharType="end"/>
-      </w:r>
+      <w:fldSimple w:instr=" SEQ QUADRO \* ARABIC ">
+        <w:r>
+          <w:t>3</w:t>
+        </w:r>
+      </w:fldSimple>
       <w:r>
         <w:t xml:space="preserve"> –</w:t>
       </w:r>
@@ -2279,6 +2261,8 @@
         <w:t xml:space="preserve"> Descrição do caso de teste CT03</w:t>
       </w:r>
     </w:p>
+    <w:p/>
+    <w:p/>
     <w:p/>
     <w:p/>
     <w:tbl>
@@ -2322,6 +2306,7 @@
           </w:tcPr>
           <w:p>
             <w:r>
+              <w:lastRenderedPageBreak/>
               <w:t>Item:</w:t>
             </w:r>
             <w:r>
@@ -2388,7 +2373,6 @@
           </w:tcPr>
           <w:p>
             <w:r>
-              <w:lastRenderedPageBreak/>
               <w:t>Fluxo de execução:</w:t>
             </w:r>
           </w:p>
@@ -2641,16 +2625,15 @@
           </w:tcPr>
           <w:p>
             <w:r>
-              <w:t xml:space="preserve">Dependência(s): </w:t>
-            </w:r>
-            <w:r>
-              <w:t xml:space="preserve"> Usuário </w:t>
-            </w:r>
-            <w:r>
-              <w:t>autenticado</w:t>
-            </w:r>
-            <w:r>
-              <w:t xml:space="preserve"> (CT02).</w:t>
+              <w:t>Dependência(s</w:t>
+            </w:r>
+            <w:proofErr w:type="gramStart"/>
+            <w:r>
+              <w:t>):</w:t>
+            </w:r>
+            <w:proofErr w:type="gramEnd"/>
+            <w:r>
+              <w:t>Usuário autenticado (CT02), postos de coleta e bancos de leite previamente cadastrados.</w:t>
             </w:r>
           </w:p>
         </w:tc>
@@ -2663,21 +2646,11 @@
       <w:r>
         <w:t xml:space="preserve">QUADRO </w:t>
       </w:r>
-      <w:r>
-        <w:fldChar w:fldCharType="begin"/>
-      </w:r>
-      <w:r>
-        <w:instrText xml:space="preserve"> SEQ QUADRO \* ARABIC </w:instrText>
-      </w:r>
-      <w:r>
-        <w:fldChar w:fldCharType="separate"/>
-      </w:r>
-      <w:r>
-        <w:t>3</w:t>
-      </w:r>
-      <w:r>
-        <w:fldChar w:fldCharType="end"/>
-      </w:r>
+      <w:fldSimple w:instr=" SEQ QUADRO \* ARABIC ">
+        <w:r>
+          <w:t>3</w:t>
+        </w:r>
+      </w:fldSimple>
       <w:r>
         <w:t xml:space="preserve"> –</w:t>
       </w:r>
@@ -2690,17 +2663,17 @@
       <w:pPr>
         <w:pStyle w:val="Ttulo1"/>
       </w:pPr>
-      <w:bookmarkStart w:id="26" w:name="_Toc507747272"/>
-      <w:bookmarkStart w:id="27" w:name="_Toc14345939"/>
-      <w:bookmarkStart w:id="28" w:name="_Toc46909580"/>
-      <w:bookmarkStart w:id="29" w:name="_Toc78789691"/>
+      <w:bookmarkStart w:id="27" w:name="_Toc507747272"/>
+      <w:bookmarkStart w:id="28" w:name="_Toc14345939"/>
+      <w:bookmarkStart w:id="29" w:name="_Toc46909580"/>
+      <w:bookmarkStart w:id="30" w:name="_Toc78789691"/>
       <w:r>
         <w:t>2 HISTÓRICO DE REALIZAÇÃO</w:t>
       </w:r>
-      <w:bookmarkEnd w:id="26"/>
       <w:bookmarkEnd w:id="27"/>
       <w:bookmarkEnd w:id="28"/>
       <w:bookmarkEnd w:id="29"/>
+      <w:bookmarkEnd w:id="30"/>
     </w:p>
     <w:p/>
     <w:tbl>
@@ -2767,7 +2740,6 @@
                 <w:szCs w:val="24"/>
                 <w:highlight w:val="white"/>
               </w:rPr>
-              <w:lastRenderedPageBreak/>
               <w:t>No. Teste:  CT01</w:t>
             </w:r>
           </w:p>
@@ -3785,21 +3757,11 @@
       <w:r>
         <w:t xml:space="preserve">QUADRO </w:t>
       </w:r>
-      <w:r>
-        <w:fldChar w:fldCharType="begin"/>
-      </w:r>
-      <w:r>
-        <w:instrText xml:space="preserve"> SEQ QUADRO \* ARABIC </w:instrText>
-      </w:r>
-      <w:r>
-        <w:fldChar w:fldCharType="separate"/>
-      </w:r>
-      <w:r>
-        <w:t>4</w:t>
-      </w:r>
-      <w:r>
-        <w:fldChar w:fldCharType="end"/>
-      </w:r>
+      <w:fldSimple w:instr=" SEQ QUADRO \* ARABIC ">
+        <w:r>
+          <w:t>4</w:t>
+        </w:r>
+      </w:fldSimple>
       <w:r>
         <w:t xml:space="preserve"> – Resultado do CT02</w:t>
       </w:r>
@@ -4348,10 +4310,7 @@
     <w:p/>
     <w:p/>
     <w:p/>
-    <w:p>
-      <w:bookmarkStart w:id="30" w:name="_GoBack"/>
-      <w:bookmarkEnd w:id="30"/>
-    </w:p>
+    <w:p/>
     <w:tbl>
       <w:tblPr>
         <w:tblW w:w="8589" w:type="dxa"/>
@@ -4416,7 +4375,6 @@
                 <w:szCs w:val="24"/>
                 <w:highlight w:val="white"/>
               </w:rPr>
-              <w:lastRenderedPageBreak/>
               <w:t>No. Teste:  CT0</w:t>
             </w:r>
             <w:r>
@@ -4869,25 +4827,16 @@
       <w:r>
         <w:t xml:space="preserve">QUADRO </w:t>
       </w:r>
-      <w:r>
-        <w:fldChar w:fldCharType="begin"/>
-      </w:r>
-      <w:r>
-        <w:instrText xml:space="preserve"> SEQ QUADRO \* ARABIC </w:instrText>
-      </w:r>
-      <w:r>
-        <w:fldChar w:fldCharType="separate"/>
-      </w:r>
-      <w:r>
-        <w:t>4</w:t>
-      </w:r>
-      <w:r>
-        <w:fldChar w:fldCharType="end"/>
-      </w:r>
+      <w:fldSimple w:instr=" SEQ QUADRO \* ARABIC ">
+        <w:r>
+          <w:t>4</w:t>
+        </w:r>
+      </w:fldSimple>
       <w:r>
         <w:t xml:space="preserve"> – Resultado do CT04</w:t>
       </w:r>
     </w:p>
+    <w:bookmarkEnd w:id="5"/>
     <w:p/>
     <w:sectPr>
       <w:headerReference w:type="even" r:id="rId11"/>
@@ -9977,7 +9926,7 @@
 </file>
 
 <file path=customXml/itemProps1.xml><?xml version="1.0" encoding="utf-8"?>
-<ds:datastoreItem xmlns:ds="http://schemas.openxmlformats.org/officeDocument/2006/customXml" ds:itemID="{41E38F76-996C-4B15-B036-6B185015F36D}">
+<ds:datastoreItem xmlns:ds="http://schemas.openxmlformats.org/officeDocument/2006/customXml" ds:itemID="{BB876302-14B5-4BF6-8364-C7DBB6D808AA}">
   <ds:schemaRefs>
     <ds:schemaRef ds:uri="http://schemas.openxmlformats.org/officeDocument/2006/bibliography"/>
   </ds:schemaRefs>

</xml_diff>